<commit_message>
Fix the address of bootcmd
</commit_message>
<xml_diff>
--- a/OrangePi-Zero-Linux.docx
+++ b/OrangePi-Zero-Linux.docx
@@ -9212,14 +9212,237 @@
     </w:p>
     <w:p>
       <w:pPr>
-        <w:pStyle w:val="a3"/>
-        <w:ind w:left="675" w:firstLineChars="0" w:firstLine="0"/>
-        <w:rPr>
-          <w:rFonts w:hint="eastAsia"/>
-        </w:rPr>
-      </w:pPr>
+        <w:pStyle w:val="3"/>
+      </w:pPr>
+      <w:r>
+        <w:rPr>
+          <w:rFonts w:hint="eastAsia"/>
+        </w:rPr>
+        <w:t>1.2</w:t>
+      </w:r>
+      <w:r>
+        <w:t xml:space="preserve"> </w:t>
+      </w:r>
+      <w:r>
+        <w:rPr>
+          <w:rFonts w:hint="eastAsia"/>
+        </w:rPr>
+        <w:t>烧写TF卡并测试</w:t>
+      </w:r>
+    </w:p>
+    <w:p>
+      <w:r>
+        <w:rPr>
+          <w:rFonts w:hint="eastAsia"/>
+        </w:rPr>
+        <w:t>烧写TF卡的方法同第一章，给开发板上电时，不要手动输入任何内容，观察串口输出即可。</w:t>
+      </w:r>
+    </w:p>
+    <w:p>
+      <w:r>
+        <w:rPr>
+          <w:rFonts w:hint="eastAsia"/>
+        </w:rPr>
+        <w:t>当串口输出类似以下内容则代表成功：</w:t>
+      </w:r>
+    </w:p>
+    <w:p>
+      <w:pPr>
+        <w:rPr>
+          <w:color w:val="7F7F7F" w:themeColor="text1" w:themeTint="80"/>
+          <w:highlight w:val="lightGray"/>
+        </w:rPr>
+      </w:pPr>
+      <w:r>
+        <w:rPr>
+          <w:color w:val="7F7F7F" w:themeColor="text1" w:themeTint="80"/>
+          <w:highlight w:val="lightGray"/>
+        </w:rPr>
+        <w:t xml:space="preserve">Hit any key to stop autoboot:  0 </w:t>
+      </w:r>
+    </w:p>
+    <w:p>
+      <w:pPr>
+        <w:rPr>
+          <w:color w:val="7F7F7F" w:themeColor="text1" w:themeTint="80"/>
+          <w:highlight w:val="lightGray"/>
+        </w:rPr>
+      </w:pPr>
+      <w:r>
+        <w:rPr>
+          <w:color w:val="7F7F7F" w:themeColor="text1" w:themeTint="80"/>
+          <w:highlight w:val="lightGray"/>
+        </w:rPr>
+        <w:t>4364560 bytes read in 196 ms (21.2 MiB/s)</w:t>
+      </w:r>
+    </w:p>
+    <w:p>
+      <w:pPr>
+        <w:rPr>
+          <w:color w:val="7F7F7F" w:themeColor="text1" w:themeTint="80"/>
+          <w:highlight w:val="lightGray"/>
+        </w:rPr>
+      </w:pPr>
+      <w:r>
+        <w:rPr>
+          <w:color w:val="7F7F7F" w:themeColor="text1" w:themeTint="80"/>
+          <w:highlight w:val="lightGray"/>
+        </w:rPr>
+        <w:t>21734 bytes read in 3 ms (6.9 MiB/s)</w:t>
+      </w:r>
       <w:bookmarkStart w:id="16" w:name="_GoBack"/>
       <w:bookmarkEnd w:id="16"/>
+    </w:p>
+    <w:p>
+      <w:pPr>
+        <w:rPr>
+          <w:color w:val="7F7F7F" w:themeColor="text1" w:themeTint="80"/>
+          <w:highlight w:val="lightGray"/>
+        </w:rPr>
+      </w:pPr>
+      <w:r>
+        <w:rPr>
+          <w:color w:val="7F7F7F" w:themeColor="text1" w:themeTint="80"/>
+          <w:highlight w:val="lightGray"/>
+        </w:rPr>
+        <w:t>## Flattened Device Tree blob at 45000000</w:t>
+      </w:r>
+    </w:p>
+    <w:p>
+      <w:pPr>
+        <w:rPr>
+          <w:color w:val="7F7F7F" w:themeColor="text1" w:themeTint="80"/>
+          <w:highlight w:val="lightGray"/>
+        </w:rPr>
+      </w:pPr>
+      <w:r>
+        <w:rPr>
+          <w:color w:val="7F7F7F" w:themeColor="text1" w:themeTint="80"/>
+          <w:highlight w:val="lightGray"/>
+        </w:rPr>
+        <w:t xml:space="preserve">   Booting using the fdt blob at 0x45000000</w:t>
+      </w:r>
+    </w:p>
+    <w:p>
+      <w:pPr>
+        <w:rPr>
+          <w:color w:val="7F7F7F" w:themeColor="text1" w:themeTint="80"/>
+          <w:highlight w:val="lightGray"/>
+        </w:rPr>
+      </w:pPr>
+      <w:r>
+        <w:rPr>
+          <w:color w:val="7F7F7F" w:themeColor="text1" w:themeTint="80"/>
+          <w:highlight w:val="lightGray"/>
+        </w:rPr>
+        <w:t>EHCI failed to shut down host controller.</w:t>
+      </w:r>
+    </w:p>
+    <w:p>
+      <w:pPr>
+        <w:rPr>
+          <w:color w:val="7F7F7F" w:themeColor="text1" w:themeTint="80"/>
+          <w:highlight w:val="lightGray"/>
+        </w:rPr>
+      </w:pPr>
+      <w:r>
+        <w:rPr>
+          <w:color w:val="7F7F7F" w:themeColor="text1" w:themeTint="80"/>
+          <w:highlight w:val="lightGray"/>
+        </w:rPr>
+        <w:t xml:space="preserve">   Loading Device Tree to 49ff7000, end 49fff4e5 ... OK</w:t>
+      </w:r>
+    </w:p>
+    <w:p>
+      <w:pPr>
+        <w:rPr>
+          <w:color w:val="7F7F7F" w:themeColor="text1" w:themeTint="80"/>
+          <w:highlight w:val="lightGray"/>
+        </w:rPr>
+      </w:pPr>
+    </w:p>
+    <w:p>
+      <w:pPr>
+        <w:rPr>
+          <w:color w:val="7F7F7F" w:themeColor="text1" w:themeTint="80"/>
+          <w:highlight w:val="lightGray"/>
+        </w:rPr>
+      </w:pPr>
+      <w:r>
+        <w:rPr>
+          <w:color w:val="7F7F7F" w:themeColor="text1" w:themeTint="80"/>
+          <w:highlight w:val="lightGray"/>
+        </w:rPr>
+        <w:t>Starting kernel ...</w:t>
+      </w:r>
+    </w:p>
+    <w:p>
+      <w:pPr>
+        <w:rPr>
+          <w:color w:val="7F7F7F" w:themeColor="text1" w:themeTint="80"/>
+          <w:highlight w:val="lightGray"/>
+        </w:rPr>
+      </w:pPr>
+    </w:p>
+    <w:p>
+      <w:pPr>
+        <w:rPr>
+          <w:color w:val="7F7F7F" w:themeColor="text1" w:themeTint="80"/>
+          <w:highlight w:val="lightGray"/>
+        </w:rPr>
+      </w:pPr>
+      <w:r>
+        <w:rPr>
+          <w:color w:val="7F7F7F" w:themeColor="text1" w:themeTint="80"/>
+          <w:highlight w:val="lightGray"/>
+        </w:rPr>
+        <w:t>[    0.001377] /cpus/cpu@0 missing clock-frequency property</w:t>
+      </w:r>
+    </w:p>
+    <w:p>
+      <w:pPr>
+        <w:rPr>
+          <w:color w:val="7F7F7F" w:themeColor="text1" w:themeTint="80"/>
+          <w:highlight w:val="lightGray"/>
+        </w:rPr>
+      </w:pPr>
+      <w:r>
+        <w:rPr>
+          <w:color w:val="7F7F7F" w:themeColor="text1" w:themeTint="80"/>
+          <w:highlight w:val="lightGray"/>
+        </w:rPr>
+        <w:t>[    0.001401] /cpus/cpu@1 missing clock-frequency property</w:t>
+      </w:r>
+    </w:p>
+    <w:p>
+      <w:pPr>
+        <w:rPr>
+          <w:color w:val="7F7F7F" w:themeColor="text1" w:themeTint="80"/>
+          <w:highlight w:val="lightGray"/>
+        </w:rPr>
+      </w:pPr>
+      <w:r>
+        <w:rPr>
+          <w:color w:val="7F7F7F" w:themeColor="text1" w:themeTint="80"/>
+          <w:highlight w:val="lightGray"/>
+        </w:rPr>
+        <w:t>[    0.001417] /cpus/cpu@2 missing clock-frequency property</w:t>
+      </w:r>
+    </w:p>
+    <w:p>
+      <w:pPr>
+        <w:rPr>
+          <w:rFonts w:hint="eastAsia"/>
+          <w:color w:val="7F7F7F" w:themeColor="text1" w:themeTint="80"/>
+        </w:rPr>
+      </w:pPr>
+      <w:r>
+        <w:rPr>
+          <w:color w:val="7F7F7F" w:themeColor="text1" w:themeTint="80"/>
+          <w:highlight w:val="lightGray"/>
+        </w:rPr>
+        <w:t>[    0.001432] /cpus/cpu@3 missing clock-frequency property</w:t>
+      </w:r>
     </w:p>
     <w:sectPr>
       <w:headerReference w:type="default" r:id="rId20"/>
@@ -11046,7 +11269,7 @@
 </file>
 
 <file path=customXml/itemProps2.xml><?xml version="1.0" encoding="utf-8"?>
-<ds:datastoreItem xmlns:ds="http://schemas.openxmlformats.org/officeDocument/2006/customXml" ds:itemID="{BDC02C7C-F42C-4A0C-9889-7BFBB9B81E21}">
+<ds:datastoreItem xmlns:ds="http://schemas.openxmlformats.org/officeDocument/2006/customXml" ds:itemID="{B96915A3-5CF0-4059-A08F-FEBF3AC633EB}">
   <ds:schemaRefs>
     <ds:schemaRef ds:uri="http://schemas.openxmlformats.org/officeDocument/2006/bibliography"/>
   </ds:schemaRefs>

</xml_diff>

<commit_message>
Improve the basic content of root file system
</commit_message>
<xml_diff>
--- a/OrangePi-Zero-Linux.docx
+++ b/OrangePi-Zero-Linux.docx
@@ -9691,21 +9691,771 @@
     </w:p>
     <w:p>
       <w:pPr>
-        <w:rPr>
-          <w:rFonts w:hint="eastAsia"/>
-        </w:rPr>
-      </w:pPr>
+        <w:pStyle w:val="2"/>
+        <w:rPr>
+          <w:rFonts w:hint="eastAsia"/>
+        </w:rPr>
+      </w:pPr>
+      <w:r>
+        <w:rPr>
+          <w:rFonts w:hint="eastAsia"/>
+        </w:rPr>
+        <w:lastRenderedPageBreak/>
+        <w:t>三、完善根文件系统的</w:t>
+      </w:r>
+      <w:r>
+        <w:rPr>
+          <w:rFonts w:hint="eastAsia"/>
+        </w:rPr>
+        <w:t>基本</w:t>
+      </w:r>
+      <w:r>
+        <w:rPr>
+          <w:rFonts w:hint="eastAsia"/>
+        </w:rPr>
+        <w:t>内容</w:t>
+      </w:r>
+    </w:p>
+    <w:p>
+      <w:pPr>
+        <w:pStyle w:val="3"/>
+      </w:pPr>
+      <w:r>
+        <w:rPr>
+          <w:rFonts w:hint="eastAsia"/>
+        </w:rPr>
+        <w:t>3.1 创建必要的以及常用的文件夹</w:t>
+      </w:r>
+    </w:p>
+    <w:p>
+      <w:r>
+        <w:tab/>
+      </w:r>
+      <w:r>
+        <w:rPr>
+          <w:rFonts w:hint="eastAsia"/>
+        </w:rPr>
+        <w:t>以编译好的Busybox中的_install为基础，创建这些文件夹：</w:t>
+      </w:r>
+    </w:p>
+    <w:p>
+      <w:pPr>
+        <w:ind w:firstLine="420"/>
+        <w:rPr>
+          <w:rFonts w:hint="eastAsia"/>
+        </w:rPr>
+      </w:pPr>
+      <w:r>
+        <w:t>bin</w:t>
+      </w:r>
+      <w:r>
+        <w:t xml:space="preserve"> </w:t>
+      </w:r>
+      <w:r>
+        <w:t>boot</w:t>
+      </w:r>
+      <w:r>
+        <w:t xml:space="preserve"> </w:t>
+      </w:r>
+      <w:r>
+        <w:t>dev</w:t>
+      </w:r>
+      <w:r>
+        <w:t xml:space="preserve"> </w:t>
+      </w:r>
+      <w:r>
+        <w:t>etc</w:t>
+      </w:r>
+      <w:r>
+        <w:t xml:space="preserve"> </w:t>
+      </w:r>
+      <w:r>
+        <w:t>lib</w:t>
+      </w:r>
+      <w:r>
+        <w:t xml:space="preserve"> </w:t>
+      </w:r>
+      <w:r>
+        <w:t>linuxrc</w:t>
+      </w:r>
+      <w:r>
+        <w:t xml:space="preserve"> </w:t>
+      </w:r>
+      <w:r>
+        <w:t>mnt</w:t>
+      </w:r>
+      <w:r>
+        <w:t xml:space="preserve"> </w:t>
+      </w:r>
+      <w:r>
+        <w:t>proc</w:t>
+      </w:r>
+      <w:r>
+        <w:t xml:space="preserve"> </w:t>
+      </w:r>
+      <w:r>
+        <w:t>root</w:t>
+      </w:r>
+      <w:r>
+        <w:t xml:space="preserve"> </w:t>
+      </w:r>
+      <w:r>
+        <w:t>run</w:t>
+      </w:r>
+      <w:r>
+        <w:t xml:space="preserve"> </w:t>
+      </w:r>
+      <w:r>
+        <w:t>sbin</w:t>
+      </w:r>
+      <w:r>
+        <w:t xml:space="preserve"> </w:t>
+      </w:r>
+      <w:r>
+        <w:t>share</w:t>
+      </w:r>
+      <w:r>
+        <w:t xml:space="preserve"> </w:t>
+      </w:r>
+      <w:r>
+        <w:t>sys</w:t>
+      </w:r>
+      <w:r>
+        <w:t xml:space="preserve"> </w:t>
+      </w:r>
+      <w:r>
+        <w:t>tmp</w:t>
+      </w:r>
+      <w:r>
+        <w:t xml:space="preserve"> </w:t>
+      </w:r>
+      <w:r>
+        <w:t>usr</w:t>
+      </w:r>
+      <w:r>
+        <w:t xml:space="preserve"> </w:t>
+      </w:r>
+      <w:r>
+        <w:t>var</w:t>
+      </w:r>
+    </w:p>
+    <w:p>
+      <w:r>
+        <w:tab/>
+      </w:r>
+      <w:r>
+        <w:rPr>
+          <w:rFonts w:hint="eastAsia"/>
+        </w:rPr>
+        <w:t>在etc中创建init</w:t>
+      </w:r>
+      <w:r>
+        <w:t>.</w:t>
+      </w:r>
+      <w:r>
+        <w:rPr>
+          <w:rFonts w:hint="eastAsia"/>
+        </w:rPr>
+        <w:t>d文件夹</w:t>
+      </w:r>
+    </w:p>
+    <w:p>
+      <w:pPr>
+        <w:pStyle w:val="3"/>
+      </w:pPr>
+      <w:r>
+        <w:rPr>
+          <w:rFonts w:hint="eastAsia"/>
+        </w:rPr>
+        <w:t>3.2 创建/etc/inittab文件</w:t>
+      </w:r>
+    </w:p>
+    <w:p>
+      <w:r>
+        <w:rPr>
+          <w:rFonts w:hint="eastAsia"/>
+        </w:rPr>
+        <w:t>内容如下：</w:t>
+      </w:r>
+    </w:p>
+    <w:p>
+      <w:pPr>
+        <w:ind w:leftChars="200" w:left="420"/>
+        <w:rPr>
+          <w:highlight w:val="lightGray"/>
+        </w:rPr>
+      </w:pPr>
+      <w:r>
+        <w:rPr>
+          <w:highlight w:val="lightGray"/>
+        </w:rPr>
+        <w:t># /etc/inittab</w:t>
+      </w:r>
+    </w:p>
+    <w:p>
+      <w:pPr>
+        <w:ind w:leftChars="200" w:left="420"/>
+        <w:rPr>
+          <w:highlight w:val="lightGray"/>
+        </w:rPr>
+      </w:pPr>
+      <w:r>
+        <w:rPr>
+          <w:highlight w:val="lightGray"/>
+        </w:rPr>
+        <w:t>::sysinit:/etc/init.d/rcS</w:t>
+      </w:r>
+    </w:p>
+    <w:p>
+      <w:pPr>
+        <w:ind w:leftChars="200" w:left="420"/>
+        <w:rPr>
+          <w:highlight w:val="lightGray"/>
+        </w:rPr>
+      </w:pPr>
+      <w:r>
+        <w:rPr>
+          <w:highlight w:val="lightGray"/>
+        </w:rPr>
+        <w:t>ttyS0::sysinit:/bin/ash</w:t>
+      </w:r>
+    </w:p>
+    <w:p>
+      <w:pPr>
+        <w:ind w:leftChars="200" w:left="420"/>
+        <w:rPr>
+          <w:highlight w:val="lightGray"/>
+        </w:rPr>
+      </w:pPr>
+      <w:r>
+        <w:rPr>
+          <w:highlight w:val="lightGray"/>
+        </w:rPr>
+        <w:t>::ctrlaltdel:/sbin/reboot</w:t>
+      </w:r>
+    </w:p>
+    <w:p>
+      <w:pPr>
+        <w:ind w:leftChars="200" w:left="420"/>
+        <w:rPr>
+          <w:rFonts w:hint="eastAsia"/>
+        </w:rPr>
+      </w:pPr>
+      <w:r>
+        <w:rPr>
+          <w:highlight w:val="lightGray"/>
+        </w:rPr>
+        <w:t>::shutdown:/bin/umount -a -r</w:t>
+      </w:r>
+    </w:p>
+    <w:p>
+      <w:r>
+        <w:rPr>
+          <w:rFonts w:hint="eastAsia"/>
+        </w:rPr>
+        <w:t>注：此文件用来控制文件系统挂载后，系统的一些动作，例如，第一个执行的脚本为rcS、终端默认使用ttyS</w:t>
+      </w:r>
+      <w:r>
+        <w:t>0</w:t>
+      </w:r>
+      <w:r>
+        <w:rPr>
+          <w:rFonts w:hint="eastAsia"/>
+        </w:rPr>
+        <w:t>、关机命令发出时执行</w:t>
+      </w:r>
+      <w:r>
+        <w:t xml:space="preserve">umount -a </w:t>
+      </w:r>
+      <w:r>
+        <w:t>–</w:t>
+      </w:r>
+      <w:r>
+        <w:t>r</w:t>
+      </w:r>
+      <w:r>
+        <w:rPr>
+          <w:rFonts w:hint="eastAsia"/>
+        </w:rPr>
+        <w:t>等</w:t>
+      </w:r>
+    </w:p>
+    <w:p>
+      <w:pPr>
+        <w:pStyle w:val="3"/>
+      </w:pPr>
+      <w:r>
+        <w:rPr>
+          <w:rFonts w:hint="eastAsia"/>
+        </w:rPr>
+        <w:t>3.3 创建</w:t>
+      </w:r>
+      <w:r>
+        <w:t>/</w:t>
+      </w:r>
+      <w:r>
+        <w:rPr>
+          <w:rFonts w:hint="eastAsia"/>
+        </w:rPr>
+        <w:t>etc</w:t>
+      </w:r>
+      <w:r>
+        <w:t>/</w:t>
+      </w:r>
+      <w:r>
+        <w:rPr>
+          <w:rFonts w:hint="eastAsia"/>
+        </w:rPr>
+        <w:t>fstab文件</w:t>
+      </w:r>
+    </w:p>
+    <w:p>
+      <w:r>
+        <w:rPr>
+          <w:rFonts w:hint="eastAsia"/>
+        </w:rPr>
+        <w:t>内容如下：</w:t>
+      </w:r>
+    </w:p>
+    <w:p>
+      <w:pPr>
+        <w:ind w:leftChars="200" w:left="420"/>
+        <w:rPr>
+          <w:highlight w:val="lightGray"/>
+        </w:rPr>
+      </w:pPr>
+      <w:r>
+        <w:rPr>
+          <w:highlight w:val="lightGray"/>
+        </w:rPr>
+        <w:t xml:space="preserve"># device        mount-point    </w:t>
+      </w:r>
+      <w:r>
+        <w:rPr>
+          <w:highlight w:val="lightGray"/>
+        </w:rPr>
+        <w:t xml:space="preserve">  </w:t>
+      </w:r>
+      <w:r>
+        <w:rPr>
+          <w:highlight w:val="lightGray"/>
+        </w:rPr>
+        <w:t xml:space="preserve"> type    options</w:t>
+      </w:r>
+      <w:r>
+        <w:rPr>
+          <w:highlight w:val="lightGray"/>
+        </w:rPr>
+        <w:t xml:space="preserve">  </w:t>
+      </w:r>
+      <w:r>
+        <w:rPr>
+          <w:highlight w:val="lightGray"/>
+        </w:rPr>
+        <w:t xml:space="preserve"> dump    fsck    order</w:t>
+      </w:r>
+    </w:p>
+    <w:p>
+      <w:pPr>
+        <w:ind w:leftChars="200" w:left="420"/>
+        <w:rPr>
+          <w:highlight w:val="lightGray"/>
+        </w:rPr>
+      </w:pPr>
+      <w:r>
+        <w:rPr>
+          <w:highlight w:val="lightGray"/>
+        </w:rPr>
+        <w:t xml:space="preserve">proc   </w:t>
+      </w:r>
+      <w:r>
+        <w:rPr>
+          <w:highlight w:val="lightGray"/>
+        </w:rPr>
+        <w:t xml:space="preserve">        </w:t>
+      </w:r>
+      <w:r>
+        <w:rPr>
+          <w:highlight w:val="lightGray"/>
+        </w:rPr>
+        <w:t xml:space="preserve">/proc   </w:t>
+      </w:r>
+      <w:r>
+        <w:rPr>
+          <w:highlight w:val="lightGray"/>
+        </w:rPr>
+        <w:t xml:space="preserve">           </w:t>
+      </w:r>
+      <w:r>
+        <w:rPr>
+          <w:highlight w:val="lightGray"/>
+        </w:rPr>
+        <w:t xml:space="preserve">proc   </w:t>
+      </w:r>
+      <w:r>
+        <w:rPr>
+          <w:highlight w:val="lightGray"/>
+        </w:rPr>
+        <w:t xml:space="preserve"> defaults   </w:t>
+      </w:r>
+      <w:r>
+        <w:rPr>
+          <w:highlight w:val="lightGray"/>
+        </w:rPr>
+        <w:t xml:space="preserve">0 </w:t>
+      </w:r>
+      <w:r>
+        <w:rPr>
+          <w:highlight w:val="lightGray"/>
+        </w:rPr>
+        <w:t xml:space="preserve"> </w:t>
+      </w:r>
+      <w:r>
+        <w:rPr>
+          <w:highlight w:val="lightGray"/>
+        </w:rPr>
+        <w:t xml:space="preserve">      0</w:t>
+      </w:r>
+    </w:p>
+    <w:p>
+      <w:pPr>
+        <w:ind w:leftChars="200" w:left="420"/>
+        <w:rPr>
+          <w:highlight w:val="lightGray"/>
+        </w:rPr>
+      </w:pPr>
+      <w:r>
+        <w:rPr>
+          <w:highlight w:val="lightGray"/>
+        </w:rPr>
+        <w:t xml:space="preserve">tmpfs  </w:t>
+      </w:r>
+      <w:r>
+        <w:rPr>
+          <w:highlight w:val="lightGray"/>
+        </w:rPr>
+        <w:t xml:space="preserve">       </w:t>
+      </w:r>
+      <w:r>
+        <w:rPr>
+          <w:highlight w:val="lightGray"/>
+        </w:rPr>
+        <w:t xml:space="preserve"> /tmp    </w:t>
+      </w:r>
+      <w:r>
+        <w:rPr>
+          <w:highlight w:val="lightGray"/>
+        </w:rPr>
+        <w:t xml:space="preserve">          </w:t>
+      </w:r>
+      <w:r>
+        <w:rPr>
+          <w:highlight w:val="lightGray"/>
+        </w:rPr>
+        <w:t xml:space="preserve">tmpfs  </w:t>
+      </w:r>
+      <w:r>
+        <w:rPr>
+          <w:highlight w:val="lightGray"/>
+        </w:rPr>
+        <w:t xml:space="preserve"> defaults </w:t>
+      </w:r>
+      <w:r>
+        <w:rPr>
+          <w:highlight w:val="lightGray"/>
+        </w:rPr>
+        <w:t xml:space="preserve">  0  </w:t>
+      </w:r>
+      <w:r>
+        <w:rPr>
+          <w:highlight w:val="lightGray"/>
+        </w:rPr>
+        <w:t xml:space="preserve"> </w:t>
+      </w:r>
+      <w:r>
+        <w:rPr>
+          <w:highlight w:val="lightGray"/>
+        </w:rPr>
+        <w:t xml:space="preserve">     0</w:t>
+      </w:r>
+    </w:p>
+    <w:p>
+      <w:pPr>
+        <w:ind w:leftChars="200" w:left="420"/>
+        <w:rPr>
+          <w:highlight w:val="lightGray"/>
+        </w:rPr>
+      </w:pPr>
+      <w:r>
+        <w:rPr>
+          <w:highlight w:val="lightGray"/>
+        </w:rPr>
+        <w:t xml:space="preserve">sysfs   </w:t>
+      </w:r>
+      <w:r>
+        <w:rPr>
+          <w:highlight w:val="lightGray"/>
+        </w:rPr>
+        <w:t xml:space="preserve">        </w:t>
+      </w:r>
+      <w:r>
+        <w:rPr>
+          <w:highlight w:val="lightGray"/>
+        </w:rPr>
+        <w:t xml:space="preserve">/sys    </w:t>
+      </w:r>
+      <w:r>
+        <w:rPr>
+          <w:highlight w:val="lightGray"/>
+        </w:rPr>
+        <w:t xml:space="preserve">           </w:t>
+      </w:r>
+      <w:r>
+        <w:rPr>
+          <w:highlight w:val="lightGray"/>
+        </w:rPr>
+        <w:t xml:space="preserve">sysfs   </w:t>
+      </w:r>
+      <w:r>
+        <w:rPr>
+          <w:highlight w:val="lightGray"/>
+        </w:rPr>
+        <w:t xml:space="preserve"> defaults  </w:t>
+      </w:r>
+      <w:r>
+        <w:rPr>
+          <w:highlight w:val="lightGray"/>
+        </w:rPr>
+        <w:t xml:space="preserve"> 0   </w:t>
+      </w:r>
+      <w:r>
+        <w:rPr>
+          <w:highlight w:val="lightGray"/>
+        </w:rPr>
+        <w:t xml:space="preserve"> </w:t>
+      </w:r>
+      <w:r>
+        <w:rPr>
+          <w:highlight w:val="lightGray"/>
+        </w:rPr>
+        <w:t xml:space="preserve">    0</w:t>
+      </w:r>
+    </w:p>
+    <w:p>
+      <w:pPr>
+        <w:ind w:leftChars="200" w:left="420"/>
+        <w:rPr>
+          <w:highlight w:val="lightGray"/>
+        </w:rPr>
+      </w:pPr>
+      <w:r>
+        <w:rPr>
+          <w:highlight w:val="lightGray"/>
+        </w:rPr>
+        <w:t xml:space="preserve">debugfs </w:t>
+      </w:r>
+      <w:r>
+        <w:rPr>
+          <w:highlight w:val="lightGray"/>
+        </w:rPr>
+        <w:t xml:space="preserve">       /sys/kernel/debug  </w:t>
+      </w:r>
+      <w:r>
+        <w:rPr>
+          <w:highlight w:val="lightGray"/>
+        </w:rPr>
+        <w:t xml:space="preserve">debugfs </w:t>
+      </w:r>
+      <w:r>
+        <w:rPr>
+          <w:highlight w:val="lightGray"/>
+        </w:rPr>
+        <w:t xml:space="preserve"> </w:t>
+      </w:r>
+      <w:r>
+        <w:rPr>
+          <w:highlight w:val="lightGray"/>
+        </w:rPr>
+        <w:t xml:space="preserve">defaults </w:t>
+      </w:r>
+      <w:r>
+        <w:rPr>
+          <w:highlight w:val="lightGray"/>
+        </w:rPr>
+        <w:t xml:space="preserve">  </w:t>
+      </w:r>
+      <w:r>
+        <w:rPr>
+          <w:highlight w:val="lightGray"/>
+        </w:rPr>
+        <w:t xml:space="preserve">0    </w:t>
+      </w:r>
+      <w:r>
+        <w:rPr>
+          <w:highlight w:val="lightGray"/>
+        </w:rPr>
+        <w:t xml:space="preserve">  </w:t>
+      </w:r>
+      <w:r>
+        <w:rPr>
+          <w:highlight w:val="lightGray"/>
+        </w:rPr>
+        <w:t xml:space="preserve">  0</w:t>
+      </w:r>
+    </w:p>
+    <w:p>
+      <w:r>
+        <w:rPr>
+          <w:rFonts w:hint="eastAsia"/>
+        </w:rPr>
+        <w:t>注：</w:t>
+      </w:r>
+      <w:r>
+        <w:rPr>
+          <w:rFonts w:hint="eastAsia"/>
+        </w:rPr>
+        <w:t>此文件用来指导文件系统的挂载动作</w:t>
+      </w:r>
+    </w:p>
+    <w:p>
+      <w:pPr>
+        <w:pStyle w:val="3"/>
+      </w:pPr>
+      <w:r>
+        <w:rPr>
+          <w:rFonts w:hint="eastAsia"/>
+        </w:rPr>
+        <w:t>3.4 创建/etc</w:t>
+      </w:r>
+      <w:r>
+        <w:t>/</w:t>
+      </w:r>
+      <w:r>
+        <w:rPr>
+          <w:rFonts w:hint="eastAsia"/>
+        </w:rPr>
+        <w:t>init.d</w:t>
+      </w:r>
+      <w:r>
+        <w:t>/</w:t>
+      </w:r>
+      <w:r>
+        <w:rPr>
+          <w:rFonts w:hint="eastAsia"/>
+        </w:rPr>
+        <w:t>rcS文件</w:t>
+      </w:r>
+    </w:p>
+    <w:p>
+      <w:r>
+        <w:rPr>
+          <w:rFonts w:hint="eastAsia"/>
+        </w:rPr>
+        <w:t>内容如下：</w:t>
+      </w:r>
+    </w:p>
+    <w:p>
+      <w:pPr>
+        <w:ind w:leftChars="200" w:left="420"/>
+        <w:rPr>
+          <w:highlight w:val="lightGray"/>
+        </w:rPr>
+      </w:pPr>
+      <w:r>
+        <w:rPr>
+          <w:highlight w:val="lightGray"/>
+        </w:rPr>
+        <w:t>#! /bin/sh</w:t>
+      </w:r>
+    </w:p>
+    <w:p>
+      <w:pPr>
+        <w:ind w:leftChars="200" w:left="420"/>
+        <w:rPr>
+          <w:rFonts w:hint="eastAsia"/>
+          <w:highlight w:val="lightGray"/>
+        </w:rPr>
+      </w:pPr>
+    </w:p>
+    <w:p>
+      <w:pPr>
+        <w:ind w:leftChars="200" w:left="420"/>
+        <w:rPr>
+          <w:highlight w:val="lightGray"/>
+        </w:rPr>
+      </w:pPr>
+      <w:r>
+        <w:rPr>
+          <w:highlight w:val="lightGray"/>
+        </w:rPr>
+        <w:t>mount -a</w:t>
+      </w:r>
+    </w:p>
+    <w:p>
+      <w:pPr>
+        <w:ind w:leftChars="200" w:left="420"/>
+        <w:rPr>
+          <w:highlight w:val="lightGray"/>
+        </w:rPr>
+      </w:pPr>
+      <w:r>
+        <w:rPr>
+          <w:highlight w:val="lightGray"/>
+        </w:rPr>
+        <w:t>mount -o remount,rw /</w:t>
+      </w:r>
+    </w:p>
+    <w:p>
+      <w:pPr>
+        <w:ind w:leftChars="200" w:left="420"/>
+      </w:pPr>
+      <w:r>
+        <w:rPr>
+          <w:highlight w:val="lightGray"/>
+        </w:rPr>
+        <w:t>mount /dev/mmcblk0p1 /boot</w:t>
+      </w:r>
+    </w:p>
+    <w:p>
+      <w:pPr>
+        <w:ind w:leftChars="200" w:left="420"/>
+      </w:pPr>
+    </w:p>
+    <w:p>
+      <w:pPr>
+        <w:ind w:leftChars="200" w:left="420"/>
+        <w:rPr>
+          <w:rFonts w:hint="eastAsia"/>
+          <w:highlight w:val="lightGray"/>
+        </w:rPr>
+      </w:pPr>
+      <w:r>
+        <w:rPr>
+          <w:highlight w:val="lightGray"/>
+        </w:rPr>
+        <w:t>dmesg -n 1</w:t>
+      </w:r>
+    </w:p>
+    <w:p>
+      <w:pPr>
+        <w:rPr>
+          <w:rFonts w:hint="eastAsia"/>
+        </w:rPr>
+      </w:pPr>
+      <w:r>
+        <w:rPr>
+          <w:rFonts w:hint="eastAsia"/>
+        </w:rPr>
+        <w:t>注：</w:t>
+      </w:r>
+      <w:r>
+        <w:rPr>
+          <w:rFonts w:hint="eastAsia"/>
+        </w:rPr>
+        <w:t>此文件为挂载文件系统完成后第一个被执行的脚本，必须有x权限</w:t>
+      </w:r>
       <w:bookmarkStart w:id="16" w:name="_GoBack"/>
       <w:bookmarkEnd w:id="16"/>
-    </w:p>
-    <w:p/>
-    <w:p/>
-    <w:p>
-      <w:pPr>
-        <w:rPr>
-          <w:rFonts w:hint="eastAsia"/>
-        </w:rPr>
-      </w:pPr>
     </w:p>
     <w:sectPr>
       <w:headerReference w:type="default" r:id="rId20"/>
@@ -9785,7 +10535,7 @@
             <w:noProof/>
             <w:lang w:val="zh-CN"/>
           </w:rPr>
-          <w:t>8</w:t>
+          <w:t>9</w:t>
         </w:r>
         <w:r>
           <w:fldChar w:fldCharType="end"/>
@@ -11532,7 +12282,7 @@
 </file>
 
 <file path=customXml/itemProps2.xml><?xml version="1.0" encoding="utf-8"?>
-<ds:datastoreItem xmlns:ds="http://schemas.openxmlformats.org/officeDocument/2006/customXml" ds:itemID="{8D8C00DE-5E74-43D1-B3C9-C227742E0873}">
+<ds:datastoreItem xmlns:ds="http://schemas.openxmlformats.org/officeDocument/2006/customXml" ds:itemID="{E5A3A320-4B06-461D-9BBA-40F937E0BFA7}">
   <ds:schemaRefs>
     <ds:schemaRef ds:uri="http://schemas.openxmlformats.org/officeDocument/2006/bibliography"/>
   </ds:schemaRefs>

</xml_diff>

<commit_message>
Auto up eth0, and auto dhcpc
</commit_message>
<xml_diff>
--- a/OrangePi-Zero-Linux.docx
+++ b/OrangePi-Zero-Linux.docx
@@ -4221,7 +4221,7 @@
           <w:r>
             <w:fldChar w:fldCharType="separate"/>
           </w:r>
-          <w:hyperlink w:anchor="_Toc37402151" w:history="1">
+          <w:hyperlink w:anchor="_Toc37427177" w:history="1">
             <w:r>
               <w:rPr>
                 <w:rStyle w:val="a4"/>
@@ -4248,7 +4248,7 @@
                 <w:noProof/>
                 <w:webHidden/>
               </w:rPr>
-              <w:instrText xml:space="preserve"> PAGEREF _Toc37402151 \h </w:instrText>
+              <w:instrText xml:space="preserve"> PAGEREF _Toc37427177 \h </w:instrText>
             </w:r>
             <w:r>
               <w:rPr>
@@ -4292,7 +4292,7 @@
               <w:sz w:val="21"/>
             </w:rPr>
           </w:pPr>
-          <w:hyperlink w:anchor="_Toc37402152" w:history="1">
+          <w:hyperlink w:anchor="_Toc37427178" w:history="1">
             <w:r>
               <w:rPr>
                 <w:rStyle w:val="a4"/>
@@ -4319,7 +4319,7 @@
                 <w:noProof/>
                 <w:webHidden/>
               </w:rPr>
-              <w:instrText xml:space="preserve"> PAGEREF _Toc37402152 \h </w:instrText>
+              <w:instrText xml:space="preserve"> PAGEREF _Toc37427178 \h </w:instrText>
             </w:r>
             <w:r>
               <w:rPr>
@@ -4363,7 +4363,7 @@
               <w:sz w:val="21"/>
             </w:rPr>
           </w:pPr>
-          <w:hyperlink w:anchor="_Toc37402153" w:history="1">
+          <w:hyperlink w:anchor="_Toc37427179" w:history="1">
             <w:r>
               <w:rPr>
                 <w:rStyle w:val="a4"/>
@@ -4390,7 +4390,7 @@
                 <w:noProof/>
                 <w:webHidden/>
               </w:rPr>
-              <w:instrText xml:space="preserve"> PAGEREF _Toc37402153 \h </w:instrText>
+              <w:instrText xml:space="preserve"> PAGEREF _Toc37427179 \h </w:instrText>
             </w:r>
             <w:r>
               <w:rPr>
@@ -4434,7 +4434,7 @@
               <w:sz w:val="21"/>
             </w:rPr>
           </w:pPr>
-          <w:hyperlink w:anchor="_Toc37402154" w:history="1">
+          <w:hyperlink w:anchor="_Toc37427180" w:history="1">
             <w:r>
               <w:rPr>
                 <w:rStyle w:val="a4"/>
@@ -4461,7 +4461,7 @@
                 <w:noProof/>
                 <w:webHidden/>
               </w:rPr>
-              <w:instrText xml:space="preserve"> PAGEREF _Toc37402154 \h </w:instrText>
+              <w:instrText xml:space="preserve"> PAGEREF _Toc37427180 \h </w:instrText>
             </w:r>
             <w:r>
               <w:rPr>
@@ -4505,7 +4505,7 @@
               <w:sz w:val="21"/>
             </w:rPr>
           </w:pPr>
-          <w:hyperlink w:anchor="_Toc37402155" w:history="1">
+          <w:hyperlink w:anchor="_Toc37427181" w:history="1">
             <w:r>
               <w:rPr>
                 <w:rStyle w:val="a4"/>
@@ -4532,7 +4532,7 @@
                 <w:noProof/>
                 <w:webHidden/>
               </w:rPr>
-              <w:instrText xml:space="preserve"> PAGEREF _Toc37402155 \h </w:instrText>
+              <w:instrText xml:space="preserve"> PAGEREF _Toc37427181 \h </w:instrText>
             </w:r>
             <w:r>
               <w:rPr>
@@ -4576,7 +4576,7 @@
               <w:sz w:val="21"/>
             </w:rPr>
           </w:pPr>
-          <w:hyperlink w:anchor="_Toc37402156" w:history="1">
+          <w:hyperlink w:anchor="_Toc37427182" w:history="1">
             <w:r>
               <w:rPr>
                 <w:rStyle w:val="a4"/>
@@ -4603,7 +4603,7 @@
                 <w:noProof/>
                 <w:webHidden/>
               </w:rPr>
-              <w:instrText xml:space="preserve"> PAGEREF _Toc37402156 \h </w:instrText>
+              <w:instrText xml:space="preserve"> PAGEREF _Toc37427182 \h </w:instrText>
             </w:r>
             <w:r>
               <w:rPr>
@@ -4647,7 +4647,7 @@
               <w:sz w:val="21"/>
             </w:rPr>
           </w:pPr>
-          <w:hyperlink w:anchor="_Toc37402157" w:history="1">
+          <w:hyperlink w:anchor="_Toc37427183" w:history="1">
             <w:r>
               <w:rPr>
                 <w:rStyle w:val="a4"/>
@@ -4674,7 +4674,7 @@
                 <w:noProof/>
                 <w:webHidden/>
               </w:rPr>
-              <w:instrText xml:space="preserve"> PAGEREF _Toc37402157 \h </w:instrText>
+              <w:instrText xml:space="preserve"> PAGEREF _Toc37427183 \h </w:instrText>
             </w:r>
             <w:r>
               <w:rPr>
@@ -4718,7 +4718,7 @@
               <w:sz w:val="21"/>
             </w:rPr>
           </w:pPr>
-          <w:hyperlink w:anchor="_Toc37402158" w:history="1">
+          <w:hyperlink w:anchor="_Toc37427184" w:history="1">
             <w:r>
               <w:rPr>
                 <w:rStyle w:val="a4"/>
@@ -4745,7 +4745,7 @@
                 <w:noProof/>
                 <w:webHidden/>
               </w:rPr>
-              <w:instrText xml:space="preserve"> PAGEREF _Toc37402158 \h </w:instrText>
+              <w:instrText xml:space="preserve"> PAGEREF _Toc37427184 \h </w:instrText>
             </w:r>
             <w:r>
               <w:rPr>
@@ -4789,7 +4789,7 @@
               <w:sz w:val="21"/>
             </w:rPr>
           </w:pPr>
-          <w:hyperlink w:anchor="_Toc37402159" w:history="1">
+          <w:hyperlink w:anchor="_Toc37427185" w:history="1">
             <w:r>
               <w:rPr>
                 <w:rStyle w:val="a4"/>
@@ -4816,7 +4816,7 @@
                 <w:noProof/>
                 <w:webHidden/>
               </w:rPr>
-              <w:instrText xml:space="preserve"> PAGEREF _Toc37402159 \h </w:instrText>
+              <w:instrText xml:space="preserve"> PAGEREF _Toc37427185 \h </w:instrText>
             </w:r>
             <w:r>
               <w:rPr>
@@ -4860,7 +4860,7 @@
               <w:sz w:val="21"/>
             </w:rPr>
           </w:pPr>
-          <w:hyperlink w:anchor="_Toc37402160" w:history="1">
+          <w:hyperlink w:anchor="_Toc37427186" w:history="1">
             <w:r>
               <w:rPr>
                 <w:rStyle w:val="a4"/>
@@ -4887,7 +4887,7 @@
                 <w:noProof/>
                 <w:webHidden/>
               </w:rPr>
-              <w:instrText xml:space="preserve"> PAGEREF _Toc37402160 \h </w:instrText>
+              <w:instrText xml:space="preserve"> PAGEREF _Toc37427186 \h </w:instrText>
             </w:r>
             <w:r>
               <w:rPr>
@@ -4931,7 +4931,7 @@
               <w:sz w:val="21"/>
             </w:rPr>
           </w:pPr>
-          <w:hyperlink w:anchor="_Toc37402161" w:history="1">
+          <w:hyperlink w:anchor="_Toc37427187" w:history="1">
             <w:r>
               <w:rPr>
                 <w:rStyle w:val="a4"/>
@@ -4958,7 +4958,7 @@
                 <w:noProof/>
                 <w:webHidden/>
               </w:rPr>
-              <w:instrText xml:space="preserve"> PAGEREF _Toc37402161 \h </w:instrText>
+              <w:instrText xml:space="preserve"> PAGEREF _Toc37427187 \h </w:instrText>
             </w:r>
             <w:r>
               <w:rPr>
@@ -5002,7 +5002,7 @@
               <w:sz w:val="21"/>
             </w:rPr>
           </w:pPr>
-          <w:hyperlink w:anchor="_Toc37402162" w:history="1">
+          <w:hyperlink w:anchor="_Toc37427188" w:history="1">
             <w:r>
               <w:rPr>
                 <w:rStyle w:val="a4"/>
@@ -5029,7 +5029,7 @@
                 <w:noProof/>
                 <w:webHidden/>
               </w:rPr>
-              <w:instrText xml:space="preserve"> PAGEREF _Toc37402162 \h </w:instrText>
+              <w:instrText xml:space="preserve"> PAGEREF _Toc37427188 \h </w:instrText>
             </w:r>
             <w:r>
               <w:rPr>
@@ -5073,7 +5073,7 @@
               <w:sz w:val="21"/>
             </w:rPr>
           </w:pPr>
-          <w:hyperlink w:anchor="_Toc37402163" w:history="1">
+          <w:hyperlink w:anchor="_Toc37427189" w:history="1">
             <w:r>
               <w:rPr>
                 <w:rStyle w:val="a4"/>
@@ -5100,7 +5100,7 @@
                 <w:noProof/>
                 <w:webHidden/>
               </w:rPr>
-              <w:instrText xml:space="preserve"> PAGEREF _Toc37402163 \h </w:instrText>
+              <w:instrText xml:space="preserve"> PAGEREF _Toc37427189 \h </w:instrText>
             </w:r>
             <w:r>
               <w:rPr>
@@ -5144,7 +5144,7 @@
               <w:sz w:val="21"/>
             </w:rPr>
           </w:pPr>
-          <w:hyperlink w:anchor="_Toc37402164" w:history="1">
+          <w:hyperlink w:anchor="_Toc37427190" w:history="1">
             <w:r>
               <w:rPr>
                 <w:rStyle w:val="a4"/>
@@ -5171,7 +5171,7 @@
                 <w:noProof/>
                 <w:webHidden/>
               </w:rPr>
-              <w:instrText xml:space="preserve"> PAGEREF _Toc37402164 \h </w:instrText>
+              <w:instrText xml:space="preserve"> PAGEREF _Toc37427190 \h </w:instrText>
             </w:r>
             <w:r>
               <w:rPr>
@@ -5215,7 +5215,7 @@
               <w:sz w:val="21"/>
             </w:rPr>
           </w:pPr>
-          <w:hyperlink w:anchor="_Toc37402165" w:history="1">
+          <w:hyperlink w:anchor="_Toc37427191" w:history="1">
             <w:r>
               <w:rPr>
                 <w:rStyle w:val="a4"/>
@@ -5242,7 +5242,7 @@
                 <w:noProof/>
                 <w:webHidden/>
               </w:rPr>
-              <w:instrText xml:space="preserve"> PAGEREF _Toc37402165 \h </w:instrText>
+              <w:instrText xml:space="preserve"> PAGEREF _Toc37427191 \h </w:instrText>
             </w:r>
             <w:r>
               <w:rPr>
@@ -5286,7 +5286,7 @@
               <w:sz w:val="21"/>
             </w:rPr>
           </w:pPr>
-          <w:hyperlink w:anchor="_Toc37402166" w:history="1">
+          <w:hyperlink w:anchor="_Toc37427192" w:history="1">
             <w:r>
               <w:rPr>
                 <w:rStyle w:val="a4"/>
@@ -5313,7 +5313,7 @@
                 <w:noProof/>
                 <w:webHidden/>
               </w:rPr>
-              <w:instrText xml:space="preserve"> PAGEREF _Toc37402166 \h </w:instrText>
+              <w:instrText xml:space="preserve"> PAGEREF _Toc37427192 \h </w:instrText>
             </w:r>
             <w:r>
               <w:rPr>
@@ -5357,7 +5357,7 @@
               <w:sz w:val="21"/>
             </w:rPr>
           </w:pPr>
-          <w:hyperlink w:anchor="_Toc37402167" w:history="1">
+          <w:hyperlink w:anchor="_Toc37427193" w:history="1">
             <w:r>
               <w:rPr>
                 <w:rStyle w:val="a4"/>
@@ -5384,7 +5384,7 @@
                 <w:noProof/>
                 <w:webHidden/>
               </w:rPr>
-              <w:instrText xml:space="preserve"> PAGEREF _Toc37402167 \h </w:instrText>
+              <w:instrText xml:space="preserve"> PAGEREF _Toc37427193 \h </w:instrText>
             </w:r>
             <w:r>
               <w:rPr>
@@ -5428,7 +5428,7 @@
               <w:sz w:val="21"/>
             </w:rPr>
           </w:pPr>
-          <w:hyperlink w:anchor="_Toc37402168" w:history="1">
+          <w:hyperlink w:anchor="_Toc37427194" w:history="1">
             <w:r>
               <w:rPr>
                 <w:rStyle w:val="a4"/>
@@ -5455,7 +5455,7 @@
                 <w:noProof/>
                 <w:webHidden/>
               </w:rPr>
-              <w:instrText xml:space="preserve"> PAGEREF _Toc37402168 \h </w:instrText>
+              <w:instrText xml:space="preserve"> PAGEREF _Toc37427194 \h </w:instrText>
             </w:r>
             <w:r>
               <w:rPr>
@@ -5499,7 +5499,7 @@
               <w:sz w:val="21"/>
             </w:rPr>
           </w:pPr>
-          <w:hyperlink w:anchor="_Toc37402169" w:history="1">
+          <w:hyperlink w:anchor="_Toc37427195" w:history="1">
             <w:r>
               <w:rPr>
                 <w:rStyle w:val="a4"/>
@@ -5526,7 +5526,7 @@
                 <w:noProof/>
                 <w:webHidden/>
               </w:rPr>
-              <w:instrText xml:space="preserve"> PAGEREF _Toc37402169 \h </w:instrText>
+              <w:instrText xml:space="preserve"> PAGEREF _Toc37427195 \h </w:instrText>
             </w:r>
             <w:r>
               <w:rPr>
@@ -5570,7 +5570,7 @@
               <w:sz w:val="21"/>
             </w:rPr>
           </w:pPr>
-          <w:hyperlink w:anchor="_Toc37402170" w:history="1">
+          <w:hyperlink w:anchor="_Toc37427196" w:history="1">
             <w:r>
               <w:rPr>
                 <w:rStyle w:val="a4"/>
@@ -5597,7 +5597,7 @@
                 <w:noProof/>
                 <w:webHidden/>
               </w:rPr>
-              <w:instrText xml:space="preserve"> PAGEREF _Toc37402170 \h </w:instrText>
+              <w:instrText xml:space="preserve"> PAGEREF _Toc37427196 \h </w:instrText>
             </w:r>
             <w:r>
               <w:rPr>
@@ -5641,7 +5641,7 @@
               <w:sz w:val="21"/>
             </w:rPr>
           </w:pPr>
-          <w:hyperlink w:anchor="_Toc37402171" w:history="1">
+          <w:hyperlink w:anchor="_Toc37427197" w:history="1">
             <w:r>
               <w:rPr>
                 <w:rStyle w:val="a4"/>
@@ -5668,7 +5668,7 @@
                 <w:noProof/>
                 <w:webHidden/>
               </w:rPr>
-              <w:instrText xml:space="preserve"> PAGEREF _Toc37402171 \h </w:instrText>
+              <w:instrText xml:space="preserve"> PAGEREF _Toc37427197 \h </w:instrText>
             </w:r>
             <w:r>
               <w:rPr>
@@ -5712,7 +5712,7 @@
               <w:sz w:val="21"/>
             </w:rPr>
           </w:pPr>
-          <w:hyperlink w:anchor="_Toc37402172" w:history="1">
+          <w:hyperlink w:anchor="_Toc37427198" w:history="1">
             <w:r>
               <w:rPr>
                 <w:rStyle w:val="a4"/>
@@ -5739,7 +5739,7 @@
                 <w:noProof/>
                 <w:webHidden/>
               </w:rPr>
-              <w:instrText xml:space="preserve"> PAGEREF _Toc37402172 \h </w:instrText>
+              <w:instrText xml:space="preserve"> PAGEREF _Toc37427198 \h </w:instrText>
             </w:r>
             <w:r>
               <w:rPr>
@@ -5783,7 +5783,7 @@
               <w:sz w:val="21"/>
             </w:rPr>
           </w:pPr>
-          <w:hyperlink w:anchor="_Toc37402173" w:history="1">
+          <w:hyperlink w:anchor="_Toc37427199" w:history="1">
             <w:r>
               <w:rPr>
                 <w:rStyle w:val="a4"/>
@@ -5810,7 +5810,7 @@
                 <w:noProof/>
                 <w:webHidden/>
               </w:rPr>
-              <w:instrText xml:space="preserve"> PAGEREF _Toc37402173 \h </w:instrText>
+              <w:instrText xml:space="preserve"> PAGEREF _Toc37427199 \h </w:instrText>
             </w:r>
             <w:r>
               <w:rPr>
@@ -5854,7 +5854,7 @@
               <w:sz w:val="21"/>
             </w:rPr>
           </w:pPr>
-          <w:hyperlink w:anchor="_Toc37402174" w:history="1">
+          <w:hyperlink w:anchor="_Toc37427200" w:history="1">
             <w:r>
               <w:rPr>
                 <w:rStyle w:val="a4"/>
@@ -5881,7 +5881,7 @@
                 <w:noProof/>
                 <w:webHidden/>
               </w:rPr>
-              <w:instrText xml:space="preserve"> PAGEREF _Toc37402174 \h </w:instrText>
+              <w:instrText xml:space="preserve"> PAGEREF _Toc37427200 \h </w:instrText>
             </w:r>
             <w:r>
               <w:rPr>
@@ -5925,7 +5925,7 @@
               <w:sz w:val="21"/>
             </w:rPr>
           </w:pPr>
-          <w:hyperlink w:anchor="_Toc37402175" w:history="1">
+          <w:hyperlink w:anchor="_Toc37427201" w:history="1">
             <w:r>
               <w:rPr>
                 <w:rStyle w:val="a4"/>
@@ -5952,7 +5952,7 @@
                 <w:noProof/>
                 <w:webHidden/>
               </w:rPr>
-              <w:instrText xml:space="preserve"> PAGEREF _Toc37402175 \h </w:instrText>
+              <w:instrText xml:space="preserve"> PAGEREF _Toc37427201 \h </w:instrText>
             </w:r>
             <w:r>
               <w:rPr>
@@ -5996,7 +5996,7 @@
               <w:sz w:val="21"/>
             </w:rPr>
           </w:pPr>
-          <w:hyperlink w:anchor="_Toc37402176" w:history="1">
+          <w:hyperlink w:anchor="_Toc37427202" w:history="1">
             <w:r>
               <w:rPr>
                 <w:rStyle w:val="a4"/>
@@ -6023,7 +6023,7 @@
                 <w:noProof/>
                 <w:webHidden/>
               </w:rPr>
-              <w:instrText xml:space="preserve"> PAGEREF _Toc37402176 \h </w:instrText>
+              <w:instrText xml:space="preserve"> PAGEREF _Toc37427202 \h </w:instrText>
             </w:r>
             <w:r>
               <w:rPr>
@@ -6067,7 +6067,7 @@
               <w:sz w:val="21"/>
             </w:rPr>
           </w:pPr>
-          <w:hyperlink w:anchor="_Toc37402177" w:history="1">
+          <w:hyperlink w:anchor="_Toc37427203" w:history="1">
             <w:r>
               <w:rPr>
                 <w:rStyle w:val="a4"/>
@@ -6094,7 +6094,7 @@
                 <w:noProof/>
                 <w:webHidden/>
               </w:rPr>
-              <w:instrText xml:space="preserve"> PAGEREF _Toc37402177 \h </w:instrText>
+              <w:instrText xml:space="preserve"> PAGEREF _Toc37427203 \h </w:instrText>
             </w:r>
             <w:r>
               <w:rPr>
@@ -6115,6 +6115,432 @@
                 <w:webHidden/>
               </w:rPr>
               <w:t>9</w:t>
+            </w:r>
+            <w:r>
+              <w:rPr>
+                <w:noProof/>
+                <w:webHidden/>
+              </w:rPr>
+              <w:fldChar w:fldCharType="end"/>
+            </w:r>
+          </w:hyperlink>
+        </w:p>
+        <w:p>
+          <w:pPr>
+            <w:pStyle w:val="21"/>
+            <w:tabs>
+              <w:tab w:val="right" w:leader="dot" w:pos="8296"/>
+            </w:tabs>
+            <w:rPr>
+              <w:rFonts w:cstheme="minorBidi"/>
+              <w:noProof/>
+              <w:kern w:val="2"/>
+              <w:sz w:val="21"/>
+            </w:rPr>
+          </w:pPr>
+          <w:hyperlink w:anchor="_Toc37427204" w:history="1">
+            <w:r>
+              <w:rPr>
+                <w:rStyle w:val="a4"/>
+                <w:noProof/>
+              </w:rPr>
+              <w:t>四、制作镜像</w:t>
+            </w:r>
+            <w:r>
+              <w:rPr>
+                <w:noProof/>
+                <w:webHidden/>
+              </w:rPr>
+              <w:tab/>
+            </w:r>
+            <w:r>
+              <w:rPr>
+                <w:noProof/>
+                <w:webHidden/>
+              </w:rPr>
+              <w:fldChar w:fldCharType="begin"/>
+            </w:r>
+            <w:r>
+              <w:rPr>
+                <w:noProof/>
+                <w:webHidden/>
+              </w:rPr>
+              <w:instrText xml:space="preserve"> PAGEREF _Toc37427204 \h </w:instrText>
+            </w:r>
+            <w:r>
+              <w:rPr>
+                <w:noProof/>
+                <w:webHidden/>
+              </w:rPr>
+            </w:r>
+            <w:r>
+              <w:rPr>
+                <w:noProof/>
+                <w:webHidden/>
+              </w:rPr>
+              <w:fldChar w:fldCharType="separate"/>
+            </w:r>
+            <w:r>
+              <w:rPr>
+                <w:noProof/>
+                <w:webHidden/>
+              </w:rPr>
+              <w:t>10</w:t>
+            </w:r>
+            <w:r>
+              <w:rPr>
+                <w:noProof/>
+                <w:webHidden/>
+              </w:rPr>
+              <w:fldChar w:fldCharType="end"/>
+            </w:r>
+          </w:hyperlink>
+        </w:p>
+        <w:p>
+          <w:pPr>
+            <w:pStyle w:val="31"/>
+            <w:tabs>
+              <w:tab w:val="right" w:leader="dot" w:pos="8296"/>
+            </w:tabs>
+            <w:rPr>
+              <w:rFonts w:cstheme="minorBidi"/>
+              <w:noProof/>
+              <w:kern w:val="2"/>
+              <w:sz w:val="21"/>
+            </w:rPr>
+          </w:pPr>
+          <w:hyperlink w:anchor="_Toc37427205" w:history="1">
+            <w:r>
+              <w:rPr>
+                <w:rStyle w:val="a4"/>
+                <w:noProof/>
+              </w:rPr>
+              <w:t>4.1 制作固定大小的镜像</w:t>
+            </w:r>
+            <w:r>
+              <w:rPr>
+                <w:noProof/>
+                <w:webHidden/>
+              </w:rPr>
+              <w:tab/>
+            </w:r>
+            <w:r>
+              <w:rPr>
+                <w:noProof/>
+                <w:webHidden/>
+              </w:rPr>
+              <w:fldChar w:fldCharType="begin"/>
+            </w:r>
+            <w:r>
+              <w:rPr>
+                <w:noProof/>
+                <w:webHidden/>
+              </w:rPr>
+              <w:instrText xml:space="preserve"> PAGEREF _Toc37427205 \h </w:instrText>
+            </w:r>
+            <w:r>
+              <w:rPr>
+                <w:noProof/>
+                <w:webHidden/>
+              </w:rPr>
+            </w:r>
+            <w:r>
+              <w:rPr>
+                <w:noProof/>
+                <w:webHidden/>
+              </w:rPr>
+              <w:fldChar w:fldCharType="separate"/>
+            </w:r>
+            <w:r>
+              <w:rPr>
+                <w:noProof/>
+                <w:webHidden/>
+              </w:rPr>
+              <w:t>10</w:t>
+            </w:r>
+            <w:r>
+              <w:rPr>
+                <w:noProof/>
+                <w:webHidden/>
+              </w:rPr>
+              <w:fldChar w:fldCharType="end"/>
+            </w:r>
+          </w:hyperlink>
+        </w:p>
+        <w:p>
+          <w:pPr>
+            <w:pStyle w:val="31"/>
+            <w:tabs>
+              <w:tab w:val="right" w:leader="dot" w:pos="8296"/>
+            </w:tabs>
+            <w:rPr>
+              <w:rFonts w:cstheme="minorBidi"/>
+              <w:noProof/>
+              <w:kern w:val="2"/>
+              <w:sz w:val="21"/>
+            </w:rPr>
+          </w:pPr>
+          <w:hyperlink w:anchor="_Toc37427206" w:history="1">
+            <w:r>
+              <w:rPr>
+                <w:rStyle w:val="a4"/>
+                <w:noProof/>
+              </w:rPr>
+              <w:t>4.2 写入TF卡测试镜像</w:t>
+            </w:r>
+            <w:r>
+              <w:rPr>
+                <w:noProof/>
+                <w:webHidden/>
+              </w:rPr>
+              <w:tab/>
+            </w:r>
+            <w:r>
+              <w:rPr>
+                <w:noProof/>
+                <w:webHidden/>
+              </w:rPr>
+              <w:fldChar w:fldCharType="begin"/>
+            </w:r>
+            <w:r>
+              <w:rPr>
+                <w:noProof/>
+                <w:webHidden/>
+              </w:rPr>
+              <w:instrText xml:space="preserve"> PAGEREF _Toc37427206 \h </w:instrText>
+            </w:r>
+            <w:r>
+              <w:rPr>
+                <w:noProof/>
+                <w:webHidden/>
+              </w:rPr>
+            </w:r>
+            <w:r>
+              <w:rPr>
+                <w:noProof/>
+                <w:webHidden/>
+              </w:rPr>
+              <w:fldChar w:fldCharType="separate"/>
+            </w:r>
+            <w:r>
+              <w:rPr>
+                <w:noProof/>
+                <w:webHidden/>
+              </w:rPr>
+              <w:t>10</w:t>
+            </w:r>
+            <w:r>
+              <w:rPr>
+                <w:noProof/>
+                <w:webHidden/>
+              </w:rPr>
+              <w:fldChar w:fldCharType="end"/>
+            </w:r>
+          </w:hyperlink>
+        </w:p>
+        <w:p>
+          <w:pPr>
+            <w:pStyle w:val="31"/>
+            <w:tabs>
+              <w:tab w:val="right" w:leader="dot" w:pos="8296"/>
+            </w:tabs>
+            <w:rPr>
+              <w:rFonts w:cstheme="minorBidi"/>
+              <w:noProof/>
+              <w:kern w:val="2"/>
+              <w:sz w:val="21"/>
+            </w:rPr>
+          </w:pPr>
+          <w:hyperlink w:anchor="_Toc37427207" w:history="1">
+            <w:r>
+              <w:rPr>
+                <w:rStyle w:val="a4"/>
+                <w:noProof/>
+              </w:rPr>
+              <w:t>4.3 整理制作镜像的命令为脚本文件</w:t>
+            </w:r>
+            <w:r>
+              <w:rPr>
+                <w:noProof/>
+                <w:webHidden/>
+              </w:rPr>
+              <w:tab/>
+            </w:r>
+            <w:r>
+              <w:rPr>
+                <w:noProof/>
+                <w:webHidden/>
+              </w:rPr>
+              <w:fldChar w:fldCharType="begin"/>
+            </w:r>
+            <w:r>
+              <w:rPr>
+                <w:noProof/>
+                <w:webHidden/>
+              </w:rPr>
+              <w:instrText xml:space="preserve"> PAGEREF _Toc37427207 \h </w:instrText>
+            </w:r>
+            <w:r>
+              <w:rPr>
+                <w:noProof/>
+                <w:webHidden/>
+              </w:rPr>
+            </w:r>
+            <w:r>
+              <w:rPr>
+                <w:noProof/>
+                <w:webHidden/>
+              </w:rPr>
+              <w:fldChar w:fldCharType="separate"/>
+            </w:r>
+            <w:r>
+              <w:rPr>
+                <w:noProof/>
+                <w:webHidden/>
+              </w:rPr>
+              <w:t>11</w:t>
+            </w:r>
+            <w:r>
+              <w:rPr>
+                <w:noProof/>
+                <w:webHidden/>
+              </w:rPr>
+              <w:fldChar w:fldCharType="end"/>
+            </w:r>
+          </w:hyperlink>
+        </w:p>
+        <w:p>
+          <w:pPr>
+            <w:pStyle w:val="21"/>
+            <w:tabs>
+              <w:tab w:val="right" w:leader="dot" w:pos="8296"/>
+            </w:tabs>
+            <w:rPr>
+              <w:rFonts w:cstheme="minorBidi"/>
+              <w:noProof/>
+              <w:kern w:val="2"/>
+              <w:sz w:val="21"/>
+            </w:rPr>
+          </w:pPr>
+          <w:hyperlink w:anchor="_Toc37427208" w:history="1">
+            <w:r>
+              <w:rPr>
+                <w:rStyle w:val="a4"/>
+                <w:noProof/>
+              </w:rPr>
+              <w:t>五、调整根分区大小填充整个TF卡</w:t>
+            </w:r>
+            <w:r>
+              <w:rPr>
+                <w:noProof/>
+                <w:webHidden/>
+              </w:rPr>
+              <w:tab/>
+            </w:r>
+            <w:r>
+              <w:rPr>
+                <w:noProof/>
+                <w:webHidden/>
+              </w:rPr>
+              <w:fldChar w:fldCharType="begin"/>
+            </w:r>
+            <w:r>
+              <w:rPr>
+                <w:noProof/>
+                <w:webHidden/>
+              </w:rPr>
+              <w:instrText xml:space="preserve"> PAGEREF _Toc37427208 \h </w:instrText>
+            </w:r>
+            <w:r>
+              <w:rPr>
+                <w:noProof/>
+                <w:webHidden/>
+              </w:rPr>
+            </w:r>
+            <w:r>
+              <w:rPr>
+                <w:noProof/>
+                <w:webHidden/>
+              </w:rPr>
+              <w:fldChar w:fldCharType="separate"/>
+            </w:r>
+            <w:r>
+              <w:rPr>
+                <w:noProof/>
+                <w:webHidden/>
+              </w:rPr>
+              <w:t>12</w:t>
+            </w:r>
+            <w:r>
+              <w:rPr>
+                <w:noProof/>
+                <w:webHidden/>
+              </w:rPr>
+              <w:fldChar w:fldCharType="end"/>
+            </w:r>
+          </w:hyperlink>
+        </w:p>
+        <w:p>
+          <w:pPr>
+            <w:pStyle w:val="31"/>
+            <w:tabs>
+              <w:tab w:val="right" w:leader="dot" w:pos="8296"/>
+            </w:tabs>
+            <w:rPr>
+              <w:rFonts w:cstheme="minorBidi"/>
+              <w:noProof/>
+              <w:kern w:val="2"/>
+              <w:sz w:val="21"/>
+            </w:rPr>
+          </w:pPr>
+          <w:hyperlink w:anchor="_Toc37427209" w:history="1">
+            <w:r>
+              <w:rPr>
+                <w:rStyle w:val="a4"/>
+                <w:noProof/>
+              </w:rPr>
+              <w:t>5.1 使用fdisk命令修改根分区大小</w:t>
+            </w:r>
+            <w:r>
+              <w:rPr>
+                <w:noProof/>
+                <w:webHidden/>
+              </w:rPr>
+              <w:tab/>
+            </w:r>
+            <w:r>
+              <w:rPr>
+                <w:noProof/>
+                <w:webHidden/>
+              </w:rPr>
+              <w:fldChar w:fldCharType="begin"/>
+            </w:r>
+            <w:r>
+              <w:rPr>
+                <w:noProof/>
+                <w:webHidden/>
+              </w:rPr>
+              <w:instrText xml:space="preserve"> PAGEREF _Toc37427209 \h </w:instrText>
+            </w:r>
+            <w:r>
+              <w:rPr>
+                <w:noProof/>
+                <w:webHidden/>
+              </w:rPr>
+            </w:r>
+            <w:r>
+              <w:rPr>
+                <w:noProof/>
+                <w:webHidden/>
+              </w:rPr>
+              <w:fldChar w:fldCharType="separate"/>
+            </w:r>
+            <w:r>
+              <w:rPr>
+                <w:noProof/>
+                <w:webHidden/>
+              </w:rPr>
+              <w:t>12</w:t>
             </w:r>
             <w:r>
               <w:rPr>
@@ -6166,7 +6592,7 @@
         <w:pStyle w:val="1"/>
         <w:jc w:val="center"/>
       </w:pPr>
-      <w:bookmarkStart w:id="0" w:name="_Toc37402151"/>
+      <w:bookmarkStart w:id="0" w:name="_Toc37427177"/>
       <w:r>
         <w:lastRenderedPageBreak/>
         <w:t>第一章</w:t>
@@ -6183,7 +6609,7 @@
       <w:pPr>
         <w:pStyle w:val="2"/>
       </w:pPr>
-      <w:bookmarkStart w:id="1" w:name="_Toc37402152"/>
+      <w:bookmarkStart w:id="1" w:name="_Toc37427178"/>
       <w:r>
         <w:rPr>
           <w:rFonts w:hint="eastAsia"/>
@@ -6202,7 +6628,7 @@
       <w:pPr>
         <w:pStyle w:val="3"/>
       </w:pPr>
-      <w:bookmarkStart w:id="2" w:name="_Toc37402153"/>
+      <w:bookmarkStart w:id="2" w:name="_Toc37427179"/>
       <w:r>
         <w:rPr>
           <w:rFonts w:hint="eastAsia"/>
@@ -6303,7 +6729,7 @@
       <w:pPr>
         <w:pStyle w:val="3"/>
       </w:pPr>
-      <w:bookmarkStart w:id="3" w:name="_Toc37402154"/>
+      <w:bookmarkStart w:id="3" w:name="_Toc37427180"/>
       <w:r>
         <w:rPr>
           <w:rFonts w:hint="eastAsia"/>
@@ -6473,7 +6899,7 @@
       <w:pPr>
         <w:pStyle w:val="2"/>
       </w:pPr>
-      <w:bookmarkStart w:id="4" w:name="_Toc37402155"/>
+      <w:bookmarkStart w:id="4" w:name="_Toc37427181"/>
       <w:r>
         <w:rPr>
           <w:rFonts w:hint="eastAsia"/>
@@ -6492,7 +6918,7 @@
       <w:pPr>
         <w:pStyle w:val="3"/>
       </w:pPr>
-      <w:bookmarkStart w:id="5" w:name="_Toc37402156"/>
+      <w:bookmarkStart w:id="5" w:name="_Toc37427182"/>
       <w:r>
         <w:rPr>
           <w:rFonts w:hint="eastAsia"/>
@@ -6638,7 +7064,7 @@
       <w:pPr>
         <w:pStyle w:val="3"/>
       </w:pPr>
-      <w:bookmarkStart w:id="6" w:name="_Toc37402157"/>
+      <w:bookmarkStart w:id="6" w:name="_Toc37427183"/>
       <w:r>
         <w:t xml:space="preserve">2.2 </w:t>
       </w:r>
@@ -6811,7 +7237,7 @@
       <w:pPr>
         <w:pStyle w:val="3"/>
       </w:pPr>
-      <w:bookmarkStart w:id="7" w:name="_Toc37402158"/>
+      <w:bookmarkStart w:id="7" w:name="_Toc37427184"/>
       <w:r>
         <w:rPr>
           <w:rFonts w:hint="eastAsia"/>
@@ -7096,7 +7522,7 @@
       <w:pPr>
         <w:pStyle w:val="2"/>
       </w:pPr>
-      <w:bookmarkStart w:id="8" w:name="_Toc37402159"/>
+      <w:bookmarkStart w:id="8" w:name="_Toc37427185"/>
       <w:r>
         <w:rPr>
           <w:rFonts w:hint="eastAsia"/>
@@ -7110,7 +7536,7 @@
       <w:pPr>
         <w:pStyle w:val="3"/>
       </w:pPr>
-      <w:bookmarkStart w:id="9" w:name="_Toc37402160"/>
+      <w:bookmarkStart w:id="9" w:name="_Toc37427186"/>
       <w:r>
         <w:t>3</w:t>
       </w:r>
@@ -7200,7 +7626,7 @@
       <w:pPr>
         <w:pStyle w:val="3"/>
       </w:pPr>
-      <w:bookmarkStart w:id="10" w:name="_Toc37402161"/>
+      <w:bookmarkStart w:id="10" w:name="_Toc37427187"/>
       <w:r>
         <w:t xml:space="preserve">3.2 </w:t>
       </w:r>
@@ -7432,7 +7858,7 @@
       <w:pPr>
         <w:pStyle w:val="3"/>
       </w:pPr>
-      <w:bookmarkStart w:id="11" w:name="_Toc37402162"/>
+      <w:bookmarkStart w:id="11" w:name="_Toc37427188"/>
       <w:r>
         <w:t>3</w:t>
       </w:r>
@@ -7935,7 +8361,7 @@
       <w:pPr>
         <w:pStyle w:val="2"/>
       </w:pPr>
-      <w:bookmarkStart w:id="12" w:name="_Toc37402163"/>
+      <w:bookmarkStart w:id="12" w:name="_Toc37427189"/>
       <w:r>
         <w:rPr>
           <w:rFonts w:hint="eastAsia"/>
@@ -7948,7 +8374,7 @@
       <w:pPr>
         <w:pStyle w:val="3"/>
       </w:pPr>
-      <w:bookmarkStart w:id="13" w:name="_Toc37402164"/>
+      <w:bookmarkStart w:id="13" w:name="_Toc37427190"/>
       <w:r>
         <w:t>4</w:t>
       </w:r>
@@ -8066,7 +8492,7 @@
       <w:pPr>
         <w:pStyle w:val="3"/>
       </w:pPr>
-      <w:bookmarkStart w:id="14" w:name="_Toc37402165"/>
+      <w:bookmarkStart w:id="14" w:name="_Toc37427191"/>
       <w:r>
         <w:rPr>
           <w:rFonts w:hint="eastAsia"/>
@@ -8670,7 +9096,7 @@
         <w:pStyle w:val="1"/>
         <w:jc w:val="center"/>
       </w:pPr>
-      <w:bookmarkStart w:id="15" w:name="_Toc37402166"/>
+      <w:bookmarkStart w:id="15" w:name="_Toc37427192"/>
       <w:r>
         <w:rPr>
           <w:rFonts w:hint="eastAsia"/>
@@ -8687,7 +9113,7 @@
           <w:rFonts w:hint="eastAsia"/>
         </w:rPr>
       </w:pPr>
-      <w:bookmarkStart w:id="16" w:name="_Toc37402167"/>
+      <w:bookmarkStart w:id="16" w:name="_Toc37427193"/>
       <w:r>
         <w:rPr>
           <w:rFonts w:hint="eastAsia"/>
@@ -8700,7 +9126,7 @@
       <w:pPr>
         <w:pStyle w:val="3"/>
       </w:pPr>
-      <w:bookmarkStart w:id="17" w:name="_Toc37402168"/>
+      <w:bookmarkStart w:id="17" w:name="_Toc37427194"/>
       <w:r>
         <w:rPr>
           <w:rFonts w:hint="eastAsia"/>
@@ -9979,7 +10405,7 @@
       <w:pPr>
         <w:pStyle w:val="3"/>
       </w:pPr>
-      <w:bookmarkStart w:id="18" w:name="_Toc37402169"/>
+      <w:bookmarkStart w:id="18" w:name="_Toc37427195"/>
       <w:r>
         <w:rPr>
           <w:rFonts w:hint="eastAsia"/>
@@ -10232,7 +10658,7 @@
       <w:pPr>
         <w:pStyle w:val="2"/>
       </w:pPr>
-      <w:bookmarkStart w:id="19" w:name="_Toc37402170"/>
+      <w:bookmarkStart w:id="19" w:name="_Toc37427196"/>
       <w:r>
         <w:rPr>
           <w:rFonts w:hint="eastAsia"/>
@@ -10245,7 +10671,7 @@
       <w:pPr>
         <w:pStyle w:val="3"/>
       </w:pPr>
-      <w:bookmarkStart w:id="20" w:name="_Toc37402171"/>
+      <w:bookmarkStart w:id="20" w:name="_Toc37427197"/>
       <w:r>
         <w:rPr>
           <w:rFonts w:hint="eastAsia"/>
@@ -10361,7 +10787,7 @@
       <w:pPr>
         <w:pStyle w:val="3"/>
       </w:pPr>
-      <w:bookmarkStart w:id="21" w:name="_Toc37402172"/>
+      <w:bookmarkStart w:id="21" w:name="_Toc37427198"/>
       <w:r>
         <w:rPr>
           <w:rFonts w:hint="eastAsia"/>
@@ -10469,7 +10895,7 @@
           <w:rFonts w:hint="eastAsia"/>
         </w:rPr>
       </w:pPr>
-      <w:bookmarkStart w:id="22" w:name="_Toc37402173"/>
+      <w:bookmarkStart w:id="22" w:name="_Toc37427199"/>
       <w:r>
         <w:rPr>
           <w:rFonts w:hint="eastAsia"/>
@@ -10495,7 +10921,7 @@
       <w:pPr>
         <w:pStyle w:val="3"/>
       </w:pPr>
-      <w:bookmarkStart w:id="23" w:name="_Toc37402174"/>
+      <w:bookmarkStart w:id="23" w:name="_Toc37427200"/>
       <w:r>
         <w:rPr>
           <w:rFonts w:hint="eastAsia"/>
@@ -10640,7 +11066,7 @@
       <w:pPr>
         <w:pStyle w:val="3"/>
       </w:pPr>
-      <w:bookmarkStart w:id="24" w:name="_Toc37402175"/>
+      <w:bookmarkStart w:id="24" w:name="_Toc37427201"/>
       <w:r>
         <w:rPr>
           <w:rFonts w:hint="eastAsia"/>
@@ -10763,7 +11189,7 @@
       <w:pPr>
         <w:pStyle w:val="3"/>
       </w:pPr>
-      <w:bookmarkStart w:id="25" w:name="_Toc37402176"/>
+      <w:bookmarkStart w:id="25" w:name="_Toc37427202"/>
       <w:r>
         <w:rPr>
           <w:rFonts w:hint="eastAsia"/>
@@ -11102,7 +11528,7 @@
       <w:pPr>
         <w:pStyle w:val="3"/>
       </w:pPr>
-      <w:bookmarkStart w:id="26" w:name="_Toc37402177"/>
+      <w:bookmarkStart w:id="26" w:name="_Toc37427203"/>
       <w:r>
         <w:rPr>
           <w:rFonts w:hint="eastAsia"/>
@@ -11237,6 +11663,7 @@
       <w:pPr>
         <w:pStyle w:val="2"/>
       </w:pPr>
+      <w:bookmarkStart w:id="27" w:name="_Toc37427204"/>
       <w:r>
         <w:rPr>
           <w:rFonts w:hint="eastAsia"/>
@@ -11244,11 +11671,13 @@
         <w:lastRenderedPageBreak/>
         <w:t>四、制作镜像</w:t>
       </w:r>
+      <w:bookmarkEnd w:id="27"/>
     </w:p>
     <w:p>
       <w:pPr>
         <w:pStyle w:val="3"/>
       </w:pPr>
+      <w:bookmarkStart w:id="28" w:name="_Toc37427205"/>
       <w:r>
         <w:rPr>
           <w:rFonts w:hint="eastAsia"/>
@@ -11261,6 +11690,7 @@
         </w:rPr>
         <w:t>制作固定大小的镜像</w:t>
       </w:r>
+      <w:bookmarkEnd w:id="28"/>
     </w:p>
     <w:p>
       <w:pPr>
@@ -11308,19 +11738,7 @@
         <w:rPr>
           <w:highlight w:val="lightGray"/>
         </w:rPr>
-        <w:t xml:space="preserve">dd if=/dev/zero of= </w:t>
-      </w:r>
-      <w:r>
-        <w:rPr>
-          <w:highlight w:val="lightGray"/>
-        </w:rPr>
-        <w:t>OrangePiZero.img</w:t>
-      </w:r>
-      <w:r>
-        <w:rPr>
-          <w:highlight w:val="lightGray"/>
-        </w:rPr>
-        <w:t xml:space="preserve"> bs=1M count=128</w:t>
+        <w:t>dd if=/dev/zero of= OrangePiZero.img bs=1M count=128</w:t>
       </w:r>
     </w:p>
     <w:p>
@@ -11357,13 +11775,7 @@
         <w:rPr>
           <w:highlight w:val="lightGray"/>
         </w:rPr>
-        <w:t xml:space="preserve">echo 'n\np\n1\n2048\n18432\nt\nb\nn\np\n2\n18433\n\nw\n' |fdisk </w:t>
-      </w:r>
-      <w:r>
-        <w:rPr>
-          <w:highlight w:val="lightGray"/>
-        </w:rPr>
-        <w:t>OrangePiZero.img</w:t>
+        <w:t>echo 'n\np\n1\n2048\n18432\nt\nb\nn\np\n2\n18433\n\nw\n' |fdisk OrangePiZero.img</w:t>
       </w:r>
     </w:p>
     <w:p>
@@ -11415,13 +11827,7 @@
         <w:rPr>
           <w:highlight w:val="lightGray"/>
         </w:rPr>
-        <w:t>sudo kpartx -av</w:t>
-      </w:r>
-      <w:r>
-        <w:rPr>
-          <w:highlight w:val="lightGray"/>
-        </w:rPr>
-        <w:t xml:space="preserve"> OrangePiZero.img</w:t>
+        <w:t>sudo kpartx -av OrangePiZero.img</w:t>
       </w:r>
     </w:p>
     <w:p>
@@ -11855,25 +12261,21 @@
         <w:rPr>
           <w:highlight w:val="lightGray"/>
         </w:rPr>
-        <w:t xml:space="preserve">sudo kpartx -d </w:t>
-      </w:r>
-      <w:r>
-        <w:rPr>
-          <w:highlight w:val="lightGray"/>
-        </w:rPr>
-        <w:t>OrangePiZero.img</w:t>
+        <w:t>sudo kpartx -d OrangePiZero.img</w:t>
       </w:r>
     </w:p>
     <w:p>
       <w:pPr>
         <w:pStyle w:val="3"/>
       </w:pPr>
+      <w:bookmarkStart w:id="29" w:name="_Toc37427206"/>
       <w:r>
         <w:rPr>
           <w:rFonts w:hint="eastAsia"/>
         </w:rPr>
         <w:t>4.2 写入TF卡测试镜像</w:t>
       </w:r>
+      <w:bookmarkEnd w:id="29"/>
     </w:p>
     <w:p>
       <w:pPr>
@@ -11909,6 +12311,7 @@
       <w:pPr>
         <w:pStyle w:val="3"/>
       </w:pPr>
+      <w:bookmarkStart w:id="30" w:name="_Toc37427207"/>
       <w:r>
         <w:rPr>
           <w:noProof/>
@@ -14604,19 +15007,2645 @@
         </w:rPr>
         <w:t>4.3 整理制作镜像的命令为脚本文件</w:t>
       </w:r>
-    </w:p>
-    <w:p>
-      <w:pPr>
-        <w:rPr>
-          <w:rFonts w:hint="eastAsia"/>
-        </w:rPr>
-      </w:pPr>
-      <w:bookmarkStart w:id="27" w:name="_GoBack"/>
-      <w:bookmarkEnd w:id="27"/>
+      <w:bookmarkEnd w:id="30"/>
+    </w:p>
+    <w:p/>
+    <w:p/>
+    <w:p/>
+    <w:p>
+      <w:pPr>
+        <w:pStyle w:val="2"/>
+      </w:pPr>
+      <w:bookmarkStart w:id="31" w:name="_Toc37427208"/>
+      <w:r>
+        <w:rPr>
+          <w:rFonts w:hint="eastAsia"/>
+        </w:rPr>
+        <w:lastRenderedPageBreak/>
+        <w:t>五、调整根分区大小填充整个TF卡</w:t>
+      </w:r>
+      <w:bookmarkEnd w:id="31"/>
+    </w:p>
+    <w:p>
+      <w:pPr>
+        <w:pStyle w:val="3"/>
+      </w:pPr>
+      <w:bookmarkStart w:id="32" w:name="_Toc37427209"/>
+      <w:r>
+        <w:rPr>
+          <w:rFonts w:hint="eastAsia"/>
+        </w:rPr>
+        <w:t>5.1 使用fdisk命令修改根分区大小</w:t>
+      </w:r>
+      <w:bookmarkEnd w:id="32"/>
+    </w:p>
+    <w:p>
+      <w:pPr>
+        <w:pStyle w:val="4"/>
+      </w:pPr>
+      <w:r>
+        <w:rPr>
+          <w:rFonts w:hint="eastAsia"/>
+        </w:rPr>
+        <w:t>1、查看当前TF卡分区情况</w:t>
+      </w:r>
+    </w:p>
+    <w:p>
+      <w:pPr>
+        <w:ind w:leftChars="100" w:left="210"/>
+        <w:rPr>
+          <w:shd w:val="pct15" w:color="auto" w:fill="FFFFFF"/>
+        </w:rPr>
+      </w:pPr>
+      <w:r>
+        <w:rPr>
+          <w:shd w:val="pct15" w:color="auto" w:fill="FFFFFF"/>
+        </w:rPr>
+        <w:t xml:space="preserve"># </w:t>
+      </w:r>
+      <w:r>
+        <w:rPr>
+          <w:rFonts w:hint="eastAsia"/>
+          <w:shd w:val="pct15" w:color="auto" w:fill="FFFFFF"/>
+        </w:rPr>
+        <w:t>fdisk</w:t>
+      </w:r>
+      <w:r>
+        <w:rPr>
+          <w:shd w:val="pct15" w:color="auto" w:fill="FFFFFF"/>
+        </w:rPr>
+        <w:t xml:space="preserve"> –</w:t>
+      </w:r>
+      <w:r>
+        <w:rPr>
+          <w:rFonts w:hint="eastAsia"/>
+          <w:shd w:val="pct15" w:color="auto" w:fill="FFFFFF"/>
+        </w:rPr>
+        <w:t>l</w:t>
+      </w:r>
+    </w:p>
+    <w:p>
+      <w:pPr>
+        <w:ind w:leftChars="100" w:left="210"/>
+        <w:rPr>
+          <w:color w:val="7F7F7F" w:themeColor="text1" w:themeTint="80"/>
+          <w:sz w:val="17"/>
+          <w:highlight w:val="lightGray"/>
+        </w:rPr>
+      </w:pPr>
+      <w:r>
+        <w:rPr>
+          <w:color w:val="7F7F7F" w:themeColor="text1" w:themeTint="80"/>
+          <w:sz w:val="17"/>
+          <w:highlight w:val="lightGray"/>
+        </w:rPr>
+        <w:t xml:space="preserve">Disk /dev/mmcblk0: </w:t>
+      </w:r>
+      <w:r>
+        <w:rPr>
+          <w:color w:val="7F7F7F" w:themeColor="text1" w:themeTint="80"/>
+          <w:sz w:val="17"/>
+          <w:highlight w:val="red"/>
+        </w:rPr>
+        <w:t>125 GB</w:t>
+      </w:r>
+      <w:r>
+        <w:rPr>
+          <w:color w:val="7F7F7F" w:themeColor="text1" w:themeTint="80"/>
+          <w:sz w:val="17"/>
+          <w:highlight w:val="lightGray"/>
+        </w:rPr>
+        <w:t>, 134217728000 bytes, 262144000 sectors</w:t>
+      </w:r>
+    </w:p>
+    <w:p>
+      <w:pPr>
+        <w:ind w:leftChars="100" w:left="210"/>
+        <w:rPr>
+          <w:color w:val="7F7F7F" w:themeColor="text1" w:themeTint="80"/>
+          <w:sz w:val="17"/>
+          <w:highlight w:val="lightGray"/>
+        </w:rPr>
+      </w:pPr>
+      <w:r>
+        <w:rPr>
+          <w:color w:val="7F7F7F" w:themeColor="text1" w:themeTint="80"/>
+          <w:sz w:val="17"/>
+          <w:highlight w:val="lightGray"/>
+        </w:rPr>
+        <w:t>4096000 cylinders, 4 heads, 16 sectors/track</w:t>
+      </w:r>
+    </w:p>
+    <w:p>
+      <w:pPr>
+        <w:ind w:leftChars="100" w:left="210"/>
+        <w:rPr>
+          <w:color w:val="7F7F7F" w:themeColor="text1" w:themeTint="80"/>
+          <w:sz w:val="17"/>
+          <w:highlight w:val="lightGray"/>
+        </w:rPr>
+      </w:pPr>
+      <w:r>
+        <w:rPr>
+          <w:color w:val="7F7F7F" w:themeColor="text1" w:themeTint="80"/>
+          <w:sz w:val="17"/>
+          <w:highlight w:val="lightGray"/>
+        </w:rPr>
+        <w:t>Units: sectors of 1 * 512 = 512 bytes</w:t>
+      </w:r>
+    </w:p>
+    <w:p>
+      <w:pPr>
+        <w:ind w:leftChars="100" w:left="210"/>
+        <w:rPr>
+          <w:color w:val="7F7F7F" w:themeColor="text1" w:themeTint="80"/>
+          <w:sz w:val="17"/>
+          <w:highlight w:val="lightGray"/>
+        </w:rPr>
+      </w:pPr>
+    </w:p>
+    <w:p>
+      <w:pPr>
+        <w:ind w:leftChars="100" w:left="210"/>
+        <w:rPr>
+          <w:color w:val="7F7F7F" w:themeColor="text1" w:themeTint="80"/>
+          <w:sz w:val="17"/>
+          <w:highlight w:val="lightGray"/>
+        </w:rPr>
+      </w:pPr>
+      <w:r>
+        <w:rPr>
+          <w:color w:val="7F7F7F" w:themeColor="text1" w:themeTint="80"/>
+          <w:sz w:val="17"/>
+          <w:highlight w:val="lightGray"/>
+        </w:rPr>
+        <w:t>Device       Boot StartCHS    EndCHS        StartLBA     EndLBA    Sectors  Size Id Type</w:t>
+      </w:r>
+    </w:p>
+    <w:p>
+      <w:pPr>
+        <w:ind w:leftChars="100" w:left="210"/>
+        <w:rPr>
+          <w:color w:val="7F7F7F" w:themeColor="text1" w:themeTint="80"/>
+          <w:sz w:val="17"/>
+          <w:highlight w:val="lightGray"/>
+        </w:rPr>
+      </w:pPr>
+      <w:r>
+        <w:rPr>
+          <w:color w:val="7F7F7F" w:themeColor="text1" w:themeTint="80"/>
+          <w:sz w:val="17"/>
+          <w:highlight w:val="lightGray"/>
+        </w:rPr>
+        <w:t>/dev/mmcblk0p1    0,32,33     1,37,37           2048      18432      16385 8192K  b Win95 FAT32</w:t>
+      </w:r>
+    </w:p>
+    <w:p>
+      <w:pPr>
+        <w:ind w:leftChars="100" w:left="210"/>
+        <w:rPr>
+          <w:sz w:val="17"/>
+        </w:rPr>
+      </w:pPr>
+      <w:r>
+        <w:rPr>
+          <w:color w:val="7F7F7F" w:themeColor="text1" w:themeTint="80"/>
+          <w:sz w:val="17"/>
+          <w:highlight w:val="lightGray"/>
+        </w:rPr>
+        <w:t xml:space="preserve">/dev/mmcblk0p2    1,37,38     16,81,1          </w:t>
+      </w:r>
+      <w:r>
+        <w:rPr>
+          <w:color w:val="7F7F7F" w:themeColor="text1" w:themeTint="80"/>
+          <w:sz w:val="17"/>
+          <w:highlight w:val="red"/>
+        </w:rPr>
+        <w:t>18433</w:t>
+      </w:r>
+      <w:r>
+        <w:rPr>
+          <w:color w:val="7F7F7F" w:themeColor="text1" w:themeTint="80"/>
+          <w:sz w:val="17"/>
+          <w:highlight w:val="lightGray"/>
+        </w:rPr>
+        <w:t xml:space="preserve">     </w:t>
+      </w:r>
+      <w:r>
+        <w:rPr>
+          <w:color w:val="7F7F7F" w:themeColor="text1" w:themeTint="80"/>
+          <w:sz w:val="17"/>
+          <w:highlight w:val="yellow"/>
+        </w:rPr>
+        <w:t>262143</w:t>
+      </w:r>
+      <w:r>
+        <w:rPr>
+          <w:color w:val="7F7F7F" w:themeColor="text1" w:themeTint="80"/>
+          <w:sz w:val="17"/>
+          <w:highlight w:val="lightGray"/>
+        </w:rPr>
+        <w:t xml:space="preserve">     </w:t>
+      </w:r>
+      <w:r>
+        <w:rPr>
+          <w:color w:val="7F7F7F" w:themeColor="text1" w:themeTint="80"/>
+          <w:sz w:val="17"/>
+          <w:highlight w:val="yellow"/>
+        </w:rPr>
+        <w:t>243711</w:t>
+      </w:r>
+      <w:r>
+        <w:rPr>
+          <w:color w:val="7F7F7F" w:themeColor="text1" w:themeTint="80"/>
+          <w:sz w:val="17"/>
+          <w:highlight w:val="lightGray"/>
+        </w:rPr>
+        <w:t xml:space="preserve">  </w:t>
+      </w:r>
+      <w:r>
+        <w:rPr>
+          <w:color w:val="7F7F7F" w:themeColor="text1" w:themeTint="80"/>
+          <w:sz w:val="17"/>
+          <w:highlight w:val="red"/>
+        </w:rPr>
+        <w:t>118M</w:t>
+      </w:r>
+      <w:r>
+        <w:rPr>
+          <w:color w:val="7F7F7F" w:themeColor="text1" w:themeTint="80"/>
+          <w:sz w:val="17"/>
+          <w:highlight w:val="lightGray"/>
+        </w:rPr>
+        <w:t xml:space="preserve"> 83 Linux</w:t>
+      </w:r>
+    </w:p>
+    <w:p>
+      <w:pPr>
+        <w:ind w:leftChars="100" w:left="210"/>
+      </w:pPr>
+      <w:r>
+        <w:rPr>
+          <w:rFonts w:hint="eastAsia"/>
+        </w:rPr>
+        <w:t>由上述输出可以看出，</w:t>
+      </w:r>
+      <w:r>
+        <w:rPr>
+          <w:rFonts w:hint="eastAsia"/>
+        </w:rPr>
+        <w:t>第二个分区只有118MB，TF卡总大小为125GB</w:t>
+      </w:r>
+      <w:r>
+        <w:rPr>
+          <w:rFonts w:hint="eastAsia"/>
+        </w:rPr>
+        <w:t>。只需要将第二个分区的范围默认为TF卡剩余的空间即可。记住第二个分区的StartLBA为18433即可。</w:t>
+      </w:r>
+    </w:p>
+    <w:p>
+      <w:pPr>
+        <w:pStyle w:val="4"/>
+      </w:pPr>
+      <w:r>
+        <w:rPr>
+          <w:rFonts w:hint="eastAsia"/>
+        </w:rPr>
+        <w:t>2、重新分区</w:t>
+      </w:r>
+    </w:p>
+    <w:p>
+      <w:pPr>
+        <w:ind w:leftChars="100" w:left="210"/>
+      </w:pPr>
+      <w:r>
+        <w:rPr>
+          <w:rFonts w:hint="eastAsia"/>
+          <w:highlight w:val="lightGray"/>
+        </w:rPr>
+        <w:t>#</w:t>
+      </w:r>
+      <w:r>
+        <w:rPr>
+          <w:highlight w:val="lightGray"/>
+        </w:rPr>
+        <w:t xml:space="preserve"> fdisk /dev/mmcblk0</w:t>
+      </w:r>
+    </w:p>
+    <w:p>
+      <w:pPr>
+        <w:ind w:leftChars="100" w:left="210"/>
+      </w:pPr>
+      <w:r>
+        <w:rPr>
+          <w:rFonts w:hint="eastAsia"/>
+        </w:rPr>
+        <w:t>依次输入下列命令：</w:t>
+      </w:r>
+    </w:p>
+    <w:p>
+      <w:pPr>
+        <w:ind w:leftChars="100" w:left="210"/>
+        <w:rPr>
+          <w:shd w:val="pct15" w:color="auto" w:fill="FFFFFF"/>
+        </w:rPr>
+      </w:pPr>
+      <w:r>
+        <w:rPr>
+          <w:rFonts w:hint="eastAsia"/>
+          <w:shd w:val="pct15" w:color="auto" w:fill="FFFFFF"/>
+        </w:rPr>
+        <w:t>d</w:t>
+      </w:r>
+      <w:r>
+        <w:rPr>
+          <w:shd w:val="pct15" w:color="auto" w:fill="FFFFFF"/>
+        </w:rPr>
+        <w:t>&lt;</w:t>
+      </w:r>
+      <w:r>
+        <w:rPr>
+          <w:rFonts w:hint="eastAsia"/>
+          <w:shd w:val="pct15" w:color="auto" w:fill="FFFFFF"/>
+        </w:rPr>
+        <w:t>回车</w:t>
+      </w:r>
+      <w:r>
+        <w:rPr>
+          <w:shd w:val="pct15" w:color="auto" w:fill="FFFFFF"/>
+        </w:rPr>
+        <w:t>&gt;</w:t>
+      </w:r>
+    </w:p>
+    <w:p>
+      <w:pPr>
+        <w:ind w:leftChars="100" w:left="210"/>
+        <w:rPr>
+          <w:rFonts w:hint="eastAsia"/>
+          <w:shd w:val="pct15" w:color="auto" w:fill="FFFFFF"/>
+        </w:rPr>
+      </w:pPr>
+      <w:r>
+        <w:rPr>
+          <w:shd w:val="pct15" w:color="auto" w:fill="FFFFFF"/>
+        </w:rPr>
+        <w:t>2&lt;</w:t>
+      </w:r>
+      <w:r>
+        <w:rPr>
+          <w:rFonts w:hint="eastAsia"/>
+          <w:shd w:val="pct15" w:color="auto" w:fill="FFFFFF"/>
+        </w:rPr>
+        <w:t>回车</w:t>
+      </w:r>
+      <w:r>
+        <w:rPr>
+          <w:shd w:val="pct15" w:color="auto" w:fill="FFFFFF"/>
+        </w:rPr>
+        <w:t>&gt;</w:t>
+      </w:r>
+    </w:p>
+    <w:p>
+      <w:pPr>
+        <w:ind w:leftChars="100" w:left="210"/>
+        <w:rPr>
+          <w:shd w:val="pct15" w:color="auto" w:fill="FFFFFF"/>
+        </w:rPr>
+      </w:pPr>
+      <w:r>
+        <w:rPr>
+          <w:rFonts w:hint="eastAsia"/>
+          <w:shd w:val="pct15" w:color="auto" w:fill="FFFFFF"/>
+        </w:rPr>
+        <w:t>n</w:t>
+      </w:r>
+      <w:r>
+        <w:rPr>
+          <w:shd w:val="pct15" w:color="auto" w:fill="FFFFFF"/>
+        </w:rPr>
+        <w:t>&lt;</w:t>
+      </w:r>
+      <w:r>
+        <w:rPr>
+          <w:rFonts w:hint="eastAsia"/>
+          <w:shd w:val="pct15" w:color="auto" w:fill="FFFFFF"/>
+        </w:rPr>
+        <w:t>回车</w:t>
+      </w:r>
+      <w:r>
+        <w:rPr>
+          <w:shd w:val="pct15" w:color="auto" w:fill="FFFFFF"/>
+        </w:rPr>
+        <w:t>&gt;</w:t>
+      </w:r>
+    </w:p>
+    <w:p>
+      <w:pPr>
+        <w:ind w:leftChars="100" w:left="210"/>
+        <w:rPr>
+          <w:shd w:val="pct15" w:color="auto" w:fill="FFFFFF"/>
+        </w:rPr>
+      </w:pPr>
+      <w:r>
+        <w:rPr>
+          <w:rFonts w:hint="eastAsia"/>
+          <w:shd w:val="pct15" w:color="auto" w:fill="FFFFFF"/>
+        </w:rPr>
+        <w:t>p</w:t>
+      </w:r>
+      <w:r>
+        <w:rPr>
+          <w:shd w:val="pct15" w:color="auto" w:fill="FFFFFF"/>
+        </w:rPr>
+        <w:t>&lt;</w:t>
+      </w:r>
+      <w:r>
+        <w:rPr>
+          <w:rFonts w:hint="eastAsia"/>
+          <w:shd w:val="pct15" w:color="auto" w:fill="FFFFFF"/>
+        </w:rPr>
+        <w:t>回车</w:t>
+      </w:r>
+      <w:r>
+        <w:rPr>
+          <w:shd w:val="pct15" w:color="auto" w:fill="FFFFFF"/>
+        </w:rPr>
+        <w:t>&gt;</w:t>
+      </w:r>
+    </w:p>
+    <w:p>
+      <w:pPr>
+        <w:ind w:leftChars="100" w:left="210"/>
+        <w:rPr>
+          <w:shd w:val="pct15" w:color="auto" w:fill="FFFFFF"/>
+        </w:rPr>
+      </w:pPr>
+      <w:r>
+        <w:rPr>
+          <w:shd w:val="pct15" w:color="auto" w:fill="FFFFFF"/>
+        </w:rPr>
+        <w:t>2&lt;</w:t>
+      </w:r>
+      <w:r>
+        <w:rPr>
+          <w:rFonts w:hint="eastAsia"/>
+          <w:shd w:val="pct15" w:color="auto" w:fill="FFFFFF"/>
+        </w:rPr>
+        <w:t>回车</w:t>
+      </w:r>
+      <w:r>
+        <w:rPr>
+          <w:shd w:val="pct15" w:color="auto" w:fill="FFFFFF"/>
+        </w:rPr>
+        <w:t>&gt;</w:t>
+      </w:r>
+    </w:p>
+    <w:p>
+      <w:pPr>
+        <w:ind w:leftChars="100" w:left="210"/>
+        <w:rPr>
+          <w:shd w:val="pct15" w:color="auto" w:fill="FFFFFF"/>
+        </w:rPr>
+      </w:pPr>
+      <w:r>
+        <w:rPr>
+          <w:shd w:val="pct15" w:color="auto" w:fill="FFFFFF"/>
+        </w:rPr>
+        <w:t>18433&lt;</w:t>
+      </w:r>
+      <w:r>
+        <w:rPr>
+          <w:rFonts w:hint="eastAsia"/>
+          <w:shd w:val="pct15" w:color="auto" w:fill="FFFFFF"/>
+        </w:rPr>
+        <w:t>回车</w:t>
+      </w:r>
+      <w:r>
+        <w:rPr>
+          <w:shd w:val="pct15" w:color="auto" w:fill="FFFFFF"/>
+        </w:rPr>
+        <w:t>&gt;</w:t>
+      </w:r>
+    </w:p>
+    <w:p>
+      <w:pPr>
+        <w:ind w:leftChars="100" w:left="210"/>
+        <w:rPr>
+          <w:shd w:val="pct15" w:color="auto" w:fill="FFFFFF"/>
+        </w:rPr>
+      </w:pPr>
+      <w:r>
+        <w:rPr>
+          <w:shd w:val="pct15" w:color="auto" w:fill="FFFFFF"/>
+        </w:rPr>
+        <w:t>&lt;</w:t>
+      </w:r>
+      <w:r>
+        <w:rPr>
+          <w:rFonts w:hint="eastAsia"/>
+          <w:shd w:val="pct15" w:color="auto" w:fill="FFFFFF"/>
+        </w:rPr>
+        <w:t>回车</w:t>
+      </w:r>
+      <w:r>
+        <w:rPr>
+          <w:shd w:val="pct15" w:color="auto" w:fill="FFFFFF"/>
+        </w:rPr>
+        <w:t>&gt;</w:t>
+      </w:r>
+    </w:p>
+    <w:p>
+      <w:pPr>
+        <w:ind w:leftChars="100" w:left="210"/>
+        <w:rPr>
+          <w:shd w:val="pct15" w:color="auto" w:fill="FFFFFF"/>
+        </w:rPr>
+      </w:pPr>
+      <w:r>
+        <w:rPr>
+          <w:rFonts w:hint="eastAsia"/>
+          <w:shd w:val="pct15" w:color="auto" w:fill="FFFFFF"/>
+        </w:rPr>
+        <w:t>w</w:t>
+      </w:r>
+      <w:r>
+        <w:rPr>
+          <w:shd w:val="pct15" w:color="auto" w:fill="FFFFFF"/>
+        </w:rPr>
+        <w:t>&lt;</w:t>
+      </w:r>
+      <w:r>
+        <w:rPr>
+          <w:rFonts w:hint="eastAsia"/>
+          <w:shd w:val="pct15" w:color="auto" w:fill="FFFFFF"/>
+        </w:rPr>
+        <w:t>回车</w:t>
+      </w:r>
+      <w:r>
+        <w:rPr>
+          <w:shd w:val="pct15" w:color="auto" w:fill="FFFFFF"/>
+        </w:rPr>
+        <w:t>&gt;</w:t>
+      </w:r>
+    </w:p>
+    <w:p>
+      <w:pPr>
+        <w:ind w:leftChars="100" w:left="210"/>
+        <w:rPr>
+          <w:rFonts w:hint="eastAsia"/>
+        </w:rPr>
+      </w:pPr>
+      <w:r>
+        <w:rPr>
+          <w:rFonts w:hint="eastAsia"/>
+        </w:rPr>
+        <w:t>注：18433后面是两个回车</w:t>
+      </w:r>
+    </w:p>
+    <w:p>
+      <w:pPr>
+        <w:ind w:leftChars="100" w:left="210"/>
+      </w:pPr>
+      <w:r>
+        <w:rPr>
+          <w:rFonts w:hint="eastAsia"/>
+        </w:rPr>
+        <w:t>命令执行完毕后，再使用fdisk</w:t>
+      </w:r>
+      <w:r>
+        <w:t xml:space="preserve"> –</w:t>
+      </w:r>
+      <w:r>
+        <w:rPr>
+          <w:rFonts w:hint="eastAsia"/>
+        </w:rPr>
+        <w:t>l命令查看分区情况：</w:t>
+      </w:r>
+    </w:p>
+    <w:p>
+      <w:pPr>
+        <w:ind w:leftChars="100" w:left="210"/>
+        <w:rPr>
+          <w:color w:val="7F7F7F" w:themeColor="text1" w:themeTint="80"/>
+          <w:sz w:val="17"/>
+          <w:highlight w:val="lightGray"/>
+        </w:rPr>
+      </w:pPr>
+      <w:r>
+        <w:rPr>
+          <w:color w:val="7F7F7F" w:themeColor="text1" w:themeTint="80"/>
+          <w:sz w:val="17"/>
+          <w:highlight w:val="lightGray"/>
+        </w:rPr>
+        <w:t>Disk /dev/mmcblk0: 125 GB, 134217728000 bytes, 262144000 sectors</w:t>
+      </w:r>
+    </w:p>
+    <w:p>
+      <w:pPr>
+        <w:ind w:leftChars="100" w:left="210"/>
+        <w:rPr>
+          <w:color w:val="7F7F7F" w:themeColor="text1" w:themeTint="80"/>
+          <w:sz w:val="17"/>
+          <w:highlight w:val="lightGray"/>
+        </w:rPr>
+      </w:pPr>
+      <w:r>
+        <w:rPr>
+          <w:color w:val="7F7F7F" w:themeColor="text1" w:themeTint="80"/>
+          <w:sz w:val="17"/>
+          <w:highlight w:val="lightGray"/>
+        </w:rPr>
+        <w:t>4096000 cylinders, 4 heads, 16 sectors/track</w:t>
+      </w:r>
+    </w:p>
+    <w:p>
+      <w:pPr>
+        <w:ind w:leftChars="100" w:left="210"/>
+        <w:rPr>
+          <w:color w:val="7F7F7F" w:themeColor="text1" w:themeTint="80"/>
+          <w:sz w:val="17"/>
+          <w:highlight w:val="lightGray"/>
+        </w:rPr>
+      </w:pPr>
+      <w:r>
+        <w:rPr>
+          <w:color w:val="7F7F7F" w:themeColor="text1" w:themeTint="80"/>
+          <w:sz w:val="17"/>
+          <w:highlight w:val="lightGray"/>
+        </w:rPr>
+        <w:t>Units: sectors of 1 * 512 = 512 bytes</w:t>
+      </w:r>
+    </w:p>
+    <w:p>
+      <w:pPr>
+        <w:ind w:leftChars="100" w:left="210"/>
+        <w:rPr>
+          <w:color w:val="7F7F7F" w:themeColor="text1" w:themeTint="80"/>
+          <w:sz w:val="17"/>
+          <w:highlight w:val="lightGray"/>
+        </w:rPr>
+      </w:pPr>
+    </w:p>
+    <w:p>
+      <w:pPr>
+        <w:ind w:leftChars="100" w:left="210"/>
+        <w:rPr>
+          <w:color w:val="7F7F7F" w:themeColor="text1" w:themeTint="80"/>
+          <w:sz w:val="17"/>
+          <w:highlight w:val="lightGray"/>
+        </w:rPr>
+      </w:pPr>
+      <w:r>
+        <w:rPr>
+          <w:color w:val="7F7F7F" w:themeColor="text1" w:themeTint="80"/>
+          <w:sz w:val="17"/>
+          <w:highlight w:val="lightGray"/>
+        </w:rPr>
+        <w:t>Device       Boot StartCHS    EndCHS        StartLBA     EndLBA    Sectors  Size Id Type</w:t>
+      </w:r>
+    </w:p>
+    <w:p>
+      <w:pPr>
+        <w:ind w:leftChars="100" w:left="210"/>
+        <w:rPr>
+          <w:color w:val="7F7F7F" w:themeColor="text1" w:themeTint="80"/>
+          <w:sz w:val="17"/>
+          <w:highlight w:val="lightGray"/>
+        </w:rPr>
+      </w:pPr>
+      <w:r>
+        <w:rPr>
+          <w:color w:val="7F7F7F" w:themeColor="text1" w:themeTint="80"/>
+          <w:sz w:val="17"/>
+          <w:highlight w:val="lightGray"/>
+        </w:rPr>
+        <w:t>/dev/mmcblk0p1    0,32,33     1,37,37           2048      18432      16385 8192K  b Win95 FAT32</w:t>
+      </w:r>
+    </w:p>
+    <w:p>
+      <w:pPr>
+        <w:ind w:leftChars="100" w:left="210"/>
+        <w:rPr>
+          <w:color w:val="7F7F7F" w:themeColor="text1" w:themeTint="80"/>
+          <w:sz w:val="17"/>
+        </w:rPr>
+      </w:pPr>
+      <w:r>
+        <w:rPr>
+          <w:color w:val="7F7F7F" w:themeColor="text1" w:themeTint="80"/>
+          <w:sz w:val="17"/>
+          <w:highlight w:val="lightGray"/>
+        </w:rPr>
+        <w:t xml:space="preserve">/dev/mmcblk0p2    288,0,2     1023,3,16        18433  </w:t>
+      </w:r>
+      <w:r>
+        <w:rPr>
+          <w:color w:val="7F7F7F" w:themeColor="text1" w:themeTint="80"/>
+          <w:sz w:val="17"/>
+          <w:highlight w:val="yellow"/>
+        </w:rPr>
+        <w:t>262143999</w:t>
+      </w:r>
+      <w:r>
+        <w:rPr>
+          <w:color w:val="7F7F7F" w:themeColor="text1" w:themeTint="80"/>
+          <w:sz w:val="17"/>
+          <w:highlight w:val="lightGray"/>
+        </w:rPr>
+        <w:t xml:space="preserve">  </w:t>
+      </w:r>
+      <w:r>
+        <w:rPr>
+          <w:color w:val="7F7F7F" w:themeColor="text1" w:themeTint="80"/>
+          <w:sz w:val="17"/>
+          <w:highlight w:val="yellow"/>
+        </w:rPr>
+        <w:t>262125567</w:t>
+      </w:r>
+      <w:r>
+        <w:rPr>
+          <w:color w:val="7F7F7F" w:themeColor="text1" w:themeTint="80"/>
+          <w:sz w:val="17"/>
+          <w:highlight w:val="lightGray"/>
+        </w:rPr>
+        <w:t xml:space="preserve">  </w:t>
+      </w:r>
+      <w:r>
+        <w:rPr>
+          <w:color w:val="7F7F7F" w:themeColor="text1" w:themeTint="80"/>
+          <w:sz w:val="17"/>
+          <w:highlight w:val="red"/>
+        </w:rPr>
+        <w:t>124G</w:t>
+      </w:r>
+      <w:r>
+        <w:rPr>
+          <w:color w:val="7F7F7F" w:themeColor="text1" w:themeTint="80"/>
+          <w:sz w:val="17"/>
+          <w:highlight w:val="lightGray"/>
+        </w:rPr>
+        <w:t xml:space="preserve"> 83 Linux</w:t>
+      </w:r>
+    </w:p>
+    <w:p>
+      <w:pPr>
+        <w:ind w:leftChars="100" w:left="210"/>
+      </w:pPr>
+    </w:p>
+    <w:p>
+      <w:pPr>
+        <w:pStyle w:val="4"/>
+      </w:pPr>
+      <w:r>
+        <w:rPr>
+          <w:rFonts w:hint="eastAsia"/>
+        </w:rPr>
+        <w:lastRenderedPageBreak/>
+        <w:t>3、重新读入分区表</w:t>
+      </w:r>
+    </w:p>
+    <w:p>
+      <w:pPr>
+        <w:ind w:firstLine="420"/>
+      </w:pPr>
+      <w:r>
+        <w:rPr>
+          <w:rFonts w:hint="eastAsia"/>
+        </w:rPr>
+        <w:t>使用fdisk分区后，并不能直接生效，需要</w:t>
+      </w:r>
+      <w:r>
+        <w:rPr>
+          <w:rFonts w:hint="eastAsia"/>
+          <w:b/>
+        </w:rPr>
+        <w:t>重启</w:t>
+      </w:r>
+      <w:r>
+        <w:rPr>
+          <w:rFonts w:hint="eastAsia"/>
+        </w:rPr>
+        <w:t>系统</w:t>
+      </w:r>
+      <w:r>
+        <w:rPr>
+          <w:rFonts w:hint="eastAsia"/>
+          <w:b/>
+        </w:rPr>
+        <w:t>后</w:t>
+      </w:r>
+      <w:r>
+        <w:rPr>
+          <w:rFonts w:hint="eastAsia"/>
+        </w:rPr>
+        <w:t>使用</w:t>
+      </w:r>
+      <w:r>
+        <w:rPr>
+          <w:rFonts w:hint="eastAsia"/>
+        </w:rPr>
+        <w:t>resize</w:t>
+      </w:r>
+      <w:r>
+        <w:t>2</w:t>
+      </w:r>
+      <w:r>
+        <w:rPr>
+          <w:rFonts w:hint="eastAsia"/>
+        </w:rPr>
+        <w:t>fs</w:t>
+      </w:r>
+      <w:r>
+        <w:rPr>
+          <w:rFonts w:hint="eastAsia"/>
+        </w:rPr>
+        <w:t>命令</w:t>
+      </w:r>
+      <w:r>
+        <w:rPr>
+          <w:rFonts w:hint="eastAsia"/>
+        </w:rPr>
+        <w:t>才能生效。</w:t>
+      </w:r>
+    </w:p>
+    <w:p>
+      <w:pPr>
+        <w:ind w:firstLine="420"/>
+        <w:rPr>
+          <w:color w:val="000000" w:themeColor="text1"/>
+          <w:shd w:val="pct15" w:color="auto" w:fill="FFFFFF"/>
+        </w:rPr>
+      </w:pPr>
+      <w:r>
+        <w:rPr>
+          <w:color w:val="000000" w:themeColor="text1"/>
+          <w:shd w:val="pct15" w:color="auto" w:fill="FFFFFF"/>
+        </w:rPr>
+        <w:t># resize2fs /dev/mmcblk0p2</w:t>
+      </w:r>
+    </w:p>
+    <w:p>
+      <w:pPr>
+        <w:ind w:firstLine="420"/>
+        <w:rPr>
+          <w:rFonts w:hint="eastAsia"/>
+        </w:rPr>
+      </w:pPr>
+      <w:r>
+        <w:rPr>
+          <w:rFonts w:hint="eastAsia"/>
+        </w:rPr>
+        <w:t>但是，Busybox内没有resize</w:t>
+      </w:r>
+      <w:r>
+        <w:t>2</w:t>
+      </w:r>
+      <w:r>
+        <w:rPr>
+          <w:rFonts w:hint="eastAsia"/>
+        </w:rPr>
+        <w:t>fs</w:t>
+      </w:r>
+      <w:r>
+        <w:rPr>
+          <w:rFonts w:hint="eastAsia"/>
+        </w:rPr>
+        <w:t>命令需要移植。</w:t>
+      </w:r>
+    </w:p>
+    <w:p>
+      <w:pPr>
+        <w:pStyle w:val="a3"/>
+        <w:numPr>
+          <w:ilvl w:val="0"/>
+          <w:numId w:val="7"/>
+        </w:numPr>
+        <w:ind w:firstLineChars="0"/>
+      </w:pPr>
+      <w:r>
+        <w:rPr>
+          <w:rFonts w:hint="eastAsia"/>
+        </w:rPr>
+        <w:t>移植resize2fs命令所在的e2fsprogs工具包，</w:t>
+      </w:r>
+      <w:r>
+        <w:rPr>
+          <w:rFonts w:hint="eastAsia"/>
+        </w:rPr>
+        <w:t>在kernel</w:t>
+      </w:r>
+      <w:r>
+        <w:t>.</w:t>
+      </w:r>
+      <w:r>
+        <w:rPr>
+          <w:rFonts w:hint="eastAsia"/>
+        </w:rPr>
+        <w:t>org网站上有源码：</w:t>
+      </w:r>
+    </w:p>
+    <w:p>
+      <w:pPr>
+        <w:pStyle w:val="a3"/>
+        <w:ind w:left="420" w:firstLineChars="0" w:firstLine="0"/>
+      </w:pPr>
+      <w:hyperlink r:id="rId20" w:history="1">
+        <w:r>
+          <w:rPr>
+            <w:rStyle w:val="a4"/>
+          </w:rPr>
+          <w:t>https://mirrors.edge.kernel.org/pub/linux/kernel/people/tytso/e2fsprogs/</w:t>
+        </w:r>
+      </w:hyperlink>
+    </w:p>
+    <w:p>
+      <w:pPr>
+        <w:pStyle w:val="a3"/>
+        <w:ind w:left="420" w:firstLineChars="0" w:firstLine="0"/>
+      </w:pPr>
+      <w:r>
+        <w:rPr>
+          <w:rFonts w:hint="eastAsia"/>
+        </w:rPr>
+        <w:t>这里使用新版本1.45.6：</w:t>
+      </w:r>
+    </w:p>
+    <w:p>
+      <w:pPr>
+        <w:pStyle w:val="a3"/>
+        <w:ind w:left="420" w:firstLineChars="0" w:firstLine="0"/>
+        <w:rPr>
+          <w:sz w:val="17"/>
+        </w:rPr>
+      </w:pPr>
+      <w:hyperlink r:id="rId21" w:history="1">
+        <w:r>
+          <w:rPr>
+            <w:rStyle w:val="a4"/>
+            <w:sz w:val="17"/>
+          </w:rPr>
+          <w:t>https://mirrors.edge.kernel.org/pub/linux/kernel/people/tytso/e2fsprogs/v1.45.6/e2fsprogs-1.45.6.tar.xz</w:t>
+        </w:r>
+      </w:hyperlink>
+    </w:p>
+    <w:p>
+      <w:pPr>
+        <w:pStyle w:val="a3"/>
+        <w:numPr>
+          <w:ilvl w:val="0"/>
+          <w:numId w:val="7"/>
+        </w:numPr>
+        <w:ind w:firstLineChars="0"/>
+      </w:pPr>
+      <w:r>
+        <w:rPr>
+          <w:rFonts w:hint="eastAsia"/>
+        </w:rPr>
+        <w:t>下载并解压，然后进入文件夹进行配置：</w:t>
+      </w:r>
+    </w:p>
+    <w:p>
+      <w:pPr>
+        <w:pStyle w:val="a3"/>
+        <w:ind w:left="420" w:firstLineChars="0" w:firstLine="0"/>
+        <w:rPr>
+          <w:rStyle w:val="HTML1"/>
+          <w:shd w:val="pct15" w:color="auto" w:fill="FFFFFF"/>
+        </w:rPr>
+      </w:pPr>
+      <w:r>
+        <w:rPr>
+          <w:rStyle w:val="HTML1"/>
+          <w:shd w:val="pct15" w:color="auto" w:fill="FFFFFF"/>
+        </w:rPr>
+        <w:t>./configure --prefix=${PWD}/_install --host=arm-linux-gnueabihf</w:t>
+      </w:r>
+    </w:p>
+    <w:p>
+      <w:pPr>
+        <w:pStyle w:val="a3"/>
+        <w:ind w:left="420" w:firstLineChars="0" w:firstLine="0"/>
+        <w:rPr>
+          <w:rStyle w:val="HTML1"/>
+          <w:shd w:val="pct15" w:color="auto" w:fill="FFFFFF"/>
+        </w:rPr>
+      </w:pPr>
+      <w:r>
+        <w:rPr>
+          <w:rStyle w:val="HTML1"/>
+          <w:rFonts w:hint="eastAsia"/>
+          <w:shd w:val="pct15" w:color="auto" w:fill="FFFFFF"/>
+        </w:rPr>
+        <w:t>make</w:t>
+      </w:r>
+      <w:r>
+        <w:rPr>
+          <w:rStyle w:val="HTML1"/>
+          <w:shd w:val="pct15" w:color="auto" w:fill="FFFFFF"/>
+        </w:rPr>
+        <w:t xml:space="preserve"> –j32</w:t>
+      </w:r>
+    </w:p>
+    <w:p>
+      <w:pPr>
+        <w:pStyle w:val="a3"/>
+        <w:ind w:left="420" w:firstLineChars="0" w:firstLine="0"/>
+        <w:rPr>
+          <w:rStyle w:val="HTML1"/>
+          <w:shd w:val="pct15" w:color="auto" w:fill="FFFFFF"/>
+        </w:rPr>
+      </w:pPr>
+      <w:r>
+        <w:rPr>
+          <w:rStyle w:val="HTML1"/>
+          <w:shd w:val="pct15" w:color="auto" w:fill="FFFFFF"/>
+        </w:rPr>
+        <w:t>make install</w:t>
+      </w:r>
+    </w:p>
+    <w:p>
+      <w:pPr>
+        <w:pStyle w:val="a3"/>
+        <w:numPr>
+          <w:ilvl w:val="0"/>
+          <w:numId w:val="7"/>
+        </w:numPr>
+        <w:ind w:firstLineChars="0"/>
+      </w:pPr>
+      <w:r>
+        <w:rPr>
+          <w:rFonts w:hint="eastAsia"/>
+        </w:rPr>
+        <w:t>将生成的_install</w:t>
+      </w:r>
+      <w:r>
+        <w:t>/sbin/</w:t>
+      </w:r>
+      <w:r>
+        <w:rPr>
+          <w:rFonts w:hint="eastAsia"/>
+        </w:rPr>
+        <w:t>resize2fs</w:t>
+      </w:r>
+      <w:r>
+        <w:rPr>
+          <w:rFonts w:hint="eastAsia"/>
+        </w:rPr>
+        <w:t>复制到</w:t>
+      </w:r>
+      <w:r>
+        <w:rPr>
+          <w:rFonts w:hint="eastAsia"/>
+        </w:rPr>
+        <w:t>镜像中</w:t>
+      </w:r>
+      <w:r>
+        <w:rPr>
+          <w:rFonts w:hint="eastAsia"/>
+        </w:rPr>
+        <w:t>根文件系统</w:t>
+      </w:r>
+      <w:r>
+        <w:rPr>
+          <w:rFonts w:hint="eastAsia"/>
+        </w:rPr>
+        <w:t>/</w:t>
+      </w:r>
+      <w:r>
+        <w:t>sbin</w:t>
+      </w:r>
+      <w:r>
+        <w:rPr>
+          <w:rFonts w:hint="eastAsia"/>
+        </w:rPr>
+        <w:t>即可</w:t>
+      </w:r>
+    </w:p>
+    <w:p>
+      <w:pPr>
+        <w:pStyle w:val="3"/>
+      </w:pPr>
+      <w:r>
+        <w:rPr>
+          <w:rFonts w:hint="eastAsia"/>
+        </w:rPr>
+        <w:t>5.2 使用脚本自动调整分区大小</w:t>
+      </w:r>
+    </w:p>
+    <w:p>
+      <w:pPr>
+        <w:pStyle w:val="4"/>
+        <w:rPr>
+          <w:rFonts w:hint="eastAsia"/>
+        </w:rPr>
+      </w:pPr>
+      <w:r>
+        <w:rPr>
+          <w:rFonts w:hint="eastAsia"/>
+        </w:rPr>
+        <w:t>1、编写脚本resize</w:t>
+      </w:r>
+      <w:r>
+        <w:t>.sh</w:t>
+      </w:r>
+      <w:r>
+        <w:rPr>
+          <w:rFonts w:hint="eastAsia"/>
+        </w:rPr>
+        <w:t>放在镜像根文件系统/root/位置</w:t>
+      </w:r>
+    </w:p>
+    <w:p>
+      <w:pPr>
+        <w:ind w:firstLine="420"/>
+      </w:pPr>
+      <w:r>
+        <w:rPr>
+          <w:noProof/>
+        </w:rPr>
+        <mc:AlternateContent>
+          <mc:Choice Requires="wps">
+            <w:drawing>
+              <wp:anchor distT="45720" distB="45720" distL="114300" distR="114300" simplePos="0" relativeHeight="251663360" behindDoc="0" locked="0" layoutInCell="1" allowOverlap="1">
+                <wp:simplePos x="0" y="0"/>
+                <wp:positionH relativeFrom="margin">
+                  <wp:align>right</wp:align>
+                </wp:positionH>
+                <wp:positionV relativeFrom="paragraph">
+                  <wp:posOffset>302260</wp:posOffset>
+                </wp:positionV>
+                <wp:extent cx="5104130" cy="1404620"/>
+                <wp:effectExtent l="0" t="0" r="20320" b="15240"/>
+                <wp:wrapTopAndBottom/>
+                <wp:docPr id="33" name="文本框 2"/>
+                <wp:cNvGraphicFramePr>
+                  <a:graphicFrameLocks xmlns:a="http://schemas.openxmlformats.org/drawingml/2006/main"/>
+                </wp:cNvGraphicFramePr>
+                <a:graphic xmlns:a="http://schemas.openxmlformats.org/drawingml/2006/main">
+                  <a:graphicData uri="http://schemas.microsoft.com/office/word/2010/wordprocessingShape">
+                    <wps:wsp>
+                      <wps:cNvSpPr txBox="1">
+                        <a:spLocks noChangeArrowheads="1"/>
+                      </wps:cNvSpPr>
+                      <wps:spPr bwMode="auto">
+                        <a:xfrm>
+                          <a:off x="0" y="0"/>
+                          <a:ext cx="5104130" cy="1404620"/>
+                        </a:xfrm>
+                        <a:prstGeom prst="rect">
+                          <a:avLst/>
+                        </a:prstGeom>
+                        <a:solidFill>
+                          <a:srgbClr val="FFFFFF"/>
+                        </a:solidFill>
+                        <a:ln w="9525">
+                          <a:solidFill>
+                            <a:schemeClr val="bg2"/>
+                          </a:solidFill>
+                          <a:miter lim="800000"/>
+                          <a:headEnd/>
+                          <a:tailEnd/>
+                        </a:ln>
+                      </wps:spPr>
+                      <wps:txbx>
+                        <w:txbxContent>
+                          <w:p>
+                            <w:pPr>
+                              <w:widowControl/>
+                              <w:shd w:val="clear" w:color="auto" w:fill="FFFFFF"/>
+                              <w:spacing w:line="0" w:lineRule="atLeast"/>
+                              <w:jc w:val="left"/>
+                              <w:rPr>
+                                <w:rFonts w:ascii="Courier New" w:eastAsia="宋体" w:hAnsi="Courier New" w:cs="Courier New"/>
+                                <w:color w:val="000000"/>
+                                <w:kern w:val="0"/>
+                                <w:sz w:val="18"/>
+                                <w:szCs w:val="20"/>
+                              </w:rPr>
+                            </w:pPr>
+                            <w:r>
+                              <w:rPr>
+                                <w:rFonts w:ascii="Courier New" w:eastAsia="宋体" w:hAnsi="Courier New" w:cs="Courier New"/>
+                                <w:color w:val="000000"/>
+                                <w:kern w:val="0"/>
+                                <w:sz w:val="18"/>
+                                <w:szCs w:val="20"/>
+                              </w:rPr>
+                              <w:t>#! /bin/sh</w:t>
+                            </w:r>
+                          </w:p>
+                          <w:p>
+                            <w:pPr>
+                              <w:widowControl/>
+                              <w:shd w:val="clear" w:color="auto" w:fill="FFFFFF"/>
+                              <w:spacing w:line="0" w:lineRule="atLeast"/>
+                              <w:jc w:val="left"/>
+                              <w:rPr>
+                                <w:rFonts w:ascii="Courier New" w:eastAsia="宋体" w:hAnsi="Courier New" w:cs="Courier New"/>
+                                <w:color w:val="000000"/>
+                                <w:kern w:val="0"/>
+                                <w:sz w:val="18"/>
+                                <w:szCs w:val="20"/>
+                              </w:rPr>
+                            </w:pPr>
+                          </w:p>
+                          <w:p>
+                            <w:pPr>
+                              <w:widowControl/>
+                              <w:shd w:val="clear" w:color="auto" w:fill="FFFFFF"/>
+                              <w:spacing w:line="0" w:lineRule="atLeast"/>
+                              <w:jc w:val="left"/>
+                              <w:rPr>
+                                <w:rFonts w:ascii="Courier New" w:eastAsia="宋体" w:hAnsi="Courier New" w:cs="Courier New"/>
+                                <w:color w:val="000000"/>
+                                <w:kern w:val="0"/>
+                                <w:sz w:val="18"/>
+                                <w:szCs w:val="20"/>
+                              </w:rPr>
+                            </w:pPr>
+                            <w:r>
+                              <w:rPr>
+                                <w:rFonts w:ascii="Courier New" w:eastAsia="宋体" w:hAnsi="Courier New" w:cs="Courier New"/>
+                                <w:color w:val="000000"/>
+                                <w:kern w:val="0"/>
+                                <w:sz w:val="18"/>
+                                <w:szCs w:val="20"/>
+                              </w:rPr>
+                              <w:t>cat &lt;&lt; EOF &gt; /tmp/partargs.txt</w:t>
+                            </w:r>
+                          </w:p>
+                          <w:p>
+                            <w:pPr>
+                              <w:widowControl/>
+                              <w:shd w:val="clear" w:color="auto" w:fill="FFFFFF"/>
+                              <w:spacing w:line="0" w:lineRule="atLeast"/>
+                              <w:jc w:val="left"/>
+                              <w:rPr>
+                                <w:rFonts w:ascii="Courier New" w:eastAsia="宋体" w:hAnsi="Courier New" w:cs="Courier New"/>
+                                <w:color w:val="000000"/>
+                                <w:kern w:val="0"/>
+                                <w:sz w:val="18"/>
+                                <w:szCs w:val="20"/>
+                              </w:rPr>
+                            </w:pPr>
+                            <w:r>
+                              <w:rPr>
+                                <w:rFonts w:ascii="Courier New" w:eastAsia="宋体" w:hAnsi="Courier New" w:cs="Courier New"/>
+                                <w:color w:val="000000"/>
+                                <w:kern w:val="0"/>
+                                <w:sz w:val="18"/>
+                                <w:szCs w:val="20"/>
+                              </w:rPr>
+                              <w:t>d</w:t>
+                            </w:r>
+                          </w:p>
+                          <w:p>
+                            <w:pPr>
+                              <w:widowControl/>
+                              <w:shd w:val="clear" w:color="auto" w:fill="FFFFFF"/>
+                              <w:spacing w:line="0" w:lineRule="atLeast"/>
+                              <w:jc w:val="left"/>
+                              <w:rPr>
+                                <w:rFonts w:ascii="Courier New" w:eastAsia="宋体" w:hAnsi="Courier New" w:cs="Courier New"/>
+                                <w:color w:val="000000"/>
+                                <w:kern w:val="0"/>
+                                <w:sz w:val="18"/>
+                                <w:szCs w:val="20"/>
+                              </w:rPr>
+                            </w:pPr>
+                            <w:r>
+                              <w:rPr>
+                                <w:rFonts w:ascii="Courier New" w:eastAsia="宋体" w:hAnsi="Courier New" w:cs="Courier New"/>
+                                <w:color w:val="000000"/>
+                                <w:kern w:val="0"/>
+                                <w:sz w:val="18"/>
+                                <w:szCs w:val="20"/>
+                              </w:rPr>
+                              <w:t>2</w:t>
+                            </w:r>
+                          </w:p>
+                          <w:p>
+                            <w:pPr>
+                              <w:widowControl/>
+                              <w:shd w:val="clear" w:color="auto" w:fill="FFFFFF"/>
+                              <w:spacing w:line="0" w:lineRule="atLeast"/>
+                              <w:jc w:val="left"/>
+                              <w:rPr>
+                                <w:rFonts w:ascii="Courier New" w:eastAsia="宋体" w:hAnsi="Courier New" w:cs="Courier New"/>
+                                <w:color w:val="000000"/>
+                                <w:kern w:val="0"/>
+                                <w:sz w:val="18"/>
+                                <w:szCs w:val="20"/>
+                              </w:rPr>
+                            </w:pPr>
+                            <w:r>
+                              <w:rPr>
+                                <w:rFonts w:ascii="Courier New" w:eastAsia="宋体" w:hAnsi="Courier New" w:cs="Courier New"/>
+                                <w:color w:val="000000"/>
+                                <w:kern w:val="0"/>
+                                <w:sz w:val="18"/>
+                                <w:szCs w:val="20"/>
+                              </w:rPr>
+                              <w:t>n</w:t>
+                            </w:r>
+                          </w:p>
+                          <w:p>
+                            <w:pPr>
+                              <w:widowControl/>
+                              <w:shd w:val="clear" w:color="auto" w:fill="FFFFFF"/>
+                              <w:spacing w:line="0" w:lineRule="atLeast"/>
+                              <w:jc w:val="left"/>
+                              <w:rPr>
+                                <w:rFonts w:ascii="Courier New" w:eastAsia="宋体" w:hAnsi="Courier New" w:cs="Courier New"/>
+                                <w:color w:val="000000"/>
+                                <w:kern w:val="0"/>
+                                <w:sz w:val="18"/>
+                                <w:szCs w:val="20"/>
+                              </w:rPr>
+                            </w:pPr>
+                            <w:r>
+                              <w:rPr>
+                                <w:rFonts w:ascii="Courier New" w:eastAsia="宋体" w:hAnsi="Courier New" w:cs="Courier New"/>
+                                <w:color w:val="000000"/>
+                                <w:kern w:val="0"/>
+                                <w:sz w:val="18"/>
+                                <w:szCs w:val="20"/>
+                              </w:rPr>
+                              <w:t>p</w:t>
+                            </w:r>
+                          </w:p>
+                          <w:p>
+                            <w:pPr>
+                              <w:widowControl/>
+                              <w:shd w:val="clear" w:color="auto" w:fill="FFFFFF"/>
+                              <w:spacing w:line="0" w:lineRule="atLeast"/>
+                              <w:jc w:val="left"/>
+                              <w:rPr>
+                                <w:rFonts w:ascii="Courier New" w:eastAsia="宋体" w:hAnsi="Courier New" w:cs="Courier New"/>
+                                <w:color w:val="000000"/>
+                                <w:kern w:val="0"/>
+                                <w:sz w:val="18"/>
+                                <w:szCs w:val="20"/>
+                              </w:rPr>
+                            </w:pPr>
+                            <w:r>
+                              <w:rPr>
+                                <w:rFonts w:ascii="Courier New" w:eastAsia="宋体" w:hAnsi="Courier New" w:cs="Courier New"/>
+                                <w:color w:val="000000"/>
+                                <w:kern w:val="0"/>
+                                <w:sz w:val="18"/>
+                                <w:szCs w:val="20"/>
+                              </w:rPr>
+                              <w:t>2</w:t>
+                            </w:r>
+                          </w:p>
+                          <w:p>
+                            <w:pPr>
+                              <w:widowControl/>
+                              <w:shd w:val="clear" w:color="auto" w:fill="FFFFFF"/>
+                              <w:spacing w:line="0" w:lineRule="atLeast"/>
+                              <w:jc w:val="left"/>
+                              <w:rPr>
+                                <w:rFonts w:ascii="Courier New" w:eastAsia="宋体" w:hAnsi="Courier New" w:cs="Courier New"/>
+                                <w:color w:val="000000"/>
+                                <w:kern w:val="0"/>
+                                <w:sz w:val="18"/>
+                                <w:szCs w:val="20"/>
+                              </w:rPr>
+                            </w:pPr>
+                            <w:r>
+                              <w:rPr>
+                                <w:rFonts w:ascii="Courier New" w:eastAsia="宋体" w:hAnsi="Courier New" w:cs="Courier New"/>
+                                <w:color w:val="000000"/>
+                                <w:kern w:val="0"/>
+                                <w:sz w:val="18"/>
+                                <w:szCs w:val="20"/>
+                              </w:rPr>
+                              <w:t>18433</w:t>
+                            </w:r>
+                          </w:p>
+                          <w:p>
+                            <w:pPr>
+                              <w:widowControl/>
+                              <w:shd w:val="clear" w:color="auto" w:fill="FFFFFF"/>
+                              <w:spacing w:line="0" w:lineRule="atLeast"/>
+                              <w:jc w:val="left"/>
+                              <w:rPr>
+                                <w:rFonts w:ascii="Courier New" w:eastAsia="宋体" w:hAnsi="Courier New" w:cs="Courier New"/>
+                                <w:color w:val="000000"/>
+                                <w:kern w:val="0"/>
+                                <w:sz w:val="18"/>
+                                <w:szCs w:val="20"/>
+                              </w:rPr>
+                            </w:pPr>
+                          </w:p>
+                          <w:p>
+                            <w:pPr>
+                              <w:widowControl/>
+                              <w:shd w:val="clear" w:color="auto" w:fill="FFFFFF"/>
+                              <w:spacing w:line="0" w:lineRule="atLeast"/>
+                              <w:jc w:val="left"/>
+                              <w:rPr>
+                                <w:rFonts w:ascii="Courier New" w:eastAsia="宋体" w:hAnsi="Courier New" w:cs="Courier New"/>
+                                <w:color w:val="000000"/>
+                                <w:kern w:val="0"/>
+                                <w:sz w:val="18"/>
+                                <w:szCs w:val="20"/>
+                              </w:rPr>
+                            </w:pPr>
+                            <w:r>
+                              <w:rPr>
+                                <w:rFonts w:ascii="Courier New" w:eastAsia="宋体" w:hAnsi="Courier New" w:cs="Courier New"/>
+                                <w:color w:val="000000"/>
+                                <w:kern w:val="0"/>
+                                <w:sz w:val="18"/>
+                                <w:szCs w:val="20"/>
+                              </w:rPr>
+                              <w:t>w</w:t>
+                            </w:r>
+                          </w:p>
+                          <w:p>
+                            <w:pPr>
+                              <w:widowControl/>
+                              <w:shd w:val="clear" w:color="auto" w:fill="FFFFFF"/>
+                              <w:spacing w:line="0" w:lineRule="atLeast"/>
+                              <w:jc w:val="left"/>
+                              <w:rPr>
+                                <w:rFonts w:ascii="Courier New" w:eastAsia="宋体" w:hAnsi="Courier New" w:cs="Courier New"/>
+                                <w:color w:val="000000"/>
+                                <w:kern w:val="0"/>
+                                <w:sz w:val="18"/>
+                                <w:szCs w:val="20"/>
+                              </w:rPr>
+                            </w:pPr>
+                            <w:r>
+                              <w:rPr>
+                                <w:rFonts w:ascii="Courier New" w:eastAsia="宋体" w:hAnsi="Courier New" w:cs="Courier New"/>
+                                <w:color w:val="000000"/>
+                                <w:kern w:val="0"/>
+                                <w:sz w:val="18"/>
+                                <w:szCs w:val="20"/>
+                              </w:rPr>
+                              <w:t>EOF</w:t>
+                            </w:r>
+                          </w:p>
+                          <w:p>
+                            <w:pPr>
+                              <w:widowControl/>
+                              <w:shd w:val="clear" w:color="auto" w:fill="FFFFFF"/>
+                              <w:spacing w:line="0" w:lineRule="atLeast"/>
+                              <w:jc w:val="left"/>
+                              <w:rPr>
+                                <w:rFonts w:ascii="Courier New" w:eastAsia="宋体" w:hAnsi="Courier New" w:cs="Courier New"/>
+                                <w:color w:val="000000"/>
+                                <w:kern w:val="0"/>
+                                <w:sz w:val="18"/>
+                                <w:szCs w:val="20"/>
+                              </w:rPr>
+                            </w:pPr>
+                          </w:p>
+                          <w:p>
+                            <w:pPr>
+                              <w:widowControl/>
+                              <w:shd w:val="clear" w:color="auto" w:fill="FFFFFF"/>
+                              <w:spacing w:line="0" w:lineRule="atLeast"/>
+                              <w:jc w:val="left"/>
+                              <w:rPr>
+                                <w:rFonts w:ascii="Courier New" w:eastAsia="宋体" w:hAnsi="Courier New" w:cs="Courier New"/>
+                                <w:color w:val="000000"/>
+                                <w:kern w:val="0"/>
+                                <w:sz w:val="18"/>
+                                <w:szCs w:val="20"/>
+                              </w:rPr>
+                            </w:pPr>
+                            <w:r>
+                              <w:rPr>
+                                <w:rFonts w:ascii="Courier New" w:eastAsia="宋体" w:hAnsi="Courier New" w:cs="Courier New"/>
+                                <w:color w:val="000000"/>
+                                <w:kern w:val="0"/>
+                                <w:sz w:val="18"/>
+                                <w:szCs w:val="20"/>
+                              </w:rPr>
+                              <w:t>#echo 'd\n2\nn\np\n2\n18433\n\nw\n' |fdisk /dev/mmcblk0 &gt; /dev/null</w:t>
+                            </w:r>
+                          </w:p>
+                          <w:p>
+                            <w:pPr>
+                              <w:widowControl/>
+                              <w:shd w:val="clear" w:color="auto" w:fill="FFFFFF"/>
+                              <w:spacing w:line="0" w:lineRule="atLeast"/>
+                              <w:jc w:val="left"/>
+                              <w:rPr>
+                                <w:rFonts w:ascii="Courier New" w:eastAsia="宋体" w:hAnsi="Courier New" w:cs="Courier New"/>
+                                <w:color w:val="000000"/>
+                                <w:kern w:val="0"/>
+                                <w:sz w:val="18"/>
+                                <w:szCs w:val="20"/>
+                              </w:rPr>
+                            </w:pPr>
+                            <w:r>
+                              <w:rPr>
+                                <w:rFonts w:ascii="Courier New" w:eastAsia="宋体" w:hAnsi="Courier New" w:cs="Courier New"/>
+                                <w:color w:val="000000"/>
+                                <w:kern w:val="0"/>
+                                <w:sz w:val="18"/>
+                                <w:szCs w:val="20"/>
+                              </w:rPr>
+                              <w:t>fdisk /dev/mmcblk0 &lt; /tmp/partargs.txt</w:t>
+                            </w:r>
+                          </w:p>
+                          <w:p>
+                            <w:pPr>
+                              <w:widowControl/>
+                              <w:shd w:val="clear" w:color="auto" w:fill="FFFFFF"/>
+                              <w:spacing w:line="0" w:lineRule="atLeast"/>
+                              <w:jc w:val="left"/>
+                              <w:rPr>
+                                <w:rFonts w:ascii="Courier New" w:eastAsia="宋体" w:hAnsi="Courier New" w:cs="Courier New"/>
+                                <w:color w:val="000000"/>
+                                <w:kern w:val="0"/>
+                                <w:sz w:val="18"/>
+                                <w:szCs w:val="20"/>
+                              </w:rPr>
+                            </w:pPr>
+                          </w:p>
+                          <w:p>
+                            <w:pPr>
+                              <w:widowControl/>
+                              <w:shd w:val="clear" w:color="auto" w:fill="FFFFFF"/>
+                              <w:spacing w:line="0" w:lineRule="atLeast"/>
+                              <w:jc w:val="left"/>
+                              <w:rPr>
+                                <w:rFonts w:ascii="Courier New" w:eastAsia="宋体" w:hAnsi="Courier New" w:cs="Courier New"/>
+                                <w:color w:val="000000"/>
+                                <w:kern w:val="0"/>
+                                <w:sz w:val="18"/>
+                                <w:szCs w:val="20"/>
+                              </w:rPr>
+                            </w:pPr>
+                            <w:r>
+                              <w:rPr>
+                                <w:rFonts w:ascii="Courier New" w:eastAsia="宋体" w:hAnsi="Courier New" w:cs="Courier New"/>
+                                <w:color w:val="000000"/>
+                                <w:kern w:val="0"/>
+                                <w:sz w:val="18"/>
+                                <w:szCs w:val="20"/>
+                              </w:rPr>
+                              <w:t>sed -i '/#Remove this line/d' /etc/init.d/rcS</w:t>
+                            </w:r>
+                          </w:p>
+                          <w:p>
+                            <w:pPr>
+                              <w:widowControl/>
+                              <w:shd w:val="clear" w:color="auto" w:fill="FFFFFF"/>
+                              <w:spacing w:line="0" w:lineRule="atLeast"/>
+                              <w:jc w:val="left"/>
+                              <w:rPr>
+                                <w:rFonts w:ascii="Courier New" w:eastAsia="宋体" w:hAnsi="Courier New" w:cs="Courier New"/>
+                                <w:color w:val="000000"/>
+                                <w:kern w:val="0"/>
+                                <w:sz w:val="18"/>
+                                <w:szCs w:val="20"/>
+                              </w:rPr>
+                            </w:pPr>
+                            <w:r>
+                              <w:rPr>
+                                <w:rFonts w:ascii="Courier New" w:eastAsia="宋体" w:hAnsi="Courier New" w:cs="Courier New"/>
+                                <w:color w:val="000000"/>
+                                <w:kern w:val="0"/>
+                                <w:sz w:val="18"/>
+                                <w:szCs w:val="20"/>
+                              </w:rPr>
+                              <w:t>sync</w:t>
+                            </w:r>
+                          </w:p>
+                          <w:p>
+                            <w:pPr>
+                              <w:widowControl/>
+                              <w:shd w:val="clear" w:color="auto" w:fill="FFFFFF"/>
+                              <w:spacing w:line="0" w:lineRule="atLeast"/>
+                              <w:jc w:val="left"/>
+                              <w:rPr>
+                                <w:rFonts w:ascii="Courier New" w:eastAsia="宋体" w:hAnsi="Courier New" w:cs="Courier New"/>
+                                <w:color w:val="000000"/>
+                                <w:kern w:val="0"/>
+                                <w:sz w:val="18"/>
+                                <w:szCs w:val="20"/>
+                              </w:rPr>
+                            </w:pPr>
+                          </w:p>
+                          <w:p>
+                            <w:pPr>
+                              <w:widowControl/>
+                              <w:shd w:val="clear" w:color="auto" w:fill="FFFFFF"/>
+                              <w:spacing w:line="0" w:lineRule="atLeast"/>
+                              <w:jc w:val="left"/>
+                              <w:rPr>
+                                <w:rFonts w:ascii="Courier New" w:eastAsia="宋体" w:hAnsi="Courier New" w:cs="Courier New"/>
+                                <w:color w:val="000000"/>
+                                <w:kern w:val="0"/>
+                                <w:sz w:val="18"/>
+                                <w:szCs w:val="20"/>
+                              </w:rPr>
+                            </w:pPr>
+                            <w:r>
+                              <w:rPr>
+                                <w:rFonts w:ascii="Courier New" w:eastAsia="宋体" w:hAnsi="Courier New" w:cs="Courier New"/>
+                                <w:color w:val="000000"/>
+                                <w:kern w:val="0"/>
+                                <w:sz w:val="18"/>
+                                <w:szCs w:val="20"/>
+                              </w:rPr>
+                              <w:t>echo "resize2fs /dev/mmcblk0p2 #Remove this line" &gt;&gt; /etc/init.d/rcS</w:t>
+                            </w:r>
+                          </w:p>
+                          <w:p>
+                            <w:pPr>
+                              <w:widowControl/>
+                              <w:shd w:val="clear" w:color="auto" w:fill="FFFFFF"/>
+                              <w:spacing w:line="0" w:lineRule="atLeast"/>
+                              <w:jc w:val="left"/>
+                              <w:rPr>
+                                <w:rFonts w:ascii="Courier New" w:eastAsia="宋体" w:hAnsi="Courier New" w:cs="Courier New"/>
+                                <w:color w:val="000000"/>
+                                <w:kern w:val="0"/>
+                                <w:sz w:val="18"/>
+                                <w:szCs w:val="20"/>
+                              </w:rPr>
+                            </w:pPr>
+                            <w:r>
+                              <w:rPr>
+                                <w:rFonts w:ascii="Courier New" w:eastAsia="宋体" w:hAnsi="Courier New" w:cs="Courier New"/>
+                                <w:color w:val="000000"/>
+                                <w:kern w:val="0"/>
+                                <w:sz w:val="18"/>
+                                <w:szCs w:val="20"/>
+                              </w:rPr>
+                              <w:t>echo "rm $0 #Remove this line" &gt;&gt; /etc/init.d/rcS</w:t>
+                            </w:r>
+                          </w:p>
+                          <w:p>
+                            <w:pPr>
+                              <w:widowControl/>
+                              <w:shd w:val="clear" w:color="auto" w:fill="FFFFFF"/>
+                              <w:spacing w:line="0" w:lineRule="atLeast"/>
+                              <w:jc w:val="left"/>
+                              <w:rPr>
+                                <w:rFonts w:ascii="Courier New" w:eastAsia="宋体" w:hAnsi="Courier New" w:cs="Courier New"/>
+                                <w:color w:val="000000"/>
+                                <w:kern w:val="0"/>
+                                <w:sz w:val="18"/>
+                                <w:szCs w:val="20"/>
+                              </w:rPr>
+                            </w:pPr>
+                            <w:r>
+                              <w:rPr>
+                                <w:rFonts w:ascii="Courier New" w:eastAsia="宋体" w:hAnsi="Courier New" w:cs="Courier New"/>
+                                <w:color w:val="000000"/>
+                                <w:kern w:val="0"/>
+                                <w:sz w:val="18"/>
+                                <w:szCs w:val="20"/>
+                              </w:rPr>
+                              <w:t>echo "sed -i '/#Remove this line/d' /etc/init.d/rcS" &gt;&gt; /etc/init.d/rcS</w:t>
+                            </w:r>
+                          </w:p>
+                          <w:p>
+                            <w:pPr>
+                              <w:widowControl/>
+                              <w:shd w:val="clear" w:color="auto" w:fill="FFFFFF"/>
+                              <w:spacing w:line="0" w:lineRule="atLeast"/>
+                              <w:jc w:val="left"/>
+                              <w:rPr>
+                                <w:rFonts w:ascii="Courier New" w:eastAsia="宋体" w:hAnsi="Courier New" w:cs="Courier New"/>
+                                <w:color w:val="000000"/>
+                                <w:kern w:val="0"/>
+                                <w:sz w:val="18"/>
+                                <w:szCs w:val="20"/>
+                              </w:rPr>
+                            </w:pPr>
+                            <w:r>
+                              <w:rPr>
+                                <w:rFonts w:ascii="Courier New" w:eastAsia="宋体" w:hAnsi="Courier New" w:cs="Courier New"/>
+                                <w:color w:val="000000"/>
+                                <w:kern w:val="0"/>
+                                <w:sz w:val="18"/>
+                                <w:szCs w:val="20"/>
+                              </w:rPr>
+                              <w:t>sync</w:t>
+                            </w:r>
+                          </w:p>
+                          <w:p>
+                            <w:pPr>
+                              <w:widowControl/>
+                              <w:shd w:val="clear" w:color="auto" w:fill="FFFFFF"/>
+                              <w:spacing w:line="0" w:lineRule="atLeast"/>
+                              <w:jc w:val="left"/>
+                              <w:rPr>
+                                <w:rFonts w:ascii="Courier New" w:eastAsia="宋体" w:hAnsi="Courier New" w:cs="Courier New"/>
+                                <w:color w:val="000000"/>
+                                <w:kern w:val="0"/>
+                                <w:sz w:val="18"/>
+                                <w:szCs w:val="20"/>
+                              </w:rPr>
+                            </w:pPr>
+                          </w:p>
+                          <w:p>
+                            <w:pPr>
+                              <w:widowControl/>
+                              <w:shd w:val="clear" w:color="auto" w:fill="FFFFFF"/>
+                              <w:spacing w:line="0" w:lineRule="atLeast"/>
+                              <w:jc w:val="left"/>
+                              <w:rPr>
+                                <w:rFonts w:ascii="Courier New" w:eastAsia="宋体" w:hAnsi="Courier New" w:cs="Courier New" w:hint="eastAsia"/>
+                                <w:color w:val="000000"/>
+                                <w:kern w:val="0"/>
+                                <w:sz w:val="18"/>
+                                <w:szCs w:val="20"/>
+                              </w:rPr>
+                            </w:pPr>
+                            <w:r>
+                              <w:rPr>
+                                <w:rFonts w:ascii="Courier New" w:eastAsia="宋体" w:hAnsi="Courier New" w:cs="Courier New"/>
+                                <w:color w:val="000000"/>
+                                <w:kern w:val="0"/>
+                                <w:sz w:val="18"/>
+                                <w:szCs w:val="20"/>
+                              </w:rPr>
+                              <w:t>reboot -f</w:t>
+                            </w:r>
+                          </w:p>
+                        </w:txbxContent>
+                      </wps:txbx>
+                      <wps:bodyPr rot="0" vert="horz" wrap="square" lIns="91440" tIns="45720" rIns="91440" bIns="45720" anchor="t" anchorCtr="0">
+                        <a:spAutoFit/>
+                      </wps:bodyPr>
+                    </wps:wsp>
+                  </a:graphicData>
+                </a:graphic>
+                <wp14:sizeRelH relativeFrom="margin">
+                  <wp14:pctWidth>0</wp14:pctWidth>
+                </wp14:sizeRelH>
+                <wp14:sizeRelV relativeFrom="margin">
+                  <wp14:pctHeight>20000</wp14:pctHeight>
+                </wp14:sizeRelV>
+              </wp:anchor>
+            </w:drawing>
+          </mc:Choice>
+          <mc:Fallback>
+            <w:pict>
+              <v:shape id="_x0000_s1058" type="#_x0000_t202" style="position:absolute;left:0;text-align:left;margin-left:350.7pt;margin-top:23.8pt;width:401.9pt;height:110.6pt;z-index:251663360;visibility:visible;mso-wrap-style:square;mso-width-percent:0;mso-height-percent:200;mso-wrap-distance-left:9pt;mso-wrap-distance-top:3.6pt;mso-wrap-distance-right:9pt;mso-wrap-distance-bottom:3.6pt;mso-position-horizontal:right;mso-position-horizontal-relative:margin;mso-position-vertical:absolute;mso-position-vertical-relative:text;mso-width-percent:0;mso-height-percent:200;mso-width-relative:margin;mso-height-relative:margin;v-text-anchor:top" o:gfxdata="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" strokecolor="#e7e6e6 [3214]">
+                <v:textbox style="mso-fit-shape-to-text:t">
+                  <w:txbxContent>
+                    <w:p>
+                      <w:pPr>
+                        <w:widowControl/>
+                        <w:shd w:val="clear" w:color="auto" w:fill="FFFFFF"/>
+                        <w:spacing w:line="0" w:lineRule="atLeast"/>
+                        <w:jc w:val="left"/>
+                        <w:rPr>
+                          <w:rFonts w:ascii="Courier New" w:eastAsia="宋体" w:hAnsi="Courier New" w:cs="Courier New"/>
+                          <w:color w:val="000000"/>
+                          <w:kern w:val="0"/>
+                          <w:sz w:val="18"/>
+                          <w:szCs w:val="20"/>
+                        </w:rPr>
+                      </w:pPr>
+                      <w:r>
+                        <w:rPr>
+                          <w:rFonts w:ascii="Courier New" w:eastAsia="宋体" w:hAnsi="Courier New" w:cs="Courier New"/>
+                          <w:color w:val="000000"/>
+                          <w:kern w:val="0"/>
+                          <w:sz w:val="18"/>
+                          <w:szCs w:val="20"/>
+                        </w:rPr>
+                        <w:t>#! /bin/sh</w:t>
+                      </w:r>
+                    </w:p>
+                    <w:p>
+                      <w:pPr>
+                        <w:widowControl/>
+                        <w:shd w:val="clear" w:color="auto" w:fill="FFFFFF"/>
+                        <w:spacing w:line="0" w:lineRule="atLeast"/>
+                        <w:jc w:val="left"/>
+                        <w:rPr>
+                          <w:rFonts w:ascii="Courier New" w:eastAsia="宋体" w:hAnsi="Courier New" w:cs="Courier New"/>
+                          <w:color w:val="000000"/>
+                          <w:kern w:val="0"/>
+                          <w:sz w:val="18"/>
+                          <w:szCs w:val="20"/>
+                        </w:rPr>
+                      </w:pPr>
+                    </w:p>
+                    <w:p>
+                      <w:pPr>
+                        <w:widowControl/>
+                        <w:shd w:val="clear" w:color="auto" w:fill="FFFFFF"/>
+                        <w:spacing w:line="0" w:lineRule="atLeast"/>
+                        <w:jc w:val="left"/>
+                        <w:rPr>
+                          <w:rFonts w:ascii="Courier New" w:eastAsia="宋体" w:hAnsi="Courier New" w:cs="Courier New"/>
+                          <w:color w:val="000000"/>
+                          <w:kern w:val="0"/>
+                          <w:sz w:val="18"/>
+                          <w:szCs w:val="20"/>
+                        </w:rPr>
+                      </w:pPr>
+                      <w:r>
+                        <w:rPr>
+                          <w:rFonts w:ascii="Courier New" w:eastAsia="宋体" w:hAnsi="Courier New" w:cs="Courier New"/>
+                          <w:color w:val="000000"/>
+                          <w:kern w:val="0"/>
+                          <w:sz w:val="18"/>
+                          <w:szCs w:val="20"/>
+                        </w:rPr>
+                        <w:t>cat &lt;&lt; EOF &gt; /tmp/partargs.txt</w:t>
+                      </w:r>
+                    </w:p>
+                    <w:p>
+                      <w:pPr>
+                        <w:widowControl/>
+                        <w:shd w:val="clear" w:color="auto" w:fill="FFFFFF"/>
+                        <w:spacing w:line="0" w:lineRule="atLeast"/>
+                        <w:jc w:val="left"/>
+                        <w:rPr>
+                          <w:rFonts w:ascii="Courier New" w:eastAsia="宋体" w:hAnsi="Courier New" w:cs="Courier New"/>
+                          <w:color w:val="000000"/>
+                          <w:kern w:val="0"/>
+                          <w:sz w:val="18"/>
+                          <w:szCs w:val="20"/>
+                        </w:rPr>
+                      </w:pPr>
+                      <w:r>
+                        <w:rPr>
+                          <w:rFonts w:ascii="Courier New" w:eastAsia="宋体" w:hAnsi="Courier New" w:cs="Courier New"/>
+                          <w:color w:val="000000"/>
+                          <w:kern w:val="0"/>
+                          <w:sz w:val="18"/>
+                          <w:szCs w:val="20"/>
+                        </w:rPr>
+                        <w:t>d</w:t>
+                      </w:r>
+                    </w:p>
+                    <w:p>
+                      <w:pPr>
+                        <w:widowControl/>
+                        <w:shd w:val="clear" w:color="auto" w:fill="FFFFFF"/>
+                        <w:spacing w:line="0" w:lineRule="atLeast"/>
+                        <w:jc w:val="left"/>
+                        <w:rPr>
+                          <w:rFonts w:ascii="Courier New" w:eastAsia="宋体" w:hAnsi="Courier New" w:cs="Courier New"/>
+                          <w:color w:val="000000"/>
+                          <w:kern w:val="0"/>
+                          <w:sz w:val="18"/>
+                          <w:szCs w:val="20"/>
+                        </w:rPr>
+                      </w:pPr>
+                      <w:r>
+                        <w:rPr>
+                          <w:rFonts w:ascii="Courier New" w:eastAsia="宋体" w:hAnsi="Courier New" w:cs="Courier New"/>
+                          <w:color w:val="000000"/>
+                          <w:kern w:val="0"/>
+                          <w:sz w:val="18"/>
+                          <w:szCs w:val="20"/>
+                        </w:rPr>
+                        <w:t>2</w:t>
+                      </w:r>
+                    </w:p>
+                    <w:p>
+                      <w:pPr>
+                        <w:widowControl/>
+                        <w:shd w:val="clear" w:color="auto" w:fill="FFFFFF"/>
+                        <w:spacing w:line="0" w:lineRule="atLeast"/>
+                        <w:jc w:val="left"/>
+                        <w:rPr>
+                          <w:rFonts w:ascii="Courier New" w:eastAsia="宋体" w:hAnsi="Courier New" w:cs="Courier New"/>
+                          <w:color w:val="000000"/>
+                          <w:kern w:val="0"/>
+                          <w:sz w:val="18"/>
+                          <w:szCs w:val="20"/>
+                        </w:rPr>
+                      </w:pPr>
+                      <w:r>
+                        <w:rPr>
+                          <w:rFonts w:ascii="Courier New" w:eastAsia="宋体" w:hAnsi="Courier New" w:cs="Courier New"/>
+                          <w:color w:val="000000"/>
+                          <w:kern w:val="0"/>
+                          <w:sz w:val="18"/>
+                          <w:szCs w:val="20"/>
+                        </w:rPr>
+                        <w:t>n</w:t>
+                      </w:r>
+                    </w:p>
+                    <w:p>
+                      <w:pPr>
+                        <w:widowControl/>
+                        <w:shd w:val="clear" w:color="auto" w:fill="FFFFFF"/>
+                        <w:spacing w:line="0" w:lineRule="atLeast"/>
+                        <w:jc w:val="left"/>
+                        <w:rPr>
+                          <w:rFonts w:ascii="Courier New" w:eastAsia="宋体" w:hAnsi="Courier New" w:cs="Courier New"/>
+                          <w:color w:val="000000"/>
+                          <w:kern w:val="0"/>
+                          <w:sz w:val="18"/>
+                          <w:szCs w:val="20"/>
+                        </w:rPr>
+                      </w:pPr>
+                      <w:r>
+                        <w:rPr>
+                          <w:rFonts w:ascii="Courier New" w:eastAsia="宋体" w:hAnsi="Courier New" w:cs="Courier New"/>
+                          <w:color w:val="000000"/>
+                          <w:kern w:val="0"/>
+                          <w:sz w:val="18"/>
+                          <w:szCs w:val="20"/>
+                        </w:rPr>
+                        <w:t>p</w:t>
+                      </w:r>
+                    </w:p>
+                    <w:p>
+                      <w:pPr>
+                        <w:widowControl/>
+                        <w:shd w:val="clear" w:color="auto" w:fill="FFFFFF"/>
+                        <w:spacing w:line="0" w:lineRule="atLeast"/>
+                        <w:jc w:val="left"/>
+                        <w:rPr>
+                          <w:rFonts w:ascii="Courier New" w:eastAsia="宋体" w:hAnsi="Courier New" w:cs="Courier New"/>
+                          <w:color w:val="000000"/>
+                          <w:kern w:val="0"/>
+                          <w:sz w:val="18"/>
+                          <w:szCs w:val="20"/>
+                        </w:rPr>
+                      </w:pPr>
+                      <w:r>
+                        <w:rPr>
+                          <w:rFonts w:ascii="Courier New" w:eastAsia="宋体" w:hAnsi="Courier New" w:cs="Courier New"/>
+                          <w:color w:val="000000"/>
+                          <w:kern w:val="0"/>
+                          <w:sz w:val="18"/>
+                          <w:szCs w:val="20"/>
+                        </w:rPr>
+                        <w:t>2</w:t>
+                      </w:r>
+                    </w:p>
+                    <w:p>
+                      <w:pPr>
+                        <w:widowControl/>
+                        <w:shd w:val="clear" w:color="auto" w:fill="FFFFFF"/>
+                        <w:spacing w:line="0" w:lineRule="atLeast"/>
+                        <w:jc w:val="left"/>
+                        <w:rPr>
+                          <w:rFonts w:ascii="Courier New" w:eastAsia="宋体" w:hAnsi="Courier New" w:cs="Courier New"/>
+                          <w:color w:val="000000"/>
+                          <w:kern w:val="0"/>
+                          <w:sz w:val="18"/>
+                          <w:szCs w:val="20"/>
+                        </w:rPr>
+                      </w:pPr>
+                      <w:r>
+                        <w:rPr>
+                          <w:rFonts w:ascii="Courier New" w:eastAsia="宋体" w:hAnsi="Courier New" w:cs="Courier New"/>
+                          <w:color w:val="000000"/>
+                          <w:kern w:val="0"/>
+                          <w:sz w:val="18"/>
+                          <w:szCs w:val="20"/>
+                        </w:rPr>
+                        <w:t>18433</w:t>
+                      </w:r>
+                    </w:p>
+                    <w:p>
+                      <w:pPr>
+                        <w:widowControl/>
+                        <w:shd w:val="clear" w:color="auto" w:fill="FFFFFF"/>
+                        <w:spacing w:line="0" w:lineRule="atLeast"/>
+                        <w:jc w:val="left"/>
+                        <w:rPr>
+                          <w:rFonts w:ascii="Courier New" w:eastAsia="宋体" w:hAnsi="Courier New" w:cs="Courier New"/>
+                          <w:color w:val="000000"/>
+                          <w:kern w:val="0"/>
+                          <w:sz w:val="18"/>
+                          <w:szCs w:val="20"/>
+                        </w:rPr>
+                      </w:pPr>
+                    </w:p>
+                    <w:p>
+                      <w:pPr>
+                        <w:widowControl/>
+                        <w:shd w:val="clear" w:color="auto" w:fill="FFFFFF"/>
+                        <w:spacing w:line="0" w:lineRule="atLeast"/>
+                        <w:jc w:val="left"/>
+                        <w:rPr>
+                          <w:rFonts w:ascii="Courier New" w:eastAsia="宋体" w:hAnsi="Courier New" w:cs="Courier New"/>
+                          <w:color w:val="000000"/>
+                          <w:kern w:val="0"/>
+                          <w:sz w:val="18"/>
+                          <w:szCs w:val="20"/>
+                        </w:rPr>
+                      </w:pPr>
+                      <w:r>
+                        <w:rPr>
+                          <w:rFonts w:ascii="Courier New" w:eastAsia="宋体" w:hAnsi="Courier New" w:cs="Courier New"/>
+                          <w:color w:val="000000"/>
+                          <w:kern w:val="0"/>
+                          <w:sz w:val="18"/>
+                          <w:szCs w:val="20"/>
+                        </w:rPr>
+                        <w:t>w</w:t>
+                      </w:r>
+                    </w:p>
+                    <w:p>
+                      <w:pPr>
+                        <w:widowControl/>
+                        <w:shd w:val="clear" w:color="auto" w:fill="FFFFFF"/>
+                        <w:spacing w:line="0" w:lineRule="atLeast"/>
+                        <w:jc w:val="left"/>
+                        <w:rPr>
+                          <w:rFonts w:ascii="Courier New" w:eastAsia="宋体" w:hAnsi="Courier New" w:cs="Courier New"/>
+                          <w:color w:val="000000"/>
+                          <w:kern w:val="0"/>
+                          <w:sz w:val="18"/>
+                          <w:szCs w:val="20"/>
+                        </w:rPr>
+                      </w:pPr>
+                      <w:r>
+                        <w:rPr>
+                          <w:rFonts w:ascii="Courier New" w:eastAsia="宋体" w:hAnsi="Courier New" w:cs="Courier New"/>
+                          <w:color w:val="000000"/>
+                          <w:kern w:val="0"/>
+                          <w:sz w:val="18"/>
+                          <w:szCs w:val="20"/>
+                        </w:rPr>
+                        <w:t>EOF</w:t>
+                      </w:r>
+                    </w:p>
+                    <w:p>
+                      <w:pPr>
+                        <w:widowControl/>
+                        <w:shd w:val="clear" w:color="auto" w:fill="FFFFFF"/>
+                        <w:spacing w:line="0" w:lineRule="atLeast"/>
+                        <w:jc w:val="left"/>
+                        <w:rPr>
+                          <w:rFonts w:ascii="Courier New" w:eastAsia="宋体" w:hAnsi="Courier New" w:cs="Courier New"/>
+                          <w:color w:val="000000"/>
+                          <w:kern w:val="0"/>
+                          <w:sz w:val="18"/>
+                          <w:szCs w:val="20"/>
+                        </w:rPr>
+                      </w:pPr>
+                    </w:p>
+                    <w:p>
+                      <w:pPr>
+                        <w:widowControl/>
+                        <w:shd w:val="clear" w:color="auto" w:fill="FFFFFF"/>
+                        <w:spacing w:line="0" w:lineRule="atLeast"/>
+                        <w:jc w:val="left"/>
+                        <w:rPr>
+                          <w:rFonts w:ascii="Courier New" w:eastAsia="宋体" w:hAnsi="Courier New" w:cs="Courier New"/>
+                          <w:color w:val="000000"/>
+                          <w:kern w:val="0"/>
+                          <w:sz w:val="18"/>
+                          <w:szCs w:val="20"/>
+                        </w:rPr>
+                      </w:pPr>
+                      <w:r>
+                        <w:rPr>
+                          <w:rFonts w:ascii="Courier New" w:eastAsia="宋体" w:hAnsi="Courier New" w:cs="Courier New"/>
+                          <w:color w:val="000000"/>
+                          <w:kern w:val="0"/>
+                          <w:sz w:val="18"/>
+                          <w:szCs w:val="20"/>
+                        </w:rPr>
+                        <w:t>#echo 'd\n2\nn\np\n2\n18433\n\nw\n' |fdisk /dev/mmcblk0 &gt; /dev/null</w:t>
+                      </w:r>
+                    </w:p>
+                    <w:p>
+                      <w:pPr>
+                        <w:widowControl/>
+                        <w:shd w:val="clear" w:color="auto" w:fill="FFFFFF"/>
+                        <w:spacing w:line="0" w:lineRule="atLeast"/>
+                        <w:jc w:val="left"/>
+                        <w:rPr>
+                          <w:rFonts w:ascii="Courier New" w:eastAsia="宋体" w:hAnsi="Courier New" w:cs="Courier New"/>
+                          <w:color w:val="000000"/>
+                          <w:kern w:val="0"/>
+                          <w:sz w:val="18"/>
+                          <w:szCs w:val="20"/>
+                        </w:rPr>
+                      </w:pPr>
+                      <w:r>
+                        <w:rPr>
+                          <w:rFonts w:ascii="Courier New" w:eastAsia="宋体" w:hAnsi="Courier New" w:cs="Courier New"/>
+                          <w:color w:val="000000"/>
+                          <w:kern w:val="0"/>
+                          <w:sz w:val="18"/>
+                          <w:szCs w:val="20"/>
+                        </w:rPr>
+                        <w:t>fdisk /dev/mmcblk0 &lt; /tmp/partargs.txt</w:t>
+                      </w:r>
+                    </w:p>
+                    <w:p>
+                      <w:pPr>
+                        <w:widowControl/>
+                        <w:shd w:val="clear" w:color="auto" w:fill="FFFFFF"/>
+                        <w:spacing w:line="0" w:lineRule="atLeast"/>
+                        <w:jc w:val="left"/>
+                        <w:rPr>
+                          <w:rFonts w:ascii="Courier New" w:eastAsia="宋体" w:hAnsi="Courier New" w:cs="Courier New"/>
+                          <w:color w:val="000000"/>
+                          <w:kern w:val="0"/>
+                          <w:sz w:val="18"/>
+                          <w:szCs w:val="20"/>
+                        </w:rPr>
+                      </w:pPr>
+                    </w:p>
+                    <w:p>
+                      <w:pPr>
+                        <w:widowControl/>
+                        <w:shd w:val="clear" w:color="auto" w:fill="FFFFFF"/>
+                        <w:spacing w:line="0" w:lineRule="atLeast"/>
+                        <w:jc w:val="left"/>
+                        <w:rPr>
+                          <w:rFonts w:ascii="Courier New" w:eastAsia="宋体" w:hAnsi="Courier New" w:cs="Courier New"/>
+                          <w:color w:val="000000"/>
+                          <w:kern w:val="0"/>
+                          <w:sz w:val="18"/>
+                          <w:szCs w:val="20"/>
+                        </w:rPr>
+                      </w:pPr>
+                      <w:r>
+                        <w:rPr>
+                          <w:rFonts w:ascii="Courier New" w:eastAsia="宋体" w:hAnsi="Courier New" w:cs="Courier New"/>
+                          <w:color w:val="000000"/>
+                          <w:kern w:val="0"/>
+                          <w:sz w:val="18"/>
+                          <w:szCs w:val="20"/>
+                        </w:rPr>
+                        <w:t>sed -i '/#Remove this line/d' /etc/init.d/rcS</w:t>
+                      </w:r>
+                    </w:p>
+                    <w:p>
+                      <w:pPr>
+                        <w:widowControl/>
+                        <w:shd w:val="clear" w:color="auto" w:fill="FFFFFF"/>
+                        <w:spacing w:line="0" w:lineRule="atLeast"/>
+                        <w:jc w:val="left"/>
+                        <w:rPr>
+                          <w:rFonts w:ascii="Courier New" w:eastAsia="宋体" w:hAnsi="Courier New" w:cs="Courier New"/>
+                          <w:color w:val="000000"/>
+                          <w:kern w:val="0"/>
+                          <w:sz w:val="18"/>
+                          <w:szCs w:val="20"/>
+                        </w:rPr>
+                      </w:pPr>
+                      <w:r>
+                        <w:rPr>
+                          <w:rFonts w:ascii="Courier New" w:eastAsia="宋体" w:hAnsi="Courier New" w:cs="Courier New"/>
+                          <w:color w:val="000000"/>
+                          <w:kern w:val="0"/>
+                          <w:sz w:val="18"/>
+                          <w:szCs w:val="20"/>
+                        </w:rPr>
+                        <w:t>sync</w:t>
+                      </w:r>
+                    </w:p>
+                    <w:p>
+                      <w:pPr>
+                        <w:widowControl/>
+                        <w:shd w:val="clear" w:color="auto" w:fill="FFFFFF"/>
+                        <w:spacing w:line="0" w:lineRule="atLeast"/>
+                        <w:jc w:val="left"/>
+                        <w:rPr>
+                          <w:rFonts w:ascii="Courier New" w:eastAsia="宋体" w:hAnsi="Courier New" w:cs="Courier New"/>
+                          <w:color w:val="000000"/>
+                          <w:kern w:val="0"/>
+                          <w:sz w:val="18"/>
+                          <w:szCs w:val="20"/>
+                        </w:rPr>
+                      </w:pPr>
+                    </w:p>
+                    <w:p>
+                      <w:pPr>
+                        <w:widowControl/>
+                        <w:shd w:val="clear" w:color="auto" w:fill="FFFFFF"/>
+                        <w:spacing w:line="0" w:lineRule="atLeast"/>
+                        <w:jc w:val="left"/>
+                        <w:rPr>
+                          <w:rFonts w:ascii="Courier New" w:eastAsia="宋体" w:hAnsi="Courier New" w:cs="Courier New"/>
+                          <w:color w:val="000000"/>
+                          <w:kern w:val="0"/>
+                          <w:sz w:val="18"/>
+                          <w:szCs w:val="20"/>
+                        </w:rPr>
+                      </w:pPr>
+                      <w:r>
+                        <w:rPr>
+                          <w:rFonts w:ascii="Courier New" w:eastAsia="宋体" w:hAnsi="Courier New" w:cs="Courier New"/>
+                          <w:color w:val="000000"/>
+                          <w:kern w:val="0"/>
+                          <w:sz w:val="18"/>
+                          <w:szCs w:val="20"/>
+                        </w:rPr>
+                        <w:t>echo "resize2fs /dev/mmcblk0p2 #Remove this line" &gt;&gt; /etc/init.d/rcS</w:t>
+                      </w:r>
+                    </w:p>
+                    <w:p>
+                      <w:pPr>
+                        <w:widowControl/>
+                        <w:shd w:val="clear" w:color="auto" w:fill="FFFFFF"/>
+                        <w:spacing w:line="0" w:lineRule="atLeast"/>
+                        <w:jc w:val="left"/>
+                        <w:rPr>
+                          <w:rFonts w:ascii="Courier New" w:eastAsia="宋体" w:hAnsi="Courier New" w:cs="Courier New"/>
+                          <w:color w:val="000000"/>
+                          <w:kern w:val="0"/>
+                          <w:sz w:val="18"/>
+                          <w:szCs w:val="20"/>
+                        </w:rPr>
+                      </w:pPr>
+                      <w:r>
+                        <w:rPr>
+                          <w:rFonts w:ascii="Courier New" w:eastAsia="宋体" w:hAnsi="Courier New" w:cs="Courier New"/>
+                          <w:color w:val="000000"/>
+                          <w:kern w:val="0"/>
+                          <w:sz w:val="18"/>
+                          <w:szCs w:val="20"/>
+                        </w:rPr>
+                        <w:t>echo "rm $0 #Remove this line" &gt;&gt; /etc/init.d/rcS</w:t>
+                      </w:r>
+                    </w:p>
+                    <w:p>
+                      <w:pPr>
+                        <w:widowControl/>
+                        <w:shd w:val="clear" w:color="auto" w:fill="FFFFFF"/>
+                        <w:spacing w:line="0" w:lineRule="atLeast"/>
+                        <w:jc w:val="left"/>
+                        <w:rPr>
+                          <w:rFonts w:ascii="Courier New" w:eastAsia="宋体" w:hAnsi="Courier New" w:cs="Courier New"/>
+                          <w:color w:val="000000"/>
+                          <w:kern w:val="0"/>
+                          <w:sz w:val="18"/>
+                          <w:szCs w:val="20"/>
+                        </w:rPr>
+                      </w:pPr>
+                      <w:r>
+                        <w:rPr>
+                          <w:rFonts w:ascii="Courier New" w:eastAsia="宋体" w:hAnsi="Courier New" w:cs="Courier New"/>
+                          <w:color w:val="000000"/>
+                          <w:kern w:val="0"/>
+                          <w:sz w:val="18"/>
+                          <w:szCs w:val="20"/>
+                        </w:rPr>
+                        <w:t>echo "sed -i '/#Remove this line/d' /etc/init.d/rcS" &gt;&gt; /etc/init.d/rcS</w:t>
+                      </w:r>
+                    </w:p>
+                    <w:p>
+                      <w:pPr>
+                        <w:widowControl/>
+                        <w:shd w:val="clear" w:color="auto" w:fill="FFFFFF"/>
+                        <w:spacing w:line="0" w:lineRule="atLeast"/>
+                        <w:jc w:val="left"/>
+                        <w:rPr>
+                          <w:rFonts w:ascii="Courier New" w:eastAsia="宋体" w:hAnsi="Courier New" w:cs="Courier New"/>
+                          <w:color w:val="000000"/>
+                          <w:kern w:val="0"/>
+                          <w:sz w:val="18"/>
+                          <w:szCs w:val="20"/>
+                        </w:rPr>
+                      </w:pPr>
+                      <w:r>
+                        <w:rPr>
+                          <w:rFonts w:ascii="Courier New" w:eastAsia="宋体" w:hAnsi="Courier New" w:cs="Courier New"/>
+                          <w:color w:val="000000"/>
+                          <w:kern w:val="0"/>
+                          <w:sz w:val="18"/>
+                          <w:szCs w:val="20"/>
+                        </w:rPr>
+                        <w:t>sync</w:t>
+                      </w:r>
+                    </w:p>
+                    <w:p>
+                      <w:pPr>
+                        <w:widowControl/>
+                        <w:shd w:val="clear" w:color="auto" w:fill="FFFFFF"/>
+                        <w:spacing w:line="0" w:lineRule="atLeast"/>
+                        <w:jc w:val="left"/>
+                        <w:rPr>
+                          <w:rFonts w:ascii="Courier New" w:eastAsia="宋体" w:hAnsi="Courier New" w:cs="Courier New"/>
+                          <w:color w:val="000000"/>
+                          <w:kern w:val="0"/>
+                          <w:sz w:val="18"/>
+                          <w:szCs w:val="20"/>
+                        </w:rPr>
+                      </w:pPr>
+                    </w:p>
+                    <w:p>
+                      <w:pPr>
+                        <w:widowControl/>
+                        <w:shd w:val="clear" w:color="auto" w:fill="FFFFFF"/>
+                        <w:spacing w:line="0" w:lineRule="atLeast"/>
+                        <w:jc w:val="left"/>
+                        <w:rPr>
+                          <w:rFonts w:ascii="Courier New" w:eastAsia="宋体" w:hAnsi="Courier New" w:cs="Courier New" w:hint="eastAsia"/>
+                          <w:color w:val="000000"/>
+                          <w:kern w:val="0"/>
+                          <w:sz w:val="18"/>
+                          <w:szCs w:val="20"/>
+                        </w:rPr>
+                      </w:pPr>
+                      <w:r>
+                        <w:rPr>
+                          <w:rFonts w:ascii="Courier New" w:eastAsia="宋体" w:hAnsi="Courier New" w:cs="Courier New"/>
+                          <w:color w:val="000000"/>
+                          <w:kern w:val="0"/>
+                          <w:sz w:val="18"/>
+                          <w:szCs w:val="20"/>
+                        </w:rPr>
+                        <w:t>reboot -f</w:t>
+                      </w:r>
+                    </w:p>
+                  </w:txbxContent>
+                </v:textbox>
+                <w10:wrap type="topAndBottom" anchorx="margin"/>
+              </v:shape>
+            </w:pict>
+          </mc:Fallback>
+        </mc:AlternateContent>
+      </w:r>
+      <w:r>
+        <w:rPr>
+          <w:rFonts w:hint="eastAsia"/>
+        </w:rPr>
+        <w:t>此脚本完成fdisk分区操作，部署下次开机启动命令，完成重启工作。</w:t>
+      </w:r>
+    </w:p>
+    <w:p>
+      <w:pPr>
+        <w:ind w:firstLine="420"/>
+        <w:rPr>
+          <w:rFonts w:hint="eastAsia"/>
+        </w:rPr>
+      </w:pPr>
+    </w:p>
+    <w:p>
+      <w:pPr>
+        <w:ind w:firstLine="420"/>
+      </w:pPr>
+    </w:p>
+    <w:p>
+      <w:pPr>
+        <w:ind w:firstLine="420"/>
+      </w:pPr>
+    </w:p>
+    <w:p>
+      <w:pPr>
+        <w:pStyle w:val="4"/>
+      </w:pPr>
+      <w:r>
+        <w:rPr>
+          <w:rFonts w:hint="eastAsia"/>
+        </w:rPr>
+        <w:lastRenderedPageBreak/>
+        <w:t>2、修改/etc/init.d/rcS文件</w:t>
+      </w:r>
+    </w:p>
+    <w:p>
+      <w:pPr>
+        <w:ind w:firstLine="420"/>
+      </w:pPr>
+      <w:r>
+        <w:rPr>
+          <w:rFonts w:hint="eastAsia"/>
+        </w:rPr>
+        <w:t>在末尾加入</w:t>
+      </w:r>
+    </w:p>
+    <w:p>
+      <w:pPr>
+        <w:ind w:firstLine="420"/>
+        <w:rPr>
+          <w:highlight w:val="lightGray"/>
+        </w:rPr>
+      </w:pPr>
+      <w:r>
+        <w:rPr>
+          <w:highlight w:val="lightGray"/>
+        </w:rPr>
+        <w:t>/root/resize.sh #Remove this line</w:t>
+      </w:r>
+    </w:p>
+    <w:p>
+      <w:pPr>
+        <w:ind w:firstLine="420"/>
+        <w:rPr>
+          <w:rFonts w:hint="eastAsia"/>
+        </w:rPr>
+      </w:pPr>
+      <w:r>
+        <w:rPr>
+          <w:highlight w:val="lightGray"/>
+        </w:rPr>
+        <w:t>rm /root/resize.sh #Remove this line</w:t>
+      </w:r>
+    </w:p>
+    <w:p>
+      <w:pPr>
+        <w:pStyle w:val="2"/>
+      </w:pPr>
+      <w:r>
+        <w:rPr>
+          <w:rFonts w:hint="eastAsia"/>
+        </w:rPr>
+        <w:t>六、自动启动有线网卡</w:t>
+      </w:r>
+    </w:p>
+    <w:p>
+      <w:pPr>
+        <w:pStyle w:val="3"/>
+      </w:pPr>
+      <w:r>
+        <w:rPr>
+          <w:rFonts w:hint="eastAsia"/>
+        </w:rPr>
+        <w:t>6.1 开机启动if接口</w:t>
+      </w:r>
+    </w:p>
+    <w:p>
+      <w:r>
+        <w:tab/>
+      </w:r>
+      <w:r>
+        <w:rPr>
+          <w:rFonts w:hint="eastAsia"/>
+        </w:rPr>
+        <w:t>编辑镜像根文件系统中的/etc/init.d/rcS文件，追加命令：</w:t>
+      </w:r>
+    </w:p>
+    <w:p>
+      <w:r>
+        <w:tab/>
+      </w:r>
+      <w:r>
+        <w:rPr>
+          <w:shd w:val="pct15" w:color="auto" w:fill="FFFFFF"/>
+        </w:rPr>
+        <w:t>ifconfig eth0 up</w:t>
+      </w:r>
+    </w:p>
+    <w:p>
+      <w:pPr>
+        <w:pStyle w:val="3"/>
+      </w:pPr>
+      <w:r>
+        <w:rPr>
+          <w:rFonts w:hint="eastAsia"/>
+        </w:rPr>
+        <w:t>6.2 自动获取ip地址</w:t>
+      </w:r>
+    </w:p>
+    <w:p>
+      <w:pPr>
+        <w:pStyle w:val="4"/>
+      </w:pPr>
+      <w:r>
+        <w:t>1</w:t>
+      </w:r>
+      <w:r>
+        <w:rPr>
+          <w:rFonts w:hint="eastAsia"/>
+        </w:rPr>
+        <w:t>、使用dhcpc命令自动获取并设置ip地址</w:t>
+      </w:r>
+    </w:p>
+    <w:p>
+      <w:r>
+        <w:tab/>
+      </w:r>
+      <w:r>
+        <w:rPr>
+          <w:rFonts w:hint="eastAsia"/>
+        </w:rPr>
+        <w:t>添加开机启动命令，在</w:t>
+      </w:r>
+      <w:r>
+        <w:rPr>
+          <w:rFonts w:hint="eastAsia"/>
+        </w:rPr>
+        <w:t>/etc/init.d/rcS文件</w:t>
+      </w:r>
+      <w:r>
+        <w:rPr>
+          <w:rFonts w:hint="eastAsia"/>
+        </w:rPr>
+        <w:t>追加命令：</w:t>
+      </w:r>
+    </w:p>
+    <w:p>
+      <w:r>
+        <w:tab/>
+      </w:r>
+      <w:r>
+        <w:rPr>
+          <w:shd w:val="pct15" w:color="auto" w:fill="FFFFFF"/>
+        </w:rPr>
+        <w:t>udhcpc &amp;</w:t>
+      </w:r>
+    </w:p>
+    <w:p>
+      <w:pPr>
+        <w:rPr>
+          <w:rFonts w:hint="eastAsia"/>
+        </w:rPr>
+      </w:pPr>
+      <w:r>
+        <w:tab/>
+      </w:r>
+      <w:r>
+        <w:rPr>
+          <w:rFonts w:hint="eastAsia"/>
+        </w:rPr>
+        <w:t>注意：此命令应该在启用if口之后。</w:t>
+      </w:r>
+    </w:p>
+    <w:p>
+      <w:pPr>
+        <w:pStyle w:val="4"/>
+      </w:pPr>
+      <w:r>
+        <w:rPr>
+          <w:rFonts w:hint="eastAsia"/>
+        </w:rPr>
+        <w:t>2、配置udhcpc</w:t>
+      </w:r>
+    </w:p>
+    <w:p>
+      <w:pPr>
+        <w:ind w:leftChars="100" w:left="210"/>
+      </w:pPr>
+      <w:r>
+        <w:rPr>
+          <w:rFonts w:hint="eastAsia"/>
+        </w:rPr>
+        <w:t>从Busybox源码目录中找到</w:t>
+      </w:r>
+      <w:r>
+        <w:t>busybox-1.31.1/examples/udhcp</w:t>
+      </w:r>
+      <w:r>
+        <w:t>/</w:t>
+      </w:r>
+      <w:r>
+        <w:t>simple.script</w:t>
+      </w:r>
+      <w:r>
+        <w:rPr>
+          <w:rFonts w:hint="eastAsia"/>
+        </w:rPr>
+        <w:t>，</w:t>
+      </w:r>
+    </w:p>
+    <w:p>
+      <w:pPr>
+        <w:ind w:leftChars="100" w:left="210"/>
+      </w:pPr>
+      <w:r>
+        <w:rPr>
+          <w:rFonts w:hint="eastAsia"/>
+        </w:rPr>
+        <w:t>复制到镜像文件系统中的</w:t>
+      </w:r>
+      <w:r>
+        <w:t>/usr/share/udhcpc</w:t>
+      </w:r>
+      <w:r>
+        <w:t>/</w:t>
+      </w:r>
+      <w:r>
+        <w:rPr>
+          <w:rFonts w:hint="eastAsia"/>
+        </w:rPr>
+        <w:t>中，</w:t>
+      </w:r>
+    </w:p>
+    <w:p>
+      <w:pPr>
+        <w:ind w:leftChars="100" w:left="210"/>
+        <w:rPr>
+          <w:rFonts w:hint="eastAsia"/>
+        </w:rPr>
+      </w:pPr>
+      <w:r>
+        <w:rPr>
+          <w:rFonts w:hint="eastAsia"/>
+        </w:rPr>
+        <w:t>改名为</w:t>
+      </w:r>
+      <w:bookmarkStart w:id="33" w:name="_GoBack"/>
+      <w:r>
+        <w:t>default.script</w:t>
+      </w:r>
+      <w:bookmarkEnd w:id="33"/>
     </w:p>
     <w:sectPr>
-      <w:headerReference w:type="default" r:id="rId20"/>
-      <w:footerReference w:type="default" r:id="rId21"/>
+      <w:headerReference w:type="default" r:id="rId22"/>
+      <w:footerReference w:type="default" r:id="rId23"/>
       <w:pgSz w:w="11906" w:h="16838"/>
       <w:pgMar w:top="1440" w:right="1800" w:bottom="1440" w:left="1800" w:header="851" w:footer="992" w:gutter="0"/>
       <w:pgNumType w:start="1"/>
@@ -14692,7 +17721,7 @@
             <w:noProof/>
             <w:lang w:val="zh-CN"/>
           </w:rPr>
-          <w:t>11</w:t>
+          <w:t>14</w:t>
         </w:r>
         <w:r>
           <w:fldChar w:fldCharType="end"/>
@@ -14742,7 +17771,7 @@
   <w:abstractNum w:abstractNumId="0" w15:restartNumberingAfterBreak="0">
     <w:nsid w:val="0C955425"/>
     <w:multiLevelType w:val="hybridMultilevel"/>
-    <w:tmpl w:val="896C6564"/>
+    <w:tmpl w:val="4552AB36"/>
     <w:lvl w:ilvl="0" w:tplc="04090001">
       <w:start w:val="1"/>
       <w:numFmt w:val="bullet"/>
@@ -16555,7 +19584,7 @@
 </file>
 
 <file path=customXml/itemProps2.xml><?xml version="1.0" encoding="utf-8"?>
-<ds:datastoreItem xmlns:ds="http://schemas.openxmlformats.org/officeDocument/2006/customXml" ds:itemID="{E8213C6D-DF6E-47A6-951F-23D51F4127B8}">
+<ds:datastoreItem xmlns:ds="http://schemas.openxmlformats.org/officeDocument/2006/customXml" ds:itemID="{BA05496F-315A-4FA0-9AEC-76AE5BC5C300}">
   <ds:schemaRefs>
     <ds:schemaRef ds:uri="http://schemas.openxmlformats.org/officeDocument/2006/bibliography"/>
   </ds:schemaRefs>

</xml_diff>

<commit_message>
Add some alsa libs
</commit_message>
<xml_diff>
--- a/OrangePi-Zero-Linux.docx
+++ b/OrangePi-Zero-Linux.docx
@@ -14,7 +14,6 @@
           <w:docPartUnique/>
         </w:docPartObj>
       </w:sdtPr>
-      <w:sdtEndPr/>
       <w:sdtContent>
         <w:p>
           <w:pPr>
@@ -153,7 +152,6 @@
                                       <w:calendar w:val="gregorian"/>
                                     </w:date>
                                   </w:sdtPr>
-                                  <w:sdtEndPr/>
                                   <w:sdtContent>
                                     <w:p>
                                       <w:pPr>
@@ -3467,7 +3465,6 @@
                                 <w:calendar w:val="gregorian"/>
                               </w:date>
                             </w:sdtPr>
-                            <w:sdtEndPr/>
                             <w:sdtContent>
                               <w:p>
                                 <w:pPr>
@@ -3693,7 +3690,6 @@
                                     <w:dataBinding w:prefixMappings="xmlns:ns0='http://purl.org/dc/elements/1.1/' xmlns:ns1='http://schemas.openxmlformats.org/package/2006/metadata/core-properties' " w:xpath="/ns1:coreProperties[1]/ns0:creator[1]" w:storeItemID="{6C3C8BC8-F283-45AE-878A-BAB7291924A1}"/>
                                     <w:text/>
                                   </w:sdtPr>
-                                  <w:sdtEndPr/>
                                   <w:sdtContent>
                                     <w:r>
                                       <w:rPr>
@@ -3730,7 +3726,6 @@
                                     <w:dataBinding w:prefixMappings="xmlns:ns0='http://schemas.openxmlformats.org/officeDocument/2006/extended-properties' " w:xpath="/ns0:Properties[1]/ns0:Company[1]" w:storeItemID="{6668398D-A668-4E3E-A5EB-62B293D839F1}"/>
                                     <w:text/>
                                   </w:sdtPr>
-                                  <w:sdtEndPr/>
                                   <w:sdtContent>
                                     <w:r>
                                       <w:rPr>
@@ -3796,7 +3791,6 @@
                               <w:dataBinding w:prefixMappings="xmlns:ns0='http://purl.org/dc/elements/1.1/' xmlns:ns1='http://schemas.openxmlformats.org/package/2006/metadata/core-properties' " w:xpath="/ns1:coreProperties[1]/ns0:creator[1]" w:storeItemID="{6C3C8BC8-F283-45AE-878A-BAB7291924A1}"/>
                               <w:text/>
                             </w:sdtPr>
-                            <w:sdtEndPr/>
                             <w:sdtContent>
                               <w:r>
                                 <w:rPr>
@@ -3833,7 +3827,6 @@
                               <w:dataBinding w:prefixMappings="xmlns:ns0='http://schemas.openxmlformats.org/officeDocument/2006/extended-properties' " w:xpath="/ns0:Properties[1]/ns0:Company[1]" w:storeItemID="{6668398D-A668-4E3E-A5EB-62B293D839F1}"/>
                               <w:text/>
                             </w:sdtPr>
-                            <w:sdtEndPr/>
                             <w:sdtContent>
                               <w:r>
                                 <w:rPr>
@@ -4014,7 +4007,6 @@
                                     <w:dataBinding w:prefixMappings="xmlns:ns0='http://purl.org/dc/elements/1.1/' xmlns:ns1='http://schemas.openxmlformats.org/package/2006/metadata/core-properties' " w:xpath="/ns1:coreProperties[1]/ns0:title[1]" w:storeItemID="{6C3C8BC8-F283-45AE-878A-BAB7291924A1}"/>
                                     <w:text/>
                                   </w:sdtPr>
-                                  <w:sdtEndPr/>
                                   <w:sdtContent>
                                     <w:r>
                                       <w:rPr>
@@ -4068,7 +4060,6 @@
                                     <w:dataBinding w:prefixMappings="xmlns:ns0='http://purl.org/dc/elements/1.1/' xmlns:ns1='http://schemas.openxmlformats.org/package/2006/metadata/core-properties' " w:xpath="/ns1:coreProperties[1]/ns0:subject[1]" w:storeItemID="{6C3C8BC8-F283-45AE-878A-BAB7291924A1}"/>
                                     <w:text/>
                                   </w:sdtPr>
-                                  <w:sdtEndPr/>
                                   <w:sdtContent>
                                     <w:r>
                                       <w:rPr>
@@ -4138,7 +4129,6 @@
                               <w:dataBinding w:prefixMappings="xmlns:ns0='http://purl.org/dc/elements/1.1/' xmlns:ns1='http://schemas.openxmlformats.org/package/2006/metadata/core-properties' " w:xpath="/ns1:coreProperties[1]/ns0:title[1]" w:storeItemID="{6C3C8BC8-F283-45AE-878A-BAB7291924A1}"/>
                               <w:text/>
                             </w:sdtPr>
-                            <w:sdtEndPr/>
                             <w:sdtContent>
                               <w:r>
                                 <w:rPr>
@@ -4192,7 +4182,6 @@
                               <w:dataBinding w:prefixMappings="xmlns:ns0='http://purl.org/dc/elements/1.1/' xmlns:ns1='http://schemas.openxmlformats.org/package/2006/metadata/core-properties' " w:xpath="/ns1:coreProperties[1]/ns0:subject[1]" w:storeItemID="{6C3C8BC8-F283-45AE-878A-BAB7291924A1}"/>
                               <w:text/>
                             </w:sdtPr>
-                            <w:sdtEndPr/>
                             <w:sdtContent>
                               <w:r>
                                 <w:rPr>
@@ -23642,16 +23631,527 @@
     </w:p>
     <w:p>
       <w:pPr>
-        <w:rPr>
-          <w:rFonts w:hint="eastAsia"/>
-        </w:rPr>
-      </w:pPr>
+        <w:pStyle w:val="3"/>
+      </w:pPr>
+      <w:r>
+        <w:rPr>
+          <w:rFonts w:hint="eastAsia"/>
+        </w:rPr>
+        <w:t>5.3 播放声音</w:t>
+      </w:r>
+    </w:p>
+    <w:p>
+      <w:r>
+        <w:tab/>
+      </w:r>
+      <w:r>
+        <w:rPr>
+          <w:rFonts w:hint="eastAsia"/>
+        </w:rPr>
+        <w:t>用到的软件和库有：</w:t>
+      </w:r>
+    </w:p>
+    <w:p>
+      <w:r>
+        <w:tab/>
+      </w:r>
+      <w:r>
+        <w:rPr>
+          <w:rFonts w:hint="eastAsia"/>
+        </w:rPr>
+        <w:t>alsa-utils、alsa</w:t>
+      </w:r>
+      <w:r>
+        <w:t>-lib</w:t>
+      </w:r>
+      <w:r>
+        <w:rPr>
+          <w:rFonts w:hint="eastAsia"/>
+        </w:rPr>
+        <w:t>、</w:t>
+      </w:r>
+      <w:r>
+        <w:t>ncurses</w:t>
+      </w:r>
+      <w:r>
+        <w:rPr>
+          <w:rFonts w:hint="eastAsia"/>
+        </w:rPr>
+        <w:t xml:space="preserve"> </w:t>
+      </w:r>
+      <w:r>
+        <w:rPr>
+          <w:rFonts w:hint="eastAsia"/>
+        </w:rPr>
+        <w:t>、madplay、</w:t>
+      </w:r>
+      <w:r>
+        <w:t>libid3tag</w:t>
+      </w:r>
+      <w:r>
+        <w:rPr>
+          <w:rFonts w:hint="eastAsia"/>
+        </w:rPr>
+        <w:t>、</w:t>
+      </w:r>
+      <w:r>
+        <w:t>libmad</w:t>
+      </w:r>
+      <w:r>
+        <w:rPr>
+          <w:rFonts w:hint="eastAsia"/>
+        </w:rPr>
+        <w:t>、</w:t>
+      </w:r>
+      <w:r>
+        <w:t>zlib</w:t>
+      </w:r>
+    </w:p>
+    <w:p>
+      <w:r>
+        <w:tab/>
+      </w:r>
+      <w:r>
+        <w:rPr>
+          <w:rFonts w:hint="eastAsia"/>
+        </w:rPr>
+        <w:t>命令alsamixer在alsa-utils中，用于调整系统音量及静音（按m键切换静音）；</w:t>
+      </w:r>
+    </w:p>
+    <w:p>
+      <w:r>
+        <w:tab/>
+      </w:r>
+      <w:r>
+        <w:rPr>
+          <w:rFonts w:hint="eastAsia"/>
+        </w:rPr>
+        <w:t>命令madplay用于播放音频文件，支持mp</w:t>
+      </w:r>
+      <w:r>
+        <w:t>3</w:t>
+      </w:r>
+    </w:p>
+    <w:p>
+      <w:pPr>
+        <w:pStyle w:val="4"/>
+      </w:pPr>
+      <w:r>
+        <w:t>1</w:t>
+      </w:r>
+      <w:r>
+        <w:rPr>
+          <w:rFonts w:hint="eastAsia"/>
+        </w:rPr>
+        <w:t>、alsa-lib</w:t>
+      </w:r>
+    </w:p>
+    <w:p>
+      <w:pPr>
+        <w:pStyle w:val="a3"/>
+        <w:ind w:left="360" w:firstLineChars="0" w:firstLine="0"/>
+      </w:pPr>
+      <w:r>
+        <w:rPr>
+          <w:rFonts w:hint="eastAsia"/>
+        </w:rPr>
+        <w:t xml:space="preserve">官方下载地址 </w:t>
+      </w:r>
+      <w:hyperlink r:id="rId28" w:history="1">
+        <w:r>
+          <w:rPr>
+            <w:rStyle w:val="a4"/>
+          </w:rPr>
+          <w:t>https://www.alsa-project.org/wiki/Download</w:t>
+        </w:r>
+      </w:hyperlink>
+    </w:p>
+    <w:p>
+      <w:pPr>
+        <w:pStyle w:val="a3"/>
+        <w:ind w:left="360" w:firstLineChars="0" w:firstLine="0"/>
+      </w:pPr>
+      <w:r>
+        <w:rPr>
+          <w:rFonts w:hint="eastAsia"/>
+        </w:rPr>
+        <w:t>编译配置：</w:t>
+      </w:r>
+    </w:p>
+    <w:p>
+      <w:pPr>
+        <w:pStyle w:val="a3"/>
+        <w:ind w:left="360" w:firstLineChars="0" w:firstLine="0"/>
+        <w:rPr>
+          <w:highlight w:val="lightGray"/>
+        </w:rPr>
+      </w:pPr>
+      <w:r>
+        <w:rPr>
+          <w:highlight w:val="lightGray"/>
+        </w:rPr>
+        <w:t># ./configure --prefix=$(pwd)/_install --host=arm-linux-gnueabihf</w:t>
+      </w:r>
+    </w:p>
+    <w:p>
+      <w:pPr>
+        <w:pStyle w:val="a3"/>
+        <w:ind w:left="360" w:firstLineChars="0" w:firstLine="0"/>
+        <w:rPr>
+          <w:highlight w:val="lightGray"/>
+        </w:rPr>
+      </w:pPr>
+      <w:r>
+        <w:rPr>
+          <w:highlight w:val="lightGray"/>
+        </w:rPr>
+        <w:t xml:space="preserve"># </w:t>
+      </w:r>
+      <w:r>
+        <w:rPr>
+          <w:rFonts w:hint="eastAsia"/>
+          <w:highlight w:val="lightGray"/>
+        </w:rPr>
+        <w:t>make</w:t>
+      </w:r>
+      <w:r>
+        <w:rPr>
+          <w:highlight w:val="lightGray"/>
+        </w:rPr>
+        <w:t xml:space="preserve"> –j32</w:t>
+      </w:r>
+    </w:p>
+    <w:p>
+      <w:pPr>
+        <w:pStyle w:val="a3"/>
+        <w:ind w:left="360" w:firstLineChars="0" w:firstLine="0"/>
+      </w:pPr>
+      <w:r>
+        <w:rPr>
+          <w:highlight w:val="lightGray"/>
+        </w:rPr>
+        <w:t># make</w:t>
+      </w:r>
+      <w:r>
+        <w:rPr>
+          <w:rFonts w:hint="eastAsia"/>
+          <w:highlight w:val="lightGray"/>
+        </w:rPr>
+        <w:t xml:space="preserve"> </w:t>
+      </w:r>
+      <w:r>
+        <w:rPr>
+          <w:highlight w:val="lightGray"/>
+        </w:rPr>
+        <w:t>install</w:t>
+      </w:r>
+    </w:p>
+    <w:p>
+      <w:pPr>
+        <w:pStyle w:val="4"/>
+      </w:pPr>
+      <w:r>
+        <w:rPr>
+          <w:rFonts w:hint="eastAsia"/>
+        </w:rPr>
+        <w:t>2、</w:t>
+      </w:r>
+      <w:r>
+        <w:t>ncurses</w:t>
+      </w:r>
+    </w:p>
+    <w:p>
+      <w:r>
+        <w:tab/>
+      </w:r>
+      <w:r>
+        <w:rPr>
+          <w:rFonts w:hint="eastAsia"/>
+        </w:rPr>
+        <w:t xml:space="preserve">官方下载地址 </w:t>
+      </w:r>
+      <w:hyperlink r:id="rId29" w:history="1">
+        <w:r>
+          <w:rPr>
+            <w:rStyle w:val="a4"/>
+          </w:rPr>
+          <w:t>http://ftp.gnu.org/gnu/ncurses/</w:t>
+        </w:r>
+      </w:hyperlink>
+    </w:p>
+    <w:p>
+      <w:r>
+        <w:tab/>
+      </w:r>
+      <w:r>
+        <w:rPr>
+          <w:rFonts w:hint="eastAsia"/>
+        </w:rPr>
+        <w:t>编译配置：</w:t>
+      </w:r>
+    </w:p>
+    <w:p>
+      <w:pPr>
+        <w:rPr>
+          <w:highlight w:val="lightGray"/>
+        </w:rPr>
+      </w:pPr>
+      <w:r>
+        <w:tab/>
+      </w:r>
+      <w:r>
+        <w:rPr>
+          <w:rFonts w:hint="eastAsia"/>
+          <w:highlight w:val="lightGray"/>
+        </w:rPr>
+        <w:t>#</w:t>
+      </w:r>
+      <w:r>
+        <w:rPr>
+          <w:highlight w:val="lightGray"/>
+        </w:rPr>
+        <w:t xml:space="preserve"> ./configure --prefix=$(pwd)/_install --host=arm-linux-gnueabihf --enable-widec</w:t>
+      </w:r>
+    </w:p>
+    <w:p>
+      <w:pPr>
+        <w:rPr>
+          <w:highlight w:val="lightGray"/>
+        </w:rPr>
+      </w:pPr>
+      <w:r>
+        <w:tab/>
+      </w:r>
+      <w:r>
+        <w:rPr>
+          <w:rFonts w:hint="eastAsia"/>
+          <w:highlight w:val="lightGray"/>
+        </w:rPr>
+        <w:t>#</w:t>
+      </w:r>
+      <w:r>
+        <w:rPr>
+          <w:highlight w:val="lightGray"/>
+        </w:rPr>
+        <w:t xml:space="preserve"> make –j32</w:t>
+      </w:r>
+    </w:p>
+    <w:p>
+      <w:r>
+        <w:tab/>
+      </w:r>
+      <w:r>
+        <w:rPr>
+          <w:highlight w:val="lightGray"/>
+        </w:rPr>
+        <w:t># make install</w:t>
+      </w:r>
+      <w:r>
+        <w:rPr>
+          <w:rFonts w:hint="eastAsia"/>
+          <w:highlight w:val="lightGray"/>
+        </w:rPr>
+        <w:t>（这步没成功）</w:t>
+      </w:r>
+    </w:p>
+    <w:p>
+      <w:pPr>
+        <w:pStyle w:val="4"/>
+      </w:pPr>
+      <w:r>
+        <w:t>3</w:t>
+      </w:r>
+      <w:r>
+        <w:rPr>
+          <w:rFonts w:hint="eastAsia"/>
+        </w:rPr>
+        <w:t>、</w:t>
+      </w:r>
+      <w:r>
+        <w:rPr>
+          <w:rFonts w:hint="eastAsia"/>
+        </w:rPr>
+        <w:t>alsa-utils</w:t>
+      </w:r>
+    </w:p>
+    <w:p>
+      <w:pPr>
+        <w:pStyle w:val="a3"/>
+        <w:ind w:left="360" w:firstLineChars="0" w:firstLine="0"/>
+      </w:pPr>
+      <w:r>
+        <w:tab/>
+      </w:r>
+      <w:r>
+        <w:rPr>
+          <w:rFonts w:hint="eastAsia"/>
+        </w:rPr>
+        <w:t xml:space="preserve">官方下载地址 </w:t>
+      </w:r>
+    </w:p>
+    <w:p>
+      <w:pPr>
+        <w:pStyle w:val="a3"/>
+        <w:ind w:left="360" w:firstLineChars="0" w:firstLine="60"/>
+      </w:pPr>
+      <w:hyperlink r:id="rId30" w:history="1">
+        <w:r>
+          <w:rPr>
+            <w:rStyle w:val="a4"/>
+          </w:rPr>
+          <w:t>https://www.alsa-project.org/wiki/Download</w:t>
+        </w:r>
+      </w:hyperlink>
+    </w:p>
+    <w:p>
+      <w:pPr>
+        <w:pStyle w:val="a3"/>
+        <w:ind w:left="360" w:firstLineChars="0" w:firstLine="60"/>
+      </w:pPr>
+    </w:p>
+    <w:p>
+      <w:pPr>
+        <w:pStyle w:val="a3"/>
+        <w:ind w:left="360" w:firstLineChars="0" w:firstLine="0"/>
+      </w:pPr>
+      <w:r>
+        <w:rPr>
+          <w:rFonts w:hint="eastAsia"/>
+        </w:rPr>
+        <w:lastRenderedPageBreak/>
+        <w:t>编译配置：</w:t>
+      </w:r>
+    </w:p>
+    <w:p>
+      <w:pPr>
+        <w:pStyle w:val="a3"/>
+        <w:ind w:left="360" w:firstLineChars="0" w:firstLine="0"/>
+        <w:rPr>
+          <w:highlight w:val="lightGray"/>
+        </w:rPr>
+      </w:pPr>
+      <w:r>
+        <w:tab/>
+      </w:r>
+      <w:r>
+        <w:rPr>
+          <w:rFonts w:hint="eastAsia"/>
+          <w:highlight w:val="lightGray"/>
+        </w:rPr>
+        <w:t>#</w:t>
+      </w:r>
+      <w:r>
+        <w:rPr>
+          <w:highlight w:val="lightGray"/>
+        </w:rPr>
+        <w:t xml:space="preserve"> </w:t>
+      </w:r>
+      <w:r>
+        <w:rPr>
+          <w:highlight w:val="lightGray"/>
+        </w:rPr>
+        <w:t>./configure --prefix=$(pwd)/_install --host=arm-linux-gnueabihf CPPFLAGS="-I$(pwd)/../alsa-lib-1.2.2/_install/include -I$(pwd)/../ncurses-6.2/include -I$(pwd)/../ncurses-6.2/_install/include -I$(pwd)/../ncurses-6.2/_install/include/ncursesw" LDFLAGS="-L$(pwd)/../alsa-lib-1.2.2/_install/lib -L$(pwd)/../ncurses-6.2/lib"</w:t>
+      </w:r>
+    </w:p>
+    <w:p>
+      <w:pPr>
+        <w:pStyle w:val="a3"/>
+        <w:ind w:left="360" w:firstLineChars="0" w:firstLine="0"/>
+      </w:pPr>
+      <w:r>
+        <w:rPr>
+          <w:rFonts w:hint="eastAsia"/>
+        </w:rPr>
+        <w:t>注：上方配置命令无换行</w:t>
+      </w:r>
+      <w:r>
+        <w:rPr>
+          <w:rFonts w:hint="eastAsia"/>
+        </w:rPr>
+        <w:t>。</w:t>
+      </w:r>
+    </w:p>
+    <w:p>
+      <w:pPr>
+        <w:pStyle w:val="a3"/>
+        <w:ind w:left="360" w:firstLineChars="0" w:firstLine="0"/>
+        <w:rPr>
+          <w:highlight w:val="lightGray"/>
+        </w:rPr>
+      </w:pPr>
+      <w:r>
+        <w:rPr>
+          <w:rFonts w:hint="eastAsia"/>
+          <w:highlight w:val="lightGray"/>
+        </w:rPr>
+        <w:t>#</w:t>
+      </w:r>
+      <w:r>
+        <w:rPr>
+          <w:highlight w:val="lightGray"/>
+        </w:rPr>
+        <w:t xml:space="preserve"> </w:t>
+      </w:r>
+      <w:r>
+        <w:rPr>
+          <w:rFonts w:hint="eastAsia"/>
+          <w:highlight w:val="lightGray"/>
+        </w:rPr>
+        <w:t>make</w:t>
+      </w:r>
+      <w:r>
+        <w:rPr>
+          <w:highlight w:val="lightGray"/>
+        </w:rPr>
+        <w:t xml:space="preserve"> –j32</w:t>
+      </w:r>
+    </w:p>
+    <w:p>
+      <w:pPr>
+        <w:pStyle w:val="a3"/>
+        <w:ind w:left="360" w:firstLineChars="0" w:firstLine="0"/>
+      </w:pPr>
+      <w:r>
+        <w:rPr>
+          <w:highlight w:val="lightGray"/>
+        </w:rPr>
+        <w:t># make install</w:t>
+      </w:r>
+      <w:r>
+        <w:rPr>
+          <w:rFonts w:hint="eastAsia"/>
+          <w:highlight w:val="lightGray"/>
+        </w:rPr>
+        <w:t>（这步没成功</w:t>
+      </w:r>
       <w:bookmarkStart w:id="52" w:name="_GoBack"/>
       <w:bookmarkEnd w:id="52"/>
+      <w:r>
+        <w:rPr>
+          <w:rFonts w:hint="eastAsia"/>
+          <w:highlight w:val="lightGray"/>
+        </w:rPr>
+        <w:t>）</w:t>
+      </w:r>
+    </w:p>
+    <w:p>
+      <w:pPr>
+        <w:pStyle w:val="a3"/>
+        <w:ind w:left="360" w:firstLineChars="0" w:firstLine="0"/>
+      </w:pPr>
+    </w:p>
+    <w:p>
+      <w:pPr>
+        <w:pStyle w:val="a3"/>
+        <w:ind w:left="360" w:firstLineChars="0" w:firstLine="0"/>
+        <w:rPr>
+          <w:rFonts w:hint="eastAsia"/>
+        </w:rPr>
+      </w:pPr>
     </w:p>
     <w:sectPr>
-      <w:headerReference w:type="default" r:id="rId28"/>
-      <w:footerReference w:type="default" r:id="rId29"/>
+      <w:headerReference w:type="default" r:id="rId31"/>
+      <w:footerReference w:type="default" r:id="rId32"/>
       <w:pgSz w:w="11906" w:h="16838"/>
       <w:pgMar w:top="1440" w:right="1800" w:bottom="1440" w:left="1800" w:header="851" w:footer="992" w:gutter="0"/>
       <w:pgNumType w:start="1"/>
@@ -23707,7 +24207,6 @@
         <w:docPartUnique/>
       </w:docPartObj>
     </w:sdtPr>
-    <w:sdtEndPr/>
     <w:sdtContent>
       <w:p>
         <w:pPr>
@@ -23728,7 +24227,7 @@
             <w:noProof/>
             <w:lang w:val="zh-CN"/>
           </w:rPr>
-          <w:t>23</w:t>
+          <w:t>24</w:t>
         </w:r>
         <w:r>
           <w:fldChar w:fldCharType="end"/>
@@ -23978,16 +24477,16 @@
     </w:lvl>
   </w:abstractNum>
   <w:abstractNum w:abstractNumId="2" w15:restartNumberingAfterBreak="0">
-    <w:nsid w:val="18146D86"/>
+    <w:nsid w:val="0F8920AF"/>
     <w:multiLevelType w:val="hybridMultilevel"/>
-    <w:tmpl w:val="DD5CB986"/>
-    <w:lvl w:ilvl="0" w:tplc="C7408546">
+    <w:tmpl w:val="E3720FD6"/>
+    <w:lvl w:ilvl="0" w:tplc="855CA002">
       <w:start w:val="1"/>
       <w:numFmt w:val="decimal"/>
       <w:lvlText w:val="%1、"/>
       <w:lvlJc w:val="left"/>
       <w:pPr>
-        <w:ind w:left="570" w:hanging="360"/>
+        <w:ind w:left="360" w:hanging="360"/>
       </w:pPr>
       <w:rPr>
         <w:rFonts w:hint="default"/>
@@ -23999,7 +24498,7 @@
       <w:lvlText w:val="%2)"/>
       <w:lvlJc w:val="left"/>
       <w:pPr>
-        <w:ind w:left="1050" w:hanging="420"/>
+        <w:ind w:left="840" w:hanging="420"/>
       </w:pPr>
     </w:lvl>
     <w:lvl w:ilvl="2" w:tplc="0409001B" w:tentative="1">
@@ -24008,7 +24507,7 @@
       <w:lvlText w:val="%3."/>
       <w:lvlJc w:val="right"/>
       <w:pPr>
-        <w:ind w:left="1470" w:hanging="420"/>
+        <w:ind w:left="1260" w:hanging="420"/>
       </w:pPr>
     </w:lvl>
     <w:lvl w:ilvl="3" w:tplc="0409000F" w:tentative="1">
@@ -24017,7 +24516,7 @@
       <w:lvlText w:val="%4."/>
       <w:lvlJc w:val="left"/>
       <w:pPr>
-        <w:ind w:left="1890" w:hanging="420"/>
+        <w:ind w:left="1680" w:hanging="420"/>
       </w:pPr>
     </w:lvl>
     <w:lvl w:ilvl="4" w:tplc="04090019" w:tentative="1">
@@ -24026,7 +24525,7 @@
       <w:lvlText w:val="%5)"/>
       <w:lvlJc w:val="left"/>
       <w:pPr>
-        <w:ind w:left="2310" w:hanging="420"/>
+        <w:ind w:left="2100" w:hanging="420"/>
       </w:pPr>
     </w:lvl>
     <w:lvl w:ilvl="5" w:tplc="0409001B" w:tentative="1">
@@ -24035,7 +24534,7 @@
       <w:lvlText w:val="%6."/>
       <w:lvlJc w:val="right"/>
       <w:pPr>
-        <w:ind w:left="2730" w:hanging="420"/>
+        <w:ind w:left="2520" w:hanging="420"/>
       </w:pPr>
     </w:lvl>
     <w:lvl w:ilvl="6" w:tplc="0409000F" w:tentative="1">
@@ -24044,7 +24543,7 @@
       <w:lvlText w:val="%7."/>
       <w:lvlJc w:val="left"/>
       <w:pPr>
-        <w:ind w:left="3150" w:hanging="420"/>
+        <w:ind w:left="2940" w:hanging="420"/>
       </w:pPr>
     </w:lvl>
     <w:lvl w:ilvl="7" w:tplc="04090019" w:tentative="1">
@@ -24053,7 +24552,7 @@
       <w:lvlText w:val="%8)"/>
       <w:lvlJc w:val="left"/>
       <w:pPr>
-        <w:ind w:left="3570" w:hanging="420"/>
+        <w:ind w:left="3360" w:hanging="420"/>
       </w:pPr>
     </w:lvl>
     <w:lvl w:ilvl="8" w:tplc="0409001B" w:tentative="1">
@@ -24062,21 +24561,21 @@
       <w:lvlText w:val="%9."/>
       <w:lvlJc w:val="right"/>
       <w:pPr>
-        <w:ind w:left="3990" w:hanging="420"/>
+        <w:ind w:left="3780" w:hanging="420"/>
       </w:pPr>
     </w:lvl>
   </w:abstractNum>
   <w:abstractNum w:abstractNumId="3" w15:restartNumberingAfterBreak="0">
-    <w:nsid w:val="1A03218B"/>
+    <w:nsid w:val="18146D86"/>
     <w:multiLevelType w:val="hybridMultilevel"/>
-    <w:tmpl w:val="2E200CA2"/>
-    <w:lvl w:ilvl="0" w:tplc="8F982016">
+    <w:tmpl w:val="DD5CB986"/>
+    <w:lvl w:ilvl="0" w:tplc="C7408546">
       <w:start w:val="1"/>
-      <w:numFmt w:val="japaneseCounting"/>
+      <w:numFmt w:val="decimal"/>
       <w:lvlText w:val="%1、"/>
       <w:lvlJc w:val="left"/>
       <w:pPr>
-        <w:ind w:left="420" w:hanging="420"/>
+        <w:ind w:left="570" w:hanging="360"/>
       </w:pPr>
       <w:rPr>
         <w:rFonts w:hint="default"/>
@@ -24088,7 +24587,7 @@
       <w:lvlText w:val="%2)"/>
       <w:lvlJc w:val="left"/>
       <w:pPr>
-        <w:ind w:left="840" w:hanging="420"/>
+        <w:ind w:left="1050" w:hanging="420"/>
       </w:pPr>
     </w:lvl>
     <w:lvl w:ilvl="2" w:tplc="0409001B" w:tentative="1">
@@ -24097,7 +24596,7 @@
       <w:lvlText w:val="%3."/>
       <w:lvlJc w:val="right"/>
       <w:pPr>
-        <w:ind w:left="1260" w:hanging="420"/>
+        <w:ind w:left="1470" w:hanging="420"/>
       </w:pPr>
     </w:lvl>
     <w:lvl w:ilvl="3" w:tplc="0409000F" w:tentative="1">
@@ -24106,7 +24605,7 @@
       <w:lvlText w:val="%4."/>
       <w:lvlJc w:val="left"/>
       <w:pPr>
-        <w:ind w:left="1680" w:hanging="420"/>
+        <w:ind w:left="1890" w:hanging="420"/>
       </w:pPr>
     </w:lvl>
     <w:lvl w:ilvl="4" w:tplc="04090019" w:tentative="1">
@@ -24115,7 +24614,7 @@
       <w:lvlText w:val="%5)"/>
       <w:lvlJc w:val="left"/>
       <w:pPr>
-        <w:ind w:left="2100" w:hanging="420"/>
+        <w:ind w:left="2310" w:hanging="420"/>
       </w:pPr>
     </w:lvl>
     <w:lvl w:ilvl="5" w:tplc="0409001B" w:tentative="1">
@@ -24124,7 +24623,7 @@
       <w:lvlText w:val="%6."/>
       <w:lvlJc w:val="right"/>
       <w:pPr>
-        <w:ind w:left="2520" w:hanging="420"/>
+        <w:ind w:left="2730" w:hanging="420"/>
       </w:pPr>
     </w:lvl>
     <w:lvl w:ilvl="6" w:tplc="0409000F" w:tentative="1">
@@ -24133,7 +24632,7 @@
       <w:lvlText w:val="%7."/>
       <w:lvlJc w:val="left"/>
       <w:pPr>
-        <w:ind w:left="2940" w:hanging="420"/>
+        <w:ind w:left="3150" w:hanging="420"/>
       </w:pPr>
     </w:lvl>
     <w:lvl w:ilvl="7" w:tplc="04090019" w:tentative="1">
@@ -24142,7 +24641,7 @@
       <w:lvlText w:val="%8)"/>
       <w:lvlJc w:val="left"/>
       <w:pPr>
-        <w:ind w:left="3360" w:hanging="420"/>
+        <w:ind w:left="3570" w:hanging="420"/>
       </w:pPr>
     </w:lvl>
     <w:lvl w:ilvl="8" w:tplc="0409001B" w:tentative="1">
@@ -24151,21 +24650,21 @@
       <w:lvlText w:val="%9."/>
       <w:lvlJc w:val="right"/>
       <w:pPr>
-        <w:ind w:left="3780" w:hanging="420"/>
+        <w:ind w:left="3990" w:hanging="420"/>
       </w:pPr>
     </w:lvl>
   </w:abstractNum>
   <w:abstractNum w:abstractNumId="4" w15:restartNumberingAfterBreak="0">
-    <w:nsid w:val="1A877347"/>
+    <w:nsid w:val="1A03218B"/>
     <w:multiLevelType w:val="hybridMultilevel"/>
-    <w:tmpl w:val="2F9CFBA0"/>
-    <w:lvl w:ilvl="0" w:tplc="C7408546">
+    <w:tmpl w:val="2E200CA2"/>
+    <w:lvl w:ilvl="0" w:tplc="8F982016">
       <w:start w:val="1"/>
-      <w:numFmt w:val="decimal"/>
+      <w:numFmt w:val="japaneseCounting"/>
       <w:lvlText w:val="%1、"/>
       <w:lvlJc w:val="left"/>
       <w:pPr>
-        <w:ind w:left="360" w:hanging="360"/>
+        <w:ind w:left="420" w:hanging="420"/>
       </w:pPr>
       <w:rPr>
         <w:rFonts w:hint="default"/>
@@ -24245,16 +24744,16 @@
     </w:lvl>
   </w:abstractNum>
   <w:abstractNum w:abstractNumId="5" w15:restartNumberingAfterBreak="0">
-    <w:nsid w:val="3AA33CD5"/>
+    <w:nsid w:val="1A877347"/>
     <w:multiLevelType w:val="hybridMultilevel"/>
-    <w:tmpl w:val="2B28FEB6"/>
-    <w:lvl w:ilvl="0" w:tplc="9608315E">
+    <w:tmpl w:val="2F9CFBA0"/>
+    <w:lvl w:ilvl="0" w:tplc="C7408546">
       <w:start w:val="1"/>
-      <w:numFmt w:val="lowerLetter"/>
+      <w:numFmt w:val="decimal"/>
       <w:lvlText w:val="%1、"/>
       <w:lvlJc w:val="left"/>
       <w:pPr>
-        <w:ind w:left="1140" w:hanging="360"/>
+        <w:ind w:left="360" w:hanging="360"/>
       </w:pPr>
       <w:rPr>
         <w:rFonts w:hint="default"/>
@@ -24266,7 +24765,7 @@
       <w:lvlText w:val="%2)"/>
       <w:lvlJc w:val="left"/>
       <w:pPr>
-        <w:ind w:left="1620" w:hanging="420"/>
+        <w:ind w:left="840" w:hanging="420"/>
       </w:pPr>
     </w:lvl>
     <w:lvl w:ilvl="2" w:tplc="0409001B" w:tentative="1">
@@ -24275,7 +24774,7 @@
       <w:lvlText w:val="%3."/>
       <w:lvlJc w:val="right"/>
       <w:pPr>
-        <w:ind w:left="2040" w:hanging="420"/>
+        <w:ind w:left="1260" w:hanging="420"/>
       </w:pPr>
     </w:lvl>
     <w:lvl w:ilvl="3" w:tplc="0409000F" w:tentative="1">
@@ -24284,7 +24783,7 @@
       <w:lvlText w:val="%4."/>
       <w:lvlJc w:val="left"/>
       <w:pPr>
-        <w:ind w:left="2460" w:hanging="420"/>
+        <w:ind w:left="1680" w:hanging="420"/>
       </w:pPr>
     </w:lvl>
     <w:lvl w:ilvl="4" w:tplc="04090019" w:tentative="1">
@@ -24293,7 +24792,7 @@
       <w:lvlText w:val="%5)"/>
       <w:lvlJc w:val="left"/>
       <w:pPr>
-        <w:ind w:left="2880" w:hanging="420"/>
+        <w:ind w:left="2100" w:hanging="420"/>
       </w:pPr>
     </w:lvl>
     <w:lvl w:ilvl="5" w:tplc="0409001B" w:tentative="1">
@@ -24302,7 +24801,7 @@
       <w:lvlText w:val="%6."/>
       <w:lvlJc w:val="right"/>
       <w:pPr>
-        <w:ind w:left="3300" w:hanging="420"/>
+        <w:ind w:left="2520" w:hanging="420"/>
       </w:pPr>
     </w:lvl>
     <w:lvl w:ilvl="6" w:tplc="0409000F" w:tentative="1">
@@ -24311,7 +24810,7 @@
       <w:lvlText w:val="%7."/>
       <w:lvlJc w:val="left"/>
       <w:pPr>
-        <w:ind w:left="3720" w:hanging="420"/>
+        <w:ind w:left="2940" w:hanging="420"/>
       </w:pPr>
     </w:lvl>
     <w:lvl w:ilvl="7" w:tplc="04090019" w:tentative="1">
@@ -24320,7 +24819,7 @@
       <w:lvlText w:val="%8)"/>
       <w:lvlJc w:val="left"/>
       <w:pPr>
-        <w:ind w:left="4140" w:hanging="420"/>
+        <w:ind w:left="3360" w:hanging="420"/>
       </w:pPr>
     </w:lvl>
     <w:lvl w:ilvl="8" w:tplc="0409001B" w:tentative="1">
@@ -24329,21 +24828,21 @@
       <w:lvlText w:val="%9."/>
       <w:lvlJc w:val="right"/>
       <w:pPr>
-        <w:ind w:left="4560" w:hanging="420"/>
+        <w:ind w:left="3780" w:hanging="420"/>
       </w:pPr>
     </w:lvl>
   </w:abstractNum>
   <w:abstractNum w:abstractNumId="6" w15:restartNumberingAfterBreak="0">
-    <w:nsid w:val="70DB50EC"/>
+    <w:nsid w:val="3AA33CD5"/>
     <w:multiLevelType w:val="hybridMultilevel"/>
-    <w:tmpl w:val="095C5798"/>
-    <w:lvl w:ilvl="0" w:tplc="FAF06D14">
+    <w:tmpl w:val="2B28FEB6"/>
+    <w:lvl w:ilvl="0" w:tplc="9608315E">
       <w:start w:val="1"/>
-      <w:numFmt w:val="upperLetter"/>
+      <w:numFmt w:val="lowerLetter"/>
       <w:lvlText w:val="%1、"/>
       <w:lvlJc w:val="left"/>
       <w:pPr>
-        <w:ind w:left="675" w:hanging="465"/>
+        <w:ind w:left="1140" w:hanging="360"/>
       </w:pPr>
       <w:rPr>
         <w:rFonts w:hint="default"/>
@@ -24355,7 +24854,7 @@
       <w:lvlText w:val="%2)"/>
       <w:lvlJc w:val="left"/>
       <w:pPr>
-        <w:ind w:left="1050" w:hanging="420"/>
+        <w:ind w:left="1620" w:hanging="420"/>
       </w:pPr>
     </w:lvl>
     <w:lvl w:ilvl="2" w:tplc="0409001B" w:tentative="1">
@@ -24364,7 +24863,7 @@
       <w:lvlText w:val="%3."/>
       <w:lvlJc w:val="right"/>
       <w:pPr>
-        <w:ind w:left="1470" w:hanging="420"/>
+        <w:ind w:left="2040" w:hanging="420"/>
       </w:pPr>
     </w:lvl>
     <w:lvl w:ilvl="3" w:tplc="0409000F" w:tentative="1">
@@ -24373,7 +24872,7 @@
       <w:lvlText w:val="%4."/>
       <w:lvlJc w:val="left"/>
       <w:pPr>
-        <w:ind w:left="1890" w:hanging="420"/>
+        <w:ind w:left="2460" w:hanging="420"/>
       </w:pPr>
     </w:lvl>
     <w:lvl w:ilvl="4" w:tplc="04090019" w:tentative="1">
@@ -24382,7 +24881,7 @@
       <w:lvlText w:val="%5)"/>
       <w:lvlJc w:val="left"/>
       <w:pPr>
-        <w:ind w:left="2310" w:hanging="420"/>
+        <w:ind w:left="2880" w:hanging="420"/>
       </w:pPr>
     </w:lvl>
     <w:lvl w:ilvl="5" w:tplc="0409001B" w:tentative="1">
@@ -24391,7 +24890,7 @@
       <w:lvlText w:val="%6."/>
       <w:lvlJc w:val="right"/>
       <w:pPr>
-        <w:ind w:left="2730" w:hanging="420"/>
+        <w:ind w:left="3300" w:hanging="420"/>
       </w:pPr>
     </w:lvl>
     <w:lvl w:ilvl="6" w:tplc="0409000F" w:tentative="1">
@@ -24400,7 +24899,7 @@
       <w:lvlText w:val="%7."/>
       <w:lvlJc w:val="left"/>
       <w:pPr>
-        <w:ind w:left="3150" w:hanging="420"/>
+        <w:ind w:left="3720" w:hanging="420"/>
       </w:pPr>
     </w:lvl>
     <w:lvl w:ilvl="7" w:tplc="04090019" w:tentative="1">
@@ -24409,7 +24908,7 @@
       <w:lvlText w:val="%8)"/>
       <w:lvlJc w:val="left"/>
       <w:pPr>
-        <w:ind w:left="3570" w:hanging="420"/>
+        <w:ind w:left="4140" w:hanging="420"/>
       </w:pPr>
     </w:lvl>
     <w:lvl w:ilvl="8" w:tplc="0409001B" w:tentative="1">
@@ -24418,21 +24917,21 @@
       <w:lvlText w:val="%9."/>
       <w:lvlJc w:val="right"/>
       <w:pPr>
-        <w:ind w:left="3990" w:hanging="420"/>
+        <w:ind w:left="4560" w:hanging="420"/>
       </w:pPr>
     </w:lvl>
   </w:abstractNum>
   <w:abstractNum w:abstractNumId="7" w15:restartNumberingAfterBreak="0">
-    <w:nsid w:val="72E17862"/>
+    <w:nsid w:val="70DB50EC"/>
     <w:multiLevelType w:val="hybridMultilevel"/>
-    <w:tmpl w:val="38E8A916"/>
-    <w:lvl w:ilvl="0" w:tplc="E48A0962">
+    <w:tmpl w:val="095C5798"/>
+    <w:lvl w:ilvl="0" w:tplc="FAF06D14">
       <w:start w:val="1"/>
       <w:numFmt w:val="upperLetter"/>
       <w:lvlText w:val="%1、"/>
       <w:lvlJc w:val="left"/>
       <w:pPr>
-        <w:ind w:left="360" w:hanging="360"/>
+        <w:ind w:left="675" w:hanging="465"/>
       </w:pPr>
       <w:rPr>
         <w:rFonts w:hint="default"/>
@@ -24444,7 +24943,7 @@
       <w:lvlText w:val="%2)"/>
       <w:lvlJc w:val="left"/>
       <w:pPr>
-        <w:ind w:left="840" w:hanging="420"/>
+        <w:ind w:left="1050" w:hanging="420"/>
       </w:pPr>
     </w:lvl>
     <w:lvl w:ilvl="2" w:tplc="0409001B" w:tentative="1">
@@ -24453,7 +24952,7 @@
       <w:lvlText w:val="%3."/>
       <w:lvlJc w:val="right"/>
       <w:pPr>
-        <w:ind w:left="1260" w:hanging="420"/>
+        <w:ind w:left="1470" w:hanging="420"/>
       </w:pPr>
     </w:lvl>
     <w:lvl w:ilvl="3" w:tplc="0409000F" w:tentative="1">
@@ -24462,7 +24961,7 @@
       <w:lvlText w:val="%4."/>
       <w:lvlJc w:val="left"/>
       <w:pPr>
-        <w:ind w:left="1680" w:hanging="420"/>
+        <w:ind w:left="1890" w:hanging="420"/>
       </w:pPr>
     </w:lvl>
     <w:lvl w:ilvl="4" w:tplc="04090019" w:tentative="1">
@@ -24471,7 +24970,7 @@
       <w:lvlText w:val="%5)"/>
       <w:lvlJc w:val="left"/>
       <w:pPr>
-        <w:ind w:left="2100" w:hanging="420"/>
+        <w:ind w:left="2310" w:hanging="420"/>
       </w:pPr>
     </w:lvl>
     <w:lvl w:ilvl="5" w:tplc="0409001B" w:tentative="1">
@@ -24480,7 +24979,7 @@
       <w:lvlText w:val="%6."/>
       <w:lvlJc w:val="right"/>
       <w:pPr>
-        <w:ind w:left="2520" w:hanging="420"/>
+        <w:ind w:left="2730" w:hanging="420"/>
       </w:pPr>
     </w:lvl>
     <w:lvl w:ilvl="6" w:tplc="0409000F" w:tentative="1">
@@ -24489,7 +24988,7 @@
       <w:lvlText w:val="%7."/>
       <w:lvlJc w:val="left"/>
       <w:pPr>
-        <w:ind w:left="2940" w:hanging="420"/>
+        <w:ind w:left="3150" w:hanging="420"/>
       </w:pPr>
     </w:lvl>
     <w:lvl w:ilvl="7" w:tplc="04090019" w:tentative="1">
@@ -24498,7 +24997,7 @@
       <w:lvlText w:val="%8)"/>
       <w:lvlJc w:val="left"/>
       <w:pPr>
-        <w:ind w:left="3360" w:hanging="420"/>
+        <w:ind w:left="3570" w:hanging="420"/>
       </w:pPr>
     </w:lvl>
     <w:lvl w:ilvl="8" w:tplc="0409001B" w:tentative="1">
@@ -24507,11 +25006,100 @@
       <w:lvlText w:val="%9."/>
       <w:lvlJc w:val="right"/>
       <w:pPr>
-        <w:ind w:left="3780" w:hanging="420"/>
+        <w:ind w:left="3990" w:hanging="420"/>
       </w:pPr>
     </w:lvl>
   </w:abstractNum>
   <w:abstractNum w:abstractNumId="8" w15:restartNumberingAfterBreak="0">
+    <w:nsid w:val="72E17862"/>
+    <w:multiLevelType w:val="hybridMultilevel"/>
+    <w:tmpl w:val="38E8A916"/>
+    <w:lvl w:ilvl="0" w:tplc="E48A0962">
+      <w:start w:val="1"/>
+      <w:numFmt w:val="upperLetter"/>
+      <w:lvlText w:val="%1、"/>
+      <w:lvlJc w:val="left"/>
+      <w:pPr>
+        <w:ind w:left="360" w:hanging="360"/>
+      </w:pPr>
+      <w:rPr>
+        <w:rFonts w:hint="default"/>
+      </w:rPr>
+    </w:lvl>
+    <w:lvl w:ilvl="1" w:tplc="04090019" w:tentative="1">
+      <w:start w:val="1"/>
+      <w:numFmt w:val="lowerLetter"/>
+      <w:lvlText w:val="%2)"/>
+      <w:lvlJc w:val="left"/>
+      <w:pPr>
+        <w:ind w:left="840" w:hanging="420"/>
+      </w:pPr>
+    </w:lvl>
+    <w:lvl w:ilvl="2" w:tplc="0409001B" w:tentative="1">
+      <w:start w:val="1"/>
+      <w:numFmt w:val="lowerRoman"/>
+      <w:lvlText w:val="%3."/>
+      <w:lvlJc w:val="right"/>
+      <w:pPr>
+        <w:ind w:left="1260" w:hanging="420"/>
+      </w:pPr>
+    </w:lvl>
+    <w:lvl w:ilvl="3" w:tplc="0409000F" w:tentative="1">
+      <w:start w:val="1"/>
+      <w:numFmt w:val="decimal"/>
+      <w:lvlText w:val="%4."/>
+      <w:lvlJc w:val="left"/>
+      <w:pPr>
+        <w:ind w:left="1680" w:hanging="420"/>
+      </w:pPr>
+    </w:lvl>
+    <w:lvl w:ilvl="4" w:tplc="04090019" w:tentative="1">
+      <w:start w:val="1"/>
+      <w:numFmt w:val="lowerLetter"/>
+      <w:lvlText w:val="%5)"/>
+      <w:lvlJc w:val="left"/>
+      <w:pPr>
+        <w:ind w:left="2100" w:hanging="420"/>
+      </w:pPr>
+    </w:lvl>
+    <w:lvl w:ilvl="5" w:tplc="0409001B" w:tentative="1">
+      <w:start w:val="1"/>
+      <w:numFmt w:val="lowerRoman"/>
+      <w:lvlText w:val="%6."/>
+      <w:lvlJc w:val="right"/>
+      <w:pPr>
+        <w:ind w:left="2520" w:hanging="420"/>
+      </w:pPr>
+    </w:lvl>
+    <w:lvl w:ilvl="6" w:tplc="0409000F" w:tentative="1">
+      <w:start w:val="1"/>
+      <w:numFmt w:val="decimal"/>
+      <w:lvlText w:val="%7."/>
+      <w:lvlJc w:val="left"/>
+      <w:pPr>
+        <w:ind w:left="2940" w:hanging="420"/>
+      </w:pPr>
+    </w:lvl>
+    <w:lvl w:ilvl="7" w:tplc="04090019" w:tentative="1">
+      <w:start w:val="1"/>
+      <w:numFmt w:val="lowerLetter"/>
+      <w:lvlText w:val="%8)"/>
+      <w:lvlJc w:val="left"/>
+      <w:pPr>
+        <w:ind w:left="3360" w:hanging="420"/>
+      </w:pPr>
+    </w:lvl>
+    <w:lvl w:ilvl="8" w:tplc="0409001B" w:tentative="1">
+      <w:start w:val="1"/>
+      <w:numFmt w:val="lowerRoman"/>
+      <w:lvlText w:val="%9."/>
+      <w:lvlJc w:val="right"/>
+      <w:pPr>
+        <w:ind w:left="3780" w:hanging="420"/>
+      </w:pPr>
+    </w:lvl>
+  </w:abstractNum>
+  <w:abstractNum w:abstractNumId="9" w15:restartNumberingAfterBreak="0">
     <w:nsid w:val="7ACB21FD"/>
     <w:multiLevelType w:val="hybridMultilevel"/>
     <w:tmpl w:val="49CEBD00"/>
@@ -24625,31 +25213,34 @@
     </w:lvl>
   </w:abstractNum>
   <w:num w:numId="1">
+    <w:abstractNumId w:val="4"/>
+  </w:num>
+  <w:num w:numId="2">
+    <w:abstractNumId w:val="8"/>
+  </w:num>
+  <w:num w:numId="3">
+    <w:abstractNumId w:val="5"/>
+  </w:num>
+  <w:num w:numId="4">
+    <w:abstractNumId w:val="9"/>
+  </w:num>
+  <w:num w:numId="5">
     <w:abstractNumId w:val="3"/>
   </w:num>
-  <w:num w:numId="2">
+  <w:num w:numId="6">
     <w:abstractNumId w:val="7"/>
-  </w:num>
-  <w:num w:numId="3">
-    <w:abstractNumId w:val="4"/>
-  </w:num>
-  <w:num w:numId="4">
-    <w:abstractNumId w:val="8"/>
-  </w:num>
-  <w:num w:numId="5">
-    <w:abstractNumId w:val="2"/>
-  </w:num>
-  <w:num w:numId="6">
-    <w:abstractNumId w:val="6"/>
   </w:num>
   <w:num w:numId="7">
     <w:abstractNumId w:val="0"/>
   </w:num>
   <w:num w:numId="8">
-    <w:abstractNumId w:val="5"/>
+    <w:abstractNumId w:val="6"/>
   </w:num>
   <w:num w:numId="9">
     <w:abstractNumId w:val="1"/>
+  </w:num>
+  <w:num w:numId="10">
+    <w:abstractNumId w:val="2"/>
   </w:num>
 </w:numbering>
 </file>
@@ -25812,7 +26403,7 @@
 </file>
 
 <file path=customXml/itemProps2.xml><?xml version="1.0" encoding="utf-8"?>
-<ds:datastoreItem xmlns:ds="http://schemas.openxmlformats.org/officeDocument/2006/customXml" ds:itemID="{9CF7B595-BF5C-431B-9A8C-1FF4E834E6BA}">
+<ds:datastoreItem xmlns:ds="http://schemas.openxmlformats.org/officeDocument/2006/customXml" ds:itemID="{BF68D2C7-F562-454B-AF2D-9CF9DC24E6CE}">
   <ds:schemaRefs>
     <ds:schemaRef ds:uri="http://schemas.openxmlformats.org/officeDocument/2006/bibliography"/>
   </ds:schemaRefs>

</xml_diff>

<commit_message>
Change IO for LCD
</commit_message>
<xml_diff>
--- a/OrangePi-Zero-Linux.docx
+++ b/OrangePi-Zero-Linux.docx
@@ -23965,13 +23965,7 @@
         <w:rPr>
           <w:rFonts w:hint="eastAsia"/>
         </w:rPr>
-        <w:t>、</w:t>
-      </w:r>
-      <w:r>
-        <w:rPr>
-          <w:rFonts w:hint="eastAsia"/>
-        </w:rPr>
-        <w:t>alsa-utils</w:t>
+        <w:t>、alsa-utils</w:t>
       </w:r>
     </w:p>
     <w:p>
@@ -24122,32 +24116,805 @@
           <w:rFonts w:hint="eastAsia"/>
           <w:highlight w:val="lightGray"/>
         </w:rPr>
-        <w:t>（这步没成功</w:t>
-      </w:r>
+        <w:t>（这步没成功）</w:t>
+      </w:r>
+    </w:p>
+    <w:p>
+      <w:pPr>
+        <w:pStyle w:val="2"/>
+      </w:pPr>
+      <w:r>
+        <w:rPr>
+          <w:rFonts w:hint="eastAsia"/>
+        </w:rPr>
+        <w:t>六、加入外部LCD驱动（SPI-ILI</w:t>
+      </w:r>
+      <w:r>
+        <w:t>9488</w:t>
+      </w:r>
+      <w:r>
+        <w:rPr>
+          <w:rFonts w:hint="eastAsia"/>
+        </w:rPr>
+        <w:t>）</w:t>
+      </w:r>
+    </w:p>
+    <w:p>
+      <w:pPr>
+        <w:pStyle w:val="a3"/>
+        <w:ind w:left="360" w:firstLineChars="0" w:firstLine="0"/>
+      </w:pPr>
+      <w:r>
+        <w:rPr>
+          <w:rFonts w:hint="eastAsia"/>
+        </w:rPr>
+        <w:t>所使用的的</w:t>
+      </w:r>
+      <w:r>
+        <w:t>3.5</w:t>
+      </w:r>
+      <w:r>
+        <w:rPr>
+          <w:rFonts w:hint="eastAsia"/>
+        </w:rPr>
+        <w:t>寸LCD为SPI接口，根据Datasheet可知，该控制方式仅支持两种模式：</w:t>
+      </w:r>
+    </w:p>
+    <w:p>
+      <w:pPr>
+        <w:pStyle w:val="a3"/>
+        <w:ind w:left="360" w:firstLineChars="0" w:firstLine="0"/>
+        <w:rPr>
+          <w:rFonts w:hint="eastAsia"/>
+        </w:rPr>
+      </w:pPr>
+      <w:r>
+        <w:rPr>
+          <w:rFonts w:hint="eastAsia"/>
+        </w:rPr>
+        <w:t>RGB</w:t>
+      </w:r>
+      <w:r>
+        <w:t xml:space="preserve"> 1</w:t>
+      </w:r>
+      <w:r>
+        <w:rPr>
+          <w:rFonts w:hint="eastAsia"/>
+        </w:rPr>
+        <w:t>:1:1</w:t>
+      </w:r>
+    </w:p>
+    <w:p>
+      <w:pPr>
+        <w:pStyle w:val="a3"/>
+        <w:ind w:left="360" w:firstLineChars="0" w:firstLine="0"/>
+      </w:pPr>
+      <w:r>
+        <w:rPr>
+          <w:rFonts w:hint="eastAsia"/>
+        </w:rPr>
+        <w:t>RGB</w:t>
+      </w:r>
+      <w:r>
+        <w:t xml:space="preserve"> 6</w:t>
+      </w:r>
+      <w:r>
+        <w:rPr>
+          <w:rFonts w:hint="eastAsia"/>
+        </w:rPr>
+        <w:t>:6:6: （不是656）</w:t>
+      </w:r>
+    </w:p>
+    <w:p>
+      <w:pPr>
+        <w:pStyle w:val="3"/>
+      </w:pPr>
+      <w:r>
+        <w:rPr>
+          <w:rFonts w:hint="eastAsia"/>
+        </w:rPr>
+        <w:t>6.1 寻找驱动源码，根据Datasheet修改参数</w:t>
+      </w:r>
+    </w:p>
+    <w:p>
+      <w:pPr>
+        <w:pStyle w:val="a3"/>
+        <w:ind w:left="360" w:firstLineChars="0" w:firstLine="0"/>
+        <w:rPr>
+          <w:rFonts w:hint="eastAsia"/>
+        </w:rPr>
+      </w:pPr>
+      <w:r>
+        <w:rPr>
+          <w:rFonts w:hint="eastAsia"/>
+        </w:rPr>
+        <w:t>略</w:t>
+      </w:r>
+    </w:p>
+    <w:p>
+      <w:pPr>
+        <w:pStyle w:val="3"/>
+      </w:pPr>
+      <w:r>
+        <w:rPr>
+          <w:rFonts w:hint="eastAsia"/>
+        </w:rPr>
+        <w:t>6.2 配置设备树</w:t>
+      </w:r>
+    </w:p>
+    <w:p>
+      <w:pPr>
+        <w:ind w:firstLine="420"/>
+      </w:pPr>
+      <w:r>
+        <w:rPr>
+          <w:noProof/>
+        </w:rPr>
+        <mc:AlternateContent>
+          <mc:Choice Requires="wps">
+            <w:drawing>
+              <wp:anchor distT="45720" distB="45720" distL="114300" distR="114300" simplePos="0" relativeHeight="251656704" behindDoc="0" locked="0" layoutInCell="1" allowOverlap="1">
+                <wp:simplePos x="0" y="0"/>
+                <wp:positionH relativeFrom="column">
+                  <wp:posOffset>323850</wp:posOffset>
+                </wp:positionH>
+                <wp:positionV relativeFrom="paragraph">
+                  <wp:posOffset>379095</wp:posOffset>
+                </wp:positionV>
+                <wp:extent cx="4295775" cy="3686175"/>
+                <wp:effectExtent l="0" t="0" r="28575" b="28575"/>
+                <wp:wrapTopAndBottom/>
+                <wp:docPr id="40" name="文本框 2"/>
+                <wp:cNvGraphicFramePr>
+                  <a:graphicFrameLocks xmlns:a="http://schemas.openxmlformats.org/drawingml/2006/main"/>
+                </wp:cNvGraphicFramePr>
+                <a:graphic xmlns:a="http://schemas.openxmlformats.org/drawingml/2006/main">
+                  <a:graphicData uri="http://schemas.microsoft.com/office/word/2010/wordprocessingShape">
+                    <wps:wsp>
+                      <wps:cNvSpPr txBox="1">
+                        <a:spLocks noChangeArrowheads="1"/>
+                      </wps:cNvSpPr>
+                      <wps:spPr bwMode="auto">
+                        <a:xfrm>
+                          <a:off x="0" y="0"/>
+                          <a:ext cx="4295775" cy="3686175"/>
+                        </a:xfrm>
+                        <a:prstGeom prst="rect">
+                          <a:avLst/>
+                        </a:prstGeom>
+                        <a:solidFill>
+                          <a:srgbClr val="FFFFFF"/>
+                        </a:solidFill>
+                        <a:ln w="9525">
+                          <a:solidFill>
+                            <a:schemeClr val="bg2">
+                              <a:lumMod val="90000"/>
+                            </a:schemeClr>
+                          </a:solidFill>
+                          <a:miter lim="800000"/>
+                          <a:headEnd/>
+                          <a:tailEnd/>
+                        </a:ln>
+                      </wps:spPr>
+                      <wps:txbx>
+                        <w:txbxContent>
+                          <w:p>
+                            <w:pPr>
+                              <w:spacing w:line="0" w:lineRule="atLeast"/>
+                            </w:pPr>
+                            <w:r>
+                              <w:t>&amp;spi1 {</w:t>
+                            </w:r>
+                          </w:p>
+                          <w:p>
+                            <w:pPr>
+                              <w:spacing w:line="0" w:lineRule="atLeast"/>
+                            </w:pPr>
+                            <w:r>
+                              <w:t xml:space="preserve">        status = "okay";</w:t>
+                            </w:r>
+                          </w:p>
+                          <w:p>
+                            <w:pPr>
+                              <w:spacing w:line="0" w:lineRule="atLeast"/>
+                            </w:pPr>
+                          </w:p>
+                          <w:p>
+                            <w:pPr>
+                              <w:spacing w:line="0" w:lineRule="atLeast"/>
+                            </w:pPr>
+                            <w:r>
+                              <w:t xml:space="preserve">        tft-lcd@0 {</w:t>
+                            </w:r>
+                          </w:p>
+                          <w:p>
+                            <w:pPr>
+                              <w:spacing w:line="0" w:lineRule="atLeast"/>
+                            </w:pPr>
+                            <w:r>
+                              <w:t xml:space="preserve">                compatible = "ilitek,ili9488";</w:t>
+                            </w:r>
+                          </w:p>
+                          <w:p>
+                            <w:pPr>
+                              <w:spacing w:line="0" w:lineRule="atLeast"/>
+                            </w:pPr>
+                            <w:r>
+                              <w:t xml:space="preserve">                reg = &lt;0&gt;;</w:t>
+                            </w:r>
+                          </w:p>
+                          <w:p>
+                            <w:pPr>
+                              <w:spacing w:line="0" w:lineRule="atLeast"/>
+                            </w:pPr>
+                            <w:r>
+                              <w:t xml:space="preserve">                spi-max-frequency = &lt;74999000&gt;;</w:t>
+                            </w:r>
+                          </w:p>
+                          <w:p>
+                            <w:pPr>
+                              <w:spacing w:line="0" w:lineRule="atLeast"/>
+                            </w:pPr>
+                          </w:p>
+                          <w:p>
+                            <w:pPr>
+                              <w:spacing w:line="0" w:lineRule="atLeast"/>
+                            </w:pPr>
+                            <w:r>
+                              <w:t xml:space="preserve">                reset-gpios = &lt;&amp;pio 0 3 GPIO_ACTIVE_HIGH&gt;;</w:t>
+                            </w:r>
+                          </w:p>
+                          <w:p>
+                            <w:pPr>
+                              <w:spacing w:line="0" w:lineRule="atLeast"/>
+                            </w:pPr>
+                            <w:r>
+                              <w:t xml:space="preserve">                dc-gpios = &lt;&amp;pio 0 7 GPIO_ACTIVE_HIGH&gt;;</w:t>
+                            </w:r>
+                          </w:p>
+                          <w:p>
+                            <w:pPr>
+                              <w:spacing w:line="0" w:lineRule="atLeast"/>
+                            </w:pPr>
+                          </w:p>
+                          <w:p>
+                            <w:pPr>
+                              <w:spacing w:line="0" w:lineRule="atLeast"/>
+                            </w:pPr>
+                            <w:r>
+                              <w:t xml:space="preserve">                rotate = &lt;270&gt;;</w:t>
+                            </w:r>
+                          </w:p>
+                          <w:p>
+                            <w:pPr>
+                              <w:spacing w:line="0" w:lineRule="atLeast"/>
+                            </w:pPr>
+                            <w:r>
+                              <w:t xml:space="preserve">                fps = &lt;60&gt;;</w:t>
+                            </w:r>
+                          </w:p>
+                          <w:p>
+                            <w:pPr>
+                              <w:spacing w:line="0" w:lineRule="atLeast"/>
+                            </w:pPr>
+                            <w:r>
+                              <w:t xml:space="preserve">                buswidth = &lt;8&gt;;</w:t>
+                            </w:r>
+                          </w:p>
+                          <w:p>
+                            <w:pPr>
+                              <w:spacing w:line="0" w:lineRule="atLeast"/>
+                            </w:pPr>
+                            <w:r>
+                              <w:t xml:space="preserve">                regwidth = &lt;8&gt;;</w:t>
+                            </w:r>
+                          </w:p>
+                          <w:p>
+                            <w:pPr>
+                              <w:spacing w:line="0" w:lineRule="atLeast"/>
+                            </w:pPr>
+                            <w:r>
+                              <w:t xml:space="preserve">                width = &lt;320&gt;;</w:t>
+                            </w:r>
+                          </w:p>
+                          <w:p>
+                            <w:pPr>
+                              <w:spacing w:line="0" w:lineRule="atLeast"/>
+                            </w:pPr>
+                            <w:r>
+                              <w:t xml:space="preserve">                height = &lt;480&gt;;</w:t>
+                            </w:r>
+                          </w:p>
+                          <w:p>
+                            <w:pPr>
+                              <w:spacing w:line="0" w:lineRule="atLeast"/>
+                            </w:pPr>
+                            <w:r>
+                              <w:t xml:space="preserve">                bpp = &lt;16&gt;;</w:t>
+                            </w:r>
+                          </w:p>
+                          <w:p>
+                            <w:pPr>
+                              <w:spacing w:line="0" w:lineRule="atLeast"/>
+                            </w:pPr>
+                            <w:r>
+                              <w:t xml:space="preserve">        };</w:t>
+                            </w:r>
+                          </w:p>
+                          <w:p>
+                            <w:pPr>
+                              <w:spacing w:line="0" w:lineRule="atLeast"/>
+                            </w:pPr>
+                            <w:r>
+                              <w:t>};</w:t>
+                            </w:r>
+                          </w:p>
+                        </w:txbxContent>
+                      </wps:txbx>
+                      <wps:bodyPr rot="0" vert="horz" wrap="square" lIns="91440" tIns="45720" rIns="91440" bIns="45720" anchor="t" anchorCtr="0">
+                        <a:noAutofit/>
+                      </wps:bodyPr>
+                    </wps:wsp>
+                  </a:graphicData>
+                </a:graphic>
+                <wp14:sizeRelH relativeFrom="margin">
+                  <wp14:pctWidth>0</wp14:pctWidth>
+                </wp14:sizeRelH>
+                <wp14:sizeRelV relativeFrom="margin">
+                  <wp14:pctHeight>0</wp14:pctHeight>
+                </wp14:sizeRelV>
+              </wp:anchor>
+            </w:drawing>
+          </mc:Choice>
+          <mc:Fallback>
+            <w:pict>
+              <v:shape id="_x0000_s1064" type="#_x0000_t202" style="position:absolute;left:0;text-align:left;margin-left:25.5pt;margin-top:29.85pt;width:338.25pt;height:290.25pt;z-index:251656704;visibility:visible;mso-wrap-style:square;mso-width-percent:0;mso-height-percent:0;mso-wrap-distance-left:9pt;mso-wrap-distance-top:3.6pt;mso-wrap-distance-right:9pt;mso-wrap-distance-bottom:3.6pt;mso-position-horizontal:absolute;mso-position-horizontal-relative:text;mso-position-vertical:absolute;mso-position-vertical-relative:text;mso-width-percent:0;mso-height-percent:0;mso-width-relative:margin;mso-height-relative:margin;v-text-anchor:top" o:gfxdata="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" strokecolor="#cfcdcd [2894]">
+                <v:textbox>
+                  <w:txbxContent>
+                    <w:p>
+                      <w:pPr>
+                        <w:spacing w:line="0" w:lineRule="atLeast"/>
+                      </w:pPr>
+                      <w:r>
+                        <w:t>&amp;spi1 {</w:t>
+                      </w:r>
+                    </w:p>
+                    <w:p>
+                      <w:pPr>
+                        <w:spacing w:line="0" w:lineRule="atLeast"/>
+                      </w:pPr>
+                      <w:r>
+                        <w:t xml:space="preserve">        status = "okay";</w:t>
+                      </w:r>
+                    </w:p>
+                    <w:p>
+                      <w:pPr>
+                        <w:spacing w:line="0" w:lineRule="atLeast"/>
+                      </w:pPr>
+                    </w:p>
+                    <w:p>
+                      <w:pPr>
+                        <w:spacing w:line="0" w:lineRule="atLeast"/>
+                      </w:pPr>
+                      <w:r>
+                        <w:t xml:space="preserve">        tft-lcd@0 {</w:t>
+                      </w:r>
+                    </w:p>
+                    <w:p>
+                      <w:pPr>
+                        <w:spacing w:line="0" w:lineRule="atLeast"/>
+                      </w:pPr>
+                      <w:r>
+                        <w:t xml:space="preserve">                compatible = "ilitek,ili9488";</w:t>
+                      </w:r>
+                    </w:p>
+                    <w:p>
+                      <w:pPr>
+                        <w:spacing w:line="0" w:lineRule="atLeast"/>
+                      </w:pPr>
+                      <w:r>
+                        <w:t xml:space="preserve">                reg = &lt;0&gt;;</w:t>
+                      </w:r>
+                    </w:p>
+                    <w:p>
+                      <w:pPr>
+                        <w:spacing w:line="0" w:lineRule="atLeast"/>
+                      </w:pPr>
+                      <w:r>
+                        <w:t xml:space="preserve">                spi-max-frequency = &lt;74999000&gt;;</w:t>
+                      </w:r>
+                    </w:p>
+                    <w:p>
+                      <w:pPr>
+                        <w:spacing w:line="0" w:lineRule="atLeast"/>
+                      </w:pPr>
+                    </w:p>
+                    <w:p>
+                      <w:pPr>
+                        <w:spacing w:line="0" w:lineRule="atLeast"/>
+                      </w:pPr>
+                      <w:r>
+                        <w:t xml:space="preserve">                reset-gpios = &lt;&amp;pio 0 3 GPIO_ACTIVE_HIGH&gt;;</w:t>
+                      </w:r>
+                    </w:p>
+                    <w:p>
+                      <w:pPr>
+                        <w:spacing w:line="0" w:lineRule="atLeast"/>
+                      </w:pPr>
+                      <w:r>
+                        <w:t xml:space="preserve">                dc-gpios = &lt;&amp;pio 0 7 GPIO_ACTIVE_HIGH&gt;;</w:t>
+                      </w:r>
+                    </w:p>
+                    <w:p>
+                      <w:pPr>
+                        <w:spacing w:line="0" w:lineRule="atLeast"/>
+                      </w:pPr>
+                    </w:p>
+                    <w:p>
+                      <w:pPr>
+                        <w:spacing w:line="0" w:lineRule="atLeast"/>
+                      </w:pPr>
+                      <w:r>
+                        <w:t xml:space="preserve">                rotate = &lt;270&gt;;</w:t>
+                      </w:r>
+                    </w:p>
+                    <w:p>
+                      <w:pPr>
+                        <w:spacing w:line="0" w:lineRule="atLeast"/>
+                      </w:pPr>
+                      <w:r>
+                        <w:t xml:space="preserve">                fps = &lt;60&gt;;</w:t>
+                      </w:r>
+                    </w:p>
+                    <w:p>
+                      <w:pPr>
+                        <w:spacing w:line="0" w:lineRule="atLeast"/>
+                      </w:pPr>
+                      <w:r>
+                        <w:t xml:space="preserve">                buswidth = &lt;8&gt;;</w:t>
+                      </w:r>
+                    </w:p>
+                    <w:p>
+                      <w:pPr>
+                        <w:spacing w:line="0" w:lineRule="atLeast"/>
+                      </w:pPr>
+                      <w:r>
+                        <w:t xml:space="preserve">                regwidth = &lt;8&gt;;</w:t>
+                      </w:r>
+                    </w:p>
+                    <w:p>
+                      <w:pPr>
+                        <w:spacing w:line="0" w:lineRule="atLeast"/>
+                      </w:pPr>
+                      <w:r>
+                        <w:t xml:space="preserve">                width = &lt;320&gt;;</w:t>
+                      </w:r>
+                    </w:p>
+                    <w:p>
+                      <w:pPr>
+                        <w:spacing w:line="0" w:lineRule="atLeast"/>
+                      </w:pPr>
+                      <w:r>
+                        <w:t xml:space="preserve">                height = &lt;480&gt;;</w:t>
+                      </w:r>
+                    </w:p>
+                    <w:p>
+                      <w:pPr>
+                        <w:spacing w:line="0" w:lineRule="atLeast"/>
+                      </w:pPr>
+                      <w:r>
+                        <w:t xml:space="preserve">                bpp = &lt;16&gt;;</w:t>
+                      </w:r>
+                    </w:p>
+                    <w:p>
+                      <w:pPr>
+                        <w:spacing w:line="0" w:lineRule="atLeast"/>
+                      </w:pPr>
+                      <w:r>
+                        <w:t xml:space="preserve">        };</w:t>
+                      </w:r>
+                    </w:p>
+                    <w:p>
+                      <w:pPr>
+                        <w:spacing w:line="0" w:lineRule="atLeast"/>
+                      </w:pPr>
+                      <w:r>
+                        <w:t>};</w:t>
+                      </w:r>
+                    </w:p>
+                  </w:txbxContent>
+                </v:textbox>
+                <w10:wrap type="topAndBottom"/>
+              </v:shape>
+            </w:pict>
+          </mc:Fallback>
+        </mc:AlternateContent>
+      </w:r>
+      <w:r>
+        <w:rPr>
+          <w:rFonts w:hint="eastAsia"/>
+        </w:rPr>
+        <w:t>修改文件</w:t>
+      </w:r>
+      <w:r>
+        <w:t>linux-5.6.2/arch/arm/boot/dts</w:t>
+      </w:r>
+      <w:r>
+        <w:t>/</w:t>
+      </w:r>
+      <w:r>
+        <w:t xml:space="preserve"> </w:t>
+      </w:r>
+      <w:r>
+        <w:t>sun8i-h2-plus-orangepi-zero.dts</w:t>
+      </w:r>
+    </w:p>
+    <w:p>
+      <w:pPr>
+        <w:pStyle w:val="3"/>
+      </w:pPr>
+      <w:r>
+        <w:rPr>
+          <w:rFonts w:hint="eastAsia"/>
+        </w:rPr>
+        <w:lastRenderedPageBreak/>
+        <w:t>6.3 背光控制</w:t>
+      </w:r>
+    </w:p>
+    <w:p>
+      <w:pPr>
+        <w:pStyle w:val="4"/>
+      </w:pPr>
+      <w:r>
+        <mc:AlternateContent>
+          <mc:Choice Requires="wps">
+            <w:drawing>
+              <wp:anchor distT="45720" distB="45720" distL="114300" distR="114300" simplePos="0" relativeHeight="251658752" behindDoc="0" locked="0" layoutInCell="1" allowOverlap="1">
+                <wp:simplePos x="0" y="0"/>
+                <wp:positionH relativeFrom="column">
+                  <wp:posOffset>276225</wp:posOffset>
+                </wp:positionH>
+                <wp:positionV relativeFrom="paragraph">
+                  <wp:posOffset>667385</wp:posOffset>
+                </wp:positionV>
+                <wp:extent cx="4953000" cy="1133475"/>
+                <wp:effectExtent l="0" t="0" r="19050" b="28575"/>
+                <wp:wrapTopAndBottom/>
+                <wp:docPr id="41" name="文本框 2"/>
+                <wp:cNvGraphicFramePr>
+                  <a:graphicFrameLocks xmlns:a="http://schemas.openxmlformats.org/drawingml/2006/main"/>
+                </wp:cNvGraphicFramePr>
+                <a:graphic xmlns:a="http://schemas.openxmlformats.org/drawingml/2006/main">
+                  <a:graphicData uri="http://schemas.microsoft.com/office/word/2010/wordprocessingShape">
+                    <wps:wsp>
+                      <wps:cNvSpPr txBox="1">
+                        <a:spLocks noChangeArrowheads="1"/>
+                      </wps:cNvSpPr>
+                      <wps:spPr bwMode="auto">
+                        <a:xfrm>
+                          <a:off x="0" y="0"/>
+                          <a:ext cx="4953000" cy="1133475"/>
+                        </a:xfrm>
+                        <a:prstGeom prst="rect">
+                          <a:avLst/>
+                        </a:prstGeom>
+                        <a:solidFill>
+                          <a:srgbClr val="FFFFFF"/>
+                        </a:solidFill>
+                        <a:ln w="9525">
+                          <a:solidFill>
+                            <a:schemeClr val="bg2">
+                              <a:lumMod val="90000"/>
+                            </a:schemeClr>
+                          </a:solidFill>
+                          <a:miter lim="800000"/>
+                          <a:headEnd/>
+                          <a:tailEnd/>
+                        </a:ln>
+                      </wps:spPr>
+                      <wps:txbx>
+                        <w:txbxContent>
+                          <w:p>
+                            <w:r>
+                              <w:t>backlight {</w:t>
+                            </w:r>
+                          </w:p>
+                          <w:p>
+                            <w:r>
+                              <w:tab/>
+                              <w:t>compatible = "gpio-backlight";</w:t>
+                            </w:r>
+                          </w:p>
+                          <w:p>
+                            <w:r>
+                              <w:tab/>
+                              <w:t>gpios = &lt;&amp;pio 0 6 GPIO_ACTIVE_HIGH&gt;;</w:t>
+                            </w:r>
+                          </w:p>
+                          <w:p>
+                            <w:r>
+                              <w:tab/>
+                              <w:t>default-on;</w:t>
+                            </w:r>
+                          </w:p>
+                          <w:p>
+                            <w:r>
+                              <w:t>};</w:t>
+                            </w:r>
+                          </w:p>
+                        </w:txbxContent>
+                      </wps:txbx>
+                      <wps:bodyPr rot="0" vert="horz" wrap="square" lIns="91440" tIns="45720" rIns="91440" bIns="45720" anchor="t" anchorCtr="0">
+                        <a:noAutofit/>
+                      </wps:bodyPr>
+                    </wps:wsp>
+                  </a:graphicData>
+                </a:graphic>
+                <wp14:sizeRelH relativeFrom="margin">
+                  <wp14:pctWidth>0</wp14:pctWidth>
+                </wp14:sizeRelH>
+                <wp14:sizeRelV relativeFrom="margin">
+                  <wp14:pctHeight>0</wp14:pctHeight>
+                </wp14:sizeRelV>
+              </wp:anchor>
+            </w:drawing>
+          </mc:Choice>
+          <mc:Fallback>
+            <w:pict>
+              <v:shape id="_x0000_s1065" type="#_x0000_t202" style="position:absolute;left:0;text-align:left;margin-left:21.75pt;margin-top:52.55pt;width:390pt;height:89.25pt;z-index:251658752;visibility:visible;mso-wrap-style:square;mso-width-percent:0;mso-height-percent:0;mso-wrap-distance-left:9pt;mso-wrap-distance-top:3.6pt;mso-wrap-distance-right:9pt;mso-wrap-distance-bottom:3.6pt;mso-position-horizontal:absolute;mso-position-horizontal-relative:text;mso-position-vertical:absolute;mso-position-vertical-relative:text;mso-width-percent:0;mso-height-percent:0;mso-width-relative:margin;mso-height-relative:margin;v-text-anchor:top" o:gfxdata="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" strokecolor="#cfcdcd [2894]">
+                <v:textbox>
+                  <w:txbxContent>
+                    <w:p>
+                      <w:r>
+                        <w:t>backlight {</w:t>
+                      </w:r>
+                    </w:p>
+                    <w:p>
+                      <w:r>
+                        <w:tab/>
+                        <w:t>compatible = "gpio-backlight";</w:t>
+                      </w:r>
+                    </w:p>
+                    <w:p>
+                      <w:r>
+                        <w:tab/>
+                        <w:t>gpios = &lt;&amp;pio 0 6 GPIO_ACTIVE_HIGH&gt;;</w:t>
+                      </w:r>
+                    </w:p>
+                    <w:p>
+                      <w:r>
+                        <w:tab/>
+                        <w:t>default-on;</w:t>
+                      </w:r>
+                    </w:p>
+                    <w:p>
+                      <w:r>
+                        <w:t>};</w:t>
+                      </w:r>
+                    </w:p>
+                  </w:txbxContent>
+                </v:textbox>
+                <w10:wrap type="topAndBottom"/>
+              </v:shape>
+            </w:pict>
+          </mc:Fallback>
+        </mc:AlternateContent>
+      </w:r>
+      <w:r>
+        <w:tab/>
+        <w:t>1</w:t>
+      </w:r>
+      <w:r>
+        <w:rPr>
+          <w:rFonts w:hint="eastAsia"/>
+        </w:rPr>
+        <w:t>、配置设备树</w:t>
+      </w:r>
+    </w:p>
+    <w:p>
+      <w:pPr>
+        <w:pStyle w:val="4"/>
+      </w:pPr>
+      <w:r>
+        <w:tab/>
+        <w:t>2</w:t>
+      </w:r>
+      <w:r>
+        <w:rPr>
+          <w:rFonts w:hint="eastAsia"/>
+        </w:rPr>
+        <w:t>、配置驱动</w:t>
+      </w:r>
+    </w:p>
+    <w:p>
+      <w:pPr>
+        <w:rPr>
+          <w:highlight w:val="lightGray"/>
+        </w:rPr>
+      </w:pPr>
+      <w:r>
+        <w:tab/>
+      </w:r>
+      <w:r>
+        <w:rPr>
+          <w:highlight w:val="lightGray"/>
+        </w:rPr>
+        <w:t>Device Drivers  ---&gt;</w:t>
+      </w:r>
+    </w:p>
+    <w:p>
+      <w:pPr>
+        <w:rPr>
+          <w:highlight w:val="lightGray"/>
+        </w:rPr>
+      </w:pPr>
+      <w:r>
+        <w:tab/>
+      </w:r>
+      <w:r>
+        <w:rPr>
+          <w:highlight w:val="lightGray"/>
+        </w:rPr>
+        <w:tab/>
+        <w:t>Graphics support  ---&gt;</w:t>
+      </w:r>
+    </w:p>
+    <w:p>
+      <w:pPr>
+        <w:rPr>
+          <w:highlight w:val="lightGray"/>
+        </w:rPr>
+      </w:pPr>
+      <w:r>
+        <w:tab/>
+      </w:r>
+      <w:r>
+        <w:rPr>
+          <w:highlight w:val="lightGray"/>
+        </w:rPr>
+        <w:tab/>
+      </w:r>
+      <w:r>
+        <w:rPr>
+          <w:highlight w:val="lightGray"/>
+        </w:rPr>
+        <w:tab/>
+        <w:t>Backlight &amp; LCD device support  ---&gt;</w:t>
+      </w:r>
+    </w:p>
+    <w:p>
+      <w:r>
+        <w:tab/>
+      </w:r>
+      <w:r>
+        <w:rPr>
+          <w:highlight w:val="lightGray"/>
+        </w:rPr>
+        <w:tab/>
+      </w:r>
+      <w:r>
+        <w:rPr>
+          <w:highlight w:val="lightGray"/>
+        </w:rPr>
+        <w:tab/>
+      </w:r>
+      <w:r>
+        <w:rPr>
+          <w:highlight w:val="lightGray"/>
+        </w:rPr>
+        <w:tab/>
+        <w:t>&lt;*&gt;   Generic GPIO based Backlight Driver</w:t>
+      </w:r>
+    </w:p>
+    <w:p/>
+    <w:p>
+      <w:pPr>
+        <w:rPr>
+          <w:rFonts w:hint="eastAsia"/>
+        </w:rPr>
+      </w:pPr>
       <w:bookmarkStart w:id="52" w:name="_GoBack"/>
       <w:bookmarkEnd w:id="52"/>
-      <w:r>
-        <w:rPr>
-          <w:rFonts w:hint="eastAsia"/>
-          <w:highlight w:val="lightGray"/>
-        </w:rPr>
-        <w:t>）</w:t>
-      </w:r>
-    </w:p>
-    <w:p>
-      <w:pPr>
-        <w:pStyle w:val="a3"/>
-        <w:ind w:left="360" w:firstLineChars="0" w:firstLine="0"/>
-      </w:pPr>
-    </w:p>
-    <w:p>
-      <w:pPr>
-        <w:pStyle w:val="a3"/>
-        <w:ind w:left="360" w:firstLineChars="0" w:firstLine="0"/>
-        <w:rPr>
-          <w:rFonts w:hint="eastAsia"/>
-        </w:rPr>
-      </w:pPr>
     </w:p>
     <w:sectPr>
       <w:headerReference w:type="default" r:id="rId31"/>
@@ -24227,7 +24994,7 @@
             <w:noProof/>
             <w:lang w:val="zh-CN"/>
           </w:rPr>
-          <w:t>24</w:t>
+          <w:t>25</w:t>
         </w:r>
         <w:r>
           <w:fldChar w:fldCharType="end"/>
@@ -26403,7 +27170,7 @@
 </file>
 
 <file path=customXml/itemProps2.xml><?xml version="1.0" encoding="utf-8"?>
-<ds:datastoreItem xmlns:ds="http://schemas.openxmlformats.org/officeDocument/2006/customXml" ds:itemID="{BF68D2C7-F562-454B-AF2D-9CF9DC24E6CE}">
+<ds:datastoreItem xmlns:ds="http://schemas.openxmlformats.org/officeDocument/2006/customXml" ds:itemID="{8FE641DA-B26C-468E-A4A7-A1A1DD8A1037}">
   <ds:schemaRefs>
     <ds:schemaRef ds:uri="http://schemas.openxmlformats.org/officeDocument/2006/bibliography"/>
   </ds:schemaRefs>

</xml_diff>

<commit_message>
Add touch screen, but NG
</commit_message>
<xml_diff>
--- a/OrangePi-Zero-Linux.docx
+++ b/OrangePi-Zero-Linux.docx
@@ -26,7 +26,7 @@
             <mc:AlternateContent>
               <mc:Choice Requires="wpg">
                 <w:drawing>
-                  <wp:anchor distT="0" distB="0" distL="114300" distR="114300" simplePos="0" relativeHeight="251654144" behindDoc="1" locked="0" layoutInCell="1" allowOverlap="1" wp14:anchorId="1BB06335" wp14:editId="58DAA82B">
+                  <wp:anchor distT="0" distB="0" distL="114300" distR="114300" simplePos="0" relativeHeight="251652096" behindDoc="1" locked="0" layoutInCell="1" allowOverlap="1" wp14:anchorId="1BB06335" wp14:editId="58DAA82B">
                     <wp:simplePos x="0" y="0"/>
                     <mc:AlternateContent>
                       <mc:Choice Requires="wp14">
@@ -3431,7 +3431,7 @@
               </mc:Choice>
               <mc:Fallback>
                 <w:pict>
-                  <v:group w14:anchorId="1BB06335" id="组 2" o:spid="_x0000_s1026" style="position:absolute;margin-left:0;margin-top:0;width:172.8pt;height:718.55pt;z-index:-251662336;mso-width-percent:330;mso-height-percent:950;mso-left-percent:40;mso-position-horizontal-relative:page;mso-position-vertical:center;mso-position-vertical-relative:page;mso-width-percent:330;mso-height-percent:950;mso-left-percent:40" coordsize="21945,91257" o:gfxdata="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">
+                  <v:group w14:anchorId="1BB06335" id="组 2" o:spid="_x0000_s1026" style="position:absolute;margin-left:0;margin-top:0;width:172.8pt;height:718.55pt;z-index:-251664384;mso-width-percent:330;mso-height-percent:950;mso-left-percent:40;mso-position-horizontal-relative:page;mso-position-vertical:center;mso-position-vertical-relative:page;mso-width-percent:330;mso-height-percent:950;mso-left-percent:40" coordsize="21945,91257" o:gfxdata="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">
                     <v:rect id="矩形 3" o:spid="_x0000_s1027" style="position:absolute;width:1945;height:91257;visibility:visible;mso-wrap-style:square;v-text-anchor:middle" o:gfxdata="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" fillcolor="#44546a [3215]" stroked="f" strokeweight="1pt"/>
                     <v:shapetype id="_x0000_t15" coordsize="21600,21600" o:spt="15" adj="16200" path="m@0,l,,,21600@0,21600,21600,10800xe">
                       <v:stroke joinstyle="miter"/>
@@ -3603,7 +3603,7 @@
             <mc:AlternateContent>
               <mc:Choice Requires="wps">
                 <w:drawing>
-                  <wp:anchor distT="0" distB="0" distL="114300" distR="114300" simplePos="0" relativeHeight="251656192" behindDoc="0" locked="0" layoutInCell="1" allowOverlap="1" wp14:anchorId="57725123" wp14:editId="579F8B8C">
+                  <wp:anchor distT="0" distB="0" distL="114300" distR="114300" simplePos="0" relativeHeight="251654144" behindDoc="0" locked="0" layoutInCell="1" allowOverlap="1" wp14:anchorId="57725123" wp14:editId="579F8B8C">
                     <wp:simplePos x="0" y="0"/>
                     <mc:AlternateContent>
                       <mc:Choice Requires="wp14">
@@ -3766,7 +3766,7 @@
                     <v:stroke joinstyle="miter"/>
                     <v:path gradientshapeok="t" o:connecttype="rect"/>
                   </v:shapetype>
-                  <v:shape id="文本框 32" o:spid="_x0000_s1055" type="#_x0000_t202" style="position:absolute;margin-left:0;margin-top:0;width:4in;height:28.8pt;z-index:251656192;visibility:visible;mso-wrap-style:square;mso-width-percent:450;mso-height-percent:0;mso-left-percent:420;mso-top-percent:880;mso-wrap-distance-left:9pt;mso-wrap-distance-top:0;mso-wrap-distance-right:9pt;mso-wrap-distance-bottom:0;mso-position-horizontal-relative:page;mso-position-vertical-relative:page;mso-width-percent:450;mso-height-percent:0;mso-left-percent:420;mso-top-percent:880;mso-width-relative:page;mso-height-relative:margin;v-text-anchor:bottom" o:gfxdata="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" filled="f" stroked="f" strokeweight=".5pt">
+                  <v:shape id="文本框 32" o:spid="_x0000_s1055" type="#_x0000_t202" style="position:absolute;margin-left:0;margin-top:0;width:4in;height:28.8pt;z-index:251654144;visibility:visible;mso-wrap-style:square;mso-width-percent:450;mso-height-percent:0;mso-left-percent:420;mso-top-percent:880;mso-wrap-distance-left:9pt;mso-wrap-distance-top:0;mso-wrap-distance-right:9pt;mso-wrap-distance-bottom:0;mso-position-horizontal-relative:page;mso-position-vertical-relative:page;mso-width-percent:450;mso-height-percent:0;mso-left-percent:420;mso-top-percent:880;mso-width-relative:page;mso-height-relative:margin;v-text-anchor:bottom" o:gfxdata="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" filled="f" stroked="f" strokeweight=".5pt">
                     <v:textbox style="mso-fit-shape-to-text:t" inset="0,0,0,0">
                       <w:txbxContent>
                         <w:p>
@@ -3860,7 +3860,7 @@
               <w:noProof/>
             </w:rPr>
             <w:drawing>
-              <wp:anchor distT="0" distB="0" distL="114300" distR="114300" simplePos="0" relativeHeight="251657216" behindDoc="1" locked="0" layoutInCell="1" allowOverlap="1">
+              <wp:anchor distT="0" distB="0" distL="114300" distR="114300" simplePos="0" relativeHeight="251656192" behindDoc="1" locked="0" layoutInCell="1" allowOverlap="1">
                 <wp:simplePos x="0" y="0"/>
                 <wp:positionH relativeFrom="column">
                   <wp:posOffset>1582420</wp:posOffset>
@@ -3937,7 +3937,7 @@
             <mc:AlternateContent>
               <mc:Choice Requires="wps">
                 <w:drawing>
-                  <wp:anchor distT="0" distB="0" distL="114300" distR="114300" simplePos="0" relativeHeight="251655168" behindDoc="0" locked="0" layoutInCell="1" allowOverlap="1" wp14:anchorId="3519592D" wp14:editId="287ED702">
+                  <wp:anchor distT="0" distB="0" distL="114300" distR="114300" simplePos="0" relativeHeight="251653120" behindDoc="0" locked="0" layoutInCell="1" allowOverlap="1" wp14:anchorId="3519592D" wp14:editId="287ED702">
                     <wp:simplePos x="0" y="0"/>
                     <wp:positionH relativeFrom="page">
                       <wp:posOffset>3038475</wp:posOffset>
@@ -4103,7 +4103,7 @@
               </mc:Choice>
               <mc:Fallback>
                 <w:pict>
-                  <v:shape w14:anchorId="3519592D" id="文本框 1" o:spid="_x0000_s1056" type="#_x0000_t202" style="position:absolute;margin-left:239.25pt;margin-top:147pt;width:277.8pt;height:84.2pt;z-index:251655168;visibility:visible;mso-wrap-style:square;mso-width-percent:0;mso-height-percent:0;mso-wrap-distance-left:9pt;mso-wrap-distance-top:0;mso-wrap-distance-right:9pt;mso-wrap-distance-bottom:0;mso-position-horizontal:absolute;mso-position-horizontal-relative:page;mso-position-vertical:absolute;mso-position-vertical-relative:page;mso-width-percent:0;mso-height-percent:0;mso-width-relative:page;mso-height-relative:margin;v-text-anchor:top" o:gfxdata="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" filled="f" stroked="f" strokeweight=".5pt">
+                  <v:shape w14:anchorId="3519592D" id="文本框 1" o:spid="_x0000_s1056" type="#_x0000_t202" style="position:absolute;margin-left:239.25pt;margin-top:147pt;width:277.8pt;height:84.2pt;z-index:251653120;visibility:visible;mso-wrap-style:square;mso-width-percent:0;mso-height-percent:0;mso-wrap-distance-left:9pt;mso-wrap-distance-top:0;mso-wrap-distance-right:9pt;mso-wrap-distance-bottom:0;mso-position-horizontal:absolute;mso-position-horizontal-relative:page;mso-position-vertical:absolute;mso-position-vertical-relative:page;mso-width-percent:0;mso-height-percent:0;mso-width-relative:page;mso-height-relative:margin;v-text-anchor:top" o:gfxdata="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" filled="f" stroked="f" strokeweight=".5pt">
                     <v:textbox style="mso-fit-shape-to-text:t" inset="0,0,0,0">
                       <w:txbxContent>
                         <w:p>
@@ -13693,7 +13693,7 @@
         <mc:AlternateContent>
           <mc:Choice Requires="wps">
             <w:drawing>
-              <wp:anchor distT="45720" distB="45720" distL="114300" distR="114300" simplePos="0" relativeHeight="251652608" behindDoc="0" locked="0" layoutInCell="1" allowOverlap="1">
+              <wp:anchor distT="45720" distB="45720" distL="114300" distR="114300" simplePos="0" relativeHeight="251651072" behindDoc="0" locked="0" layoutInCell="1" allowOverlap="1">
                 <wp:simplePos x="0" y="0"/>
                 <wp:positionH relativeFrom="margin">
                   <wp:posOffset>0</wp:posOffset>
@@ -15063,7 +15063,7 @@
           </mc:Choice>
           <mc:Fallback>
             <w:pict>
-              <v:shape id="文本框 2" o:spid="_x0000_s1057" type="#_x0000_t202" style="position:absolute;left:0;text-align:left;margin-left:0;margin-top:74.55pt;width:423.2pt;height:544.05pt;z-index:251652608;visibility:visible;mso-wrap-style:square;mso-width-percent:0;mso-height-percent:0;mso-wrap-distance-left:9pt;mso-wrap-distance-top:3.6pt;mso-wrap-distance-right:9pt;mso-wrap-distance-bottom:3.6pt;mso-position-horizontal:absolute;mso-position-horizontal-relative:margin;mso-position-vertical:absolute;mso-position-vertical-relative:text;mso-width-percent:0;mso-height-percent:0;mso-width-relative:margin;mso-height-relative:margin;v-text-anchor:top" o:gfxdata="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" strokecolor="#d5dce4 [671]">
+              <v:shape id="文本框 2" o:spid="_x0000_s1057" type="#_x0000_t202" style="position:absolute;left:0;text-align:left;margin-left:0;margin-top:74.55pt;width:423.2pt;height:544.05pt;z-index:251651072;visibility:visible;mso-wrap-style:square;mso-width-percent:0;mso-height-percent:0;mso-wrap-distance-left:9pt;mso-wrap-distance-top:3.6pt;mso-wrap-distance-right:9pt;mso-wrap-distance-bottom:3.6pt;mso-position-horizontal:absolute;mso-position-horizontal-relative:margin;mso-position-vertical:absolute;mso-position-vertical-relative:text;mso-width-percent:0;mso-height-percent:0;mso-width-relative:margin;mso-height-relative:margin;v-text-anchor:top" o:gfxdata="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" strokecolor="#d5dce4 [671]">
                 <v:textbox>
                   <w:txbxContent>
                     <w:p>
@@ -17550,7 +17550,7 @@
         <mc:AlternateContent>
           <mc:Choice Requires="wps">
             <w:drawing>
-              <wp:anchor distT="45720" distB="45720" distL="114300" distR="114300" simplePos="0" relativeHeight="251657728" behindDoc="0" locked="0" layoutInCell="1" allowOverlap="1">
+              <wp:anchor distT="45720" distB="45720" distL="114300" distR="114300" simplePos="0" relativeHeight="251657216" behindDoc="0" locked="0" layoutInCell="1" allowOverlap="1">
                 <wp:simplePos x="0" y="0"/>
                 <wp:positionH relativeFrom="margin">
                   <wp:align>right</wp:align>
@@ -18177,7 +18177,7 @@
           </mc:Choice>
           <mc:Fallback>
             <w:pict>
-              <v:shape id="_x0000_s1058" type="#_x0000_t202" style="position:absolute;left:0;text-align:left;margin-left:350.7pt;margin-top:23.8pt;width:401.9pt;height:110.6pt;z-index:251657728;visibility:visible;mso-wrap-style:square;mso-width-percent:0;mso-height-percent:200;mso-wrap-distance-left:9pt;mso-wrap-distance-top:3.6pt;mso-wrap-distance-right:9pt;mso-wrap-distance-bottom:3.6pt;mso-position-horizontal:right;mso-position-horizontal-relative:margin;mso-position-vertical:absolute;mso-position-vertical-relative:text;mso-width-percent:0;mso-height-percent:200;mso-width-relative:margin;mso-height-relative:margin;v-text-anchor:top" o:gfxdata="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" strokecolor="#e7e6e6 [3214]">
+              <v:shape id="_x0000_s1058" type="#_x0000_t202" style="position:absolute;left:0;text-align:left;margin-left:350.7pt;margin-top:23.8pt;width:401.9pt;height:110.6pt;z-index:251657216;visibility:visible;mso-wrap-style:square;mso-width-percent:0;mso-height-percent:200;mso-wrap-distance-left:9pt;mso-wrap-distance-top:3.6pt;mso-wrap-distance-right:9pt;mso-wrap-distance-bottom:3.6pt;mso-position-horizontal:right;mso-position-horizontal-relative:margin;mso-position-vertical:absolute;mso-position-vertical-relative:text;mso-width-percent:0;mso-height-percent:200;mso-width-relative:margin;mso-height-relative:margin;v-text-anchor:top" o:gfxdata="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" strokecolor="#e7e6e6 [3214]">
                 <v:textbox style="mso-fit-shape-to-text:t">
                   <w:txbxContent>
                     <w:p>
@@ -19484,7 +19484,7 @@
         <mc:AlternateContent>
           <mc:Choice Requires="wps">
             <w:drawing>
-              <wp:anchor distT="45720" distB="45720" distL="114300" distR="114300" simplePos="0" relativeHeight="251662848" behindDoc="0" locked="0" layoutInCell="1" allowOverlap="1">
+              <wp:anchor distT="45720" distB="45720" distL="114300" distR="114300" simplePos="0" relativeHeight="251659264" behindDoc="0" locked="0" layoutInCell="1" allowOverlap="1">
                 <wp:simplePos x="0" y="0"/>
                 <wp:positionH relativeFrom="column">
                   <wp:posOffset>285750</wp:posOffset>
@@ -19633,7 +19633,7 @@
           </mc:Choice>
           <mc:Fallback>
             <w:pict>
-              <v:shape id="_x0000_s1059" type="#_x0000_t202" style="position:absolute;left:0;text-align:left;margin-left:22.5pt;margin-top:12pt;width:382.5pt;height:110.6pt;z-index:251662848;visibility:visible;mso-wrap-style:square;mso-width-percent:0;mso-height-percent:200;mso-wrap-distance-left:9pt;mso-wrap-distance-top:3.6pt;mso-wrap-distance-right:9pt;mso-wrap-distance-bottom:3.6pt;mso-position-horizontal:absolute;mso-position-horizontal-relative:text;mso-position-vertical:absolute;mso-position-vertical-relative:text;mso-width-percent:0;mso-height-percent:200;mso-width-relative:margin;mso-height-relative:margin;v-text-anchor:top" o:gfxdata="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" strokecolor="#cfcdcd [2894]">
+              <v:shape id="_x0000_s1059" type="#_x0000_t202" style="position:absolute;left:0;text-align:left;margin-left:22.5pt;margin-top:12pt;width:382.5pt;height:110.6pt;z-index:251659264;visibility:visible;mso-wrap-style:square;mso-width-percent:0;mso-height-percent:200;mso-wrap-distance-left:9pt;mso-wrap-distance-top:3.6pt;mso-wrap-distance-right:9pt;mso-wrap-distance-bottom:3.6pt;mso-position-horizontal:absolute;mso-position-horizontal-relative:text;mso-position-vertical:absolute;mso-position-vertical-relative:text;mso-width-percent:0;mso-height-percent:200;mso-width-relative:margin;mso-height-relative:margin;v-text-anchor:top" o:gfxdata="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" strokecolor="#cfcdcd [2894]">
                 <v:textbox style="mso-fit-shape-to-text:t">
                   <w:txbxContent>
                     <w:p>
@@ -20027,7 +20027,7 @@
         <mc:AlternateContent>
           <mc:Choice Requires="wps">
             <w:drawing>
-              <wp:anchor distT="45720" distB="45720" distL="114300" distR="114300" simplePos="0" relativeHeight="251663872" behindDoc="0" locked="0" layoutInCell="1" allowOverlap="1">
+              <wp:anchor distT="45720" distB="45720" distL="114300" distR="114300" simplePos="0" relativeHeight="251660288" behindDoc="0" locked="0" layoutInCell="1" allowOverlap="1">
                 <wp:simplePos x="0" y="0"/>
                 <wp:positionH relativeFrom="column">
                   <wp:posOffset>476250</wp:posOffset>
@@ -20142,7 +20142,7 @@
           </mc:Choice>
           <mc:Fallback>
             <w:pict>
-              <v:shape id="_x0000_s1060" type="#_x0000_t202" style="position:absolute;left:0;text-align:left;margin-left:37.5pt;margin-top:14.25pt;width:372.75pt;height:177.75pt;z-index:251663872;visibility:visible;mso-wrap-style:square;mso-width-percent:0;mso-height-percent:0;mso-wrap-distance-left:9pt;mso-wrap-distance-top:3.6pt;mso-wrap-distance-right:9pt;mso-wrap-distance-bottom:3.6pt;mso-position-horizontal:absolute;mso-position-horizontal-relative:text;mso-position-vertical:absolute;mso-position-vertical-relative:text;mso-width-percent:0;mso-height-percent:0;mso-width-relative:margin;mso-height-relative:margin;v-text-anchor:top" o:gfxdata="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" strokecolor="#cfcdcd [2894]">
+              <v:shape id="_x0000_s1060" type="#_x0000_t202" style="position:absolute;left:0;text-align:left;margin-left:37.5pt;margin-top:14.25pt;width:372.75pt;height:177.75pt;z-index:251660288;visibility:visible;mso-wrap-style:square;mso-width-percent:0;mso-height-percent:0;mso-wrap-distance-left:9pt;mso-wrap-distance-top:3.6pt;mso-wrap-distance-right:9pt;mso-wrap-distance-bottom:3.6pt;mso-position-horizontal:absolute;mso-position-horizontal-relative:text;mso-position-vertical:absolute;mso-position-vertical-relative:text;mso-width-percent:0;mso-height-percent:0;mso-width-relative:margin;mso-height-relative:margin;v-text-anchor:top" o:gfxdata="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" strokecolor="#cfcdcd [2894]">
                 <v:textbox>
                   <w:txbxContent>
                     <w:p>
@@ -20992,7 +20992,7 @@
         <mc:AlternateContent>
           <mc:Choice Requires="wps">
             <w:drawing>
-              <wp:anchor distT="45720" distB="45720" distL="114300" distR="114300" simplePos="0" relativeHeight="251667968" behindDoc="0" locked="0" layoutInCell="1" allowOverlap="1">
+              <wp:anchor distT="45720" distB="45720" distL="114300" distR="114300" simplePos="0" relativeHeight="251661312" behindDoc="0" locked="0" layoutInCell="1" allowOverlap="1">
                 <wp:simplePos x="0" y="0"/>
                 <wp:positionH relativeFrom="column">
                   <wp:posOffset>285750</wp:posOffset>
@@ -21305,7 +21305,7 @@
           </mc:Choice>
           <mc:Fallback>
             <w:pict>
-              <v:shape id="_x0000_s1061" type="#_x0000_t202" style="position:absolute;left:0;text-align:left;margin-left:22.5pt;margin-top:0;width:390.75pt;height:623.25pt;z-index:251667968;visibility:visible;mso-wrap-style:square;mso-width-percent:0;mso-height-percent:0;mso-wrap-distance-left:9pt;mso-wrap-distance-top:3.6pt;mso-wrap-distance-right:9pt;mso-wrap-distance-bottom:3.6pt;mso-position-horizontal:absolute;mso-position-horizontal-relative:text;mso-position-vertical:absolute;mso-position-vertical-relative:text;mso-width-percent:0;mso-height-percent:0;mso-width-relative:margin;mso-height-relative:margin;v-text-anchor:top" o:gfxdata="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" strokecolor="#cfcdcd [2894]">
+              <v:shape id="_x0000_s1061" type="#_x0000_t202" style="position:absolute;left:0;text-align:left;margin-left:22.5pt;margin-top:0;width:390.75pt;height:623.25pt;z-index:251661312;visibility:visible;mso-wrap-style:square;mso-width-percent:0;mso-height-percent:0;mso-wrap-distance-left:9pt;mso-wrap-distance-top:3.6pt;mso-wrap-distance-right:9pt;mso-wrap-distance-bottom:3.6pt;mso-position-horizontal:absolute;mso-position-horizontal-relative:text;mso-position-vertical:absolute;mso-position-vertical-relative:text;mso-width-percent:0;mso-height-percent:0;mso-width-relative:margin;mso-height-relative:margin;v-text-anchor:top" o:gfxdata="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" strokecolor="#cfcdcd [2894]">
                 <v:textbox>
                   <w:txbxContent>
                     <w:p>
@@ -21581,7 +21581,7 @@
         <mc:AlternateContent>
           <mc:Choice Requires="wps">
             <w:drawing>
-              <wp:anchor distT="45720" distB="45720" distL="114300" distR="114300" simplePos="0" relativeHeight="251670016" behindDoc="0" locked="0" layoutInCell="1" allowOverlap="1">
+              <wp:anchor distT="45720" distB="45720" distL="114300" distR="114300" simplePos="0" relativeHeight="251662336" behindDoc="0" locked="0" layoutInCell="1" allowOverlap="1">
                 <wp:simplePos x="0" y="0"/>
                 <wp:positionH relativeFrom="column">
                   <wp:posOffset>295275</wp:posOffset>
@@ -21822,7 +21822,7 @@
           </mc:Choice>
           <mc:Fallback>
             <w:pict>
-              <v:shape id="_x0000_s1062" type="#_x0000_t202" style="position:absolute;left:0;text-align:left;margin-left:23.25pt;margin-top:12.75pt;width:387.75pt;height:570pt;z-index:251670016;visibility:visible;mso-wrap-style:square;mso-width-percent:0;mso-height-percent:0;mso-wrap-distance-left:9pt;mso-wrap-distance-top:3.6pt;mso-wrap-distance-right:9pt;mso-wrap-distance-bottom:3.6pt;mso-position-horizontal:absolute;mso-position-horizontal-relative:text;mso-position-vertical:absolute;mso-position-vertical-relative:text;mso-width-percent:0;mso-height-percent:0;mso-width-relative:margin;mso-height-relative:margin;v-text-anchor:top" o:gfxdata="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" strokecolor="#cfcdcd [2894]">
+              <v:shape id="_x0000_s1062" type="#_x0000_t202" style="position:absolute;left:0;text-align:left;margin-left:23.25pt;margin-top:12.75pt;width:387.75pt;height:570pt;z-index:251662336;visibility:visible;mso-wrap-style:square;mso-width-percent:0;mso-height-percent:0;mso-wrap-distance-left:9pt;mso-wrap-distance-top:3.6pt;mso-wrap-distance-right:9pt;mso-wrap-distance-bottom:3.6pt;mso-position-horizontal:absolute;mso-position-horizontal-relative:text;mso-position-vertical:absolute;mso-position-vertical-relative:text;mso-width-percent:0;mso-height-percent:0;mso-width-relative:margin;mso-height-relative:margin;v-text-anchor:top" o:gfxdata="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" strokecolor="#cfcdcd [2894]">
                 <v:textbox>
                   <w:txbxContent>
                     <w:p>
@@ -23164,7 +23164,7 @@
         <mc:AlternateContent>
           <mc:Choice Requires="wps">
             <w:drawing>
-              <wp:anchor distT="45720" distB="45720" distL="114300" distR="114300" simplePos="0" relativeHeight="251672064" behindDoc="0" locked="0" layoutInCell="1" allowOverlap="1">
+              <wp:anchor distT="45720" distB="45720" distL="114300" distR="114300" simplePos="0" relativeHeight="251663360" behindDoc="0" locked="0" layoutInCell="1" allowOverlap="1">
                 <wp:simplePos x="0" y="0"/>
                 <wp:positionH relativeFrom="column">
                   <wp:posOffset>295275</wp:posOffset>
@@ -23277,7 +23277,7 @@
           </mc:Choice>
           <mc:Fallback>
             <w:pict>
-              <v:shape id="_x0000_s1063" type="#_x0000_t202" style="position:absolute;left:0;text-align:left;margin-left:23.25pt;margin-top:30.35pt;width:369.75pt;height:123pt;z-index:251672064;visibility:visible;mso-wrap-style:square;mso-width-percent:0;mso-height-percent:0;mso-wrap-distance-left:9pt;mso-wrap-distance-top:3.6pt;mso-wrap-distance-right:9pt;mso-wrap-distance-bottom:3.6pt;mso-position-horizontal:absolute;mso-position-horizontal-relative:text;mso-position-vertical:absolute;mso-position-vertical-relative:text;mso-width-percent:0;mso-height-percent:0;mso-width-relative:margin;mso-height-relative:margin;v-text-anchor:top" o:gfxdata="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" strokecolor="#cfcdcd [2894]">
+              <v:shape id="_x0000_s1063" type="#_x0000_t202" style="position:absolute;left:0;text-align:left;margin-left:23.25pt;margin-top:30.35pt;width:369.75pt;height:123pt;z-index:251663360;visibility:visible;mso-wrap-style:square;mso-width-percent:0;mso-height-percent:0;mso-wrap-distance-left:9pt;mso-wrap-distance-top:3.6pt;mso-wrap-distance-right:9pt;mso-wrap-distance-bottom:3.6pt;mso-position-horizontal:absolute;mso-position-horizontal-relative:text;mso-position-vertical:absolute;mso-position-vertical-relative:text;mso-width-percent:0;mso-height-percent:0;mso-width-relative:margin;mso-height-relative:margin;v-text-anchor:top" o:gfxdata="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" strokecolor="#cfcdcd [2894]">
                 <v:textbox>
                   <w:txbxContent>
                     <w:p>
@@ -24253,7 +24253,7 @@
         <mc:AlternateContent>
           <mc:Choice Requires="wps">
             <w:drawing>
-              <wp:anchor distT="45720" distB="45720" distL="114300" distR="114300" simplePos="0" relativeHeight="251656704" behindDoc="0" locked="0" layoutInCell="1" allowOverlap="1">
+              <wp:anchor distT="45720" distB="45720" distL="114300" distR="114300" simplePos="0" relativeHeight="251655680" behindDoc="0" locked="0" layoutInCell="1" allowOverlap="1">
                 <wp:simplePos x="0" y="0"/>
                 <wp:positionH relativeFrom="column">
                   <wp:posOffset>323850</wp:posOffset>
@@ -24468,7 +24468,7 @@
           </mc:Choice>
           <mc:Fallback>
             <w:pict>
-              <v:shape id="_x0000_s1064" type="#_x0000_t202" style="position:absolute;left:0;text-align:left;margin-left:25.5pt;margin-top:29.85pt;width:338.25pt;height:290.25pt;z-index:251656704;visibility:visible;mso-wrap-style:square;mso-width-percent:0;mso-height-percent:0;mso-wrap-distance-left:9pt;mso-wrap-distance-top:3.6pt;mso-wrap-distance-right:9pt;mso-wrap-distance-bottom:3.6pt;mso-position-horizontal:absolute;mso-position-horizontal-relative:text;mso-position-vertical:absolute;mso-position-vertical-relative:text;mso-width-percent:0;mso-height-percent:0;mso-width-relative:margin;mso-height-relative:margin;v-text-anchor:top" o:gfxdata="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" strokecolor="#cfcdcd [2894]">
+              <v:shape id="_x0000_s1064" type="#_x0000_t202" style="position:absolute;left:0;text-align:left;margin-left:25.5pt;margin-top:29.85pt;width:338.25pt;height:290.25pt;z-index:251655680;visibility:visible;mso-wrap-style:square;mso-width-percent:0;mso-height-percent:0;mso-wrap-distance-left:9pt;mso-wrap-distance-top:3.6pt;mso-wrap-distance-right:9pt;mso-wrap-distance-bottom:3.6pt;mso-position-horizontal:absolute;mso-position-horizontal-relative:text;mso-position-vertical:absolute;mso-position-vertical-relative:text;mso-width-percent:0;mso-height-percent:0;mso-width-relative:margin;mso-height-relative:margin;v-text-anchor:top" o:gfxdata="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" strokecolor="#cfcdcd [2894]">
                 <v:textbox>
                   <w:txbxContent>
                     <w:p>
@@ -24669,7 +24669,7 @@
         <mc:AlternateContent>
           <mc:Choice Requires="wps">
             <w:drawing>
-              <wp:anchor distT="45720" distB="45720" distL="114300" distR="114300" simplePos="0" relativeHeight="251658752" behindDoc="0" locked="0" layoutInCell="1" allowOverlap="1">
+              <wp:anchor distT="45720" distB="45720" distL="114300" distR="114300" simplePos="0" relativeHeight="251657728" behindDoc="0" locked="0" layoutInCell="1" allowOverlap="1">
                 <wp:simplePos x="0" y="0"/>
                 <wp:positionH relativeFrom="column">
                   <wp:posOffset>276225</wp:posOffset>
@@ -24761,7 +24761,7 @@
           </mc:Choice>
           <mc:Fallback>
             <w:pict>
-              <v:shape id="_x0000_s1065" type="#_x0000_t202" style="position:absolute;left:0;text-align:left;margin-left:21.75pt;margin-top:52.55pt;width:390pt;height:89.25pt;z-index:251658752;visibility:visible;mso-wrap-style:square;mso-width-percent:0;mso-height-percent:0;mso-wrap-distance-left:9pt;mso-wrap-distance-top:3.6pt;mso-wrap-distance-right:9pt;mso-wrap-distance-bottom:3.6pt;mso-position-horizontal:absolute;mso-position-horizontal-relative:text;mso-position-vertical:absolute;mso-position-vertical-relative:text;mso-width-percent:0;mso-height-percent:0;mso-width-relative:margin;mso-height-relative:margin;v-text-anchor:top" o:gfxdata="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" strokecolor="#cfcdcd [2894]">
+              <v:shape id="_x0000_s1065" type="#_x0000_t202" style="position:absolute;left:0;text-align:left;margin-left:21.75pt;margin-top:52.55pt;width:390pt;height:89.25pt;z-index:251657728;visibility:visible;mso-wrap-style:square;mso-width-percent:0;mso-height-percent:0;mso-wrap-distance-left:9pt;mso-wrap-distance-top:3.6pt;mso-wrap-distance-right:9pt;mso-wrap-distance-bottom:3.6pt;mso-position-horizontal:absolute;mso-position-horizontal-relative:text;mso-position-vertical:absolute;mso-position-vertical-relative:text;mso-width-percent:0;mso-height-percent:0;mso-width-relative:margin;mso-height-relative:margin;v-text-anchor:top" o:gfxdata="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" strokecolor="#cfcdcd [2894]">
                 <v:textbox>
                   <w:txbxContent>
                     <w:p>
@@ -24906,7 +24906,170 @@
         <w:t>&lt;*&gt;   Generic GPIO based Backlight Driver</w:t>
       </w:r>
     </w:p>
-    <w:p/>
+    <w:p>
+      <w:pPr>
+        <w:pStyle w:val="3"/>
+        <w:rPr>
+          <w:rFonts w:hint="eastAsia"/>
+        </w:rPr>
+      </w:pPr>
+      <w:r>
+        <w:rPr>
+          <w:rFonts w:hint="eastAsia"/>
+        </w:rPr>
+        <w:t>6.4 触摸屏</w:t>
+      </w:r>
+    </w:p>
+    <w:p>
+      <w:r>
+        <w:tab/>
+      </w:r>
+      <w:r>
+        <w:rPr>
+          <w:rFonts w:hint="eastAsia"/>
+        </w:rPr>
+        <w:t>此触摸屏控制器使用的是XPT</w:t>
+      </w:r>
+      <w:r>
+        <w:t>2046</w:t>
+      </w:r>
+      <w:r>
+        <w:rPr>
+          <w:rFonts w:hint="eastAsia"/>
+        </w:rPr>
+        <w:t>，兼容ADS</w:t>
+      </w:r>
+      <w:r>
+        <w:t>7846</w:t>
+      </w:r>
+      <w:r>
+        <w:rPr>
+          <w:rFonts w:hint="eastAsia"/>
+        </w:rPr>
+        <w:t>、TSC</w:t>
+      </w:r>
+      <w:r>
+        <w:t>2046</w:t>
+      </w:r>
+    </w:p>
+    <w:p>
+      <w:pPr>
+        <w:pStyle w:val="4"/>
+      </w:pPr>
+      <w:r>
+        <w:rPr>
+          <w:rFonts w:hint="eastAsia"/>
+        </w:rPr>
+        <w:t>1、配置驱动</w:t>
+      </w:r>
+    </w:p>
+    <w:p>
+      <w:pPr>
+        <w:pStyle w:val="a3"/>
+        <w:ind w:left="360" w:firstLineChars="0" w:firstLine="0"/>
+        <w:rPr>
+          <w:highlight w:val="lightGray"/>
+        </w:rPr>
+      </w:pPr>
+      <w:r>
+        <w:rPr>
+          <w:highlight w:val="lightGray"/>
+        </w:rPr>
+        <w:t>Device Drivers  ---&gt;</w:t>
+      </w:r>
+    </w:p>
+    <w:p>
+      <w:pPr>
+        <w:pStyle w:val="a3"/>
+        <w:ind w:left="360" w:firstLineChars="0" w:firstLine="0"/>
+        <w:rPr>
+          <w:highlight w:val="lightGray"/>
+        </w:rPr>
+      </w:pPr>
+      <w:r>
+        <w:rPr>
+          <w:highlight w:val="lightGray"/>
+        </w:rPr>
+        <w:tab/>
+      </w:r>
+      <w:r>
+        <w:rPr>
+          <w:highlight w:val="lightGray"/>
+        </w:rPr>
+        <w:tab/>
+        <w:t>Input device support  ---&gt;</w:t>
+      </w:r>
+    </w:p>
+    <w:p>
+      <w:pPr>
+        <w:pStyle w:val="a3"/>
+        <w:ind w:left="360" w:firstLineChars="0" w:firstLine="0"/>
+        <w:rPr>
+          <w:highlight w:val="lightGray"/>
+        </w:rPr>
+      </w:pPr>
+      <w:r>
+        <w:rPr>
+          <w:highlight w:val="lightGray"/>
+        </w:rPr>
+        <w:tab/>
+      </w:r>
+      <w:r>
+        <w:rPr>
+          <w:highlight w:val="lightGray"/>
+        </w:rPr>
+        <w:tab/>
+      </w:r>
+      <w:r>
+        <w:rPr>
+          <w:highlight w:val="lightGray"/>
+        </w:rPr>
+        <w:tab/>
+        <w:t>[*]   Touchscreens  ---&gt;</w:t>
+      </w:r>
+    </w:p>
+    <w:p>
+      <w:pPr>
+        <w:pStyle w:val="a3"/>
+        <w:ind w:left="360" w:firstLineChars="0" w:firstLine="0"/>
+      </w:pPr>
+      <w:r>
+        <w:rPr>
+          <w:highlight w:val="lightGray"/>
+        </w:rPr>
+        <w:tab/>
+      </w:r>
+      <w:r>
+        <w:rPr>
+          <w:highlight w:val="lightGray"/>
+        </w:rPr>
+        <w:tab/>
+      </w:r>
+      <w:r>
+        <w:rPr>
+          <w:highlight w:val="lightGray"/>
+        </w:rPr>
+        <w:tab/>
+      </w:r>
+      <w:r>
+        <w:rPr>
+          <w:highlight w:val="lightGray"/>
+        </w:rPr>
+        <w:tab/>
+        <w:t>&lt;*&gt;   ADS7846/TSC2046/AD7873 and AD(S)7843 based touchscreens</w:t>
+      </w:r>
+    </w:p>
+    <w:p>
+      <w:pPr>
+        <w:pStyle w:val="4"/>
+      </w:pPr>
+      <w:r>
+        <w:rPr>
+          <w:rFonts w:hint="eastAsia"/>
+        </w:rPr>
+        <w:t>2、配置设备树</w:t>
+      </w:r>
+    </w:p>
     <w:p>
       <w:pPr>
         <w:rPr>
@@ -24915,6 +25078,308 @@
       </w:pPr>
       <w:bookmarkStart w:id="52" w:name="_GoBack"/>
       <w:bookmarkEnd w:id="52"/>
+    </w:p>
+    <w:p>
+      <w:pPr>
+        <w:pStyle w:val="a3"/>
+        <w:ind w:left="360" w:firstLineChars="0" w:firstLine="0"/>
+        <w:rPr>
+          <w:rFonts w:hint="eastAsia"/>
+        </w:rPr>
+      </w:pPr>
+      <w:r>
+        <w:rPr>
+          <w:noProof/>
+        </w:rPr>
+        <w:lastRenderedPageBreak/>
+        <mc:AlternateContent>
+          <mc:Choice Requires="wps">
+            <w:drawing>
+              <wp:anchor distT="45720" distB="45720" distL="114300" distR="114300" simplePos="0" relativeHeight="251659776" behindDoc="0" locked="0" layoutInCell="1" allowOverlap="1">
+                <wp:simplePos x="0" y="0"/>
+                <wp:positionH relativeFrom="column">
+                  <wp:posOffset>247650</wp:posOffset>
+                </wp:positionH>
+                <wp:positionV relativeFrom="paragraph">
+                  <wp:posOffset>104140</wp:posOffset>
+                </wp:positionV>
+                <wp:extent cx="5010150" cy="4467225"/>
+                <wp:effectExtent l="0" t="0" r="19050" b="28575"/>
+                <wp:wrapTopAndBottom/>
+                <wp:docPr id="42" name="文本框 2"/>
+                <wp:cNvGraphicFramePr>
+                  <a:graphicFrameLocks xmlns:a="http://schemas.openxmlformats.org/drawingml/2006/main"/>
+                </wp:cNvGraphicFramePr>
+                <a:graphic xmlns:a="http://schemas.openxmlformats.org/drawingml/2006/main">
+                  <a:graphicData uri="http://schemas.microsoft.com/office/word/2010/wordprocessingShape">
+                    <wps:wsp>
+                      <wps:cNvSpPr txBox="1">
+                        <a:spLocks noChangeArrowheads="1"/>
+                      </wps:cNvSpPr>
+                      <wps:spPr bwMode="auto">
+                        <a:xfrm>
+                          <a:off x="0" y="0"/>
+                          <a:ext cx="5010150" cy="4467225"/>
+                        </a:xfrm>
+                        <a:prstGeom prst="rect">
+                          <a:avLst/>
+                        </a:prstGeom>
+                        <a:solidFill>
+                          <a:srgbClr val="FFFFFF"/>
+                        </a:solidFill>
+                        <a:ln w="9525">
+                          <a:solidFill>
+                            <a:srgbClr val="000000"/>
+                          </a:solidFill>
+                          <a:miter lim="800000"/>
+                          <a:headEnd/>
+                          <a:tailEnd/>
+                        </a:ln>
+                      </wps:spPr>
+                      <wps:txbx>
+                        <w:txbxContent>
+                          <w:p>
+                            <w:r>
+                              <w:t>touchscreen@1 {</w:t>
+                            </w:r>
+                          </w:p>
+                          <w:p>
+                            <w:r>
+                              <w:t xml:space="preserve">                compatible = "ti,ads7846";</w:t>
+                            </w:r>
+                          </w:p>
+                          <w:p>
+                            <w:r>
+                              <w:t xml:space="preserve">                reg = &lt;1&gt;;</w:t>
+                            </w:r>
+                          </w:p>
+                          <w:p>
+                            <w:r>
+                              <w:t xml:space="preserve">                spi-max-frequency = &lt;500000&gt;;</w:t>
+                            </w:r>
+                          </w:p>
+                          <w:p>
+                            <w:r>
+                              <w:t xml:space="preserve">                interrupt-parent = &lt;&amp;pio&gt;;</w:t>
+                            </w:r>
+                          </w:p>
+                          <w:p>
+                            <w:r>
+                              <w:t xml:space="preserve">                interrupts = &lt;0 2 2&gt;;</w:t>
+                            </w:r>
+                          </w:p>
+                          <w:p>
+                            <w:r>
+                              <w:t xml:space="preserve">                pendown-gpio = &lt;&amp;pio 0 2 0&gt;;</w:t>
+                            </w:r>
+                          </w:p>
+                          <w:p/>
+                          <w:p>
+                            <w:r>
+                              <w:t xml:space="preserve">                /* driver defaults, optional */</w:t>
+                            </w:r>
+                          </w:p>
+                          <w:p>
+                            <w:r>
+                              <w:t xml:space="preserve">                ti,x-min = /bits/ 16 &lt;176&gt;;</w:t>
+                            </w:r>
+                          </w:p>
+                          <w:p>
+                            <w:r>
+                              <w:t xml:space="preserve">                ti,y-min = /bits/ 16 &lt;300&gt;;</w:t>
+                            </w:r>
+                          </w:p>
+                          <w:p>
+                            <w:r>
+                              <w:t xml:space="preserve">                ti,x-max = /bits/ 16 &lt;3913&gt;;</w:t>
+                            </w:r>
+                          </w:p>
+                          <w:p>
+                            <w:r>
+                              <w:t xml:space="preserve">                ti,y-max = /bits/ 16 &lt;3947&gt;;</w:t>
+                            </w:r>
+                          </w:p>
+                          <w:p>
+                            <w:r>
+                              <w:t xml:space="preserve">                ti,pressure-min = /bits/ 16 &lt;0&gt;;</w:t>
+                            </w:r>
+                          </w:p>
+                          <w:p>
+                            <w:r>
+                              <w:t xml:space="preserve">                ti,pressure-max = /bits/ 16 &lt;255&gt;;</w:t>
+                            </w:r>
+                          </w:p>
+                          <w:p>
+                            <w:r>
+                              <w:t xml:space="preserve">                ti,x-plate-ohms = /bits/ 16 &lt;180&gt;;</w:t>
+                            </w:r>
+                          </w:p>
+                          <w:p>
+                            <w:r>
+                              <w:t xml:space="preserve">                ti,debounce_max = /bits/ 16 &lt;15000&gt;;</w:t>
+                            </w:r>
+                          </w:p>
+                          <w:p>
+                            <w:r>
+                              <w:t xml:space="preserve">                ti,debounce_tol = /bits/ 16 &lt;65535&gt;;</w:t>
+                            </w:r>
+                          </w:p>
+                          <w:p>
+                            <w:r>
+                              <w:t xml:space="preserve">                ti,debounce_rep = /bits/ 16 &lt;100&gt;;</w:t>
+                            </w:r>
+                          </w:p>
+                          <w:p>
+                            <w:r>
+                              <w:t xml:space="preserve">                ti,vref-delay-usecs = /bits/ 16 &lt;450&gt;;</w:t>
+                            </w:r>
+                          </w:p>
+                          <w:p>
+                            <w:r>
+                              <w:t xml:space="preserve">                ti,keep_vref_on =  &lt;1&gt;;</w:t>
+                            </w:r>
+                          </w:p>
+                          <w:p>
+                            <w:r>
+                              <w:t xml:space="preserve">        };</w:t>
+                            </w:r>
+                          </w:p>
+                        </w:txbxContent>
+                      </wps:txbx>
+                      <wps:bodyPr rot="0" vert="horz" wrap="square" lIns="91440" tIns="45720" rIns="91440" bIns="45720" anchor="t" anchorCtr="0">
+                        <a:noAutofit/>
+                      </wps:bodyPr>
+                    </wps:wsp>
+                  </a:graphicData>
+                </a:graphic>
+                <wp14:sizeRelH relativeFrom="margin">
+                  <wp14:pctWidth>0</wp14:pctWidth>
+                </wp14:sizeRelH>
+                <wp14:sizeRelV relativeFrom="margin">
+                  <wp14:pctHeight>0</wp14:pctHeight>
+                </wp14:sizeRelV>
+              </wp:anchor>
+            </w:drawing>
+          </mc:Choice>
+          <mc:Fallback>
+            <w:pict>
+              <v:shape id="_x0000_s1066" type="#_x0000_t202" style="position:absolute;left:0;text-align:left;margin-left:19.5pt;margin-top:8.2pt;width:394.5pt;height:351.75pt;z-index:251659776;visibility:visible;mso-wrap-style:square;mso-width-percent:0;mso-height-percent:0;mso-wrap-distance-left:9pt;mso-wrap-distance-top:3.6pt;mso-wrap-distance-right:9pt;mso-wrap-distance-bottom:3.6pt;mso-position-horizontal:absolute;mso-position-horizontal-relative:text;mso-position-vertical:absolute;mso-position-vertical-relative:text;mso-width-percent:0;mso-height-percent:0;mso-width-relative:margin;mso-height-relative:margin;v-text-anchor:top" o:gfxdata="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">
+                <v:textbox>
+                  <w:txbxContent>
+                    <w:p>
+                      <w:r>
+                        <w:t>touchscreen@1 {</w:t>
+                      </w:r>
+                    </w:p>
+                    <w:p>
+                      <w:r>
+                        <w:t xml:space="preserve">                compatible = "ti,ads7846";</w:t>
+                      </w:r>
+                    </w:p>
+                    <w:p>
+                      <w:r>
+                        <w:t xml:space="preserve">                reg = &lt;1&gt;;</w:t>
+                      </w:r>
+                    </w:p>
+                    <w:p>
+                      <w:r>
+                        <w:t xml:space="preserve">                spi-max-frequency = &lt;500000&gt;;</w:t>
+                      </w:r>
+                    </w:p>
+                    <w:p>
+                      <w:r>
+                        <w:t xml:space="preserve">                interrupt-parent = &lt;&amp;pio&gt;;</w:t>
+                      </w:r>
+                    </w:p>
+                    <w:p>
+                      <w:r>
+                        <w:t xml:space="preserve">                interrupts = &lt;0 2 2&gt;;</w:t>
+                      </w:r>
+                    </w:p>
+                    <w:p>
+                      <w:r>
+                        <w:t xml:space="preserve">                pendown-gpio = &lt;&amp;pio 0 2 0&gt;;</w:t>
+                      </w:r>
+                    </w:p>
+                    <w:p/>
+                    <w:p>
+                      <w:r>
+                        <w:t xml:space="preserve">                /* driver defaults, optional */</w:t>
+                      </w:r>
+                    </w:p>
+                    <w:p>
+                      <w:r>
+                        <w:t xml:space="preserve">                ti,x-min = /bits/ 16 &lt;176&gt;;</w:t>
+                      </w:r>
+                    </w:p>
+                    <w:p>
+                      <w:r>
+                        <w:t xml:space="preserve">                ti,y-min = /bits/ 16 &lt;300&gt;;</w:t>
+                      </w:r>
+                    </w:p>
+                    <w:p>
+                      <w:r>
+                        <w:t xml:space="preserve">                ti,x-max = /bits/ 16 &lt;3913&gt;;</w:t>
+                      </w:r>
+                    </w:p>
+                    <w:p>
+                      <w:r>
+                        <w:t xml:space="preserve">                ti,y-max = /bits/ 16 &lt;3947&gt;;</w:t>
+                      </w:r>
+                    </w:p>
+                    <w:p>
+                      <w:r>
+                        <w:t xml:space="preserve">                ti,pressure-min = /bits/ 16 &lt;0&gt;;</w:t>
+                      </w:r>
+                    </w:p>
+                    <w:p>
+                      <w:r>
+                        <w:t xml:space="preserve">                ti,pressure-max = /bits/ 16 &lt;255&gt;;</w:t>
+                      </w:r>
+                    </w:p>
+                    <w:p>
+                      <w:r>
+                        <w:t xml:space="preserve">                ti,x-plate-ohms = /bits/ 16 &lt;180&gt;;</w:t>
+                      </w:r>
+                    </w:p>
+                    <w:p>
+                      <w:r>
+                        <w:t xml:space="preserve">                ti,debounce_max = /bits/ 16 &lt;15000&gt;;</w:t>
+                      </w:r>
+                    </w:p>
+                    <w:p>
+                      <w:r>
+                        <w:t xml:space="preserve">                ti,debounce_tol = /bits/ 16 &lt;65535&gt;;</w:t>
+                      </w:r>
+                    </w:p>
+                    <w:p>
+                      <w:r>
+                        <w:t xml:space="preserve">                ti,debounce_rep = /bits/ 16 &lt;100&gt;;</w:t>
+                      </w:r>
+                    </w:p>
+                    <w:p>
+                      <w:r>
+                        <w:t xml:space="preserve">                ti,vref-delay-usecs = /bits/ 16 &lt;450&gt;;</w:t>
+                      </w:r>
+                    </w:p>
+                    <w:p>
+                      <w:r>
+                        <w:t xml:space="preserve">                ti,keep_vref_on =  &lt;1&gt;;</w:t>
+                      </w:r>
+                    </w:p>
+                    <w:p>
+                      <w:r>
+                        <w:t xml:space="preserve">        };</w:t>
+                      </w:r>
+                    </w:p>
+                  </w:txbxContent>
+                </v:textbox>
+                <w10:wrap type="topAndBottom"/>
+              </v:shape>
+            </w:pict>
+          </mc:Fallback>
+        </mc:AlternateContent>
+      </w:r>
     </w:p>
     <w:sectPr>
       <w:headerReference w:type="default" r:id="rId31"/>
@@ -24994,7 +25459,7 @@
             <w:noProof/>
             <w:lang w:val="zh-CN"/>
           </w:rPr>
-          <w:t>25</w:t>
+          <w:t>26</w:t>
         </w:r>
         <w:r>
           <w:fldChar w:fldCharType="end"/>
@@ -25778,12 +26243,12 @@
     </w:lvl>
   </w:abstractNum>
   <w:abstractNum w:abstractNumId="8" w15:restartNumberingAfterBreak="0">
-    <w:nsid w:val="72E17862"/>
+    <w:nsid w:val="72376688"/>
     <w:multiLevelType w:val="hybridMultilevel"/>
-    <w:tmpl w:val="38E8A916"/>
-    <w:lvl w:ilvl="0" w:tplc="E48A0962">
+    <w:tmpl w:val="2E84EF96"/>
+    <w:lvl w:ilvl="0" w:tplc="6DFA98FA">
       <w:start w:val="1"/>
-      <w:numFmt w:val="upperLetter"/>
+      <w:numFmt w:val="decimal"/>
       <w:lvlText w:val="%1、"/>
       <w:lvlJc w:val="left"/>
       <w:pPr>
@@ -25867,6 +26332,95 @@
     </w:lvl>
   </w:abstractNum>
   <w:abstractNum w:abstractNumId="9" w15:restartNumberingAfterBreak="0">
+    <w:nsid w:val="72E17862"/>
+    <w:multiLevelType w:val="hybridMultilevel"/>
+    <w:tmpl w:val="38E8A916"/>
+    <w:lvl w:ilvl="0" w:tplc="E48A0962">
+      <w:start w:val="1"/>
+      <w:numFmt w:val="upperLetter"/>
+      <w:lvlText w:val="%1、"/>
+      <w:lvlJc w:val="left"/>
+      <w:pPr>
+        <w:ind w:left="360" w:hanging="360"/>
+      </w:pPr>
+      <w:rPr>
+        <w:rFonts w:hint="default"/>
+      </w:rPr>
+    </w:lvl>
+    <w:lvl w:ilvl="1" w:tplc="04090019" w:tentative="1">
+      <w:start w:val="1"/>
+      <w:numFmt w:val="lowerLetter"/>
+      <w:lvlText w:val="%2)"/>
+      <w:lvlJc w:val="left"/>
+      <w:pPr>
+        <w:ind w:left="840" w:hanging="420"/>
+      </w:pPr>
+    </w:lvl>
+    <w:lvl w:ilvl="2" w:tplc="0409001B" w:tentative="1">
+      <w:start w:val="1"/>
+      <w:numFmt w:val="lowerRoman"/>
+      <w:lvlText w:val="%3."/>
+      <w:lvlJc w:val="right"/>
+      <w:pPr>
+        <w:ind w:left="1260" w:hanging="420"/>
+      </w:pPr>
+    </w:lvl>
+    <w:lvl w:ilvl="3" w:tplc="0409000F" w:tentative="1">
+      <w:start w:val="1"/>
+      <w:numFmt w:val="decimal"/>
+      <w:lvlText w:val="%4."/>
+      <w:lvlJc w:val="left"/>
+      <w:pPr>
+        <w:ind w:left="1680" w:hanging="420"/>
+      </w:pPr>
+    </w:lvl>
+    <w:lvl w:ilvl="4" w:tplc="04090019" w:tentative="1">
+      <w:start w:val="1"/>
+      <w:numFmt w:val="lowerLetter"/>
+      <w:lvlText w:val="%5)"/>
+      <w:lvlJc w:val="left"/>
+      <w:pPr>
+        <w:ind w:left="2100" w:hanging="420"/>
+      </w:pPr>
+    </w:lvl>
+    <w:lvl w:ilvl="5" w:tplc="0409001B" w:tentative="1">
+      <w:start w:val="1"/>
+      <w:numFmt w:val="lowerRoman"/>
+      <w:lvlText w:val="%6."/>
+      <w:lvlJc w:val="right"/>
+      <w:pPr>
+        <w:ind w:left="2520" w:hanging="420"/>
+      </w:pPr>
+    </w:lvl>
+    <w:lvl w:ilvl="6" w:tplc="0409000F" w:tentative="1">
+      <w:start w:val="1"/>
+      <w:numFmt w:val="decimal"/>
+      <w:lvlText w:val="%7."/>
+      <w:lvlJc w:val="left"/>
+      <w:pPr>
+        <w:ind w:left="2940" w:hanging="420"/>
+      </w:pPr>
+    </w:lvl>
+    <w:lvl w:ilvl="7" w:tplc="04090019" w:tentative="1">
+      <w:start w:val="1"/>
+      <w:numFmt w:val="lowerLetter"/>
+      <w:lvlText w:val="%8)"/>
+      <w:lvlJc w:val="left"/>
+      <w:pPr>
+        <w:ind w:left="3360" w:hanging="420"/>
+      </w:pPr>
+    </w:lvl>
+    <w:lvl w:ilvl="8" w:tplc="0409001B" w:tentative="1">
+      <w:start w:val="1"/>
+      <w:numFmt w:val="lowerRoman"/>
+      <w:lvlText w:val="%9."/>
+      <w:lvlJc w:val="right"/>
+      <w:pPr>
+        <w:ind w:left="3780" w:hanging="420"/>
+      </w:pPr>
+    </w:lvl>
+  </w:abstractNum>
+  <w:abstractNum w:abstractNumId="10" w15:restartNumberingAfterBreak="0">
     <w:nsid w:val="7ACB21FD"/>
     <w:multiLevelType w:val="hybridMultilevel"/>
     <w:tmpl w:val="49CEBD00"/>
@@ -25983,13 +26537,13 @@
     <w:abstractNumId w:val="4"/>
   </w:num>
   <w:num w:numId="2">
-    <w:abstractNumId w:val="8"/>
+    <w:abstractNumId w:val="9"/>
   </w:num>
   <w:num w:numId="3">
     <w:abstractNumId w:val="5"/>
   </w:num>
   <w:num w:numId="4">
-    <w:abstractNumId w:val="9"/>
+    <w:abstractNumId w:val="10"/>
   </w:num>
   <w:num w:numId="5">
     <w:abstractNumId w:val="3"/>
@@ -26008,6 +26562,9 @@
   </w:num>
   <w:num w:numId="10">
     <w:abstractNumId w:val="2"/>
+  </w:num>
+  <w:num w:numId="11">
+    <w:abstractNumId w:val="8"/>
   </w:num>
 </w:numbering>
 </file>
@@ -27170,7 +27727,7 @@
 </file>
 
 <file path=customXml/itemProps2.xml><?xml version="1.0" encoding="utf-8"?>
-<ds:datastoreItem xmlns:ds="http://schemas.openxmlformats.org/officeDocument/2006/customXml" ds:itemID="{8FE641DA-B26C-468E-A4A7-A1A1DD8A1037}">
+<ds:datastoreItem xmlns:ds="http://schemas.openxmlformats.org/officeDocument/2006/customXml" ds:itemID="{ACA05C81-1301-4B6E-B6DB-37A05419A71F}">
   <ds:schemaRefs>
     <ds:schemaRef ds:uri="http://schemas.openxmlformats.org/officeDocument/2006/bibliography"/>
   </ds:schemaRefs>

</xml_diff>

<commit_message>
Support for touch screen
</commit_message>
<xml_diff>
--- a/OrangePi-Zero-Linux.docx
+++ b/OrangePi-Zero-Linux.docx
@@ -26,7 +26,7 @@
             <mc:AlternateContent>
               <mc:Choice Requires="wpg">
                 <w:drawing>
-                  <wp:anchor distT="0" distB="0" distL="114300" distR="114300" simplePos="0" relativeHeight="251652096" behindDoc="1" locked="0" layoutInCell="1" allowOverlap="1" wp14:anchorId="1BB06335" wp14:editId="58DAA82B">
+                  <wp:anchor distT="0" distB="0" distL="114300" distR="114300" simplePos="0" relativeHeight="251654144" behindDoc="1" locked="0" layoutInCell="1" allowOverlap="1" wp14:anchorId="1BB06335" wp14:editId="58DAA82B">
                     <wp:simplePos x="0" y="0"/>
                     <mc:AlternateContent>
                       <mc:Choice Requires="wp14">
@@ -3431,7 +3431,7 @@
               </mc:Choice>
               <mc:Fallback>
                 <w:pict>
-                  <v:group w14:anchorId="1BB06335" id="组 2" o:spid="_x0000_s1026" style="position:absolute;margin-left:0;margin-top:0;width:172.8pt;height:718.55pt;z-index:-251664384;mso-width-percent:330;mso-height-percent:950;mso-left-percent:40;mso-position-horizontal-relative:page;mso-position-vertical:center;mso-position-vertical-relative:page;mso-width-percent:330;mso-height-percent:950;mso-left-percent:40" coordsize="21945,91257" o:gfxdata="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">
+                  <v:group w14:anchorId="1BB06335" id="组 2" o:spid="_x0000_s1026" style="position:absolute;margin-left:0;margin-top:0;width:172.8pt;height:718.55pt;z-index:-251662336;mso-width-percent:330;mso-height-percent:950;mso-left-percent:40;mso-position-horizontal-relative:page;mso-position-vertical:center;mso-position-vertical-relative:page;mso-width-percent:330;mso-height-percent:950;mso-left-percent:40" coordsize="21945,91257" o:gfxdata="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">
                     <v:rect id="矩形 3" o:spid="_x0000_s1027" style="position:absolute;width:1945;height:91257;visibility:visible;mso-wrap-style:square;v-text-anchor:middle" o:gfxdata="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" fillcolor="#44546a [3215]" stroked="f" strokeweight="1pt"/>
                     <v:shapetype id="_x0000_t15" coordsize="21600,21600" o:spt="15" adj="16200" path="m@0,l,,,21600@0,21600,21600,10800xe">
                       <v:stroke joinstyle="miter"/>
@@ -3603,7 +3603,7 @@
             <mc:AlternateContent>
               <mc:Choice Requires="wps">
                 <w:drawing>
-                  <wp:anchor distT="0" distB="0" distL="114300" distR="114300" simplePos="0" relativeHeight="251654144" behindDoc="0" locked="0" layoutInCell="1" allowOverlap="1" wp14:anchorId="57725123" wp14:editId="579F8B8C">
+                  <wp:anchor distT="0" distB="0" distL="114300" distR="114300" simplePos="0" relativeHeight="251658240" behindDoc="0" locked="0" layoutInCell="1" allowOverlap="1" wp14:anchorId="57725123" wp14:editId="579F8B8C">
                     <wp:simplePos x="0" y="0"/>
                     <mc:AlternateContent>
                       <mc:Choice Requires="wp14">
@@ -3766,7 +3766,7 @@
                     <v:stroke joinstyle="miter"/>
                     <v:path gradientshapeok="t" o:connecttype="rect"/>
                   </v:shapetype>
-                  <v:shape id="文本框 32" o:spid="_x0000_s1055" type="#_x0000_t202" style="position:absolute;margin-left:0;margin-top:0;width:4in;height:28.8pt;z-index:251654144;visibility:visible;mso-wrap-style:square;mso-width-percent:450;mso-height-percent:0;mso-left-percent:420;mso-top-percent:880;mso-wrap-distance-left:9pt;mso-wrap-distance-top:0;mso-wrap-distance-right:9pt;mso-wrap-distance-bottom:0;mso-position-horizontal-relative:page;mso-position-vertical-relative:page;mso-width-percent:450;mso-height-percent:0;mso-left-percent:420;mso-top-percent:880;mso-width-relative:page;mso-height-relative:margin;v-text-anchor:bottom" o:gfxdata="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" filled="f" stroked="f" strokeweight=".5pt">
+                  <v:shape id="文本框 32" o:spid="_x0000_s1055" type="#_x0000_t202" style="position:absolute;margin-left:0;margin-top:0;width:4in;height:28.8pt;z-index:251658240;visibility:visible;mso-wrap-style:square;mso-width-percent:450;mso-height-percent:0;mso-left-percent:420;mso-top-percent:880;mso-wrap-distance-left:9pt;mso-wrap-distance-top:0;mso-wrap-distance-right:9pt;mso-wrap-distance-bottom:0;mso-position-horizontal-relative:page;mso-position-vertical-relative:page;mso-width-percent:450;mso-height-percent:0;mso-left-percent:420;mso-top-percent:880;mso-width-relative:page;mso-height-relative:margin;v-text-anchor:bottom" o:gfxdata="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" filled="f" stroked="f" strokeweight=".5pt">
                     <v:textbox style="mso-fit-shape-to-text:t" inset="0,0,0,0">
                       <w:txbxContent>
                         <w:p>
@@ -3860,7 +3860,7 @@
               <w:noProof/>
             </w:rPr>
             <w:drawing>
-              <wp:anchor distT="0" distB="0" distL="114300" distR="114300" simplePos="0" relativeHeight="251656192" behindDoc="1" locked="0" layoutInCell="1" allowOverlap="1">
+              <wp:anchor distT="0" distB="0" distL="114300" distR="114300" simplePos="0" relativeHeight="251659264" behindDoc="1" locked="0" layoutInCell="1" allowOverlap="1">
                 <wp:simplePos x="0" y="0"/>
                 <wp:positionH relativeFrom="column">
                   <wp:posOffset>1582420</wp:posOffset>
@@ -3937,7 +3937,7 @@
             <mc:AlternateContent>
               <mc:Choice Requires="wps">
                 <w:drawing>
-                  <wp:anchor distT="0" distB="0" distL="114300" distR="114300" simplePos="0" relativeHeight="251653120" behindDoc="0" locked="0" layoutInCell="1" allowOverlap="1" wp14:anchorId="3519592D" wp14:editId="287ED702">
+                  <wp:anchor distT="0" distB="0" distL="114300" distR="114300" simplePos="0" relativeHeight="251656192" behindDoc="0" locked="0" layoutInCell="1" allowOverlap="1" wp14:anchorId="3519592D" wp14:editId="287ED702">
                     <wp:simplePos x="0" y="0"/>
                     <wp:positionH relativeFrom="page">
                       <wp:posOffset>3038475</wp:posOffset>
@@ -4103,7 +4103,7 @@
               </mc:Choice>
               <mc:Fallback>
                 <w:pict>
-                  <v:shape w14:anchorId="3519592D" id="文本框 1" o:spid="_x0000_s1056" type="#_x0000_t202" style="position:absolute;margin-left:239.25pt;margin-top:147pt;width:277.8pt;height:84.2pt;z-index:251653120;visibility:visible;mso-wrap-style:square;mso-width-percent:0;mso-height-percent:0;mso-wrap-distance-left:9pt;mso-wrap-distance-top:0;mso-wrap-distance-right:9pt;mso-wrap-distance-bottom:0;mso-position-horizontal:absolute;mso-position-horizontal-relative:page;mso-position-vertical:absolute;mso-position-vertical-relative:page;mso-width-percent:0;mso-height-percent:0;mso-width-relative:page;mso-height-relative:margin;v-text-anchor:top" o:gfxdata="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" filled="f" stroked="f" strokeweight=".5pt">
+                  <v:shape w14:anchorId="3519592D" id="文本框 1" o:spid="_x0000_s1056" type="#_x0000_t202" style="position:absolute;margin-left:239.25pt;margin-top:147pt;width:277.8pt;height:84.2pt;z-index:251656192;visibility:visible;mso-wrap-style:square;mso-width-percent:0;mso-height-percent:0;mso-wrap-distance-left:9pt;mso-wrap-distance-top:0;mso-wrap-distance-right:9pt;mso-wrap-distance-bottom:0;mso-position-horizontal:absolute;mso-position-horizontal-relative:page;mso-position-vertical:absolute;mso-position-vertical-relative:page;mso-width-percent:0;mso-height-percent:0;mso-width-relative:page;mso-height-relative:margin;v-text-anchor:top" o:gfxdata="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" filled="f" stroked="f" strokeweight=".5pt">
                     <v:textbox style="mso-fit-shape-to-text:t" inset="0,0,0,0">
                       <w:txbxContent>
                         <w:p>
@@ -4296,7 +4296,7 @@
           <w:r>
             <w:fldChar w:fldCharType="separate"/>
           </w:r>
-          <w:hyperlink w:anchor="_Toc37768447" w:history="1">
+          <w:hyperlink w:anchor="_Toc38438555" w:history="1">
             <w:r>
               <w:rPr>
                 <w:rStyle w:val="a4"/>
@@ -4323,7 +4323,7 @@
                 <w:noProof/>
                 <w:webHidden/>
               </w:rPr>
-              <w:instrText xml:space="preserve"> PAGEREF _Toc37768447 \h </w:instrText>
+              <w:instrText xml:space="preserve"> PAGEREF _Toc38438555 \h </w:instrText>
             </w:r>
             <w:r>
               <w:rPr>
@@ -4367,7 +4367,7 @@
               <w:sz w:val="21"/>
             </w:rPr>
           </w:pPr>
-          <w:hyperlink w:anchor="_Toc37768448" w:history="1">
+          <w:hyperlink w:anchor="_Toc38438556" w:history="1">
             <w:r>
               <w:rPr>
                 <w:rStyle w:val="a4"/>
@@ -4394,7 +4394,7 @@
                 <w:noProof/>
                 <w:webHidden/>
               </w:rPr>
-              <w:instrText xml:space="preserve"> PAGEREF _Toc37768448 \h </w:instrText>
+              <w:instrText xml:space="preserve"> PAGEREF _Toc38438556 \h </w:instrText>
             </w:r>
             <w:r>
               <w:rPr>
@@ -4438,7 +4438,7 @@
               <w:sz w:val="21"/>
             </w:rPr>
           </w:pPr>
-          <w:hyperlink w:anchor="_Toc37768449" w:history="1">
+          <w:hyperlink w:anchor="_Toc38438557" w:history="1">
             <w:r>
               <w:rPr>
                 <w:rStyle w:val="a4"/>
@@ -4465,7 +4465,7 @@
                 <w:noProof/>
                 <w:webHidden/>
               </w:rPr>
-              <w:instrText xml:space="preserve"> PAGEREF _Toc37768449 \h </w:instrText>
+              <w:instrText xml:space="preserve"> PAGEREF _Toc38438557 \h </w:instrText>
             </w:r>
             <w:r>
               <w:rPr>
@@ -4509,7 +4509,7 @@
               <w:sz w:val="21"/>
             </w:rPr>
           </w:pPr>
-          <w:hyperlink w:anchor="_Toc37768450" w:history="1">
+          <w:hyperlink w:anchor="_Toc38438558" w:history="1">
             <w:r>
               <w:rPr>
                 <w:rStyle w:val="a4"/>
@@ -4536,7 +4536,7 @@
                 <w:noProof/>
                 <w:webHidden/>
               </w:rPr>
-              <w:instrText xml:space="preserve"> PAGEREF _Toc37768450 \h </w:instrText>
+              <w:instrText xml:space="preserve"> PAGEREF _Toc38438558 \h </w:instrText>
             </w:r>
             <w:r>
               <w:rPr>
@@ -4580,7 +4580,7 @@
               <w:sz w:val="21"/>
             </w:rPr>
           </w:pPr>
-          <w:hyperlink w:anchor="_Toc37768451" w:history="1">
+          <w:hyperlink w:anchor="_Toc38438559" w:history="1">
             <w:r>
               <w:rPr>
                 <w:rStyle w:val="a4"/>
@@ -4607,7 +4607,7 @@
                 <w:noProof/>
                 <w:webHidden/>
               </w:rPr>
-              <w:instrText xml:space="preserve"> PAGEREF _Toc37768451 \h </w:instrText>
+              <w:instrText xml:space="preserve"> PAGEREF _Toc38438559 \h </w:instrText>
             </w:r>
             <w:r>
               <w:rPr>
@@ -4651,7 +4651,7 @@
               <w:sz w:val="21"/>
             </w:rPr>
           </w:pPr>
-          <w:hyperlink w:anchor="_Toc37768452" w:history="1">
+          <w:hyperlink w:anchor="_Toc38438560" w:history="1">
             <w:r>
               <w:rPr>
                 <w:rStyle w:val="a4"/>
@@ -4678,7 +4678,7 @@
                 <w:noProof/>
                 <w:webHidden/>
               </w:rPr>
-              <w:instrText xml:space="preserve"> PAGEREF _Toc37768452 \h </w:instrText>
+              <w:instrText xml:space="preserve"> PAGEREF _Toc38438560 \h </w:instrText>
             </w:r>
             <w:r>
               <w:rPr>
@@ -4722,7 +4722,7 @@
               <w:sz w:val="21"/>
             </w:rPr>
           </w:pPr>
-          <w:hyperlink w:anchor="_Toc37768453" w:history="1">
+          <w:hyperlink w:anchor="_Toc38438561" w:history="1">
             <w:r>
               <w:rPr>
                 <w:rStyle w:val="a4"/>
@@ -4749,7 +4749,7 @@
                 <w:noProof/>
                 <w:webHidden/>
               </w:rPr>
-              <w:instrText xml:space="preserve"> PAGEREF _Toc37768453 \h </w:instrText>
+              <w:instrText xml:space="preserve"> PAGEREF _Toc38438561 \h </w:instrText>
             </w:r>
             <w:r>
               <w:rPr>
@@ -4793,7 +4793,7 @@
               <w:sz w:val="21"/>
             </w:rPr>
           </w:pPr>
-          <w:hyperlink w:anchor="_Toc37768454" w:history="1">
+          <w:hyperlink w:anchor="_Toc38438562" w:history="1">
             <w:r>
               <w:rPr>
                 <w:rStyle w:val="a4"/>
@@ -4820,7 +4820,7 @@
                 <w:noProof/>
                 <w:webHidden/>
               </w:rPr>
-              <w:instrText xml:space="preserve"> PAGEREF _Toc37768454 \h </w:instrText>
+              <w:instrText xml:space="preserve"> PAGEREF _Toc38438562 \h </w:instrText>
             </w:r>
             <w:r>
               <w:rPr>
@@ -4864,7 +4864,7 @@
               <w:sz w:val="21"/>
             </w:rPr>
           </w:pPr>
-          <w:hyperlink w:anchor="_Toc37768455" w:history="1">
+          <w:hyperlink w:anchor="_Toc38438563" w:history="1">
             <w:r>
               <w:rPr>
                 <w:rStyle w:val="a4"/>
@@ -4891,7 +4891,7 @@
                 <w:noProof/>
                 <w:webHidden/>
               </w:rPr>
-              <w:instrText xml:space="preserve"> PAGEREF _Toc37768455 \h </w:instrText>
+              <w:instrText xml:space="preserve"> PAGEREF _Toc38438563 \h </w:instrText>
             </w:r>
             <w:r>
               <w:rPr>
@@ -4935,7 +4935,7 @@
               <w:sz w:val="21"/>
             </w:rPr>
           </w:pPr>
-          <w:hyperlink w:anchor="_Toc37768456" w:history="1">
+          <w:hyperlink w:anchor="_Toc38438564" w:history="1">
             <w:r>
               <w:rPr>
                 <w:rStyle w:val="a4"/>
@@ -4962,7 +4962,7 @@
                 <w:noProof/>
                 <w:webHidden/>
               </w:rPr>
-              <w:instrText xml:space="preserve"> PAGEREF _Toc37768456 \h </w:instrText>
+              <w:instrText xml:space="preserve"> PAGEREF _Toc38438564 \h </w:instrText>
             </w:r>
             <w:r>
               <w:rPr>
@@ -5006,7 +5006,7 @@
               <w:sz w:val="21"/>
             </w:rPr>
           </w:pPr>
-          <w:hyperlink w:anchor="_Toc37768457" w:history="1">
+          <w:hyperlink w:anchor="_Toc38438565" w:history="1">
             <w:r>
               <w:rPr>
                 <w:rStyle w:val="a4"/>
@@ -5033,7 +5033,7 @@
                 <w:noProof/>
                 <w:webHidden/>
               </w:rPr>
-              <w:instrText xml:space="preserve"> PAGEREF _Toc37768457 \h </w:instrText>
+              <w:instrText xml:space="preserve"> PAGEREF _Toc38438565 \h </w:instrText>
             </w:r>
             <w:r>
               <w:rPr>
@@ -5077,7 +5077,7 @@
               <w:sz w:val="21"/>
             </w:rPr>
           </w:pPr>
-          <w:hyperlink w:anchor="_Toc37768458" w:history="1">
+          <w:hyperlink w:anchor="_Toc38438566" w:history="1">
             <w:r>
               <w:rPr>
                 <w:rStyle w:val="a4"/>
@@ -5104,7 +5104,7 @@
                 <w:noProof/>
                 <w:webHidden/>
               </w:rPr>
-              <w:instrText xml:space="preserve"> PAGEREF _Toc37768458 \h </w:instrText>
+              <w:instrText xml:space="preserve"> PAGEREF _Toc38438566 \h </w:instrText>
             </w:r>
             <w:r>
               <w:rPr>
@@ -5148,7 +5148,7 @@
               <w:sz w:val="21"/>
             </w:rPr>
           </w:pPr>
-          <w:hyperlink w:anchor="_Toc37768459" w:history="1">
+          <w:hyperlink w:anchor="_Toc38438567" w:history="1">
             <w:r>
               <w:rPr>
                 <w:rStyle w:val="a4"/>
@@ -5175,7 +5175,7 @@
                 <w:noProof/>
                 <w:webHidden/>
               </w:rPr>
-              <w:instrText xml:space="preserve"> PAGEREF _Toc37768459 \h </w:instrText>
+              <w:instrText xml:space="preserve"> PAGEREF _Toc38438567 \h </w:instrText>
             </w:r>
             <w:r>
               <w:rPr>
@@ -5219,7 +5219,7 @@
               <w:sz w:val="21"/>
             </w:rPr>
           </w:pPr>
-          <w:hyperlink w:anchor="_Toc37768460" w:history="1">
+          <w:hyperlink w:anchor="_Toc38438568" w:history="1">
             <w:r>
               <w:rPr>
                 <w:rStyle w:val="a4"/>
@@ -5246,7 +5246,7 @@
                 <w:noProof/>
                 <w:webHidden/>
               </w:rPr>
-              <w:instrText xml:space="preserve"> PAGEREF _Toc37768460 \h </w:instrText>
+              <w:instrText xml:space="preserve"> PAGEREF _Toc38438568 \h </w:instrText>
             </w:r>
             <w:r>
               <w:rPr>
@@ -5290,7 +5290,7 @@
               <w:sz w:val="21"/>
             </w:rPr>
           </w:pPr>
-          <w:hyperlink w:anchor="_Toc37768461" w:history="1">
+          <w:hyperlink w:anchor="_Toc38438569" w:history="1">
             <w:r>
               <w:rPr>
                 <w:rStyle w:val="a4"/>
@@ -5317,7 +5317,7 @@
                 <w:noProof/>
                 <w:webHidden/>
               </w:rPr>
-              <w:instrText xml:space="preserve"> PAGEREF _Toc37768461 \h </w:instrText>
+              <w:instrText xml:space="preserve"> PAGEREF _Toc38438569 \h </w:instrText>
             </w:r>
             <w:r>
               <w:rPr>
@@ -5361,7 +5361,7 @@
               <w:sz w:val="21"/>
             </w:rPr>
           </w:pPr>
-          <w:hyperlink w:anchor="_Toc37768462" w:history="1">
+          <w:hyperlink w:anchor="_Toc38438570" w:history="1">
             <w:r>
               <w:rPr>
                 <w:rStyle w:val="a4"/>
@@ -5388,7 +5388,7 @@
                 <w:noProof/>
                 <w:webHidden/>
               </w:rPr>
-              <w:instrText xml:space="preserve"> PAGEREF _Toc37768462 \h </w:instrText>
+              <w:instrText xml:space="preserve"> PAGEREF _Toc38438570 \h </w:instrText>
             </w:r>
             <w:r>
               <w:rPr>
@@ -5432,7 +5432,7 @@
               <w:sz w:val="21"/>
             </w:rPr>
           </w:pPr>
-          <w:hyperlink w:anchor="_Toc37768463" w:history="1">
+          <w:hyperlink w:anchor="_Toc38438571" w:history="1">
             <w:r>
               <w:rPr>
                 <w:rStyle w:val="a4"/>
@@ -5459,7 +5459,7 @@
                 <w:noProof/>
                 <w:webHidden/>
               </w:rPr>
-              <w:instrText xml:space="preserve"> PAGEREF _Toc37768463 \h </w:instrText>
+              <w:instrText xml:space="preserve"> PAGEREF _Toc38438571 \h </w:instrText>
             </w:r>
             <w:r>
               <w:rPr>
@@ -5503,7 +5503,7 @@
               <w:sz w:val="21"/>
             </w:rPr>
           </w:pPr>
-          <w:hyperlink w:anchor="_Toc37768464" w:history="1">
+          <w:hyperlink w:anchor="_Toc38438572" w:history="1">
             <w:r>
               <w:rPr>
                 <w:rStyle w:val="a4"/>
@@ -5530,7 +5530,7 @@
                 <w:noProof/>
                 <w:webHidden/>
               </w:rPr>
-              <w:instrText xml:space="preserve"> PAGEREF _Toc37768464 \h </w:instrText>
+              <w:instrText xml:space="preserve"> PAGEREF _Toc38438572 \h </w:instrText>
             </w:r>
             <w:r>
               <w:rPr>
@@ -5574,7 +5574,7 @@
               <w:sz w:val="21"/>
             </w:rPr>
           </w:pPr>
-          <w:hyperlink w:anchor="_Toc37768465" w:history="1">
+          <w:hyperlink w:anchor="_Toc38438573" w:history="1">
             <w:r>
               <w:rPr>
                 <w:rStyle w:val="a4"/>
@@ -5601,7 +5601,7 @@
                 <w:noProof/>
                 <w:webHidden/>
               </w:rPr>
-              <w:instrText xml:space="preserve"> PAGEREF _Toc37768465 \h </w:instrText>
+              <w:instrText xml:space="preserve"> PAGEREF _Toc38438573 \h </w:instrText>
             </w:r>
             <w:r>
               <w:rPr>
@@ -5645,7 +5645,7 @@
               <w:sz w:val="21"/>
             </w:rPr>
           </w:pPr>
-          <w:hyperlink w:anchor="_Toc37768466" w:history="1">
+          <w:hyperlink w:anchor="_Toc38438574" w:history="1">
             <w:r>
               <w:rPr>
                 <w:rStyle w:val="a4"/>
@@ -5672,7 +5672,7 @@
                 <w:noProof/>
                 <w:webHidden/>
               </w:rPr>
-              <w:instrText xml:space="preserve"> PAGEREF _Toc37768466 \h </w:instrText>
+              <w:instrText xml:space="preserve"> PAGEREF _Toc38438574 \h </w:instrText>
             </w:r>
             <w:r>
               <w:rPr>
@@ -5716,7 +5716,7 @@
               <w:sz w:val="21"/>
             </w:rPr>
           </w:pPr>
-          <w:hyperlink w:anchor="_Toc37768467" w:history="1">
+          <w:hyperlink w:anchor="_Toc38438575" w:history="1">
             <w:r>
               <w:rPr>
                 <w:rStyle w:val="a4"/>
@@ -5743,7 +5743,7 @@
                 <w:noProof/>
                 <w:webHidden/>
               </w:rPr>
-              <w:instrText xml:space="preserve"> PAGEREF _Toc37768467 \h </w:instrText>
+              <w:instrText xml:space="preserve"> PAGEREF _Toc38438575 \h </w:instrText>
             </w:r>
             <w:r>
               <w:rPr>
@@ -5787,7 +5787,7 @@
               <w:sz w:val="21"/>
             </w:rPr>
           </w:pPr>
-          <w:hyperlink w:anchor="_Toc37768468" w:history="1">
+          <w:hyperlink w:anchor="_Toc38438576" w:history="1">
             <w:r>
               <w:rPr>
                 <w:rStyle w:val="a4"/>
@@ -5814,7 +5814,7 @@
                 <w:noProof/>
                 <w:webHidden/>
               </w:rPr>
-              <w:instrText xml:space="preserve"> PAGEREF _Toc37768468 \h </w:instrText>
+              <w:instrText xml:space="preserve"> PAGEREF _Toc38438576 \h </w:instrText>
             </w:r>
             <w:r>
               <w:rPr>
@@ -5858,7 +5858,7 @@
               <w:sz w:val="21"/>
             </w:rPr>
           </w:pPr>
-          <w:hyperlink w:anchor="_Toc37768469" w:history="1">
+          <w:hyperlink w:anchor="_Toc38438577" w:history="1">
             <w:r>
               <w:rPr>
                 <w:rStyle w:val="a4"/>
@@ -5885,7 +5885,7 @@
                 <w:noProof/>
                 <w:webHidden/>
               </w:rPr>
-              <w:instrText xml:space="preserve"> PAGEREF _Toc37768469 \h </w:instrText>
+              <w:instrText xml:space="preserve"> PAGEREF _Toc38438577 \h </w:instrText>
             </w:r>
             <w:r>
               <w:rPr>
@@ -5929,7 +5929,7 @@
               <w:sz w:val="21"/>
             </w:rPr>
           </w:pPr>
-          <w:hyperlink w:anchor="_Toc37768470" w:history="1">
+          <w:hyperlink w:anchor="_Toc38438578" w:history="1">
             <w:r>
               <w:rPr>
                 <w:rStyle w:val="a4"/>
@@ -5956,7 +5956,7 @@
                 <w:noProof/>
                 <w:webHidden/>
               </w:rPr>
-              <w:instrText xml:space="preserve"> PAGEREF _Toc37768470 \h </w:instrText>
+              <w:instrText xml:space="preserve"> PAGEREF _Toc38438578 \h </w:instrText>
             </w:r>
             <w:r>
               <w:rPr>
@@ -6000,7 +6000,7 @@
               <w:sz w:val="21"/>
             </w:rPr>
           </w:pPr>
-          <w:hyperlink w:anchor="_Toc37768471" w:history="1">
+          <w:hyperlink w:anchor="_Toc38438579" w:history="1">
             <w:r>
               <w:rPr>
                 <w:rStyle w:val="a4"/>
@@ -6027,7 +6027,7 @@
                 <w:noProof/>
                 <w:webHidden/>
               </w:rPr>
-              <w:instrText xml:space="preserve"> PAGEREF _Toc37768471 \h </w:instrText>
+              <w:instrText xml:space="preserve"> PAGEREF _Toc38438579 \h </w:instrText>
             </w:r>
             <w:r>
               <w:rPr>
@@ -6071,7 +6071,7 @@
               <w:sz w:val="21"/>
             </w:rPr>
           </w:pPr>
-          <w:hyperlink w:anchor="_Toc37768472" w:history="1">
+          <w:hyperlink w:anchor="_Toc38438580" w:history="1">
             <w:r>
               <w:rPr>
                 <w:rStyle w:val="a4"/>
@@ -6098,7 +6098,7 @@
                 <w:noProof/>
                 <w:webHidden/>
               </w:rPr>
-              <w:instrText xml:space="preserve"> PAGEREF _Toc37768472 \h </w:instrText>
+              <w:instrText xml:space="preserve"> PAGEREF _Toc38438580 \h </w:instrText>
             </w:r>
             <w:r>
               <w:rPr>
@@ -6142,7 +6142,7 @@
               <w:sz w:val="21"/>
             </w:rPr>
           </w:pPr>
-          <w:hyperlink w:anchor="_Toc37768473" w:history="1">
+          <w:hyperlink w:anchor="_Toc38438581" w:history="1">
             <w:r>
               <w:rPr>
                 <w:rStyle w:val="a4"/>
@@ -6169,7 +6169,7 @@
                 <w:noProof/>
                 <w:webHidden/>
               </w:rPr>
-              <w:instrText xml:space="preserve"> PAGEREF _Toc37768473 \h </w:instrText>
+              <w:instrText xml:space="preserve"> PAGEREF _Toc38438581 \h </w:instrText>
             </w:r>
             <w:r>
               <w:rPr>
@@ -6213,7 +6213,7 @@
               <w:sz w:val="21"/>
             </w:rPr>
           </w:pPr>
-          <w:hyperlink w:anchor="_Toc37768474" w:history="1">
+          <w:hyperlink w:anchor="_Toc38438582" w:history="1">
             <w:r>
               <w:rPr>
                 <w:rStyle w:val="a4"/>
@@ -6240,7 +6240,7 @@
                 <w:noProof/>
                 <w:webHidden/>
               </w:rPr>
-              <w:instrText xml:space="preserve"> PAGEREF _Toc37768474 \h </w:instrText>
+              <w:instrText xml:space="preserve"> PAGEREF _Toc38438582 \h </w:instrText>
             </w:r>
             <w:r>
               <w:rPr>
@@ -6284,7 +6284,7 @@
               <w:sz w:val="21"/>
             </w:rPr>
           </w:pPr>
-          <w:hyperlink w:anchor="_Toc37768475" w:history="1">
+          <w:hyperlink w:anchor="_Toc38438583" w:history="1">
             <w:r>
               <w:rPr>
                 <w:rStyle w:val="a4"/>
@@ -6311,7 +6311,7 @@
                 <w:noProof/>
                 <w:webHidden/>
               </w:rPr>
-              <w:instrText xml:space="preserve"> PAGEREF _Toc37768475 \h </w:instrText>
+              <w:instrText xml:space="preserve"> PAGEREF _Toc38438583 \h </w:instrText>
             </w:r>
             <w:r>
               <w:rPr>
@@ -6355,7 +6355,7 @@
               <w:sz w:val="21"/>
             </w:rPr>
           </w:pPr>
-          <w:hyperlink w:anchor="_Toc37768476" w:history="1">
+          <w:hyperlink w:anchor="_Toc38438584" w:history="1">
             <w:r>
               <w:rPr>
                 <w:rStyle w:val="a4"/>
@@ -6382,7 +6382,7 @@
                 <w:noProof/>
                 <w:webHidden/>
               </w:rPr>
-              <w:instrText xml:space="preserve"> PAGEREF _Toc37768476 \h </w:instrText>
+              <w:instrText xml:space="preserve"> PAGEREF _Toc38438584 \h </w:instrText>
             </w:r>
             <w:r>
               <w:rPr>
@@ -6426,7 +6426,7 @@
               <w:sz w:val="21"/>
             </w:rPr>
           </w:pPr>
-          <w:hyperlink w:anchor="_Toc37768477" w:history="1">
+          <w:hyperlink w:anchor="_Toc38438585" w:history="1">
             <w:r>
               <w:rPr>
                 <w:rStyle w:val="a4"/>
@@ -6453,7 +6453,7 @@
                 <w:noProof/>
                 <w:webHidden/>
               </w:rPr>
-              <w:instrText xml:space="preserve"> PAGEREF _Toc37768477 \h </w:instrText>
+              <w:instrText xml:space="preserve"> PAGEREF _Toc38438585 \h </w:instrText>
             </w:r>
             <w:r>
               <w:rPr>
@@ -6497,7 +6497,7 @@
               <w:sz w:val="21"/>
             </w:rPr>
           </w:pPr>
-          <w:hyperlink w:anchor="_Toc37768478" w:history="1">
+          <w:hyperlink w:anchor="_Toc38438586" w:history="1">
             <w:r>
               <w:rPr>
                 <w:rStyle w:val="a4"/>
@@ -6524,7 +6524,7 @@
                 <w:noProof/>
                 <w:webHidden/>
               </w:rPr>
-              <w:instrText xml:space="preserve"> PAGEREF _Toc37768478 \h </w:instrText>
+              <w:instrText xml:space="preserve"> PAGEREF _Toc38438586 \h </w:instrText>
             </w:r>
             <w:r>
               <w:rPr>
@@ -6568,7 +6568,7 @@
               <w:sz w:val="21"/>
             </w:rPr>
           </w:pPr>
-          <w:hyperlink w:anchor="_Toc37768479" w:history="1">
+          <w:hyperlink w:anchor="_Toc38438587" w:history="1">
             <w:r>
               <w:rPr>
                 <w:rStyle w:val="a4"/>
@@ -6595,7 +6595,7 @@
                 <w:noProof/>
                 <w:webHidden/>
               </w:rPr>
-              <w:instrText xml:space="preserve"> PAGEREF _Toc37768479 \h </w:instrText>
+              <w:instrText xml:space="preserve"> PAGEREF _Toc38438587 \h </w:instrText>
             </w:r>
             <w:r>
               <w:rPr>
@@ -6639,7 +6639,7 @@
               <w:sz w:val="21"/>
             </w:rPr>
           </w:pPr>
-          <w:hyperlink w:anchor="_Toc37768480" w:history="1">
+          <w:hyperlink w:anchor="_Toc38438588" w:history="1">
             <w:r>
               <w:rPr>
                 <w:rStyle w:val="a4"/>
@@ -6666,7 +6666,7 @@
                 <w:noProof/>
                 <w:webHidden/>
               </w:rPr>
-              <w:instrText xml:space="preserve"> PAGEREF _Toc37768480 \h </w:instrText>
+              <w:instrText xml:space="preserve"> PAGEREF _Toc38438588 \h </w:instrText>
             </w:r>
             <w:r>
               <w:rPr>
@@ -6710,7 +6710,7 @@
               <w:sz w:val="21"/>
             </w:rPr>
           </w:pPr>
-          <w:hyperlink w:anchor="_Toc37768481" w:history="1">
+          <w:hyperlink w:anchor="_Toc38438589" w:history="1">
             <w:r>
               <w:rPr>
                 <w:rStyle w:val="a4"/>
@@ -6737,7 +6737,7 @@
                 <w:noProof/>
                 <w:webHidden/>
               </w:rPr>
-              <w:instrText xml:space="preserve"> PAGEREF _Toc37768481 \h </w:instrText>
+              <w:instrText xml:space="preserve"> PAGEREF _Toc38438589 \h </w:instrText>
             </w:r>
             <w:r>
               <w:rPr>
@@ -6781,7 +6781,7 @@
               <w:sz w:val="21"/>
             </w:rPr>
           </w:pPr>
-          <w:hyperlink w:anchor="_Toc37768482" w:history="1">
+          <w:hyperlink w:anchor="_Toc38438590" w:history="1">
             <w:r>
               <w:rPr>
                 <w:rStyle w:val="a4"/>
@@ -6808,7 +6808,7 @@
                 <w:noProof/>
                 <w:webHidden/>
               </w:rPr>
-              <w:instrText xml:space="preserve"> PAGEREF _Toc37768482 \h </w:instrText>
+              <w:instrText xml:space="preserve"> PAGEREF _Toc38438590 \h </w:instrText>
             </w:r>
             <w:r>
               <w:rPr>
@@ -6852,7 +6852,7 @@
               <w:sz w:val="21"/>
             </w:rPr>
           </w:pPr>
-          <w:hyperlink w:anchor="_Toc37768483" w:history="1">
+          <w:hyperlink w:anchor="_Toc38438591" w:history="1">
             <w:r>
               <w:rPr>
                 <w:rStyle w:val="a4"/>
@@ -6879,7 +6879,7 @@
                 <w:noProof/>
                 <w:webHidden/>
               </w:rPr>
-              <w:instrText xml:space="preserve"> PAGEREF _Toc37768483 \h </w:instrText>
+              <w:instrText xml:space="preserve"> PAGEREF _Toc38438591 \h </w:instrText>
             </w:r>
             <w:r>
               <w:rPr>
@@ -6923,7 +6923,7 @@
               <w:sz w:val="21"/>
             </w:rPr>
           </w:pPr>
-          <w:hyperlink w:anchor="_Toc37768484" w:history="1">
+          <w:hyperlink w:anchor="_Toc38438592" w:history="1">
             <w:r>
               <w:rPr>
                 <w:rStyle w:val="a4"/>
@@ -6950,7 +6950,7 @@
                 <w:noProof/>
                 <w:webHidden/>
               </w:rPr>
-              <w:instrText xml:space="preserve"> PAGEREF _Toc37768484 \h </w:instrText>
+              <w:instrText xml:space="preserve"> PAGEREF _Toc38438592 \h </w:instrText>
             </w:r>
             <w:r>
               <w:rPr>
@@ -6994,7 +6994,7 @@
               <w:sz w:val="21"/>
             </w:rPr>
           </w:pPr>
-          <w:hyperlink w:anchor="_Toc37768485" w:history="1">
+          <w:hyperlink w:anchor="_Toc38438593" w:history="1">
             <w:r>
               <w:rPr>
                 <w:rStyle w:val="a4"/>
@@ -7021,7 +7021,7 @@
                 <w:noProof/>
                 <w:webHidden/>
               </w:rPr>
-              <w:instrText xml:space="preserve"> PAGEREF _Toc37768485 \h </w:instrText>
+              <w:instrText xml:space="preserve"> PAGEREF _Toc38438593 \h </w:instrText>
             </w:r>
             <w:r>
               <w:rPr>
@@ -7065,7 +7065,7 @@
               <w:sz w:val="21"/>
             </w:rPr>
           </w:pPr>
-          <w:hyperlink w:anchor="_Toc37768486" w:history="1">
+          <w:hyperlink w:anchor="_Toc38438594" w:history="1">
             <w:r>
               <w:rPr>
                 <w:rStyle w:val="a4"/>
@@ -7092,7 +7092,7 @@
                 <w:noProof/>
                 <w:webHidden/>
               </w:rPr>
-              <w:instrText xml:space="preserve"> PAGEREF _Toc37768486 \h </w:instrText>
+              <w:instrText xml:space="preserve"> PAGEREF _Toc38438594 \h </w:instrText>
             </w:r>
             <w:r>
               <w:rPr>
@@ -7136,7 +7136,7 @@
               <w:sz w:val="21"/>
             </w:rPr>
           </w:pPr>
-          <w:hyperlink w:anchor="_Toc37768487" w:history="1">
+          <w:hyperlink w:anchor="_Toc38438595" w:history="1">
             <w:r>
               <w:rPr>
                 <w:rStyle w:val="a4"/>
@@ -7163,7 +7163,7 @@
                 <w:noProof/>
                 <w:webHidden/>
               </w:rPr>
-              <w:instrText xml:space="preserve"> PAGEREF _Toc37768487 \h </w:instrText>
+              <w:instrText xml:space="preserve"> PAGEREF _Toc38438595 \h </w:instrText>
             </w:r>
             <w:r>
               <w:rPr>
@@ -7207,7 +7207,7 @@
               <w:sz w:val="21"/>
             </w:rPr>
           </w:pPr>
-          <w:hyperlink w:anchor="_Toc37768488" w:history="1">
+          <w:hyperlink w:anchor="_Toc38438596" w:history="1">
             <w:r>
               <w:rPr>
                 <w:rStyle w:val="a4"/>
@@ -7234,7 +7234,7 @@
                 <w:noProof/>
                 <w:webHidden/>
               </w:rPr>
-              <w:instrText xml:space="preserve"> PAGEREF _Toc37768488 \h </w:instrText>
+              <w:instrText xml:space="preserve"> PAGEREF _Toc38438596 \h </w:instrText>
             </w:r>
             <w:r>
               <w:rPr>
@@ -7278,7 +7278,7 @@
               <w:sz w:val="21"/>
             </w:rPr>
           </w:pPr>
-          <w:hyperlink w:anchor="_Toc37768489" w:history="1">
+          <w:hyperlink w:anchor="_Toc38438597" w:history="1">
             <w:r>
               <w:rPr>
                 <w:rStyle w:val="a4"/>
@@ -7305,7 +7305,7 @@
                 <w:noProof/>
                 <w:webHidden/>
               </w:rPr>
-              <w:instrText xml:space="preserve"> PAGEREF _Toc37768489 \h </w:instrText>
+              <w:instrText xml:space="preserve"> PAGEREF _Toc38438597 \h </w:instrText>
             </w:r>
             <w:r>
               <w:rPr>
@@ -7349,7 +7349,7 @@
               <w:sz w:val="21"/>
             </w:rPr>
           </w:pPr>
-          <w:hyperlink w:anchor="_Toc37768490" w:history="1">
+          <w:hyperlink w:anchor="_Toc38438598" w:history="1">
             <w:r>
               <w:rPr>
                 <w:rStyle w:val="a4"/>
@@ -7376,7 +7376,7 @@
                 <w:noProof/>
                 <w:webHidden/>
               </w:rPr>
-              <w:instrText xml:space="preserve"> PAGEREF _Toc37768490 \h </w:instrText>
+              <w:instrText xml:space="preserve"> PAGEREF _Toc38438598 \h </w:instrText>
             </w:r>
             <w:r>
               <w:rPr>
@@ -7420,7 +7420,7 @@
               <w:sz w:val="21"/>
             </w:rPr>
           </w:pPr>
-          <w:hyperlink w:anchor="_Toc37768491" w:history="1">
+          <w:hyperlink w:anchor="_Toc38438599" w:history="1">
             <w:r>
               <w:rPr>
                 <w:rStyle w:val="a4"/>
@@ -7447,7 +7447,7 @@
                 <w:noProof/>
                 <w:webHidden/>
               </w:rPr>
-              <w:instrText xml:space="preserve"> PAGEREF _Toc37768491 \h </w:instrText>
+              <w:instrText xml:space="preserve"> PAGEREF _Toc38438599 \h </w:instrText>
             </w:r>
             <w:r>
               <w:rPr>
@@ -7491,7 +7491,7 @@
               <w:sz w:val="21"/>
             </w:rPr>
           </w:pPr>
-          <w:hyperlink w:anchor="_Toc37768492" w:history="1">
+          <w:hyperlink w:anchor="_Toc38438600" w:history="1">
             <w:r>
               <w:rPr>
                 <w:rStyle w:val="a4"/>
@@ -7518,7 +7518,7 @@
                 <w:noProof/>
                 <w:webHidden/>
               </w:rPr>
-              <w:instrText xml:space="preserve"> PAGEREF _Toc37768492 \h </w:instrText>
+              <w:instrText xml:space="preserve"> PAGEREF _Toc38438600 \h </w:instrText>
             </w:r>
             <w:r>
               <w:rPr>
@@ -7562,7 +7562,7 @@
               <w:sz w:val="21"/>
             </w:rPr>
           </w:pPr>
-          <w:hyperlink w:anchor="_Toc37768493" w:history="1">
+          <w:hyperlink w:anchor="_Toc38438601" w:history="1">
             <w:r>
               <w:rPr>
                 <w:rStyle w:val="a4"/>
@@ -7589,7 +7589,7 @@
                 <w:noProof/>
                 <w:webHidden/>
               </w:rPr>
-              <w:instrText xml:space="preserve"> PAGEREF _Toc37768493 \h </w:instrText>
+              <w:instrText xml:space="preserve"> PAGEREF _Toc38438601 \h </w:instrText>
             </w:r>
             <w:r>
               <w:rPr>
@@ -7633,7 +7633,7 @@
               <w:sz w:val="21"/>
             </w:rPr>
           </w:pPr>
-          <w:hyperlink w:anchor="_Toc37768494" w:history="1">
+          <w:hyperlink w:anchor="_Toc38438602" w:history="1">
             <w:r>
               <w:rPr>
                 <w:rStyle w:val="a4"/>
@@ -7660,7 +7660,7 @@
                 <w:noProof/>
                 <w:webHidden/>
               </w:rPr>
-              <w:instrText xml:space="preserve"> PAGEREF _Toc37768494 \h </w:instrText>
+              <w:instrText xml:space="preserve"> PAGEREF _Toc38438602 \h </w:instrText>
             </w:r>
             <w:r>
               <w:rPr>
@@ -7704,7 +7704,7 @@
               <w:sz w:val="21"/>
             </w:rPr>
           </w:pPr>
-          <w:hyperlink w:anchor="_Toc37768495" w:history="1">
+          <w:hyperlink w:anchor="_Toc38438603" w:history="1">
             <w:r>
               <w:rPr>
                 <w:rStyle w:val="a4"/>
@@ -7731,7 +7731,7 @@
                 <w:noProof/>
                 <w:webHidden/>
               </w:rPr>
-              <w:instrText xml:space="preserve"> PAGEREF _Toc37768495 \h </w:instrText>
+              <w:instrText xml:space="preserve"> PAGEREF _Toc38438603 \h </w:instrText>
             </w:r>
             <w:r>
               <w:rPr>
@@ -7775,7 +7775,7 @@
               <w:sz w:val="21"/>
             </w:rPr>
           </w:pPr>
-          <w:hyperlink w:anchor="_Toc37768496" w:history="1">
+          <w:hyperlink w:anchor="_Toc38438604" w:history="1">
             <w:r>
               <w:rPr>
                 <w:rStyle w:val="a4"/>
@@ -7802,7 +7802,7 @@
                 <w:noProof/>
                 <w:webHidden/>
               </w:rPr>
-              <w:instrText xml:space="preserve"> PAGEREF _Toc37768496 \h </w:instrText>
+              <w:instrText xml:space="preserve"> PAGEREF _Toc38438604 \h </w:instrText>
             </w:r>
             <w:r>
               <w:rPr>
@@ -7846,7 +7846,7 @@
               <w:sz w:val="21"/>
             </w:rPr>
           </w:pPr>
-          <w:hyperlink w:anchor="_Toc37768497" w:history="1">
+          <w:hyperlink w:anchor="_Toc38438605" w:history="1">
             <w:r>
               <w:rPr>
                 <w:rStyle w:val="a4"/>
@@ -7873,7 +7873,7 @@
                 <w:noProof/>
                 <w:webHidden/>
               </w:rPr>
-              <w:instrText xml:space="preserve"> PAGEREF _Toc37768497 \h </w:instrText>
+              <w:instrText xml:space="preserve"> PAGEREF _Toc38438605 \h </w:instrText>
             </w:r>
             <w:r>
               <w:rPr>
@@ -7917,7 +7917,7 @@
               <w:sz w:val="21"/>
             </w:rPr>
           </w:pPr>
-          <w:hyperlink w:anchor="_Toc37768498" w:history="1">
+          <w:hyperlink w:anchor="_Toc38438606" w:history="1">
             <w:r>
               <w:rPr>
                 <w:rStyle w:val="a4"/>
@@ -7944,7 +7944,7 @@
                 <w:noProof/>
                 <w:webHidden/>
               </w:rPr>
-              <w:instrText xml:space="preserve"> PAGEREF _Toc37768498 \h </w:instrText>
+              <w:instrText xml:space="preserve"> PAGEREF _Toc38438606 \h </w:instrText>
             </w:r>
             <w:r>
               <w:rPr>
@@ -7965,6 +7965,645 @@
                 <w:webHidden/>
               </w:rPr>
               <w:t>21</w:t>
+            </w:r>
+            <w:r>
+              <w:rPr>
+                <w:noProof/>
+                <w:webHidden/>
+              </w:rPr>
+              <w:fldChar w:fldCharType="end"/>
+            </w:r>
+          </w:hyperlink>
+        </w:p>
+        <w:p>
+          <w:pPr>
+            <w:pStyle w:val="21"/>
+            <w:tabs>
+              <w:tab w:val="right" w:leader="dot" w:pos="8296"/>
+            </w:tabs>
+            <w:rPr>
+              <w:rFonts w:cstheme="minorBidi"/>
+              <w:noProof/>
+              <w:kern w:val="2"/>
+              <w:sz w:val="21"/>
+            </w:rPr>
+          </w:pPr>
+          <w:hyperlink w:anchor="_Toc38438607" w:history="1">
+            <w:r>
+              <w:rPr>
+                <w:rStyle w:val="a4"/>
+                <w:noProof/>
+              </w:rPr>
+              <w:t>五、加入声卡驱动</w:t>
+            </w:r>
+            <w:r>
+              <w:rPr>
+                <w:noProof/>
+                <w:webHidden/>
+              </w:rPr>
+              <w:tab/>
+            </w:r>
+            <w:r>
+              <w:rPr>
+                <w:noProof/>
+                <w:webHidden/>
+              </w:rPr>
+              <w:fldChar w:fldCharType="begin"/>
+            </w:r>
+            <w:r>
+              <w:rPr>
+                <w:noProof/>
+                <w:webHidden/>
+              </w:rPr>
+              <w:instrText xml:space="preserve"> PAGEREF _Toc38438607 \h </w:instrText>
+            </w:r>
+            <w:r>
+              <w:rPr>
+                <w:noProof/>
+                <w:webHidden/>
+              </w:rPr>
+            </w:r>
+            <w:r>
+              <w:rPr>
+                <w:noProof/>
+                <w:webHidden/>
+              </w:rPr>
+              <w:fldChar w:fldCharType="separate"/>
+            </w:r>
+            <w:r>
+              <w:rPr>
+                <w:noProof/>
+                <w:webHidden/>
+              </w:rPr>
+              <w:t>22</w:t>
+            </w:r>
+            <w:r>
+              <w:rPr>
+                <w:noProof/>
+                <w:webHidden/>
+              </w:rPr>
+              <w:fldChar w:fldCharType="end"/>
+            </w:r>
+          </w:hyperlink>
+        </w:p>
+        <w:p>
+          <w:pPr>
+            <w:pStyle w:val="31"/>
+            <w:tabs>
+              <w:tab w:val="right" w:leader="dot" w:pos="8296"/>
+            </w:tabs>
+            <w:rPr>
+              <w:rFonts w:cstheme="minorBidi"/>
+              <w:noProof/>
+              <w:kern w:val="2"/>
+              <w:sz w:val="21"/>
+            </w:rPr>
+          </w:pPr>
+          <w:hyperlink w:anchor="_Toc38438608" w:history="1">
+            <w:r>
+              <w:rPr>
+                <w:rStyle w:val="a4"/>
+                <w:noProof/>
+              </w:rPr>
+              <w:t>5.1 设备树中修改节点</w:t>
+            </w:r>
+            <w:r>
+              <w:rPr>
+                <w:noProof/>
+                <w:webHidden/>
+              </w:rPr>
+              <w:tab/>
+            </w:r>
+            <w:r>
+              <w:rPr>
+                <w:noProof/>
+                <w:webHidden/>
+              </w:rPr>
+              <w:fldChar w:fldCharType="begin"/>
+            </w:r>
+            <w:r>
+              <w:rPr>
+                <w:noProof/>
+                <w:webHidden/>
+              </w:rPr>
+              <w:instrText xml:space="preserve"> PAGEREF _Toc38438608 \h </w:instrText>
+            </w:r>
+            <w:r>
+              <w:rPr>
+                <w:noProof/>
+                <w:webHidden/>
+              </w:rPr>
+            </w:r>
+            <w:r>
+              <w:rPr>
+                <w:noProof/>
+                <w:webHidden/>
+              </w:rPr>
+              <w:fldChar w:fldCharType="separate"/>
+            </w:r>
+            <w:r>
+              <w:rPr>
+                <w:noProof/>
+                <w:webHidden/>
+              </w:rPr>
+              <w:t>22</w:t>
+            </w:r>
+            <w:r>
+              <w:rPr>
+                <w:noProof/>
+                <w:webHidden/>
+              </w:rPr>
+              <w:fldChar w:fldCharType="end"/>
+            </w:r>
+          </w:hyperlink>
+        </w:p>
+        <w:p>
+          <w:pPr>
+            <w:pStyle w:val="31"/>
+            <w:tabs>
+              <w:tab w:val="right" w:leader="dot" w:pos="8296"/>
+            </w:tabs>
+            <w:rPr>
+              <w:rFonts w:cstheme="minorBidi"/>
+              <w:noProof/>
+              <w:kern w:val="2"/>
+              <w:sz w:val="21"/>
+            </w:rPr>
+          </w:pPr>
+          <w:hyperlink w:anchor="_Toc38438609" w:history="1">
+            <w:r>
+              <w:rPr>
+                <w:rStyle w:val="a4"/>
+                <w:noProof/>
+              </w:rPr>
+              <w:t>5.2 配置驱动</w:t>
+            </w:r>
+            <w:r>
+              <w:rPr>
+                <w:noProof/>
+                <w:webHidden/>
+              </w:rPr>
+              <w:tab/>
+            </w:r>
+            <w:r>
+              <w:rPr>
+                <w:noProof/>
+                <w:webHidden/>
+              </w:rPr>
+              <w:fldChar w:fldCharType="begin"/>
+            </w:r>
+            <w:r>
+              <w:rPr>
+                <w:noProof/>
+                <w:webHidden/>
+              </w:rPr>
+              <w:instrText xml:space="preserve"> PAGEREF _Toc38438609 \h </w:instrText>
+            </w:r>
+            <w:r>
+              <w:rPr>
+                <w:noProof/>
+                <w:webHidden/>
+              </w:rPr>
+            </w:r>
+            <w:r>
+              <w:rPr>
+                <w:noProof/>
+                <w:webHidden/>
+              </w:rPr>
+              <w:fldChar w:fldCharType="separate"/>
+            </w:r>
+            <w:r>
+              <w:rPr>
+                <w:noProof/>
+                <w:webHidden/>
+              </w:rPr>
+              <w:t>23</w:t>
+            </w:r>
+            <w:r>
+              <w:rPr>
+                <w:noProof/>
+                <w:webHidden/>
+              </w:rPr>
+              <w:fldChar w:fldCharType="end"/>
+            </w:r>
+          </w:hyperlink>
+        </w:p>
+        <w:p>
+          <w:pPr>
+            <w:pStyle w:val="31"/>
+            <w:tabs>
+              <w:tab w:val="right" w:leader="dot" w:pos="8296"/>
+            </w:tabs>
+            <w:rPr>
+              <w:rFonts w:cstheme="minorBidi"/>
+              <w:noProof/>
+              <w:kern w:val="2"/>
+              <w:sz w:val="21"/>
+            </w:rPr>
+          </w:pPr>
+          <w:hyperlink w:anchor="_Toc38438610" w:history="1">
+            <w:r>
+              <w:rPr>
+                <w:rStyle w:val="a4"/>
+                <w:noProof/>
+              </w:rPr>
+              <w:t>5.3 播放声音</w:t>
+            </w:r>
+            <w:r>
+              <w:rPr>
+                <w:noProof/>
+                <w:webHidden/>
+              </w:rPr>
+              <w:tab/>
+            </w:r>
+            <w:r>
+              <w:rPr>
+                <w:noProof/>
+                <w:webHidden/>
+              </w:rPr>
+              <w:fldChar w:fldCharType="begin"/>
+            </w:r>
+            <w:r>
+              <w:rPr>
+                <w:noProof/>
+                <w:webHidden/>
+              </w:rPr>
+              <w:instrText xml:space="preserve"> PAGEREF _Toc38438610 \h </w:instrText>
+            </w:r>
+            <w:r>
+              <w:rPr>
+                <w:noProof/>
+                <w:webHidden/>
+              </w:rPr>
+            </w:r>
+            <w:r>
+              <w:rPr>
+                <w:noProof/>
+                <w:webHidden/>
+              </w:rPr>
+              <w:fldChar w:fldCharType="separate"/>
+            </w:r>
+            <w:r>
+              <w:rPr>
+                <w:noProof/>
+                <w:webHidden/>
+              </w:rPr>
+              <w:t>23</w:t>
+            </w:r>
+            <w:r>
+              <w:rPr>
+                <w:noProof/>
+                <w:webHidden/>
+              </w:rPr>
+              <w:fldChar w:fldCharType="end"/>
+            </w:r>
+          </w:hyperlink>
+        </w:p>
+        <w:p>
+          <w:pPr>
+            <w:pStyle w:val="21"/>
+            <w:tabs>
+              <w:tab w:val="right" w:leader="dot" w:pos="8296"/>
+            </w:tabs>
+            <w:rPr>
+              <w:rFonts w:cstheme="minorBidi"/>
+              <w:noProof/>
+              <w:kern w:val="2"/>
+              <w:sz w:val="21"/>
+            </w:rPr>
+          </w:pPr>
+          <w:hyperlink w:anchor="_Toc38438611" w:history="1">
+            <w:r>
+              <w:rPr>
+                <w:rStyle w:val="a4"/>
+                <w:noProof/>
+              </w:rPr>
+              <w:t>六、加入外部LCD驱动（SPI-ILI9488）</w:t>
+            </w:r>
+            <w:r>
+              <w:rPr>
+                <w:noProof/>
+                <w:webHidden/>
+              </w:rPr>
+              <w:tab/>
+            </w:r>
+            <w:r>
+              <w:rPr>
+                <w:noProof/>
+                <w:webHidden/>
+              </w:rPr>
+              <w:fldChar w:fldCharType="begin"/>
+            </w:r>
+            <w:r>
+              <w:rPr>
+                <w:noProof/>
+                <w:webHidden/>
+              </w:rPr>
+              <w:instrText xml:space="preserve"> PAGEREF _Toc38438611 \h </w:instrText>
+            </w:r>
+            <w:r>
+              <w:rPr>
+                <w:noProof/>
+                <w:webHidden/>
+              </w:rPr>
+            </w:r>
+            <w:r>
+              <w:rPr>
+                <w:noProof/>
+                <w:webHidden/>
+              </w:rPr>
+              <w:fldChar w:fldCharType="separate"/>
+            </w:r>
+            <w:r>
+              <w:rPr>
+                <w:noProof/>
+                <w:webHidden/>
+              </w:rPr>
+              <w:t>24</w:t>
+            </w:r>
+            <w:r>
+              <w:rPr>
+                <w:noProof/>
+                <w:webHidden/>
+              </w:rPr>
+              <w:fldChar w:fldCharType="end"/>
+            </w:r>
+          </w:hyperlink>
+        </w:p>
+        <w:p>
+          <w:pPr>
+            <w:pStyle w:val="31"/>
+            <w:tabs>
+              <w:tab w:val="right" w:leader="dot" w:pos="8296"/>
+            </w:tabs>
+            <w:rPr>
+              <w:rFonts w:cstheme="minorBidi"/>
+              <w:noProof/>
+              <w:kern w:val="2"/>
+              <w:sz w:val="21"/>
+            </w:rPr>
+          </w:pPr>
+          <w:hyperlink w:anchor="_Toc38438612" w:history="1">
+            <w:r>
+              <w:rPr>
+                <w:rStyle w:val="a4"/>
+                <w:noProof/>
+              </w:rPr>
+              <w:t>6.1 寻找驱动源码，根据Datasheet修改参数</w:t>
+            </w:r>
+            <w:r>
+              <w:rPr>
+                <w:noProof/>
+                <w:webHidden/>
+              </w:rPr>
+              <w:tab/>
+            </w:r>
+            <w:r>
+              <w:rPr>
+                <w:noProof/>
+                <w:webHidden/>
+              </w:rPr>
+              <w:fldChar w:fldCharType="begin"/>
+            </w:r>
+            <w:r>
+              <w:rPr>
+                <w:noProof/>
+                <w:webHidden/>
+              </w:rPr>
+              <w:instrText xml:space="preserve"> PAGEREF _Toc38438612 \h </w:instrText>
+            </w:r>
+            <w:r>
+              <w:rPr>
+                <w:noProof/>
+                <w:webHidden/>
+              </w:rPr>
+            </w:r>
+            <w:r>
+              <w:rPr>
+                <w:noProof/>
+                <w:webHidden/>
+              </w:rPr>
+              <w:fldChar w:fldCharType="separate"/>
+            </w:r>
+            <w:r>
+              <w:rPr>
+                <w:noProof/>
+                <w:webHidden/>
+              </w:rPr>
+              <w:t>24</w:t>
+            </w:r>
+            <w:r>
+              <w:rPr>
+                <w:noProof/>
+                <w:webHidden/>
+              </w:rPr>
+              <w:fldChar w:fldCharType="end"/>
+            </w:r>
+          </w:hyperlink>
+        </w:p>
+        <w:p>
+          <w:pPr>
+            <w:pStyle w:val="31"/>
+            <w:tabs>
+              <w:tab w:val="right" w:leader="dot" w:pos="8296"/>
+            </w:tabs>
+            <w:rPr>
+              <w:rFonts w:cstheme="minorBidi"/>
+              <w:noProof/>
+              <w:kern w:val="2"/>
+              <w:sz w:val="21"/>
+            </w:rPr>
+          </w:pPr>
+          <w:hyperlink w:anchor="_Toc38438613" w:history="1">
+            <w:r>
+              <w:rPr>
+                <w:rStyle w:val="a4"/>
+                <w:noProof/>
+              </w:rPr>
+              <w:t>6.2 配置设备树</w:t>
+            </w:r>
+            <w:r>
+              <w:rPr>
+                <w:noProof/>
+                <w:webHidden/>
+              </w:rPr>
+              <w:tab/>
+            </w:r>
+            <w:r>
+              <w:rPr>
+                <w:noProof/>
+                <w:webHidden/>
+              </w:rPr>
+              <w:fldChar w:fldCharType="begin"/>
+            </w:r>
+            <w:r>
+              <w:rPr>
+                <w:noProof/>
+                <w:webHidden/>
+              </w:rPr>
+              <w:instrText xml:space="preserve"> PAGEREF _Toc38438613 \h </w:instrText>
+            </w:r>
+            <w:r>
+              <w:rPr>
+                <w:noProof/>
+                <w:webHidden/>
+              </w:rPr>
+            </w:r>
+            <w:r>
+              <w:rPr>
+                <w:noProof/>
+                <w:webHidden/>
+              </w:rPr>
+              <w:fldChar w:fldCharType="separate"/>
+            </w:r>
+            <w:r>
+              <w:rPr>
+                <w:noProof/>
+                <w:webHidden/>
+              </w:rPr>
+              <w:t>24</w:t>
+            </w:r>
+            <w:r>
+              <w:rPr>
+                <w:noProof/>
+                <w:webHidden/>
+              </w:rPr>
+              <w:fldChar w:fldCharType="end"/>
+            </w:r>
+          </w:hyperlink>
+        </w:p>
+        <w:p>
+          <w:pPr>
+            <w:pStyle w:val="31"/>
+            <w:tabs>
+              <w:tab w:val="right" w:leader="dot" w:pos="8296"/>
+            </w:tabs>
+            <w:rPr>
+              <w:rFonts w:cstheme="minorBidi"/>
+              <w:noProof/>
+              <w:kern w:val="2"/>
+              <w:sz w:val="21"/>
+            </w:rPr>
+          </w:pPr>
+          <w:hyperlink w:anchor="_Toc38438614" w:history="1">
+            <w:r>
+              <w:rPr>
+                <w:rStyle w:val="a4"/>
+                <w:noProof/>
+              </w:rPr>
+              <w:t>6.3 背光控制</w:t>
+            </w:r>
+            <w:r>
+              <w:rPr>
+                <w:noProof/>
+                <w:webHidden/>
+              </w:rPr>
+              <w:tab/>
+            </w:r>
+            <w:r>
+              <w:rPr>
+                <w:noProof/>
+                <w:webHidden/>
+              </w:rPr>
+              <w:fldChar w:fldCharType="begin"/>
+            </w:r>
+            <w:r>
+              <w:rPr>
+                <w:noProof/>
+                <w:webHidden/>
+              </w:rPr>
+              <w:instrText xml:space="preserve"> PAGEREF _Toc38438614 \h </w:instrText>
+            </w:r>
+            <w:r>
+              <w:rPr>
+                <w:noProof/>
+                <w:webHidden/>
+              </w:rPr>
+            </w:r>
+            <w:r>
+              <w:rPr>
+                <w:noProof/>
+                <w:webHidden/>
+              </w:rPr>
+              <w:fldChar w:fldCharType="separate"/>
+            </w:r>
+            <w:r>
+              <w:rPr>
+                <w:noProof/>
+                <w:webHidden/>
+              </w:rPr>
+              <w:t>25</w:t>
+            </w:r>
+            <w:r>
+              <w:rPr>
+                <w:noProof/>
+                <w:webHidden/>
+              </w:rPr>
+              <w:fldChar w:fldCharType="end"/>
+            </w:r>
+          </w:hyperlink>
+        </w:p>
+        <w:p>
+          <w:pPr>
+            <w:pStyle w:val="31"/>
+            <w:tabs>
+              <w:tab w:val="right" w:leader="dot" w:pos="8296"/>
+            </w:tabs>
+            <w:rPr>
+              <w:rFonts w:cstheme="minorBidi"/>
+              <w:noProof/>
+              <w:kern w:val="2"/>
+              <w:sz w:val="21"/>
+            </w:rPr>
+          </w:pPr>
+          <w:hyperlink w:anchor="_Toc38438615" w:history="1">
+            <w:r>
+              <w:rPr>
+                <w:rStyle w:val="a4"/>
+                <w:noProof/>
+              </w:rPr>
+              <w:t>6.4 触摸屏</w:t>
+            </w:r>
+            <w:r>
+              <w:rPr>
+                <w:noProof/>
+                <w:webHidden/>
+              </w:rPr>
+              <w:tab/>
+            </w:r>
+            <w:r>
+              <w:rPr>
+                <w:noProof/>
+                <w:webHidden/>
+              </w:rPr>
+              <w:fldChar w:fldCharType="begin"/>
+            </w:r>
+            <w:r>
+              <w:rPr>
+                <w:noProof/>
+                <w:webHidden/>
+              </w:rPr>
+              <w:instrText xml:space="preserve"> PAGEREF _Toc38438615 \h </w:instrText>
+            </w:r>
+            <w:r>
+              <w:rPr>
+                <w:noProof/>
+                <w:webHidden/>
+              </w:rPr>
+            </w:r>
+            <w:r>
+              <w:rPr>
+                <w:noProof/>
+                <w:webHidden/>
+              </w:rPr>
+              <w:fldChar w:fldCharType="separate"/>
+            </w:r>
+            <w:r>
+              <w:rPr>
+                <w:noProof/>
+                <w:webHidden/>
+              </w:rPr>
+              <w:t>25</w:t>
             </w:r>
             <w:r>
               <w:rPr>
@@ -8016,7 +8655,7 @@
         <w:pStyle w:val="1"/>
         <w:jc w:val="center"/>
       </w:pPr>
-      <w:bookmarkStart w:id="0" w:name="_Toc37768447"/>
+      <w:bookmarkStart w:id="0" w:name="_Toc38438555"/>
       <w:r>
         <w:lastRenderedPageBreak/>
         <w:t>第一章</w:t>
@@ -8033,7 +8672,7 @@
       <w:pPr>
         <w:pStyle w:val="2"/>
       </w:pPr>
-      <w:bookmarkStart w:id="1" w:name="_Toc37768448"/>
+      <w:bookmarkStart w:id="1" w:name="_Toc38438556"/>
       <w:r>
         <w:rPr>
           <w:rFonts w:hint="eastAsia"/>
@@ -8052,7 +8691,7 @@
       <w:pPr>
         <w:pStyle w:val="3"/>
       </w:pPr>
-      <w:bookmarkStart w:id="2" w:name="_Toc37768449"/>
+      <w:bookmarkStart w:id="2" w:name="_Toc38438557"/>
       <w:r>
         <w:rPr>
           <w:rFonts w:hint="eastAsia"/>
@@ -8153,7 +8792,7 @@
       <w:pPr>
         <w:pStyle w:val="3"/>
       </w:pPr>
-      <w:bookmarkStart w:id="3" w:name="_Toc37768450"/>
+      <w:bookmarkStart w:id="3" w:name="_Toc38438558"/>
       <w:r>
         <w:rPr>
           <w:rFonts w:hint="eastAsia"/>
@@ -8323,7 +8962,7 @@
       <w:pPr>
         <w:pStyle w:val="2"/>
       </w:pPr>
-      <w:bookmarkStart w:id="4" w:name="_Toc37768451"/>
+      <w:bookmarkStart w:id="4" w:name="_Toc38438559"/>
       <w:r>
         <w:rPr>
           <w:rFonts w:hint="eastAsia"/>
@@ -8342,7 +8981,7 @@
       <w:pPr>
         <w:pStyle w:val="3"/>
       </w:pPr>
-      <w:bookmarkStart w:id="5" w:name="_Toc37768452"/>
+      <w:bookmarkStart w:id="5" w:name="_Toc38438560"/>
       <w:r>
         <w:rPr>
           <w:rFonts w:hint="eastAsia"/>
@@ -8488,7 +9127,7 @@
       <w:pPr>
         <w:pStyle w:val="3"/>
       </w:pPr>
-      <w:bookmarkStart w:id="6" w:name="_Toc37768453"/>
+      <w:bookmarkStart w:id="6" w:name="_Toc38438561"/>
       <w:r>
         <w:t xml:space="preserve">2.2 </w:t>
       </w:r>
@@ -8661,7 +9300,7 @@
       <w:pPr>
         <w:pStyle w:val="3"/>
       </w:pPr>
-      <w:bookmarkStart w:id="7" w:name="_Toc37768454"/>
+      <w:bookmarkStart w:id="7" w:name="_Toc38438562"/>
       <w:r>
         <w:rPr>
           <w:rFonts w:hint="eastAsia"/>
@@ -8946,7 +9585,7 @@
       <w:pPr>
         <w:pStyle w:val="2"/>
       </w:pPr>
-      <w:bookmarkStart w:id="8" w:name="_Toc37768455"/>
+      <w:bookmarkStart w:id="8" w:name="_Toc38438563"/>
       <w:r>
         <w:rPr>
           <w:rFonts w:hint="eastAsia"/>
@@ -8960,7 +9599,7 @@
       <w:pPr>
         <w:pStyle w:val="3"/>
       </w:pPr>
-      <w:bookmarkStart w:id="9" w:name="_Toc37768456"/>
+      <w:bookmarkStart w:id="9" w:name="_Toc38438564"/>
       <w:r>
         <w:t>3</w:t>
       </w:r>
@@ -9050,7 +9689,7 @@
       <w:pPr>
         <w:pStyle w:val="3"/>
       </w:pPr>
-      <w:bookmarkStart w:id="10" w:name="_Toc37768457"/>
+      <w:bookmarkStart w:id="10" w:name="_Toc38438565"/>
       <w:r>
         <w:t xml:space="preserve">3.2 </w:t>
       </w:r>
@@ -9282,7 +9921,7 @@
       <w:pPr>
         <w:pStyle w:val="3"/>
       </w:pPr>
-      <w:bookmarkStart w:id="11" w:name="_Toc37768458"/>
+      <w:bookmarkStart w:id="11" w:name="_Toc38438566"/>
       <w:r>
         <w:t>3</w:t>
       </w:r>
@@ -9785,7 +10424,7 @@
       <w:pPr>
         <w:pStyle w:val="2"/>
       </w:pPr>
-      <w:bookmarkStart w:id="12" w:name="_Toc37768459"/>
+      <w:bookmarkStart w:id="12" w:name="_Toc38438567"/>
       <w:r>
         <w:rPr>
           <w:rFonts w:hint="eastAsia"/>
@@ -9798,7 +10437,7 @@
       <w:pPr>
         <w:pStyle w:val="3"/>
       </w:pPr>
-      <w:bookmarkStart w:id="13" w:name="_Toc37768460"/>
+      <w:bookmarkStart w:id="13" w:name="_Toc38438568"/>
       <w:r>
         <w:t>4</w:t>
       </w:r>
@@ -9916,7 +10555,7 @@
       <w:pPr>
         <w:pStyle w:val="3"/>
       </w:pPr>
-      <w:bookmarkStart w:id="14" w:name="_Toc37768461"/>
+      <w:bookmarkStart w:id="14" w:name="_Toc38438569"/>
       <w:r>
         <w:rPr>
           <w:rFonts w:hint="eastAsia"/>
@@ -10520,7 +11159,7 @@
         <w:pStyle w:val="1"/>
         <w:jc w:val="center"/>
       </w:pPr>
-      <w:bookmarkStart w:id="15" w:name="_Toc37768462"/>
+      <w:bookmarkStart w:id="15" w:name="_Toc38438570"/>
       <w:r>
         <w:rPr>
           <w:rFonts w:hint="eastAsia"/>
@@ -10534,7 +11173,7 @@
       <w:pPr>
         <w:pStyle w:val="2"/>
       </w:pPr>
-      <w:bookmarkStart w:id="16" w:name="_Toc37768463"/>
+      <w:bookmarkStart w:id="16" w:name="_Toc38438571"/>
       <w:r>
         <w:rPr>
           <w:rFonts w:hint="eastAsia"/>
@@ -10547,7 +11186,7 @@
       <w:pPr>
         <w:pStyle w:val="3"/>
       </w:pPr>
-      <w:bookmarkStart w:id="17" w:name="_Toc37768464"/>
+      <w:bookmarkStart w:id="17" w:name="_Toc38438572"/>
       <w:r>
         <w:rPr>
           <w:rFonts w:hint="eastAsia"/>
@@ -11809,7 +12448,7 @@
       <w:pPr>
         <w:pStyle w:val="3"/>
       </w:pPr>
-      <w:bookmarkStart w:id="18" w:name="_Toc37768465"/>
+      <w:bookmarkStart w:id="18" w:name="_Toc38438573"/>
       <w:r>
         <w:rPr>
           <w:rFonts w:hint="eastAsia"/>
@@ -12062,7 +12701,7 @@
       <w:pPr>
         <w:pStyle w:val="2"/>
       </w:pPr>
-      <w:bookmarkStart w:id="19" w:name="_Toc37768466"/>
+      <w:bookmarkStart w:id="19" w:name="_Toc38438574"/>
       <w:r>
         <w:rPr>
           <w:rFonts w:hint="eastAsia"/>
@@ -12075,7 +12714,7 @@
       <w:pPr>
         <w:pStyle w:val="3"/>
       </w:pPr>
-      <w:bookmarkStart w:id="20" w:name="_Toc37768467"/>
+      <w:bookmarkStart w:id="20" w:name="_Toc38438575"/>
       <w:r>
         <w:rPr>
           <w:rFonts w:hint="eastAsia"/>
@@ -12188,7 +12827,7 @@
       <w:pPr>
         <w:pStyle w:val="3"/>
       </w:pPr>
-      <w:bookmarkStart w:id="21" w:name="_Toc37768468"/>
+      <w:bookmarkStart w:id="21" w:name="_Toc38438576"/>
       <w:r>
         <w:rPr>
           <w:rFonts w:hint="eastAsia"/>
@@ -12285,7 +12924,7 @@
       <w:pPr>
         <w:pStyle w:val="2"/>
       </w:pPr>
-      <w:bookmarkStart w:id="22" w:name="_Toc37768469"/>
+      <w:bookmarkStart w:id="22" w:name="_Toc38438577"/>
       <w:r>
         <w:rPr>
           <w:rFonts w:hint="eastAsia"/>
@@ -12311,7 +12950,7 @@
       <w:pPr>
         <w:pStyle w:val="3"/>
       </w:pPr>
-      <w:bookmarkStart w:id="23" w:name="_Toc37768470"/>
+      <w:bookmarkStart w:id="23" w:name="_Toc38438578"/>
       <w:r>
         <w:rPr>
           <w:rFonts w:hint="eastAsia"/>
@@ -12453,7 +13092,7 @@
       <w:pPr>
         <w:pStyle w:val="3"/>
       </w:pPr>
-      <w:bookmarkStart w:id="24" w:name="_Toc37768471"/>
+      <w:bookmarkStart w:id="24" w:name="_Toc38438579"/>
       <w:r>
         <w:rPr>
           <w:rFonts w:hint="eastAsia"/>
@@ -12573,7 +13212,7 @@
       <w:pPr>
         <w:pStyle w:val="3"/>
       </w:pPr>
-      <w:bookmarkStart w:id="25" w:name="_Toc37768472"/>
+      <w:bookmarkStart w:id="25" w:name="_Toc38438580"/>
       <w:r>
         <w:rPr>
           <w:rFonts w:hint="eastAsia"/>
@@ -12912,7 +13551,7 @@
       <w:pPr>
         <w:pStyle w:val="3"/>
       </w:pPr>
-      <w:bookmarkStart w:id="26" w:name="_Toc37768473"/>
+      <w:bookmarkStart w:id="26" w:name="_Toc38438581"/>
       <w:r>
         <w:rPr>
           <w:rFonts w:hint="eastAsia"/>
@@ -13045,7 +13684,7 @@
       <w:pPr>
         <w:pStyle w:val="2"/>
       </w:pPr>
-      <w:bookmarkStart w:id="27" w:name="_Toc37768474"/>
+      <w:bookmarkStart w:id="27" w:name="_Toc38438582"/>
       <w:r>
         <w:rPr>
           <w:rFonts w:hint="eastAsia"/>
@@ -13059,7 +13698,7 @@
       <w:pPr>
         <w:pStyle w:val="3"/>
       </w:pPr>
-      <w:bookmarkStart w:id="28" w:name="_Toc37768475"/>
+      <w:bookmarkStart w:id="28" w:name="_Toc38438583"/>
       <w:r>
         <w:rPr>
           <w:rFonts w:hint="eastAsia"/>
@@ -13647,7 +14286,7 @@
       <w:pPr>
         <w:pStyle w:val="3"/>
       </w:pPr>
-      <w:bookmarkStart w:id="29" w:name="_Toc37768476"/>
+      <w:bookmarkStart w:id="29" w:name="_Toc38438584"/>
       <w:r>
         <w:rPr>
           <w:rFonts w:hint="eastAsia"/>
@@ -13685,7 +14324,7 @@
       <w:pPr>
         <w:pStyle w:val="3"/>
       </w:pPr>
-      <w:bookmarkStart w:id="30" w:name="_Toc37768477"/>
+      <w:bookmarkStart w:id="30" w:name="_Toc38438585"/>
       <w:r>
         <w:rPr>
           <w:noProof/>
@@ -13693,7 +14332,7 @@
         <mc:AlternateContent>
           <mc:Choice Requires="wps">
             <w:drawing>
-              <wp:anchor distT="45720" distB="45720" distL="114300" distR="114300" simplePos="0" relativeHeight="251651072" behindDoc="0" locked="0" layoutInCell="1" allowOverlap="1">
+              <wp:anchor distT="45720" distB="45720" distL="114300" distR="114300" simplePos="0" relativeHeight="251645440" behindDoc="0" locked="0" layoutInCell="1" allowOverlap="1">
                 <wp:simplePos x="0" y="0"/>
                 <wp:positionH relativeFrom="margin">
                   <wp:posOffset>0</wp:posOffset>
@@ -15063,7 +15702,7 @@
           </mc:Choice>
           <mc:Fallback>
             <w:pict>
-              <v:shape id="文本框 2" o:spid="_x0000_s1057" type="#_x0000_t202" style="position:absolute;left:0;text-align:left;margin-left:0;margin-top:74.55pt;width:423.2pt;height:544.05pt;z-index:251651072;visibility:visible;mso-wrap-style:square;mso-width-percent:0;mso-height-percent:0;mso-wrap-distance-left:9pt;mso-wrap-distance-top:3.6pt;mso-wrap-distance-right:9pt;mso-wrap-distance-bottom:3.6pt;mso-position-horizontal:absolute;mso-position-horizontal-relative:margin;mso-position-vertical:absolute;mso-position-vertical-relative:text;mso-width-percent:0;mso-height-percent:0;mso-width-relative:margin;mso-height-relative:margin;v-text-anchor:top" o:gfxdata="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" strokecolor="#d5dce4 [671]">
+              <v:shape id="文本框 2" o:spid="_x0000_s1057" type="#_x0000_t202" style="position:absolute;left:0;text-align:left;margin-left:0;margin-top:74.55pt;width:423.2pt;height:544.05pt;z-index:251645440;visibility:visible;mso-wrap-style:square;mso-width-percent:0;mso-height-percent:0;mso-wrap-distance-left:9pt;mso-wrap-distance-top:3.6pt;mso-wrap-distance-right:9pt;mso-wrap-distance-bottom:3.6pt;mso-position-horizontal:absolute;mso-position-horizontal-relative:margin;mso-position-vertical:absolute;mso-position-vertical-relative:text;mso-width-percent:0;mso-height-percent:0;mso-width-relative:margin;mso-height-relative:margin;v-text-anchor:top" o:gfxdata="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" strokecolor="#d5dce4 [671]">
                 <v:textbox>
                   <w:txbxContent>
                     <w:p>
@@ -16393,7 +17032,7 @@
       <w:pPr>
         <w:pStyle w:val="2"/>
       </w:pPr>
-      <w:bookmarkStart w:id="31" w:name="_Toc37768478"/>
+      <w:bookmarkStart w:id="31" w:name="_Toc38438586"/>
       <w:r>
         <w:rPr>
           <w:rFonts w:hint="eastAsia"/>
@@ -16407,7 +17046,7 @@
       <w:pPr>
         <w:pStyle w:val="3"/>
       </w:pPr>
-      <w:bookmarkStart w:id="32" w:name="_Toc37768479"/>
+      <w:bookmarkStart w:id="32" w:name="_Toc38438587"/>
       <w:r>
         <w:rPr>
           <w:rFonts w:hint="eastAsia"/>
@@ -17510,7 +18149,7 @@
       <w:pPr>
         <w:pStyle w:val="3"/>
       </w:pPr>
-      <w:bookmarkStart w:id="33" w:name="_Toc37768480"/>
+      <w:bookmarkStart w:id="33" w:name="_Toc38438588"/>
       <w:r>
         <w:rPr>
           <w:rFonts w:hint="eastAsia"/>
@@ -17550,7 +18189,7 @@
         <mc:AlternateContent>
           <mc:Choice Requires="wps">
             <w:drawing>
-              <wp:anchor distT="45720" distB="45720" distL="114300" distR="114300" simplePos="0" relativeHeight="251657216" behindDoc="0" locked="0" layoutInCell="1" allowOverlap="1">
+              <wp:anchor distT="45720" distB="45720" distL="114300" distR="114300" simplePos="0" relativeHeight="251647488" behindDoc="0" locked="0" layoutInCell="1" allowOverlap="1">
                 <wp:simplePos x="0" y="0"/>
                 <wp:positionH relativeFrom="margin">
                   <wp:align>right</wp:align>
@@ -18177,7 +18816,7 @@
           </mc:Choice>
           <mc:Fallback>
             <w:pict>
-              <v:shape id="_x0000_s1058" type="#_x0000_t202" style="position:absolute;left:0;text-align:left;margin-left:350.7pt;margin-top:23.8pt;width:401.9pt;height:110.6pt;z-index:251657216;visibility:visible;mso-wrap-style:square;mso-width-percent:0;mso-height-percent:200;mso-wrap-distance-left:9pt;mso-wrap-distance-top:3.6pt;mso-wrap-distance-right:9pt;mso-wrap-distance-bottom:3.6pt;mso-position-horizontal:right;mso-position-horizontal-relative:margin;mso-position-vertical:absolute;mso-position-vertical-relative:text;mso-width-percent:0;mso-height-percent:200;mso-width-relative:margin;mso-height-relative:margin;v-text-anchor:top" o:gfxdata="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" strokecolor="#e7e6e6 [3214]">
+              <v:shape id="_x0000_s1058" type="#_x0000_t202" style="position:absolute;left:0;text-align:left;margin-left:350.7pt;margin-top:23.8pt;width:401.9pt;height:110.6pt;z-index:251647488;visibility:visible;mso-wrap-style:square;mso-width-percent:0;mso-height-percent:200;mso-wrap-distance-left:9pt;mso-wrap-distance-top:3.6pt;mso-wrap-distance-right:9pt;mso-wrap-distance-bottom:3.6pt;mso-position-horizontal:right;mso-position-horizontal-relative:margin;mso-position-vertical:absolute;mso-position-vertical-relative:text;mso-width-percent:0;mso-height-percent:200;mso-width-relative:margin;mso-height-relative:margin;v-text-anchor:top" o:gfxdata="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" strokecolor="#e7e6e6 [3214]">
                 <v:textbox style="mso-fit-shape-to-text:t">
                   <w:txbxContent>
                     <w:p>
@@ -18827,7 +19466,7 @@
       <w:pPr>
         <w:pStyle w:val="2"/>
       </w:pPr>
-      <w:bookmarkStart w:id="34" w:name="_Toc37768481"/>
+      <w:bookmarkStart w:id="34" w:name="_Toc38438589"/>
       <w:r>
         <w:rPr>
           <w:rFonts w:hint="eastAsia"/>
@@ -18840,7 +19479,7 @@
       <w:pPr>
         <w:pStyle w:val="3"/>
       </w:pPr>
-      <w:bookmarkStart w:id="35" w:name="_Toc37768482"/>
+      <w:bookmarkStart w:id="35" w:name="_Toc38438590"/>
       <w:r>
         <w:rPr>
           <w:rFonts w:hint="eastAsia"/>
@@ -18875,7 +19514,7 @@
       <w:pPr>
         <w:pStyle w:val="3"/>
       </w:pPr>
-      <w:bookmarkStart w:id="36" w:name="_Toc37768483"/>
+      <w:bookmarkStart w:id="36" w:name="_Toc38438591"/>
       <w:r>
         <w:rPr>
           <w:rFonts w:hint="eastAsia"/>
@@ -19009,7 +19648,7 @@
       <w:pPr>
         <w:pStyle w:val="2"/>
       </w:pPr>
-      <w:bookmarkStart w:id="37" w:name="_Toc37768484"/>
+      <w:bookmarkStart w:id="37" w:name="_Toc38438592"/>
       <w:r>
         <w:rPr>
           <w:rFonts w:hint="eastAsia"/>
@@ -19022,7 +19661,7 @@
       <w:pPr>
         <w:pStyle w:val="3"/>
       </w:pPr>
-      <w:bookmarkStart w:id="38" w:name="_Toc37768485"/>
+      <w:bookmarkStart w:id="38" w:name="_Toc38438593"/>
       <w:r>
         <w:rPr>
           <w:rFonts w:hint="eastAsia"/>
@@ -19171,7 +19810,7 @@
         <w:pStyle w:val="1"/>
         <w:jc w:val="center"/>
       </w:pPr>
-      <w:bookmarkStart w:id="39" w:name="_Toc37768486"/>
+      <w:bookmarkStart w:id="39" w:name="_Toc38438594"/>
       <w:r>
         <w:rPr>
           <w:rFonts w:hint="eastAsia"/>
@@ -19190,7 +19829,7 @@
       <w:pPr>
         <w:pStyle w:val="2"/>
       </w:pPr>
-      <w:bookmarkStart w:id="40" w:name="_Toc37768487"/>
+      <w:bookmarkStart w:id="40" w:name="_Toc38438595"/>
       <w:r>
         <w:rPr>
           <w:rFonts w:hint="eastAsia"/>
@@ -19203,7 +19842,7 @@
       <w:pPr>
         <w:pStyle w:val="3"/>
       </w:pPr>
-      <w:bookmarkStart w:id="41" w:name="_Toc37768488"/>
+      <w:bookmarkStart w:id="41" w:name="_Toc38438596"/>
       <w:r>
         <w:rPr>
           <w:rFonts w:hint="eastAsia"/>
@@ -19385,7 +20024,7 @@
       <w:pPr>
         <w:pStyle w:val="3"/>
       </w:pPr>
-      <w:bookmarkStart w:id="42" w:name="_Toc37768489"/>
+      <w:bookmarkStart w:id="42" w:name="_Toc38438597"/>
       <w:r>
         <w:t xml:space="preserve">1.2 </w:t>
       </w:r>
@@ -19484,7 +20123,7 @@
         <mc:AlternateContent>
           <mc:Choice Requires="wps">
             <w:drawing>
-              <wp:anchor distT="45720" distB="45720" distL="114300" distR="114300" simplePos="0" relativeHeight="251659264" behindDoc="0" locked="0" layoutInCell="1" allowOverlap="1">
+              <wp:anchor distT="45720" distB="45720" distL="114300" distR="114300" simplePos="0" relativeHeight="251649536" behindDoc="0" locked="0" layoutInCell="1" allowOverlap="1">
                 <wp:simplePos x="0" y="0"/>
                 <wp:positionH relativeFrom="column">
                   <wp:posOffset>285750</wp:posOffset>
@@ -19633,7 +20272,7 @@
           </mc:Choice>
           <mc:Fallback>
             <w:pict>
-              <v:shape id="_x0000_s1059" type="#_x0000_t202" style="position:absolute;left:0;text-align:left;margin-left:22.5pt;margin-top:12pt;width:382.5pt;height:110.6pt;z-index:251659264;visibility:visible;mso-wrap-style:square;mso-width-percent:0;mso-height-percent:200;mso-wrap-distance-left:9pt;mso-wrap-distance-top:3.6pt;mso-wrap-distance-right:9pt;mso-wrap-distance-bottom:3.6pt;mso-position-horizontal:absolute;mso-position-horizontal-relative:text;mso-position-vertical:absolute;mso-position-vertical-relative:text;mso-width-percent:0;mso-height-percent:200;mso-width-relative:margin;mso-height-relative:margin;v-text-anchor:top" o:gfxdata="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" strokecolor="#cfcdcd [2894]">
+              <v:shape id="_x0000_s1059" type="#_x0000_t202" style="position:absolute;left:0;text-align:left;margin-left:22.5pt;margin-top:12pt;width:382.5pt;height:110.6pt;z-index:251649536;visibility:visible;mso-wrap-style:square;mso-width-percent:0;mso-height-percent:200;mso-wrap-distance-left:9pt;mso-wrap-distance-top:3.6pt;mso-wrap-distance-right:9pt;mso-wrap-distance-bottom:3.6pt;mso-position-horizontal:absolute;mso-position-horizontal-relative:text;mso-position-vertical:absolute;mso-position-vertical-relative:text;mso-width-percent:0;mso-height-percent:200;mso-width-relative:margin;mso-height-relative:margin;v-text-anchor:top" o:gfxdata="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" strokecolor="#cfcdcd [2894]">
                 <v:textbox style="mso-fit-shape-to-text:t">
                   <w:txbxContent>
                     <w:p>
@@ -19829,7 +20468,7 @@
       <w:pPr>
         <w:pStyle w:val="2"/>
       </w:pPr>
-      <w:bookmarkStart w:id="43" w:name="_Toc37768490"/>
+      <w:bookmarkStart w:id="43" w:name="_Toc38438598"/>
       <w:r>
         <w:rPr>
           <w:rFonts w:hint="eastAsia"/>
@@ -19957,7 +20596,7 @@
       <w:pPr>
         <w:pStyle w:val="2"/>
       </w:pPr>
-      <w:bookmarkStart w:id="44" w:name="_Toc37768491"/>
+      <w:bookmarkStart w:id="44" w:name="_Toc38438599"/>
       <w:r>
         <w:rPr>
           <w:rFonts w:hint="eastAsia"/>
@@ -19970,7 +20609,7 @@
       <w:pPr>
         <w:pStyle w:val="3"/>
       </w:pPr>
-      <w:bookmarkStart w:id="45" w:name="_Toc37768492"/>
+      <w:bookmarkStart w:id="45" w:name="_Toc38438600"/>
       <w:r>
         <w:t xml:space="preserve">3.1 </w:t>
       </w:r>
@@ -20018,7 +20657,7 @@
       <w:pPr>
         <w:pStyle w:val="3"/>
       </w:pPr>
-      <w:bookmarkStart w:id="46" w:name="_Toc37768493"/>
+      <w:bookmarkStart w:id="46" w:name="_Toc38438601"/>
       <w:r>
         <w:rPr>
           <w:noProof/>
@@ -20027,7 +20666,7 @@
         <mc:AlternateContent>
           <mc:Choice Requires="wps">
             <w:drawing>
-              <wp:anchor distT="45720" distB="45720" distL="114300" distR="114300" simplePos="0" relativeHeight="251660288" behindDoc="0" locked="0" layoutInCell="1" allowOverlap="1">
+              <wp:anchor distT="45720" distB="45720" distL="114300" distR="114300" simplePos="0" relativeHeight="251666944" behindDoc="0" locked="0" layoutInCell="1" allowOverlap="1">
                 <wp:simplePos x="0" y="0"/>
                 <wp:positionH relativeFrom="column">
                   <wp:posOffset>476250</wp:posOffset>
@@ -20142,7 +20781,7 @@
           </mc:Choice>
           <mc:Fallback>
             <w:pict>
-              <v:shape id="_x0000_s1060" type="#_x0000_t202" style="position:absolute;left:0;text-align:left;margin-left:37.5pt;margin-top:14.25pt;width:372.75pt;height:177.75pt;z-index:251660288;visibility:visible;mso-wrap-style:square;mso-width-percent:0;mso-height-percent:0;mso-wrap-distance-left:9pt;mso-wrap-distance-top:3.6pt;mso-wrap-distance-right:9pt;mso-wrap-distance-bottom:3.6pt;mso-position-horizontal:absolute;mso-position-horizontal-relative:text;mso-position-vertical:absolute;mso-position-vertical-relative:text;mso-width-percent:0;mso-height-percent:0;mso-width-relative:margin;mso-height-relative:margin;v-text-anchor:top" o:gfxdata="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" strokecolor="#cfcdcd [2894]">
+              <v:shape id="_x0000_s1060" type="#_x0000_t202" style="position:absolute;left:0;text-align:left;margin-left:37.5pt;margin-top:14.25pt;width:372.75pt;height:177.75pt;z-index:251666944;visibility:visible;mso-wrap-style:square;mso-width-percent:0;mso-height-percent:0;mso-wrap-distance-left:9pt;mso-wrap-distance-top:3.6pt;mso-wrap-distance-right:9pt;mso-wrap-distance-bottom:3.6pt;mso-position-horizontal:absolute;mso-position-horizontal-relative:text;mso-position-vertical:absolute;mso-position-vertical-relative:text;mso-width-percent:0;mso-height-percent:0;mso-width-relative:margin;mso-height-relative:margin;v-text-anchor:top" o:gfxdata="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" strokecolor="#cfcdcd [2894]">
                 <v:textbox>
                   <w:txbxContent>
                     <w:p>
@@ -20322,7 +20961,7 @@
       <w:pPr>
         <w:pStyle w:val="3"/>
       </w:pPr>
-      <w:bookmarkStart w:id="47" w:name="_Toc37768494"/>
+      <w:bookmarkStart w:id="47" w:name="_Toc38438602"/>
       <w:r>
         <w:t xml:space="preserve">3.3 </w:t>
       </w:r>
@@ -20492,7 +21131,7 @@
       <w:pPr>
         <w:pStyle w:val="2"/>
       </w:pPr>
-      <w:bookmarkStart w:id="48" w:name="_Toc37768495"/>
+      <w:bookmarkStart w:id="48" w:name="_Toc38438603"/>
       <w:r>
         <w:rPr>
           <w:rFonts w:hint="eastAsia"/>
@@ -20505,7 +21144,7 @@
       <w:pPr>
         <w:pStyle w:val="3"/>
       </w:pPr>
-      <w:bookmarkStart w:id="49" w:name="_Toc37768496"/>
+      <w:bookmarkStart w:id="49" w:name="_Toc38438604"/>
       <w:r>
         <w:rPr>
           <w:rFonts w:hint="eastAsia"/>
@@ -20573,7 +21212,7 @@
       <w:pPr>
         <w:pStyle w:val="3"/>
       </w:pPr>
-      <w:bookmarkStart w:id="50" w:name="_Toc37768497"/>
+      <w:bookmarkStart w:id="50" w:name="_Toc38438605"/>
       <w:r>
         <w:t xml:space="preserve">4.2 </w:t>
       </w:r>
@@ -20992,7 +21631,7 @@
         <mc:AlternateContent>
           <mc:Choice Requires="wps">
             <w:drawing>
-              <wp:anchor distT="45720" distB="45720" distL="114300" distR="114300" simplePos="0" relativeHeight="251661312" behindDoc="0" locked="0" layoutInCell="1" allowOverlap="1">
+              <wp:anchor distT="45720" distB="45720" distL="114300" distR="114300" simplePos="0" relativeHeight="251667968" behindDoc="0" locked="0" layoutInCell="1" allowOverlap="1">
                 <wp:simplePos x="0" y="0"/>
                 <wp:positionH relativeFrom="column">
                   <wp:posOffset>285750</wp:posOffset>
@@ -21305,7 +21944,7 @@
           </mc:Choice>
           <mc:Fallback>
             <w:pict>
-              <v:shape id="_x0000_s1061" type="#_x0000_t202" style="position:absolute;left:0;text-align:left;margin-left:22.5pt;margin-top:0;width:390.75pt;height:623.25pt;z-index:251661312;visibility:visible;mso-wrap-style:square;mso-width-percent:0;mso-height-percent:0;mso-wrap-distance-left:9pt;mso-wrap-distance-top:3.6pt;mso-wrap-distance-right:9pt;mso-wrap-distance-bottom:3.6pt;mso-position-horizontal:absolute;mso-position-horizontal-relative:text;mso-position-vertical:absolute;mso-position-vertical-relative:text;mso-width-percent:0;mso-height-percent:0;mso-width-relative:margin;mso-height-relative:margin;v-text-anchor:top" o:gfxdata="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" strokecolor="#cfcdcd [2894]">
+              <v:shape id="_x0000_s1061" type="#_x0000_t202" style="position:absolute;left:0;text-align:left;margin-left:22.5pt;margin-top:0;width:390.75pt;height:623.25pt;z-index:251667968;visibility:visible;mso-wrap-style:square;mso-width-percent:0;mso-height-percent:0;mso-wrap-distance-left:9pt;mso-wrap-distance-top:3.6pt;mso-wrap-distance-right:9pt;mso-wrap-distance-bottom:3.6pt;mso-position-horizontal:absolute;mso-position-horizontal-relative:text;mso-position-vertical:absolute;mso-position-vertical-relative:text;mso-width-percent:0;mso-height-percent:0;mso-width-relative:margin;mso-height-relative:margin;v-text-anchor:top" o:gfxdata="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" strokecolor="#cfcdcd [2894]">
                 <v:textbox>
                   <w:txbxContent>
                     <w:p>
@@ -21581,7 +22220,7 @@
         <mc:AlternateContent>
           <mc:Choice Requires="wps">
             <w:drawing>
-              <wp:anchor distT="45720" distB="45720" distL="114300" distR="114300" simplePos="0" relativeHeight="251662336" behindDoc="0" locked="0" layoutInCell="1" allowOverlap="1">
+              <wp:anchor distT="45720" distB="45720" distL="114300" distR="114300" simplePos="0" relativeHeight="251668992" behindDoc="0" locked="0" layoutInCell="1" allowOverlap="1">
                 <wp:simplePos x="0" y="0"/>
                 <wp:positionH relativeFrom="column">
                   <wp:posOffset>295275</wp:posOffset>
@@ -21822,7 +22461,7 @@
           </mc:Choice>
           <mc:Fallback>
             <w:pict>
-              <v:shape id="_x0000_s1062" type="#_x0000_t202" style="position:absolute;left:0;text-align:left;margin-left:23.25pt;margin-top:12.75pt;width:387.75pt;height:570pt;z-index:251662336;visibility:visible;mso-wrap-style:square;mso-width-percent:0;mso-height-percent:0;mso-wrap-distance-left:9pt;mso-wrap-distance-top:3.6pt;mso-wrap-distance-right:9pt;mso-wrap-distance-bottom:3.6pt;mso-position-horizontal:absolute;mso-position-horizontal-relative:text;mso-position-vertical:absolute;mso-position-vertical-relative:text;mso-width-percent:0;mso-height-percent:0;mso-width-relative:margin;mso-height-relative:margin;v-text-anchor:top" o:gfxdata="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" strokecolor="#cfcdcd [2894]">
+              <v:shape id="_x0000_s1062" type="#_x0000_t202" style="position:absolute;left:0;text-align:left;margin-left:23.25pt;margin-top:12.75pt;width:387.75pt;height:570pt;z-index:251668992;visibility:visible;mso-wrap-style:square;mso-width-percent:0;mso-height-percent:0;mso-wrap-distance-left:9pt;mso-wrap-distance-top:3.6pt;mso-wrap-distance-right:9pt;mso-wrap-distance-bottom:3.6pt;mso-position-horizontal:absolute;mso-position-horizontal-relative:text;mso-position-vertical:absolute;mso-position-vertical-relative:text;mso-width-percent:0;mso-height-percent:0;mso-width-relative:margin;mso-height-relative:margin;v-text-anchor:top" o:gfxdata="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" strokecolor="#cfcdcd [2894]">
                 <v:textbox>
                   <w:txbxContent>
                     <w:p>
@@ -22062,7 +22701,7 @@
       <w:pPr>
         <w:pStyle w:val="3"/>
       </w:pPr>
-      <w:bookmarkStart w:id="51" w:name="_Toc37768498"/>
+      <w:bookmarkStart w:id="51" w:name="_Toc38438606"/>
       <w:r>
         <w:rPr>
           <w:rFonts w:hint="eastAsia"/>
@@ -23138,23 +23777,27 @@
       <w:pPr>
         <w:pStyle w:val="2"/>
       </w:pPr>
+      <w:bookmarkStart w:id="52" w:name="_Toc38438607"/>
       <w:r>
         <w:rPr>
           <w:rFonts w:hint="eastAsia"/>
         </w:rPr>
         <w:t>五、加入声卡驱动</w:t>
       </w:r>
+      <w:bookmarkEnd w:id="52"/>
     </w:p>
     <w:p>
       <w:pPr>
         <w:pStyle w:val="3"/>
       </w:pPr>
+      <w:bookmarkStart w:id="53" w:name="_Toc38438608"/>
       <w:r>
         <w:rPr>
           <w:rFonts w:hint="eastAsia"/>
         </w:rPr>
         <w:t>5.1 设备树中修改节点</w:t>
       </w:r>
+      <w:bookmarkEnd w:id="53"/>
     </w:p>
     <w:p>
       <w:r>
@@ -23164,7 +23807,7 @@
         <mc:AlternateContent>
           <mc:Choice Requires="wps">
             <w:drawing>
-              <wp:anchor distT="45720" distB="45720" distL="114300" distR="114300" simplePos="0" relativeHeight="251663360" behindDoc="0" locked="0" layoutInCell="1" allowOverlap="1">
+              <wp:anchor distT="45720" distB="45720" distL="114300" distR="114300" simplePos="0" relativeHeight="251670016" behindDoc="0" locked="0" layoutInCell="1" allowOverlap="1">
                 <wp:simplePos x="0" y="0"/>
                 <wp:positionH relativeFrom="column">
                   <wp:posOffset>295275</wp:posOffset>
@@ -23277,7 +23920,7 @@
           </mc:Choice>
           <mc:Fallback>
             <w:pict>
-              <v:shape id="_x0000_s1063" type="#_x0000_t202" style="position:absolute;left:0;text-align:left;margin-left:23.25pt;margin-top:30.35pt;width:369.75pt;height:123pt;z-index:251663360;visibility:visible;mso-wrap-style:square;mso-width-percent:0;mso-height-percent:0;mso-wrap-distance-left:9pt;mso-wrap-distance-top:3.6pt;mso-wrap-distance-right:9pt;mso-wrap-distance-bottom:3.6pt;mso-position-horizontal:absolute;mso-position-horizontal-relative:text;mso-position-vertical:absolute;mso-position-vertical-relative:text;mso-width-percent:0;mso-height-percent:0;mso-width-relative:margin;mso-height-relative:margin;v-text-anchor:top" o:gfxdata="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" strokecolor="#cfcdcd [2894]">
+              <v:shape id="_x0000_s1063" type="#_x0000_t202" style="position:absolute;left:0;text-align:left;margin-left:23.25pt;margin-top:30.35pt;width:369.75pt;height:123pt;z-index:251670016;visibility:visible;mso-wrap-style:square;mso-width-percent:0;mso-height-percent:0;mso-wrap-distance-left:9pt;mso-wrap-distance-top:3.6pt;mso-wrap-distance-right:9pt;mso-wrap-distance-bottom:3.6pt;mso-position-horizontal:absolute;mso-position-horizontal-relative:text;mso-position-vertical:absolute;mso-position-vertical-relative:text;mso-width-percent:0;mso-height-percent:0;mso-width-relative:margin;mso-height-relative:margin;v-text-anchor:top" o:gfxdata="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" strokecolor="#cfcdcd [2894]">
                 <v:textbox>
                   <w:txbxContent>
                     <w:p>
@@ -23369,6 +24012,7 @@
       <w:pPr>
         <w:pStyle w:val="3"/>
       </w:pPr>
+      <w:bookmarkStart w:id="54" w:name="_Toc38438609"/>
       <w:r>
         <w:lastRenderedPageBreak/>
         <w:t xml:space="preserve">5.2 </w:t>
@@ -23379,6 +24023,7 @@
         </w:rPr>
         <w:t>配置驱动</w:t>
       </w:r>
+      <w:bookmarkEnd w:id="54"/>
     </w:p>
     <w:p>
       <w:pPr>
@@ -23633,12 +24278,14 @@
       <w:pPr>
         <w:pStyle w:val="3"/>
       </w:pPr>
+      <w:bookmarkStart w:id="55" w:name="_Toc38438610"/>
       <w:r>
         <w:rPr>
           <w:rFonts w:hint="eastAsia"/>
         </w:rPr>
         <w:t>5.3 播放声音</w:t>
       </w:r>
+      <w:bookmarkEnd w:id="55"/>
     </w:p>
     <w:p>
       <w:r>
@@ -24123,6 +24770,7 @@
       <w:pPr>
         <w:pStyle w:val="2"/>
       </w:pPr>
+      <w:bookmarkStart w:id="56" w:name="_Toc38438611"/>
       <w:r>
         <w:rPr>
           <w:rFonts w:hint="eastAsia"/>
@@ -24138,6 +24786,7 @@
         </w:rPr>
         <w:t>）</w:t>
       </w:r>
+      <w:bookmarkEnd w:id="56"/>
     </w:p>
     <w:p>
       <w:pPr>
@@ -24164,9 +24813,6 @@
       <w:pPr>
         <w:pStyle w:val="a3"/>
         <w:ind w:left="360" w:firstLineChars="0" w:firstLine="0"/>
-        <w:rPr>
-          <w:rFonts w:hint="eastAsia"/>
-        </w:rPr>
       </w:pPr>
       <w:r>
         <w:rPr>
@@ -24209,20 +24855,19 @@
       <w:pPr>
         <w:pStyle w:val="3"/>
       </w:pPr>
+      <w:bookmarkStart w:id="57" w:name="_Toc38438612"/>
       <w:r>
         <w:rPr>
           <w:rFonts w:hint="eastAsia"/>
         </w:rPr>
         <w:t>6.1 寻找驱动源码，根据Datasheet修改参数</w:t>
       </w:r>
+      <w:bookmarkEnd w:id="57"/>
     </w:p>
     <w:p>
       <w:pPr>
         <w:pStyle w:val="a3"/>
         <w:ind w:left="360" w:firstLineChars="0" w:firstLine="0"/>
-        <w:rPr>
-          <w:rFonts w:hint="eastAsia"/>
-        </w:rPr>
       </w:pPr>
       <w:r>
         <w:rPr>
@@ -24235,12 +24880,14 @@
       <w:pPr>
         <w:pStyle w:val="3"/>
       </w:pPr>
+      <w:bookmarkStart w:id="58" w:name="_Toc38438613"/>
       <w:r>
         <w:rPr>
           <w:rFonts w:hint="eastAsia"/>
         </w:rPr>
         <w:t>6.2 配置设备树</w:t>
       </w:r>
+      <w:bookmarkEnd w:id="58"/>
     </w:p>
     <w:p>
       <w:pPr>
@@ -24253,7 +24900,7 @@
         <mc:AlternateContent>
           <mc:Choice Requires="wps">
             <w:drawing>
-              <wp:anchor distT="45720" distB="45720" distL="114300" distR="114300" simplePos="0" relativeHeight="251655680" behindDoc="0" locked="0" layoutInCell="1" allowOverlap="1">
+              <wp:anchor distT="45720" distB="45720" distL="114300" distR="114300" simplePos="0" relativeHeight="251646464" behindDoc="0" locked="0" layoutInCell="1" allowOverlap="1">
                 <wp:simplePos x="0" y="0"/>
                 <wp:positionH relativeFrom="column">
                   <wp:posOffset>323850</wp:posOffset>
@@ -24468,7 +25115,7 @@
           </mc:Choice>
           <mc:Fallback>
             <w:pict>
-              <v:shape id="_x0000_s1064" type="#_x0000_t202" style="position:absolute;left:0;text-align:left;margin-left:25.5pt;margin-top:29.85pt;width:338.25pt;height:290.25pt;z-index:251655680;visibility:visible;mso-wrap-style:square;mso-width-percent:0;mso-height-percent:0;mso-wrap-distance-left:9pt;mso-wrap-distance-top:3.6pt;mso-wrap-distance-right:9pt;mso-wrap-distance-bottom:3.6pt;mso-position-horizontal:absolute;mso-position-horizontal-relative:text;mso-position-vertical:absolute;mso-position-vertical-relative:text;mso-width-percent:0;mso-height-percent:0;mso-width-relative:margin;mso-height-relative:margin;v-text-anchor:top" o:gfxdata="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" strokecolor="#cfcdcd [2894]">
+              <v:shape id="_x0000_s1064" type="#_x0000_t202" style="position:absolute;left:0;text-align:left;margin-left:25.5pt;margin-top:29.85pt;width:338.25pt;height:290.25pt;z-index:251646464;visibility:visible;mso-wrap-style:square;mso-width-percent:0;mso-height-percent:0;mso-wrap-distance-left:9pt;mso-wrap-distance-top:3.6pt;mso-wrap-distance-right:9pt;mso-wrap-distance-bottom:3.6pt;mso-position-horizontal:absolute;mso-position-horizontal-relative:text;mso-position-vertical:absolute;mso-position-vertical-relative:text;mso-width-percent:0;mso-height-percent:0;mso-width-relative:margin;mso-height-relative:margin;v-text-anchor:top" o:gfxdata="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" strokecolor="#cfcdcd [2894]">
                 <v:textbox>
                   <w:txbxContent>
                     <w:p>
@@ -24653,6 +25300,7 @@
       <w:pPr>
         <w:pStyle w:val="3"/>
       </w:pPr>
+      <w:bookmarkStart w:id="59" w:name="_Toc38438614"/>
       <w:r>
         <w:rPr>
           <w:rFonts w:hint="eastAsia"/>
@@ -24660,16 +25308,20 @@
         <w:lastRenderedPageBreak/>
         <w:t>6.3 背光控制</w:t>
       </w:r>
+      <w:bookmarkEnd w:id="59"/>
     </w:p>
     <w:p>
       <w:pPr>
         <w:pStyle w:val="4"/>
       </w:pPr>
       <w:r>
+        <w:rPr>
+          <w:noProof/>
+        </w:rPr>
         <mc:AlternateContent>
           <mc:Choice Requires="wps">
             <w:drawing>
-              <wp:anchor distT="45720" distB="45720" distL="114300" distR="114300" simplePos="0" relativeHeight="251657728" behindDoc="0" locked="0" layoutInCell="1" allowOverlap="1">
+              <wp:anchor distT="45720" distB="45720" distL="114300" distR="114300" simplePos="0" relativeHeight="251648512" behindDoc="0" locked="0" layoutInCell="1" allowOverlap="1">
                 <wp:simplePos x="0" y="0"/>
                 <wp:positionH relativeFrom="column">
                   <wp:posOffset>276225</wp:posOffset>
@@ -24761,7 +25413,7 @@
           </mc:Choice>
           <mc:Fallback>
             <w:pict>
-              <v:shape id="_x0000_s1065" type="#_x0000_t202" style="position:absolute;left:0;text-align:left;margin-left:21.75pt;margin-top:52.55pt;width:390pt;height:89.25pt;z-index:251657728;visibility:visible;mso-wrap-style:square;mso-width-percent:0;mso-height-percent:0;mso-wrap-distance-left:9pt;mso-wrap-distance-top:3.6pt;mso-wrap-distance-right:9pt;mso-wrap-distance-bottom:3.6pt;mso-position-horizontal:absolute;mso-position-horizontal-relative:text;mso-position-vertical:absolute;mso-position-vertical-relative:text;mso-width-percent:0;mso-height-percent:0;mso-width-relative:margin;mso-height-relative:margin;v-text-anchor:top" o:gfxdata="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" strokecolor="#cfcdcd [2894]">
+              <v:shape id="_x0000_s1065" type="#_x0000_t202" style="position:absolute;left:0;text-align:left;margin-left:21.75pt;margin-top:52.55pt;width:390pt;height:89.25pt;z-index:251648512;visibility:visible;mso-wrap-style:square;mso-width-percent:0;mso-height-percent:0;mso-wrap-distance-left:9pt;mso-wrap-distance-top:3.6pt;mso-wrap-distance-right:9pt;mso-wrap-distance-bottom:3.6pt;mso-position-horizontal:absolute;mso-position-horizontal-relative:text;mso-position-vertical:absolute;mso-position-vertical-relative:text;mso-width-percent:0;mso-height-percent:0;mso-width-relative:margin;mso-height-relative:margin;v-text-anchor:top" o:gfxdata="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" strokecolor="#cfcdcd [2894]">
                 <v:textbox>
                   <w:txbxContent>
                     <w:p>
@@ -24801,7 +25453,6 @@
         </mc:AlternateContent>
       </w:r>
       <w:r>
-        <w:tab/>
         <w:t>1</w:t>
       </w:r>
       <w:r>
@@ -24816,7 +25467,6 @@
         <w:pStyle w:val="4"/>
       </w:pPr>
       <w:r>
-        <w:tab/>
         <w:t>2</w:t>
       </w:r>
       <w:r>
@@ -24909,16 +25559,15 @@
     <w:p>
       <w:pPr>
         <w:pStyle w:val="3"/>
-        <w:rPr>
-          <w:rFonts w:hint="eastAsia"/>
-        </w:rPr>
-      </w:pPr>
+      </w:pPr>
+      <w:bookmarkStart w:id="60" w:name="_Toc38438615"/>
       <w:r>
         <w:rPr>
           <w:rFonts w:hint="eastAsia"/>
         </w:rPr>
         <w:t>6.4 触摸屏</w:t>
       </w:r>
+      <w:bookmarkEnd w:id="60"/>
     </w:p>
     <w:p>
       <w:r>
@@ -24950,6 +25599,22 @@
       </w:r>
       <w:r>
         <w:t>2046</w:t>
+      </w:r>
+    </w:p>
+    <w:p>
+      <w:pPr>
+        <w:rPr>
+          <w:rFonts w:hint="eastAsia"/>
+        </w:rPr>
+      </w:pPr>
+      <w:r>
+        <w:tab/>
+      </w:r>
+      <w:r>
+        <w:rPr>
+          <w:rFonts w:hint="eastAsia"/>
+        </w:rPr>
+        <w:t>开发板硬件带的SPI不支持扩展CS引脚，只能用GPIO再模拟一个SPI接口</w:t>
       </w:r>
     </w:p>
     <w:p>
@@ -25061,31 +25726,99 @@
     </w:p>
     <w:p>
       <w:pPr>
-        <w:pStyle w:val="4"/>
-      </w:pPr>
-      <w:r>
-        <w:rPr>
-          <w:rFonts w:hint="eastAsia"/>
-        </w:rPr>
-        <w:t>2、配置设备树</w:t>
-      </w:r>
-    </w:p>
-    <w:p>
-      <w:pPr>
-        <w:rPr>
-          <w:rFonts w:hint="eastAsia"/>
-        </w:rPr>
-      </w:pPr>
-      <w:bookmarkStart w:id="52" w:name="_GoBack"/>
-      <w:bookmarkEnd w:id="52"/>
-    </w:p>
-    <w:p>
-      <w:pPr>
         <w:pStyle w:val="a3"/>
         <w:ind w:left="360" w:firstLineChars="0" w:firstLine="0"/>
-        <w:rPr>
-          <w:rFonts w:hint="eastAsia"/>
-        </w:rPr>
+      </w:pPr>
+    </w:p>
+    <w:p>
+      <w:pPr>
+        <w:pStyle w:val="a3"/>
+        <w:ind w:left="360" w:firstLineChars="0" w:firstLine="0"/>
+        <w:rPr>
+          <w:highlight w:val="lightGray"/>
+        </w:rPr>
+      </w:pPr>
+      <w:r>
+        <w:rPr>
+          <w:highlight w:val="lightGray"/>
+        </w:rPr>
+        <w:t>Device Drivers  ---&gt;</w:t>
+      </w:r>
+    </w:p>
+    <w:p>
+      <w:pPr>
+        <w:pStyle w:val="a3"/>
+        <w:ind w:left="360" w:firstLineChars="0" w:firstLine="0"/>
+        <w:rPr>
+          <w:highlight w:val="lightGray"/>
+        </w:rPr>
+      </w:pPr>
+      <w:r>
+        <w:rPr>
+          <w:highlight w:val="lightGray"/>
+        </w:rPr>
+        <w:tab/>
+      </w:r>
+      <w:r>
+        <w:rPr>
+          <w:highlight w:val="lightGray"/>
+        </w:rPr>
+        <w:tab/>
+        <w:t>[*] SPI support  ---&gt;</w:t>
+      </w:r>
+    </w:p>
+    <w:p>
+      <w:pPr>
+        <w:pStyle w:val="a3"/>
+        <w:ind w:left="360" w:firstLineChars="0" w:firstLine="0"/>
+      </w:pPr>
+      <w:r>
+        <w:rPr>
+          <w:highlight w:val="lightGray"/>
+        </w:rPr>
+        <w:tab/>
+      </w:r>
+      <w:r>
+        <w:rPr>
+          <w:highlight w:val="lightGray"/>
+        </w:rPr>
+        <w:tab/>
+      </w:r>
+      <w:r>
+        <w:rPr>
+          <w:highlight w:val="lightGray"/>
+        </w:rPr>
+        <w:tab/>
+        <w:t>&lt;*&gt;   GPIO-based bitbanging SPI Master</w:t>
+      </w:r>
+    </w:p>
+    <w:p>
+      <w:pPr>
+        <w:pStyle w:val="a3"/>
+        <w:ind w:left="360" w:firstLineChars="0" w:firstLine="0"/>
+      </w:pPr>
+    </w:p>
+    <w:p>
+      <w:pPr>
+        <w:pStyle w:val="a3"/>
+        <w:ind w:left="360" w:firstLineChars="0" w:firstLine="0"/>
+      </w:pPr>
+    </w:p>
+    <w:p>
+      <w:pPr>
+        <w:pStyle w:val="a3"/>
+        <w:ind w:left="360" w:firstLineChars="0" w:firstLine="0"/>
+      </w:pPr>
+    </w:p>
+    <w:p>
+      <w:pPr>
+        <w:pStyle w:val="a3"/>
+        <w:ind w:left="360" w:firstLineChars="0" w:firstLine="0"/>
+      </w:pPr>
+    </w:p>
+    <w:p>
+      <w:pPr>
+        <w:pStyle w:val="4"/>
       </w:pPr>
       <w:r>
         <w:rPr>
@@ -25095,16 +25828,16 @@
         <mc:AlternateContent>
           <mc:Choice Requires="wps">
             <w:drawing>
-              <wp:anchor distT="45720" distB="45720" distL="114300" distR="114300" simplePos="0" relativeHeight="251659776" behindDoc="0" locked="0" layoutInCell="1" allowOverlap="1">
+              <wp:anchor distT="45720" distB="45720" distL="114300" distR="114300" simplePos="0" relativeHeight="251665920" behindDoc="0" locked="0" layoutInCell="1" allowOverlap="1">
                 <wp:simplePos x="0" y="0"/>
                 <wp:positionH relativeFrom="column">
                   <wp:posOffset>247650</wp:posOffset>
                 </wp:positionH>
                 <wp:positionV relativeFrom="paragraph">
-                  <wp:posOffset>104140</wp:posOffset>
+                  <wp:posOffset>723265</wp:posOffset>
                 </wp:positionV>
-                <wp:extent cx="5010150" cy="4467225"/>
-                <wp:effectExtent l="0" t="0" r="19050" b="28575"/>
+                <wp:extent cx="4133850" cy="4552950"/>
+                <wp:effectExtent l="0" t="0" r="19050" b="19050"/>
                 <wp:wrapTopAndBottom/>
                 <wp:docPr id="42" name="文本框 2"/>
                 <wp:cNvGraphicFramePr>
@@ -25119,7 +25852,7 @@
                       <wps:spPr bwMode="auto">
                         <a:xfrm>
                           <a:off x="0" y="0"/>
-                          <a:ext cx="5010150" cy="4467225"/>
+                          <a:ext cx="4133850" cy="4552950"/>
                         </a:xfrm>
                         <a:prstGeom prst="rect">
                           <a:avLst/>
@@ -25129,7 +25862,9 @@
                         </a:solidFill>
                         <a:ln w="9525">
                           <a:solidFill>
-                            <a:srgbClr val="000000"/>
+                            <a:schemeClr val="bg2">
+                              <a:lumMod val="90000"/>
+                            </a:schemeClr>
                           </a:solidFill>
                           <a:miter lim="800000"/>
                           <a:headEnd/>
@@ -25140,108 +25875,147 @@
                         <w:txbxContent>
                           <w:p>
                             <w:r>
+                              <w:t>spi2: spi-gpio {</w:t>
+                            </w:r>
+                          </w:p>
+                          <w:p>
+                            <w:r>
+                              <w:tab/>
+                              <w:t>compatible = "spi-gpio";</w:t>
+                            </w:r>
+                          </w:p>
+                          <w:p>
+                            <w:r>
+                              <w:tab/>
+                              <w:t>#address-cells = &lt;0x1&gt;;</w:t>
+                            </w:r>
+                          </w:p>
+                          <w:p>
+                            <w:r>
+                              <w:tab/>
+                              <w:t>#size-cells = &lt;0x0&gt;;</w:t>
+                            </w:r>
+                          </w:p>
+                          <w:p>
+                            <w:r>
+                              <w:tab/>
+                              <w:t>ranges;</w:t>
+                            </w:r>
+                          </w:p>
+                          <w:p/>
+                          <w:p>
+                            <w:r>
+                              <w:tab/>
+                              <w:t>sck-gpios = &lt;&amp;pio 0 18 GPIO_ACTIVE_HIGH&gt;;</w:t>
+                            </w:r>
+                          </w:p>
+                          <w:p>
+                            <w:r>
+                              <w:tab/>
+                              <w:t>miso-gpios = &lt;&amp;pio 0 19 GPIO_ACTIVE_HIGH&gt;;</w:t>
+                            </w:r>
+                          </w:p>
+                          <w:p>
+                            <w:r>
+                              <w:tab/>
+                              <w:t>mosi-gpios = &lt;&amp;pio 0 1 GPIO_ACTIVE_HIGH&gt;;</w:t>
+                            </w:r>
+                          </w:p>
+                          <w:p>
+                            <w:r>
+                              <w:tab/>
+                              <w:t>cs-gpios = &lt;&amp;pio 0 10 GPIO_ACTIVE_HIGH&gt;;</w:t>
+                            </w:r>
+                          </w:p>
+                          <w:p>
+                            <w:r>
+                              <w:tab/>
+                              <w:t>num-chipselects = &lt;1&gt;;</w:t>
+                            </w:r>
+                          </w:p>
+                          <w:p>
+                            <w:r>
+                              <w:tab/>
+                            </w:r>
+                          </w:p>
+                          <w:p>
+                            <w:r>
+                              <w:tab/>
                               <w:t>touchscreen@1 {</w:t>
                             </w:r>
                           </w:p>
                           <w:p>
                             <w:r>
-                              <w:t xml:space="preserve">                compatible = "ti,ads7846";</w:t>
+                              <w:tab/>
+                            </w:r>
+                            <w:r>
+                              <w:tab/>
+                              <w:t>compatible = "ti,ads7846";</w:t>
                             </w:r>
                           </w:p>
                           <w:p>
                             <w:r>
-                              <w:t xml:space="preserve">                reg = &lt;1&gt;;</w:t>
+                              <w:tab/>
+                            </w:r>
+                            <w:r>
+                              <w:tab/>
+                              <w:t>reg = &lt;1&gt;;</w:t>
                             </w:r>
                           </w:p>
                           <w:p>
                             <w:r>
-                              <w:t xml:space="preserve">                spi-max-frequency = &lt;500000&gt;;</w:t>
+                              <w:tab/>
+                            </w:r>
+                            <w:r>
+                              <w:tab/>
+                              <w:t>spi-max-frequency = &lt;500000&gt;;</w:t>
                             </w:r>
                           </w:p>
                           <w:p>
                             <w:r>
-                              <w:t xml:space="preserve">                interrupt-parent = &lt;&amp;pio&gt;;</w:t>
+                              <w:tab/>
+                            </w:r>
+                            <w:r>
+                              <w:tab/>
+                              <w:t>interrupt-parent = &lt;&amp;pio&gt;;</w:t>
                             </w:r>
                           </w:p>
                           <w:p>
                             <w:r>
-                              <w:t xml:space="preserve">                interrupts = &lt;0 2 2&gt;;</w:t>
+                              <w:tab/>
+                            </w:r>
+                            <w:r>
+                              <w:tab/>
+                              <w:t>interrupts = &lt;0 2 2&gt;;</w:t>
                             </w:r>
                           </w:p>
                           <w:p>
                             <w:r>
-                              <w:t xml:space="preserve">                pendown-gpio = &lt;&amp;pio 0 2 0&gt;;</w:t>
+                              <w:tab/>
                             </w:r>
-                          </w:p>
-                          <w:p/>
-                          <w:p>
                             <w:r>
-                              <w:t xml:space="preserve">                /* driver defaults, optional */</w:t>
+                              <w:tab/>
+                              <w:t>pendown-gpio = &lt;&amp;pio 0 2 0&gt;;</w:t>
                             </w:r>
                           </w:p>
                           <w:p>
                             <w:r>
-                              <w:t xml:space="preserve">                ti,x-min = /bits/ 16 &lt;176&gt;;</w:t>
+                              <w:tab/>
+                            </w:r>
+                            <w:r>
+                              <w:tab/>
+                              <w:t>wakeup-source;</w:t>
                             </w:r>
                           </w:p>
                           <w:p>
                             <w:r>
-                              <w:t xml:space="preserve">                ti,y-min = /bits/ 16 &lt;300&gt;;</w:t>
+                              <w:tab/>
+                              <w:t>};</w:t>
                             </w:r>
                           </w:p>
                           <w:p>
                             <w:r>
-                              <w:t xml:space="preserve">                ti,x-max = /bits/ 16 &lt;3913&gt;;</w:t>
-                            </w:r>
-                          </w:p>
-                          <w:p>
-                            <w:r>
-                              <w:t xml:space="preserve">                ti,y-max = /bits/ 16 &lt;3947&gt;;</w:t>
-                            </w:r>
-                          </w:p>
-                          <w:p>
-                            <w:r>
-                              <w:t xml:space="preserve">                ti,pressure-min = /bits/ 16 &lt;0&gt;;</w:t>
-                            </w:r>
-                          </w:p>
-                          <w:p>
-                            <w:r>
-                              <w:t xml:space="preserve">                ti,pressure-max = /bits/ 16 &lt;255&gt;;</w:t>
-                            </w:r>
-                          </w:p>
-                          <w:p>
-                            <w:r>
-                              <w:t xml:space="preserve">                ti,x-plate-ohms = /bits/ 16 &lt;180&gt;;</w:t>
-                            </w:r>
-                          </w:p>
-                          <w:p>
-                            <w:r>
-                              <w:t xml:space="preserve">                ti,debounce_max = /bits/ 16 &lt;15000&gt;;</w:t>
-                            </w:r>
-                          </w:p>
-                          <w:p>
-                            <w:r>
-                              <w:t xml:space="preserve">                ti,debounce_tol = /bits/ 16 &lt;65535&gt;;</w:t>
-                            </w:r>
-                          </w:p>
-                          <w:p>
-                            <w:r>
-                              <w:t xml:space="preserve">                ti,debounce_rep = /bits/ 16 &lt;100&gt;;</w:t>
-                            </w:r>
-                          </w:p>
-                          <w:p>
-                            <w:r>
-                              <w:t xml:space="preserve">                ti,vref-delay-usecs = /bits/ 16 &lt;450&gt;;</w:t>
-                            </w:r>
-                          </w:p>
-                          <w:p>
-                            <w:r>
-                              <w:t xml:space="preserve">                ti,keep_vref_on =  &lt;1&gt;;</w:t>
-                            </w:r>
-                          </w:p>
-                          <w:p>
-                            <w:r>
-                              <w:t xml:space="preserve">        };</w:t>
+                              <w:t>};</w:t>
                             </w:r>
                           </w:p>
                         </w:txbxContent>
@@ -25263,113 +26037,152 @@
           </mc:Choice>
           <mc:Fallback>
             <w:pict>
-              <v:shape id="_x0000_s1066" type="#_x0000_t202" style="position:absolute;left:0;text-align:left;margin-left:19.5pt;margin-top:8.2pt;width:394.5pt;height:351.75pt;z-index:251659776;visibility:visible;mso-wrap-style:square;mso-width-percent:0;mso-height-percent:0;mso-wrap-distance-left:9pt;mso-wrap-distance-top:3.6pt;mso-wrap-distance-right:9pt;mso-wrap-distance-bottom:3.6pt;mso-position-horizontal:absolute;mso-position-horizontal-relative:text;mso-position-vertical:absolute;mso-position-vertical-relative:text;mso-width-percent:0;mso-height-percent:0;mso-width-relative:margin;mso-height-relative:margin;v-text-anchor:top" o:gfxdata="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">
+              <v:shape id="_x0000_s1066" type="#_x0000_t202" style="position:absolute;left:0;text-align:left;margin-left:19.5pt;margin-top:56.95pt;width:325.5pt;height:358.5pt;z-index:251665920;visibility:visible;mso-wrap-style:square;mso-width-percent:0;mso-height-percent:0;mso-wrap-distance-left:9pt;mso-wrap-distance-top:3.6pt;mso-wrap-distance-right:9pt;mso-wrap-distance-bottom:3.6pt;mso-position-horizontal:absolute;mso-position-horizontal-relative:text;mso-position-vertical:absolute;mso-position-vertical-relative:text;mso-width-percent:0;mso-height-percent:0;mso-width-relative:margin;mso-height-relative:margin;v-text-anchor:top" o:gfxdata="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" strokecolor="#cfcdcd [2894]">
                 <v:textbox>
                   <w:txbxContent>
                     <w:p>
                       <w:r>
+                        <w:t>spi2: spi-gpio {</w:t>
+                      </w:r>
+                    </w:p>
+                    <w:p>
+                      <w:r>
+                        <w:tab/>
+                        <w:t>compatible = "spi-gpio";</w:t>
+                      </w:r>
+                    </w:p>
+                    <w:p>
+                      <w:r>
+                        <w:tab/>
+                        <w:t>#address-cells = &lt;0x1&gt;;</w:t>
+                      </w:r>
+                    </w:p>
+                    <w:p>
+                      <w:r>
+                        <w:tab/>
+                        <w:t>#size-cells = &lt;0x0&gt;;</w:t>
+                      </w:r>
+                    </w:p>
+                    <w:p>
+                      <w:r>
+                        <w:tab/>
+                        <w:t>ranges;</w:t>
+                      </w:r>
+                    </w:p>
+                    <w:p/>
+                    <w:p>
+                      <w:r>
+                        <w:tab/>
+                        <w:t>sck-gpios = &lt;&amp;pio 0 18 GPIO_ACTIVE_HIGH&gt;;</w:t>
+                      </w:r>
+                    </w:p>
+                    <w:p>
+                      <w:r>
+                        <w:tab/>
+                        <w:t>miso-gpios = &lt;&amp;pio 0 19 GPIO_ACTIVE_HIGH&gt;;</w:t>
+                      </w:r>
+                    </w:p>
+                    <w:p>
+                      <w:r>
+                        <w:tab/>
+                        <w:t>mosi-gpios = &lt;&amp;pio 0 1 GPIO_ACTIVE_HIGH&gt;;</w:t>
+                      </w:r>
+                    </w:p>
+                    <w:p>
+                      <w:r>
+                        <w:tab/>
+                        <w:t>cs-gpios = &lt;&amp;pio 0 10 GPIO_ACTIVE_HIGH&gt;;</w:t>
+                      </w:r>
+                    </w:p>
+                    <w:p>
+                      <w:r>
+                        <w:tab/>
+                        <w:t>num-chipselects = &lt;1&gt;;</w:t>
+                      </w:r>
+                    </w:p>
+                    <w:p>
+                      <w:r>
+                        <w:tab/>
+                      </w:r>
+                    </w:p>
+                    <w:p>
+                      <w:r>
+                        <w:tab/>
                         <w:t>touchscreen@1 {</w:t>
                       </w:r>
                     </w:p>
                     <w:p>
                       <w:r>
-                        <w:t xml:space="preserve">                compatible = "ti,ads7846";</w:t>
+                        <w:tab/>
+                      </w:r>
+                      <w:r>
+                        <w:tab/>
+                        <w:t>compatible = "ti,ads7846";</w:t>
                       </w:r>
                     </w:p>
                     <w:p>
                       <w:r>
-                        <w:t xml:space="preserve">                reg = &lt;1&gt;;</w:t>
+                        <w:tab/>
+                      </w:r>
+                      <w:r>
+                        <w:tab/>
+                        <w:t>reg = &lt;1&gt;;</w:t>
                       </w:r>
                     </w:p>
                     <w:p>
                       <w:r>
-                        <w:t xml:space="preserve">                spi-max-frequency = &lt;500000&gt;;</w:t>
+                        <w:tab/>
+                      </w:r>
+                      <w:r>
+                        <w:tab/>
+                        <w:t>spi-max-frequency = &lt;500000&gt;;</w:t>
                       </w:r>
                     </w:p>
                     <w:p>
                       <w:r>
-                        <w:t xml:space="preserve">                interrupt-parent = &lt;&amp;pio&gt;;</w:t>
+                        <w:tab/>
+                      </w:r>
+                      <w:r>
+                        <w:tab/>
+                        <w:t>interrupt-parent = &lt;&amp;pio&gt;;</w:t>
                       </w:r>
                     </w:p>
                     <w:p>
                       <w:r>
-                        <w:t xml:space="preserve">                interrupts = &lt;0 2 2&gt;;</w:t>
+                        <w:tab/>
+                      </w:r>
+                      <w:r>
+                        <w:tab/>
+                        <w:t>interrupts = &lt;0 2 2&gt;;</w:t>
                       </w:r>
                     </w:p>
                     <w:p>
                       <w:r>
-                        <w:t xml:space="preserve">                pendown-gpio = &lt;&amp;pio 0 2 0&gt;;</w:t>
+                        <w:tab/>
                       </w:r>
-                    </w:p>
-                    <w:p/>
-                    <w:p>
                       <w:r>
-                        <w:t xml:space="preserve">                /* driver defaults, optional */</w:t>
+                        <w:tab/>
+                        <w:t>pendown-gpio = &lt;&amp;pio 0 2 0&gt;;</w:t>
                       </w:r>
                     </w:p>
                     <w:p>
                       <w:r>
-                        <w:t xml:space="preserve">                ti,x-min = /bits/ 16 &lt;176&gt;;</w:t>
+                        <w:tab/>
+                      </w:r>
+                      <w:r>
+                        <w:tab/>
+                        <w:t>wakeup-source;</w:t>
                       </w:r>
                     </w:p>
                     <w:p>
                       <w:r>
-                        <w:t xml:space="preserve">                ti,y-min = /bits/ 16 &lt;300&gt;;</w:t>
+                        <w:tab/>
+                        <w:t>};</w:t>
                       </w:r>
                     </w:p>
                     <w:p>
                       <w:r>
-                        <w:t xml:space="preserve">                ti,x-max = /bits/ 16 &lt;3913&gt;;</w:t>
-                      </w:r>
-                    </w:p>
-                    <w:p>
-                      <w:r>
-                        <w:t xml:space="preserve">                ti,y-max = /bits/ 16 &lt;3947&gt;;</w:t>
-                      </w:r>
-                    </w:p>
-                    <w:p>
-                      <w:r>
-                        <w:t xml:space="preserve">                ti,pressure-min = /bits/ 16 &lt;0&gt;;</w:t>
-                      </w:r>
-                    </w:p>
-                    <w:p>
-                      <w:r>
-                        <w:t xml:space="preserve">                ti,pressure-max = /bits/ 16 &lt;255&gt;;</w:t>
-                      </w:r>
-                    </w:p>
-                    <w:p>
-                      <w:r>
-                        <w:t xml:space="preserve">                ti,x-plate-ohms = /bits/ 16 &lt;180&gt;;</w:t>
-                      </w:r>
-                    </w:p>
-                    <w:p>
-                      <w:r>
-                        <w:t xml:space="preserve">                ti,debounce_max = /bits/ 16 &lt;15000&gt;;</w:t>
-                      </w:r>
-                    </w:p>
-                    <w:p>
-                      <w:r>
-                        <w:t xml:space="preserve">                ti,debounce_tol = /bits/ 16 &lt;65535&gt;;</w:t>
-                      </w:r>
-                    </w:p>
-                    <w:p>
-                      <w:r>
-                        <w:t xml:space="preserve">                ti,debounce_rep = /bits/ 16 &lt;100&gt;;</w:t>
-                      </w:r>
-                    </w:p>
-                    <w:p>
-                      <w:r>
-                        <w:t xml:space="preserve">                ti,vref-delay-usecs = /bits/ 16 &lt;450&gt;;</w:t>
-                      </w:r>
-                    </w:p>
-                    <w:p>
-                      <w:r>
-                        <w:t xml:space="preserve">                ti,keep_vref_on =  &lt;1&gt;;</w:t>
-                      </w:r>
-                    </w:p>
-                    <w:p>
-                      <w:r>
-                        <w:t xml:space="preserve">        };</w:t>
+                        <w:t>};</w:t>
                       </w:r>
                     </w:p>
                   </w:txbxContent>
@@ -25380,6 +26193,102 @@
           </mc:Fallback>
         </mc:AlternateContent>
       </w:r>
+      <w:r>
+        <w:rPr>
+          <w:rFonts w:hint="eastAsia"/>
+        </w:rPr>
+        <w:t>2、配置设备树</w:t>
+      </w:r>
+    </w:p>
+    <w:p>
+      <w:pPr>
+        <w:rPr>
+          <w:rFonts w:hint="eastAsia"/>
+        </w:rPr>
+      </w:pPr>
+    </w:p>
+    <w:p>
+      <w:pPr>
+        <w:pStyle w:val="a3"/>
+        <w:ind w:left="360" w:firstLineChars="0" w:firstLine="0"/>
+      </w:pPr>
+      <w:bookmarkStart w:id="61" w:name="_GoBack"/>
+      <w:bookmarkEnd w:id="61"/>
+    </w:p>
+    <w:p>
+      <w:pPr>
+        <w:pStyle w:val="a3"/>
+        <w:ind w:left="360" w:firstLineChars="0" w:firstLine="0"/>
+      </w:pPr>
+    </w:p>
+    <w:p>
+      <w:pPr>
+        <w:pStyle w:val="a3"/>
+        <w:ind w:left="360" w:firstLineChars="0" w:firstLine="0"/>
+      </w:pPr>
+    </w:p>
+    <w:p>
+      <w:pPr>
+        <w:pStyle w:val="a3"/>
+        <w:ind w:left="360" w:firstLineChars="0" w:firstLine="0"/>
+      </w:pPr>
+    </w:p>
+    <w:p>
+      <w:pPr>
+        <w:pStyle w:val="a3"/>
+        <w:ind w:left="360" w:firstLineChars="0" w:firstLine="0"/>
+      </w:pPr>
+    </w:p>
+    <w:p>
+      <w:pPr>
+        <w:pStyle w:val="a3"/>
+        <w:ind w:left="360" w:firstLineChars="0" w:firstLine="0"/>
+      </w:pPr>
+    </w:p>
+    <w:p>
+      <w:pPr>
+        <w:pStyle w:val="a3"/>
+        <w:ind w:left="360" w:firstLineChars="0" w:firstLine="0"/>
+      </w:pPr>
+    </w:p>
+    <w:p>
+      <w:pPr>
+        <w:pStyle w:val="a3"/>
+        <w:ind w:left="360" w:firstLineChars="0" w:firstLine="0"/>
+      </w:pPr>
+    </w:p>
+    <w:p>
+      <w:pPr>
+        <w:pStyle w:val="a3"/>
+        <w:ind w:left="360" w:firstLineChars="0" w:firstLine="0"/>
+      </w:pPr>
+    </w:p>
+    <w:p>
+      <w:pPr>
+        <w:pStyle w:val="a3"/>
+        <w:ind w:left="360" w:firstLineChars="0" w:firstLine="0"/>
+      </w:pPr>
+    </w:p>
+    <w:p>
+      <w:pPr>
+        <w:pStyle w:val="a3"/>
+        <w:ind w:left="360" w:firstLineChars="0" w:firstLine="0"/>
+      </w:pPr>
+    </w:p>
+    <w:p>
+      <w:pPr>
+        <w:pStyle w:val="a3"/>
+        <w:ind w:left="360" w:firstLineChars="0" w:firstLine="0"/>
+      </w:pPr>
+    </w:p>
+    <w:p>
+      <w:pPr>
+        <w:pStyle w:val="a3"/>
+        <w:ind w:left="360" w:firstLineChars="0" w:firstLine="0"/>
+        <w:rPr>
+          <w:rFonts w:hint="eastAsia"/>
+        </w:rPr>
+      </w:pPr>
     </w:p>
     <w:sectPr>
       <w:headerReference w:type="default" r:id="rId31"/>
@@ -26154,6 +27063,119 @@
     </w:lvl>
   </w:abstractNum>
   <w:abstractNum w:abstractNumId="7" w15:restartNumberingAfterBreak="0">
+    <w:nsid w:val="55E62A1A"/>
+    <w:multiLevelType w:val="hybridMultilevel"/>
+    <w:tmpl w:val="64988E38"/>
+    <w:lvl w:ilvl="0" w:tplc="83CA582E">
+      <w:start w:val="2"/>
+      <w:numFmt w:val="bullet"/>
+      <w:lvlText w:val="·"/>
+      <w:lvlJc w:val="left"/>
+      <w:pPr>
+        <w:ind w:left="360" w:hanging="360"/>
+      </w:pPr>
+      <w:rPr>
+        <w:rFonts w:ascii="等线" w:eastAsia="等线" w:hAnsi="等线" w:cstheme="minorBidi" w:hint="eastAsia"/>
+      </w:rPr>
+    </w:lvl>
+    <w:lvl w:ilvl="1" w:tplc="04090003" w:tentative="1">
+      <w:start w:val="1"/>
+      <w:numFmt w:val="bullet"/>
+      <w:lvlText w:val=""/>
+      <w:lvlJc w:val="left"/>
+      <w:pPr>
+        <w:ind w:left="840" w:hanging="420"/>
+      </w:pPr>
+      <w:rPr>
+        <w:rFonts w:ascii="Wingdings" w:hAnsi="Wingdings" w:hint="default"/>
+      </w:rPr>
+    </w:lvl>
+    <w:lvl w:ilvl="2" w:tplc="04090005" w:tentative="1">
+      <w:start w:val="1"/>
+      <w:numFmt w:val="bullet"/>
+      <w:lvlText w:val=""/>
+      <w:lvlJc w:val="left"/>
+      <w:pPr>
+        <w:ind w:left="1260" w:hanging="420"/>
+      </w:pPr>
+      <w:rPr>
+        <w:rFonts w:ascii="Wingdings" w:hAnsi="Wingdings" w:hint="default"/>
+      </w:rPr>
+    </w:lvl>
+    <w:lvl w:ilvl="3" w:tplc="04090001" w:tentative="1">
+      <w:start w:val="1"/>
+      <w:numFmt w:val="bullet"/>
+      <w:lvlText w:val=""/>
+      <w:lvlJc w:val="left"/>
+      <w:pPr>
+        <w:ind w:left="1680" w:hanging="420"/>
+      </w:pPr>
+      <w:rPr>
+        <w:rFonts w:ascii="Wingdings" w:hAnsi="Wingdings" w:hint="default"/>
+      </w:rPr>
+    </w:lvl>
+    <w:lvl w:ilvl="4" w:tplc="04090003" w:tentative="1">
+      <w:start w:val="1"/>
+      <w:numFmt w:val="bullet"/>
+      <w:lvlText w:val=""/>
+      <w:lvlJc w:val="left"/>
+      <w:pPr>
+        <w:ind w:left="2100" w:hanging="420"/>
+      </w:pPr>
+      <w:rPr>
+        <w:rFonts w:ascii="Wingdings" w:hAnsi="Wingdings" w:hint="default"/>
+      </w:rPr>
+    </w:lvl>
+    <w:lvl w:ilvl="5" w:tplc="04090005" w:tentative="1">
+      <w:start w:val="1"/>
+      <w:numFmt w:val="bullet"/>
+      <w:lvlText w:val=""/>
+      <w:lvlJc w:val="left"/>
+      <w:pPr>
+        <w:ind w:left="2520" w:hanging="420"/>
+      </w:pPr>
+      <w:rPr>
+        <w:rFonts w:ascii="Wingdings" w:hAnsi="Wingdings" w:hint="default"/>
+      </w:rPr>
+    </w:lvl>
+    <w:lvl w:ilvl="6" w:tplc="04090001" w:tentative="1">
+      <w:start w:val="1"/>
+      <w:numFmt w:val="bullet"/>
+      <w:lvlText w:val=""/>
+      <w:lvlJc w:val="left"/>
+      <w:pPr>
+        <w:ind w:left="2940" w:hanging="420"/>
+      </w:pPr>
+      <w:rPr>
+        <w:rFonts w:ascii="Wingdings" w:hAnsi="Wingdings" w:hint="default"/>
+      </w:rPr>
+    </w:lvl>
+    <w:lvl w:ilvl="7" w:tplc="04090003" w:tentative="1">
+      <w:start w:val="1"/>
+      <w:numFmt w:val="bullet"/>
+      <w:lvlText w:val=""/>
+      <w:lvlJc w:val="left"/>
+      <w:pPr>
+        <w:ind w:left="3360" w:hanging="420"/>
+      </w:pPr>
+      <w:rPr>
+        <w:rFonts w:ascii="Wingdings" w:hAnsi="Wingdings" w:hint="default"/>
+      </w:rPr>
+    </w:lvl>
+    <w:lvl w:ilvl="8" w:tplc="04090005" w:tentative="1">
+      <w:start w:val="1"/>
+      <w:numFmt w:val="bullet"/>
+      <w:lvlText w:val=""/>
+      <w:lvlJc w:val="left"/>
+      <w:pPr>
+        <w:ind w:left="3780" w:hanging="420"/>
+      </w:pPr>
+      <w:rPr>
+        <w:rFonts w:ascii="Wingdings" w:hAnsi="Wingdings" w:hint="default"/>
+      </w:rPr>
+    </w:lvl>
+  </w:abstractNum>
+  <w:abstractNum w:abstractNumId="8" w15:restartNumberingAfterBreak="0">
     <w:nsid w:val="70DB50EC"/>
     <w:multiLevelType w:val="hybridMultilevel"/>
     <w:tmpl w:val="095C5798"/>
@@ -26242,7 +27264,7 @@
       </w:pPr>
     </w:lvl>
   </w:abstractNum>
-  <w:abstractNum w:abstractNumId="8" w15:restartNumberingAfterBreak="0">
+  <w:abstractNum w:abstractNumId="9" w15:restartNumberingAfterBreak="0">
     <w:nsid w:val="72376688"/>
     <w:multiLevelType w:val="hybridMultilevel"/>
     <w:tmpl w:val="2E84EF96"/>
@@ -26331,7 +27353,7 @@
       </w:pPr>
     </w:lvl>
   </w:abstractNum>
-  <w:abstractNum w:abstractNumId="9" w15:restartNumberingAfterBreak="0">
+  <w:abstractNum w:abstractNumId="10" w15:restartNumberingAfterBreak="0">
     <w:nsid w:val="72E17862"/>
     <w:multiLevelType w:val="hybridMultilevel"/>
     <w:tmpl w:val="38E8A916"/>
@@ -26420,7 +27442,7 @@
       </w:pPr>
     </w:lvl>
   </w:abstractNum>
-  <w:abstractNum w:abstractNumId="10" w15:restartNumberingAfterBreak="0">
+  <w:abstractNum w:abstractNumId="11" w15:restartNumberingAfterBreak="0">
     <w:nsid w:val="7ACB21FD"/>
     <w:multiLevelType w:val="hybridMultilevel"/>
     <w:tmpl w:val="49CEBD00"/>
@@ -26537,19 +27559,19 @@
     <w:abstractNumId w:val="4"/>
   </w:num>
   <w:num w:numId="2">
-    <w:abstractNumId w:val="9"/>
+    <w:abstractNumId w:val="10"/>
   </w:num>
   <w:num w:numId="3">
     <w:abstractNumId w:val="5"/>
   </w:num>
   <w:num w:numId="4">
-    <w:abstractNumId w:val="10"/>
+    <w:abstractNumId w:val="11"/>
   </w:num>
   <w:num w:numId="5">
     <w:abstractNumId w:val="3"/>
   </w:num>
   <w:num w:numId="6">
-    <w:abstractNumId w:val="7"/>
+    <w:abstractNumId w:val="8"/>
   </w:num>
   <w:num w:numId="7">
     <w:abstractNumId w:val="0"/>
@@ -26564,7 +27586,10 @@
     <w:abstractNumId w:val="2"/>
   </w:num>
   <w:num w:numId="11">
-    <w:abstractNumId w:val="8"/>
+    <w:abstractNumId w:val="9"/>
+  </w:num>
+  <w:num w:numId="12">
+    <w:abstractNumId w:val="7"/>
   </w:num>
 </w:numbering>
 </file>
@@ -27727,7 +28752,7 @@
 </file>
 
 <file path=customXml/itemProps2.xml><?xml version="1.0" encoding="utf-8"?>
-<ds:datastoreItem xmlns:ds="http://schemas.openxmlformats.org/officeDocument/2006/customXml" ds:itemID="{ACA05C81-1301-4B6E-B6DB-37A05419A71F}">
+<ds:datastoreItem xmlns:ds="http://schemas.openxmlformats.org/officeDocument/2006/customXml" ds:itemID="{2C0C6C1C-13D4-4DE7-870A-053773CDA8A9}">
   <ds:schemaRefs>
     <ds:schemaRef ds:uri="http://schemas.openxmlformats.org/officeDocument/2006/bibliography"/>
   </ds:schemaRefs>

</xml_diff>

<commit_message>
Add virtual U disk support.
</commit_message>
<xml_diff>
--- a/OrangePi-Zero-Linux.docx
+++ b/OrangePi-Zero-Linux.docx
@@ -25312,6 +25312,40 @@
     </w:p>
     <w:p>
       <w:pPr>
+        <w:rPr>
+          <w:rFonts w:hint="eastAsia"/>
+        </w:rPr>
+      </w:pPr>
+      <w:r>
+        <w:tab/>
+      </w:r>
+      <w:r>
+        <w:rPr>
+          <w:rFonts w:hint="eastAsia"/>
+        </w:rPr>
+        <w:t>开发板上So</w:t>
+      </w:r>
+      <w:r>
+        <w:t>C</w:t>
+      </w:r>
+      <w:r>
+        <w:rPr>
+          <w:rFonts w:hint="eastAsia"/>
+        </w:rPr>
+        <w:t>实际只有1个PWM引脚并且与UART</w:t>
+      </w:r>
+      <w:r>
+        <w:t>0_RX</w:t>
+      </w:r>
+      <w:r>
+        <w:rPr>
+          <w:rFonts w:hint="eastAsia"/>
+        </w:rPr>
+        <w:t>复用，所以就没有合适的背光调节引脚了。</w:t>
+      </w:r>
+    </w:p>
+    <w:p>
+      <w:pPr>
         <w:pStyle w:val="4"/>
       </w:pPr>
       <w:r>
@@ -25324,10 +25358,10 @@
               <wp:anchor distT="45720" distB="45720" distL="114300" distR="114300" simplePos="0" relativeHeight="251648512" behindDoc="0" locked="0" layoutInCell="1" allowOverlap="1">
                 <wp:simplePos x="0" y="0"/>
                 <wp:positionH relativeFrom="column">
-                  <wp:posOffset>276225</wp:posOffset>
+                  <wp:posOffset>307340</wp:posOffset>
                 </wp:positionH>
                 <wp:positionV relativeFrom="paragraph">
-                  <wp:posOffset>667385</wp:posOffset>
+                  <wp:posOffset>879210</wp:posOffset>
                 </wp:positionV>
                 <wp:extent cx="4953000" cy="1133475"/>
                 <wp:effectExtent l="0" t="0" r="19050" b="28575"/>
@@ -25413,7 +25447,7 @@
           </mc:Choice>
           <mc:Fallback>
             <w:pict>
-              <v:shape id="_x0000_s1065" type="#_x0000_t202" style="position:absolute;left:0;text-align:left;margin-left:21.75pt;margin-top:52.55pt;width:390pt;height:89.25pt;z-index:251648512;visibility:visible;mso-wrap-style:square;mso-width-percent:0;mso-height-percent:0;mso-wrap-distance-left:9pt;mso-wrap-distance-top:3.6pt;mso-wrap-distance-right:9pt;mso-wrap-distance-bottom:3.6pt;mso-position-horizontal:absolute;mso-position-horizontal-relative:text;mso-position-vertical:absolute;mso-position-vertical-relative:text;mso-width-percent:0;mso-height-percent:0;mso-width-relative:margin;mso-height-relative:margin;v-text-anchor:top" o:gfxdata="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" strokecolor="#cfcdcd [2894]">
+              <v:shape id="_x0000_s1065" type="#_x0000_t202" style="position:absolute;left:0;text-align:left;margin-left:24.2pt;margin-top:69.25pt;width:390pt;height:89.25pt;z-index:251648512;visibility:visible;mso-wrap-style:square;mso-width-percent:0;mso-height-percent:0;mso-wrap-distance-left:9pt;mso-wrap-distance-top:3.6pt;mso-wrap-distance-right:9pt;mso-wrap-distance-bottom:3.6pt;mso-position-horizontal:absolute;mso-position-horizontal-relative:text;mso-position-vertical:absolute;mso-position-vertical-relative:text;mso-width-percent:0;mso-height-percent:0;mso-width-relative:margin;mso-height-relative:margin;v-text-anchor:top" o:gfxdata="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" strokecolor="#cfcdcd [2894]">
                 <v:textbox>
                   <w:txbxContent>
                     <w:p>
@@ -25602,11 +25636,6 @@
       </w:r>
     </w:p>
     <w:p>
-      <w:pPr>
-        <w:rPr>
-          <w:rFonts w:hint="eastAsia"/>
-        </w:rPr>
-      </w:pPr>
       <w:r>
         <w:tab/>
       </w:r>
@@ -26202,18 +26231,356 @@
     </w:p>
     <w:p>
       <w:pPr>
-        <w:rPr>
-          <w:rFonts w:hint="eastAsia"/>
-        </w:rPr>
-      </w:pPr>
+        <w:pStyle w:val="2"/>
+      </w:pPr>
+      <w:r>
+        <w:rPr>
+          <w:rFonts w:hint="eastAsia"/>
+        </w:rPr>
+        <w:t>七、开发板模拟优盘</w:t>
+      </w:r>
+    </w:p>
+    <w:p>
+      <w:pPr>
+        <w:pStyle w:val="3"/>
+      </w:pPr>
+      <w:r>
+        <w:rPr>
+          <w:rFonts w:hint="eastAsia"/>
+        </w:rPr>
+        <w:t>7.1 配置驱动</w:t>
+      </w:r>
+    </w:p>
+    <w:p>
+      <w:pPr>
+        <w:rPr>
+          <w:highlight w:val="lightGray"/>
+        </w:rPr>
+      </w:pPr>
+      <w:r>
+        <w:tab/>
+      </w:r>
+      <w:r>
+        <w:rPr>
+          <w:highlight w:val="lightGray"/>
+        </w:rPr>
+        <w:t>Device Drivers  ---&gt;</w:t>
+      </w:r>
+    </w:p>
+    <w:p>
+      <w:pPr>
+        <w:rPr>
+          <w:highlight w:val="lightGray"/>
+        </w:rPr>
+      </w:pPr>
+      <w:r>
+        <w:tab/>
+      </w:r>
+      <w:r>
+        <w:rPr>
+          <w:highlight w:val="lightGray"/>
+        </w:rPr>
+        <w:tab/>
+        <w:t>[*] USB support  ---&gt;</w:t>
+      </w:r>
+    </w:p>
+    <w:p>
+      <w:pPr>
+        <w:rPr>
+          <w:highlight w:val="lightGray"/>
+        </w:rPr>
+      </w:pPr>
+      <w:r>
+        <w:tab/>
+      </w:r>
+      <w:r>
+        <w:rPr>
+          <w:highlight w:val="lightGray"/>
+        </w:rPr>
+        <w:tab/>
+      </w:r>
+      <w:r>
+        <w:rPr>
+          <w:highlight w:val="lightGray"/>
+        </w:rPr>
+        <w:tab/>
+        <w:t>&lt;*&gt;   USB Gadget Support  ---&gt;</w:t>
+      </w:r>
+    </w:p>
+    <w:p>
+      <w:pPr>
+        <w:rPr>
+          <w:highlight w:val="lightGray"/>
+        </w:rPr>
+      </w:pPr>
+      <w:r>
+        <w:tab/>
+      </w:r>
+      <w:r>
+        <w:rPr>
+          <w:highlight w:val="lightGray"/>
+        </w:rPr>
+        <w:tab/>
+      </w:r>
+      <w:r>
+        <w:rPr>
+          <w:highlight w:val="lightGray"/>
+        </w:rPr>
+        <w:tab/>
+      </w:r>
+      <w:r>
+        <w:rPr>
+          <w:highlight w:val="lightGray"/>
+        </w:rPr>
+        <w:tab/>
+        <w:t>&lt;*&gt;   USB Gadget functions configurable through configfs</w:t>
+      </w:r>
+    </w:p>
+    <w:p>
+      <w:pPr>
+        <w:rPr>
+          <w:highlight w:val="lightGray"/>
+        </w:rPr>
+      </w:pPr>
+      <w:r>
+        <w:tab/>
+      </w:r>
+      <w:r>
+        <w:rPr>
+          <w:highlight w:val="lightGray"/>
+        </w:rPr>
+        <w:tab/>
+      </w:r>
+      <w:r>
+        <w:rPr>
+          <w:highlight w:val="lightGray"/>
+        </w:rPr>
+        <w:tab/>
+      </w:r>
+      <w:r>
+        <w:rPr>
+          <w:highlight w:val="lightGray"/>
+        </w:rPr>
+        <w:tab/>
+      </w:r>
+      <w:r>
+        <w:rPr>
+          <w:highlight w:val="lightGray"/>
+        </w:rPr>
+        <w:tab/>
+        <w:t>[*]     Mass storage</w:t>
+      </w:r>
+    </w:p>
+    <w:p>
+      <w:pPr>
+        <w:rPr>
+          <w:highlight w:val="lightGray"/>
+        </w:rPr>
+      </w:pPr>
+      <w:r>
+        <w:tab/>
+      </w:r>
+      <w:r>
+        <w:rPr>
+          <w:highlight w:val="lightGray"/>
+        </w:rPr>
+        <w:tab/>
+      </w:r>
+      <w:r>
+        <w:rPr>
+          <w:highlight w:val="lightGray"/>
+        </w:rPr>
+        <w:tab/>
+      </w:r>
+      <w:r>
+        <w:rPr>
+          <w:highlight w:val="lightGray"/>
+        </w:rPr>
+        <w:tab/>
+        <w:t>&lt;M&gt;   USB Gadget precomposed configurations</w:t>
+      </w:r>
+    </w:p>
+    <w:p>
+      <w:r>
+        <w:tab/>
+      </w:r>
+      <w:r>
+        <w:rPr>
+          <w:highlight w:val="lightGray"/>
+        </w:rPr>
+        <w:tab/>
+      </w:r>
+      <w:r>
+        <w:rPr>
+          <w:highlight w:val="lightGray"/>
+        </w:rPr>
+        <w:tab/>
+      </w:r>
+      <w:r>
+        <w:rPr>
+          <w:highlight w:val="lightGray"/>
+        </w:rPr>
+        <w:tab/>
+      </w:r>
+      <w:r>
+        <w:rPr>
+          <w:highlight w:val="lightGray"/>
+        </w:rPr>
+        <w:tab/>
+        <w:t>&lt;M&gt;     Mass Storage Gadget</w:t>
+      </w:r>
+    </w:p>
+    <w:p>
+      <w:pPr>
+        <w:pStyle w:val="3"/>
+      </w:pPr>
+      <w:r>
+        <w:rPr>
+          <w:rFonts w:hint="eastAsia"/>
+        </w:rPr>
+        <w:t>7.2 加载驱动</w:t>
+      </w:r>
+    </w:p>
+    <w:p>
+      <w:pPr>
+        <w:ind w:firstLine="420"/>
+        <w:rPr>
+          <w:rFonts w:hint="eastAsia"/>
+        </w:rPr>
+      </w:pPr>
+      <w:r>
+        <w:rPr>
+          <w:rFonts w:hint="eastAsia"/>
+        </w:rPr>
+        <w:t>在内核源码目录中找到</w:t>
+      </w:r>
+      <w:r>
+        <w:t>linux-5.6.2/drivers/usb/gadget/legacy</w:t>
+      </w:r>
+      <w:r>
+        <w:t>/</w:t>
+      </w:r>
+      <w:r>
+        <w:t>g_mass_storage.ko</w:t>
+      </w:r>
+      <w:r>
+        <w:rPr>
+          <w:rFonts w:hint="eastAsia"/>
+        </w:rPr>
+        <w:t>放入</w:t>
+      </w:r>
+      <w:r>
+        <w:rPr>
+          <w:rFonts w:hint="eastAsia"/>
+        </w:rPr>
+        <w:lastRenderedPageBreak/>
+        <w:t>开发板中</w:t>
+      </w:r>
+    </w:p>
+    <w:p>
+      <w:pPr>
+        <w:ind w:firstLine="420"/>
+      </w:pPr>
+      <w:r>
+        <w:rPr>
+          <w:rFonts w:hint="eastAsia"/>
+        </w:rPr>
+        <w:t>在开发板中寻找一个文件（磁盘文件、虚拟磁盘镜像等，例如：/dev/</w:t>
+      </w:r>
+      <w:r>
+        <w:t>mmcblk0</w:t>
+      </w:r>
+      <w:r>
+        <w:rPr>
+          <w:rFonts w:hint="eastAsia"/>
+        </w:rPr>
+        <w:t>）</w:t>
+      </w:r>
+    </w:p>
+    <w:p>
+      <w:r>
+        <w:tab/>
+      </w:r>
+      <w:r>
+        <w:rPr>
+          <w:rFonts w:hint="eastAsia"/>
+        </w:rPr>
+        <w:t>执行命令：</w:t>
+      </w:r>
+    </w:p>
+    <w:p>
+      <w:r>
+        <w:tab/>
+      </w:r>
+      <w:r>
+        <w:rPr>
+          <w:highlight w:val="lightGray"/>
+        </w:rPr>
+        <w:t># insmod g_mass_storage.ko file=/dev/mmcblk0p1  removable=1</w:t>
+      </w:r>
+    </w:p>
+    <w:p>
+      <w:r>
+        <w:tab/>
+      </w:r>
+      <w:r>
+        <w:rPr>
+          <w:rFonts w:hint="eastAsia"/>
+        </w:rPr>
+        <w:t>使用microUSB线连接</w:t>
+      </w:r>
+      <w:r>
+        <w:rPr>
+          <w:rFonts w:hint="eastAsia"/>
+        </w:rPr>
+        <w:t>PC</w:t>
+      </w:r>
+      <w:r>
+        <w:rPr>
+          <w:rFonts w:hint="eastAsia"/>
+        </w:rPr>
+        <w:t>和开发板</w:t>
+      </w:r>
+    </w:p>
+    <w:p>
+      <w:r>
+        <w:tab/>
+      </w:r>
+      <w:r>
+        <w:rPr>
+          <w:rFonts w:hint="eastAsia"/>
+        </w:rPr>
+        <w:t>注意：</w:t>
+      </w:r>
+    </w:p>
+    <w:p>
+      <w:r>
+        <w:tab/>
+      </w:r>
+      <w:r>
+        <w:tab/>
+      </w:r>
+      <w:r>
+        <w:rPr>
+          <w:rFonts w:hint="eastAsia"/>
+        </w:rPr>
+        <w:t>在PC机上操作优盘之后，开发板中需要重新挂载才能正常使用。</w:t>
+      </w:r>
+    </w:p>
+    <w:p>
+      <w:pPr>
+        <w:rPr>
+          <w:rFonts w:hint="eastAsia"/>
+        </w:rPr>
+      </w:pPr>
+      <w:bookmarkStart w:id="61" w:name="_GoBack"/>
+      <w:bookmarkEnd w:id="61"/>
     </w:p>
     <w:p>
       <w:pPr>
         <w:pStyle w:val="a3"/>
         <w:ind w:left="360" w:firstLineChars="0" w:firstLine="0"/>
       </w:pPr>
-      <w:bookmarkStart w:id="61" w:name="_GoBack"/>
-      <w:bookmarkEnd w:id="61"/>
     </w:p>
     <w:p>
       <w:pPr>
@@ -26285,9 +26652,6 @@
       <w:pPr>
         <w:pStyle w:val="a3"/>
         <w:ind w:left="360" w:firstLineChars="0" w:firstLine="0"/>
-        <w:rPr>
-          <w:rFonts w:hint="eastAsia"/>
-        </w:rPr>
       </w:pPr>
     </w:p>
     <w:sectPr>
@@ -26368,7 +26732,7 @@
             <w:noProof/>
             <w:lang w:val="zh-CN"/>
           </w:rPr>
-          <w:t>26</w:t>
+          <w:t>27</w:t>
         </w:r>
         <w:r>
           <w:fldChar w:fldCharType="end"/>
@@ -28752,7 +29116,7 @@
 </file>
 
 <file path=customXml/itemProps2.xml><?xml version="1.0" encoding="utf-8"?>
-<ds:datastoreItem xmlns:ds="http://schemas.openxmlformats.org/officeDocument/2006/customXml" ds:itemID="{2C0C6C1C-13D4-4DE7-870A-053773CDA8A9}">
+<ds:datastoreItem xmlns:ds="http://schemas.openxmlformats.org/officeDocument/2006/customXml" ds:itemID="{5A61FD08-FC5D-4C92-B80C-C12479BA36C9}">
   <ds:schemaRefs>
     <ds:schemaRef ds:uri="http://schemas.openxmlformats.org/officeDocument/2006/bibliography"/>
   </ds:schemaRefs>

</xml_diff>